<commit_message>
TZ start of preferences description
</commit_message>
<xml_diff>
--- a/Карельский окатыш ТЗ.docx
+++ b/Карельский окатыш ТЗ.docx
@@ -148,8 +148,13 @@
         <w:jc w:val="right"/>
       </w:pPr>
       <w:r>
-        <w:t>О. А. Плугин</w:t>
-      </w:r>
+        <w:t xml:space="preserve">О. А. </w:t>
+      </w:r>
+      <w:proofErr w:type="spellStart"/>
+      <w:r>
+        <w:t>Плугин</w:t>
+      </w:r>
+      <w:proofErr w:type="spellEnd"/>
     </w:p>
     <w:p>
       <w:pPr>
@@ -251,7 +256,7 @@
           <w:pPr>
             <w:pStyle w:val="11"/>
             <w:tabs>
-              <w:tab w:val="left" w:pos="440"/>
+              <w:tab w:val="left" w:pos="480"/>
               <w:tab w:val="right" w:leader="dot" w:pos="9345"/>
             </w:tabs>
             <w:rPr>
@@ -270,7 +275,7 @@
           <w:r>
             <w:fldChar w:fldCharType="separate"/>
           </w:r>
-          <w:hyperlink w:anchor="_Toc192594112" w:history="1">
+          <w:hyperlink w:anchor="_Toc192597367" w:history="1">
             <w:r>
               <w:rPr>
                 <w:rStyle w:val="a5"/>
@@ -313,7 +318,7 @@
                 <w:noProof/>
                 <w:webHidden/>
               </w:rPr>
-              <w:instrText xml:space="preserve"> PAGEREF _Toc192594112 \h </w:instrText>
+              <w:instrText xml:space="preserve"> PAGEREF _Toc192597367 \h </w:instrText>
             </w:r>
             <w:r>
               <w:rPr>
@@ -334,6 +339,1062 @@
                 <w:webHidden/>
               </w:rPr>
               <w:t>3</w:t>
+            </w:r>
+            <w:r>
+              <w:rPr>
+                <w:noProof/>
+                <w:webHidden/>
+              </w:rPr>
+              <w:fldChar w:fldCharType="end"/>
+            </w:r>
+          </w:hyperlink>
+        </w:p>
+        <w:p>
+          <w:pPr>
+            <w:pStyle w:val="21"/>
+            <w:tabs>
+              <w:tab w:val="left" w:pos="880"/>
+              <w:tab w:val="right" w:leader="dot" w:pos="9345"/>
+            </w:tabs>
+            <w:rPr>
+              <w:rFonts w:asciiTheme="minorHAnsi" w:hAnsiTheme="minorHAnsi"/>
+              <w:noProof/>
+              <w:sz w:val="22"/>
+              <w:lang w:eastAsia="ru-RU"/>
+            </w:rPr>
+          </w:pPr>
+          <w:hyperlink w:anchor="_Toc192597368" w:history="1">
+            <w:r>
+              <w:rPr>
+                <w:rStyle w:val="a5"/>
+                <w:noProof/>
+              </w:rPr>
+              <w:t>1.1.</w:t>
+            </w:r>
+            <w:r>
+              <w:rPr>
+                <w:rFonts w:asciiTheme="minorHAnsi" w:hAnsiTheme="minorHAnsi"/>
+                <w:noProof/>
+                <w:sz w:val="22"/>
+                <w:lang w:eastAsia="ru-RU"/>
+              </w:rPr>
+              <w:tab/>
+            </w:r>
+            <w:r>
+              <w:rPr>
+                <w:rStyle w:val="a5"/>
+                <w:noProof/>
+              </w:rPr>
+              <w:t>Полное наименование системы и её условное обозначение</w:t>
+            </w:r>
+            <w:r>
+              <w:rPr>
+                <w:noProof/>
+                <w:webHidden/>
+              </w:rPr>
+              <w:tab/>
+            </w:r>
+            <w:r>
+              <w:rPr>
+                <w:noProof/>
+                <w:webHidden/>
+              </w:rPr>
+              <w:fldChar w:fldCharType="begin"/>
+            </w:r>
+            <w:r>
+              <w:rPr>
+                <w:noProof/>
+                <w:webHidden/>
+              </w:rPr>
+              <w:instrText xml:space="preserve"> PAGEREF _Toc192597368 \h </w:instrText>
+            </w:r>
+            <w:r>
+              <w:rPr>
+                <w:noProof/>
+                <w:webHidden/>
+              </w:rPr>
+            </w:r>
+            <w:r>
+              <w:rPr>
+                <w:noProof/>
+                <w:webHidden/>
+              </w:rPr>
+              <w:fldChar w:fldCharType="separate"/>
+            </w:r>
+            <w:r>
+              <w:rPr>
+                <w:noProof/>
+                <w:webHidden/>
+              </w:rPr>
+              <w:t>3</w:t>
+            </w:r>
+            <w:r>
+              <w:rPr>
+                <w:noProof/>
+                <w:webHidden/>
+              </w:rPr>
+              <w:fldChar w:fldCharType="end"/>
+            </w:r>
+          </w:hyperlink>
+        </w:p>
+        <w:p>
+          <w:pPr>
+            <w:pStyle w:val="21"/>
+            <w:tabs>
+              <w:tab w:val="left" w:pos="880"/>
+              <w:tab w:val="right" w:leader="dot" w:pos="9345"/>
+            </w:tabs>
+            <w:rPr>
+              <w:rFonts w:asciiTheme="minorHAnsi" w:hAnsiTheme="minorHAnsi"/>
+              <w:noProof/>
+              <w:sz w:val="22"/>
+              <w:lang w:eastAsia="ru-RU"/>
+            </w:rPr>
+          </w:pPr>
+          <w:hyperlink w:anchor="_Toc192597369" w:history="1">
+            <w:r>
+              <w:rPr>
+                <w:rStyle w:val="a5"/>
+                <w:noProof/>
+              </w:rPr>
+              <w:t>1.2.</w:t>
+            </w:r>
+            <w:r>
+              <w:rPr>
+                <w:rFonts w:asciiTheme="minorHAnsi" w:hAnsiTheme="minorHAnsi"/>
+                <w:noProof/>
+                <w:sz w:val="22"/>
+                <w:lang w:eastAsia="ru-RU"/>
+              </w:rPr>
+              <w:tab/>
+            </w:r>
+            <w:r>
+              <w:rPr>
+                <w:rStyle w:val="a5"/>
+                <w:noProof/>
+              </w:rPr>
+              <w:t>Основания для проведения работ</w:t>
+            </w:r>
+            <w:r>
+              <w:rPr>
+                <w:noProof/>
+                <w:webHidden/>
+              </w:rPr>
+              <w:tab/>
+            </w:r>
+            <w:r>
+              <w:rPr>
+                <w:noProof/>
+                <w:webHidden/>
+              </w:rPr>
+              <w:fldChar w:fldCharType="begin"/>
+            </w:r>
+            <w:r>
+              <w:rPr>
+                <w:noProof/>
+                <w:webHidden/>
+              </w:rPr>
+              <w:instrText xml:space="preserve"> PAGEREF _Toc192597369 \h </w:instrText>
+            </w:r>
+            <w:r>
+              <w:rPr>
+                <w:noProof/>
+                <w:webHidden/>
+              </w:rPr>
+            </w:r>
+            <w:r>
+              <w:rPr>
+                <w:noProof/>
+                <w:webHidden/>
+              </w:rPr>
+              <w:fldChar w:fldCharType="separate"/>
+            </w:r>
+            <w:r>
+              <w:rPr>
+                <w:noProof/>
+                <w:webHidden/>
+              </w:rPr>
+              <w:t>3</w:t>
+            </w:r>
+            <w:r>
+              <w:rPr>
+                <w:noProof/>
+                <w:webHidden/>
+              </w:rPr>
+              <w:fldChar w:fldCharType="end"/>
+            </w:r>
+          </w:hyperlink>
+        </w:p>
+        <w:p>
+          <w:pPr>
+            <w:pStyle w:val="21"/>
+            <w:tabs>
+              <w:tab w:val="left" w:pos="880"/>
+              <w:tab w:val="right" w:leader="dot" w:pos="9345"/>
+            </w:tabs>
+            <w:rPr>
+              <w:rFonts w:asciiTheme="minorHAnsi" w:hAnsiTheme="minorHAnsi"/>
+              <w:noProof/>
+              <w:sz w:val="22"/>
+              <w:lang w:eastAsia="ru-RU"/>
+            </w:rPr>
+          </w:pPr>
+          <w:hyperlink w:anchor="_Toc192597370" w:history="1">
+            <w:r>
+              <w:rPr>
+                <w:rStyle w:val="a5"/>
+                <w:noProof/>
+              </w:rPr>
+              <w:t>1.3.</w:t>
+            </w:r>
+            <w:r>
+              <w:rPr>
+                <w:rFonts w:asciiTheme="minorHAnsi" w:hAnsiTheme="minorHAnsi"/>
+                <w:noProof/>
+                <w:sz w:val="22"/>
+                <w:lang w:eastAsia="ru-RU"/>
+              </w:rPr>
+              <w:tab/>
+            </w:r>
+            <w:r>
+              <w:rPr>
+                <w:rStyle w:val="a5"/>
+                <w:noProof/>
+              </w:rPr>
+              <w:t>Наименование организации – Заказчика и Исполнителя</w:t>
+            </w:r>
+            <w:r>
+              <w:rPr>
+                <w:noProof/>
+                <w:webHidden/>
+              </w:rPr>
+              <w:tab/>
+            </w:r>
+            <w:r>
+              <w:rPr>
+                <w:noProof/>
+                <w:webHidden/>
+              </w:rPr>
+              <w:fldChar w:fldCharType="begin"/>
+            </w:r>
+            <w:r>
+              <w:rPr>
+                <w:noProof/>
+                <w:webHidden/>
+              </w:rPr>
+              <w:instrText xml:space="preserve"> PAGEREF _Toc192597370 \h </w:instrText>
+            </w:r>
+            <w:r>
+              <w:rPr>
+                <w:noProof/>
+                <w:webHidden/>
+              </w:rPr>
+            </w:r>
+            <w:r>
+              <w:rPr>
+                <w:noProof/>
+                <w:webHidden/>
+              </w:rPr>
+              <w:fldChar w:fldCharType="separate"/>
+            </w:r>
+            <w:r>
+              <w:rPr>
+                <w:noProof/>
+                <w:webHidden/>
+              </w:rPr>
+              <w:t>3</w:t>
+            </w:r>
+            <w:r>
+              <w:rPr>
+                <w:noProof/>
+                <w:webHidden/>
+              </w:rPr>
+              <w:fldChar w:fldCharType="end"/>
+            </w:r>
+          </w:hyperlink>
+        </w:p>
+        <w:p>
+          <w:pPr>
+            <w:pStyle w:val="31"/>
+            <w:tabs>
+              <w:tab w:val="left" w:pos="1320"/>
+              <w:tab w:val="right" w:leader="dot" w:pos="9345"/>
+            </w:tabs>
+            <w:rPr>
+              <w:rFonts w:asciiTheme="minorHAnsi" w:hAnsiTheme="minorHAnsi"/>
+              <w:noProof/>
+              <w:sz w:val="22"/>
+              <w:lang w:eastAsia="ru-RU"/>
+            </w:rPr>
+          </w:pPr>
+          <w:hyperlink w:anchor="_Toc192597371" w:history="1">
+            <w:r>
+              <w:rPr>
+                <w:rStyle w:val="a5"/>
+                <w:noProof/>
+              </w:rPr>
+              <w:t>1.3.1.</w:t>
+            </w:r>
+            <w:r>
+              <w:rPr>
+                <w:rFonts w:asciiTheme="minorHAnsi" w:hAnsiTheme="minorHAnsi"/>
+                <w:noProof/>
+                <w:sz w:val="22"/>
+                <w:lang w:eastAsia="ru-RU"/>
+              </w:rPr>
+              <w:tab/>
+            </w:r>
+            <w:r>
+              <w:rPr>
+                <w:rStyle w:val="a5"/>
+                <w:noProof/>
+              </w:rPr>
+              <w:t>Заказчик</w:t>
+            </w:r>
+            <w:r>
+              <w:rPr>
+                <w:noProof/>
+                <w:webHidden/>
+              </w:rPr>
+              <w:tab/>
+            </w:r>
+            <w:r>
+              <w:rPr>
+                <w:noProof/>
+                <w:webHidden/>
+              </w:rPr>
+              <w:fldChar w:fldCharType="begin"/>
+            </w:r>
+            <w:r>
+              <w:rPr>
+                <w:noProof/>
+                <w:webHidden/>
+              </w:rPr>
+              <w:instrText xml:space="preserve"> PAGEREF _Toc192597371 \h </w:instrText>
+            </w:r>
+            <w:r>
+              <w:rPr>
+                <w:noProof/>
+                <w:webHidden/>
+              </w:rPr>
+            </w:r>
+            <w:r>
+              <w:rPr>
+                <w:noProof/>
+                <w:webHidden/>
+              </w:rPr>
+              <w:fldChar w:fldCharType="separate"/>
+            </w:r>
+            <w:r>
+              <w:rPr>
+                <w:noProof/>
+                <w:webHidden/>
+              </w:rPr>
+              <w:t>3</w:t>
+            </w:r>
+            <w:r>
+              <w:rPr>
+                <w:noProof/>
+                <w:webHidden/>
+              </w:rPr>
+              <w:fldChar w:fldCharType="end"/>
+            </w:r>
+          </w:hyperlink>
+        </w:p>
+        <w:p>
+          <w:pPr>
+            <w:pStyle w:val="31"/>
+            <w:tabs>
+              <w:tab w:val="left" w:pos="1320"/>
+              <w:tab w:val="right" w:leader="dot" w:pos="9345"/>
+            </w:tabs>
+            <w:rPr>
+              <w:rFonts w:asciiTheme="minorHAnsi" w:hAnsiTheme="minorHAnsi"/>
+              <w:noProof/>
+              <w:sz w:val="22"/>
+              <w:lang w:eastAsia="ru-RU"/>
+            </w:rPr>
+          </w:pPr>
+          <w:hyperlink w:anchor="_Toc192597372" w:history="1">
+            <w:r>
+              <w:rPr>
+                <w:rStyle w:val="a5"/>
+                <w:noProof/>
+              </w:rPr>
+              <w:t>1.3.2.</w:t>
+            </w:r>
+            <w:r>
+              <w:rPr>
+                <w:rFonts w:asciiTheme="minorHAnsi" w:hAnsiTheme="minorHAnsi"/>
+                <w:noProof/>
+                <w:sz w:val="22"/>
+                <w:lang w:eastAsia="ru-RU"/>
+              </w:rPr>
+              <w:tab/>
+            </w:r>
+            <w:r>
+              <w:rPr>
+                <w:rStyle w:val="a5"/>
+                <w:noProof/>
+              </w:rPr>
+              <w:t>Исполнитель</w:t>
+            </w:r>
+            <w:r>
+              <w:rPr>
+                <w:noProof/>
+                <w:webHidden/>
+              </w:rPr>
+              <w:tab/>
+            </w:r>
+            <w:r>
+              <w:rPr>
+                <w:noProof/>
+                <w:webHidden/>
+              </w:rPr>
+              <w:fldChar w:fldCharType="begin"/>
+            </w:r>
+            <w:r>
+              <w:rPr>
+                <w:noProof/>
+                <w:webHidden/>
+              </w:rPr>
+              <w:instrText xml:space="preserve"> PAGEREF _Toc192597372 \h </w:instrText>
+            </w:r>
+            <w:r>
+              <w:rPr>
+                <w:noProof/>
+                <w:webHidden/>
+              </w:rPr>
+            </w:r>
+            <w:r>
+              <w:rPr>
+                <w:noProof/>
+                <w:webHidden/>
+              </w:rPr>
+              <w:fldChar w:fldCharType="separate"/>
+            </w:r>
+            <w:r>
+              <w:rPr>
+                <w:noProof/>
+                <w:webHidden/>
+              </w:rPr>
+              <w:t>3</w:t>
+            </w:r>
+            <w:r>
+              <w:rPr>
+                <w:noProof/>
+                <w:webHidden/>
+              </w:rPr>
+              <w:fldChar w:fldCharType="end"/>
+            </w:r>
+          </w:hyperlink>
+        </w:p>
+        <w:p>
+          <w:pPr>
+            <w:pStyle w:val="21"/>
+            <w:tabs>
+              <w:tab w:val="left" w:pos="880"/>
+              <w:tab w:val="right" w:leader="dot" w:pos="9345"/>
+            </w:tabs>
+            <w:rPr>
+              <w:rFonts w:asciiTheme="minorHAnsi" w:hAnsiTheme="minorHAnsi"/>
+              <w:noProof/>
+              <w:sz w:val="22"/>
+              <w:lang w:eastAsia="ru-RU"/>
+            </w:rPr>
+          </w:pPr>
+          <w:hyperlink w:anchor="_Toc192597373" w:history="1">
+            <w:r>
+              <w:rPr>
+                <w:rStyle w:val="a5"/>
+                <w:noProof/>
+              </w:rPr>
+              <w:t>1.4.</w:t>
+            </w:r>
+            <w:r>
+              <w:rPr>
+                <w:rFonts w:asciiTheme="minorHAnsi" w:hAnsiTheme="minorHAnsi"/>
+                <w:noProof/>
+                <w:sz w:val="22"/>
+                <w:lang w:eastAsia="ru-RU"/>
+              </w:rPr>
+              <w:tab/>
+            </w:r>
+            <w:r>
+              <w:rPr>
+                <w:rStyle w:val="a5"/>
+                <w:noProof/>
+              </w:rPr>
+              <w:t>Плановые сроки начала и окончания работы по созданию системы</w:t>
+            </w:r>
+            <w:r>
+              <w:rPr>
+                <w:noProof/>
+                <w:webHidden/>
+              </w:rPr>
+              <w:tab/>
+            </w:r>
+            <w:r>
+              <w:rPr>
+                <w:noProof/>
+                <w:webHidden/>
+              </w:rPr>
+              <w:fldChar w:fldCharType="begin"/>
+            </w:r>
+            <w:r>
+              <w:rPr>
+                <w:noProof/>
+                <w:webHidden/>
+              </w:rPr>
+              <w:instrText xml:space="preserve"> PAGEREF _Toc192597373 \h </w:instrText>
+            </w:r>
+            <w:r>
+              <w:rPr>
+                <w:noProof/>
+                <w:webHidden/>
+              </w:rPr>
+            </w:r>
+            <w:r>
+              <w:rPr>
+                <w:noProof/>
+                <w:webHidden/>
+              </w:rPr>
+              <w:fldChar w:fldCharType="separate"/>
+            </w:r>
+            <w:r>
+              <w:rPr>
+                <w:noProof/>
+                <w:webHidden/>
+              </w:rPr>
+              <w:t>3</w:t>
+            </w:r>
+            <w:r>
+              <w:rPr>
+                <w:noProof/>
+                <w:webHidden/>
+              </w:rPr>
+              <w:fldChar w:fldCharType="end"/>
+            </w:r>
+          </w:hyperlink>
+        </w:p>
+        <w:p>
+          <w:pPr>
+            <w:pStyle w:val="21"/>
+            <w:tabs>
+              <w:tab w:val="left" w:pos="880"/>
+              <w:tab w:val="right" w:leader="dot" w:pos="9345"/>
+            </w:tabs>
+            <w:rPr>
+              <w:rFonts w:asciiTheme="minorHAnsi" w:hAnsiTheme="minorHAnsi"/>
+              <w:noProof/>
+              <w:sz w:val="22"/>
+              <w:lang w:eastAsia="ru-RU"/>
+            </w:rPr>
+          </w:pPr>
+          <w:hyperlink w:anchor="_Toc192597374" w:history="1">
+            <w:r>
+              <w:rPr>
+                <w:rStyle w:val="a5"/>
+                <w:noProof/>
+              </w:rPr>
+              <w:t>1.5.</w:t>
+            </w:r>
+            <w:r>
+              <w:rPr>
+                <w:rFonts w:asciiTheme="minorHAnsi" w:hAnsiTheme="minorHAnsi"/>
+                <w:noProof/>
+                <w:sz w:val="22"/>
+                <w:lang w:eastAsia="ru-RU"/>
+              </w:rPr>
+              <w:tab/>
+            </w:r>
+            <w:r>
+              <w:rPr>
+                <w:rStyle w:val="a5"/>
+                <w:noProof/>
+              </w:rPr>
+              <w:t>Сведения об источниках и порядок финансирования работ</w:t>
+            </w:r>
+            <w:r>
+              <w:rPr>
+                <w:noProof/>
+                <w:webHidden/>
+              </w:rPr>
+              <w:tab/>
+            </w:r>
+            <w:r>
+              <w:rPr>
+                <w:noProof/>
+                <w:webHidden/>
+              </w:rPr>
+              <w:fldChar w:fldCharType="begin"/>
+            </w:r>
+            <w:r>
+              <w:rPr>
+                <w:noProof/>
+                <w:webHidden/>
+              </w:rPr>
+              <w:instrText xml:space="preserve"> PAGEREF _Toc192597374 \h </w:instrText>
+            </w:r>
+            <w:r>
+              <w:rPr>
+                <w:noProof/>
+                <w:webHidden/>
+              </w:rPr>
+            </w:r>
+            <w:r>
+              <w:rPr>
+                <w:noProof/>
+                <w:webHidden/>
+              </w:rPr>
+              <w:fldChar w:fldCharType="separate"/>
+            </w:r>
+            <w:r>
+              <w:rPr>
+                <w:noProof/>
+                <w:webHidden/>
+              </w:rPr>
+              <w:t>3</w:t>
+            </w:r>
+            <w:r>
+              <w:rPr>
+                <w:noProof/>
+                <w:webHidden/>
+              </w:rPr>
+              <w:fldChar w:fldCharType="end"/>
+            </w:r>
+          </w:hyperlink>
+        </w:p>
+        <w:p>
+          <w:pPr>
+            <w:pStyle w:val="21"/>
+            <w:tabs>
+              <w:tab w:val="left" w:pos="880"/>
+              <w:tab w:val="right" w:leader="dot" w:pos="9345"/>
+            </w:tabs>
+            <w:rPr>
+              <w:rFonts w:asciiTheme="minorHAnsi" w:hAnsiTheme="minorHAnsi"/>
+              <w:noProof/>
+              <w:sz w:val="22"/>
+              <w:lang w:eastAsia="ru-RU"/>
+            </w:rPr>
+          </w:pPr>
+          <w:hyperlink w:anchor="_Toc192597375" w:history="1">
+            <w:r>
+              <w:rPr>
+                <w:rStyle w:val="a5"/>
+                <w:noProof/>
+              </w:rPr>
+              <w:t>1.6.</w:t>
+            </w:r>
+            <w:r>
+              <w:rPr>
+                <w:rFonts w:asciiTheme="minorHAnsi" w:hAnsiTheme="minorHAnsi"/>
+                <w:noProof/>
+                <w:sz w:val="22"/>
+                <w:lang w:eastAsia="ru-RU"/>
+              </w:rPr>
+              <w:tab/>
+            </w:r>
+            <w:r>
+              <w:rPr>
+                <w:rStyle w:val="a5"/>
+                <w:noProof/>
+              </w:rPr>
+              <w:t>Порядок оформления и предъявления заказчику результатов работ по созданию системы, её установке и накладке компонентов</w:t>
+            </w:r>
+            <w:r>
+              <w:rPr>
+                <w:noProof/>
+                <w:webHidden/>
+              </w:rPr>
+              <w:tab/>
+            </w:r>
+            <w:r>
+              <w:rPr>
+                <w:noProof/>
+                <w:webHidden/>
+              </w:rPr>
+              <w:fldChar w:fldCharType="begin"/>
+            </w:r>
+            <w:r>
+              <w:rPr>
+                <w:noProof/>
+                <w:webHidden/>
+              </w:rPr>
+              <w:instrText xml:space="preserve"> PAGEREF _Toc192597375 \h </w:instrText>
+            </w:r>
+            <w:r>
+              <w:rPr>
+                <w:noProof/>
+                <w:webHidden/>
+              </w:rPr>
+            </w:r>
+            <w:r>
+              <w:rPr>
+                <w:noProof/>
+                <w:webHidden/>
+              </w:rPr>
+              <w:fldChar w:fldCharType="separate"/>
+            </w:r>
+            <w:r>
+              <w:rPr>
+                <w:noProof/>
+                <w:webHidden/>
+              </w:rPr>
+              <w:t>3</w:t>
+            </w:r>
+            <w:r>
+              <w:rPr>
+                <w:noProof/>
+                <w:webHidden/>
+              </w:rPr>
+              <w:fldChar w:fldCharType="end"/>
+            </w:r>
+          </w:hyperlink>
+        </w:p>
+        <w:p>
+          <w:pPr>
+            <w:pStyle w:val="11"/>
+            <w:tabs>
+              <w:tab w:val="left" w:pos="480"/>
+              <w:tab w:val="right" w:leader="dot" w:pos="9345"/>
+            </w:tabs>
+            <w:rPr>
+              <w:rFonts w:asciiTheme="minorHAnsi" w:hAnsiTheme="minorHAnsi"/>
+              <w:noProof/>
+              <w:sz w:val="22"/>
+              <w:lang w:eastAsia="ru-RU"/>
+            </w:rPr>
+          </w:pPr>
+          <w:hyperlink w:anchor="_Toc192597376" w:history="1">
+            <w:r>
+              <w:rPr>
+                <w:rStyle w:val="a5"/>
+                <w:noProof/>
+              </w:rPr>
+              <w:t>2.</w:t>
+            </w:r>
+            <w:r>
+              <w:rPr>
+                <w:rFonts w:asciiTheme="minorHAnsi" w:hAnsiTheme="minorHAnsi"/>
+                <w:noProof/>
+                <w:sz w:val="22"/>
+                <w:lang w:eastAsia="ru-RU"/>
+              </w:rPr>
+              <w:tab/>
+            </w:r>
+            <w:r>
+              <w:rPr>
+                <w:rStyle w:val="a5"/>
+                <w:noProof/>
+              </w:rPr>
+              <w:t>Назначение и цели системы</w:t>
+            </w:r>
+            <w:r>
+              <w:rPr>
+                <w:noProof/>
+                <w:webHidden/>
+              </w:rPr>
+              <w:tab/>
+            </w:r>
+            <w:r>
+              <w:rPr>
+                <w:noProof/>
+                <w:webHidden/>
+              </w:rPr>
+              <w:fldChar w:fldCharType="begin"/>
+            </w:r>
+            <w:r>
+              <w:rPr>
+                <w:noProof/>
+                <w:webHidden/>
+              </w:rPr>
+              <w:instrText xml:space="preserve"> PAGEREF _Toc192597376 \h </w:instrText>
+            </w:r>
+            <w:r>
+              <w:rPr>
+                <w:noProof/>
+                <w:webHidden/>
+              </w:rPr>
+            </w:r>
+            <w:r>
+              <w:rPr>
+                <w:noProof/>
+                <w:webHidden/>
+              </w:rPr>
+              <w:fldChar w:fldCharType="separate"/>
+            </w:r>
+            <w:r>
+              <w:rPr>
+                <w:noProof/>
+                <w:webHidden/>
+              </w:rPr>
+              <w:t>4</w:t>
+            </w:r>
+            <w:r>
+              <w:rPr>
+                <w:noProof/>
+                <w:webHidden/>
+              </w:rPr>
+              <w:fldChar w:fldCharType="end"/>
+            </w:r>
+          </w:hyperlink>
+        </w:p>
+        <w:p>
+          <w:pPr>
+            <w:pStyle w:val="21"/>
+            <w:tabs>
+              <w:tab w:val="left" w:pos="880"/>
+              <w:tab w:val="right" w:leader="dot" w:pos="9345"/>
+            </w:tabs>
+            <w:rPr>
+              <w:rFonts w:asciiTheme="minorHAnsi" w:hAnsiTheme="minorHAnsi"/>
+              <w:noProof/>
+              <w:sz w:val="22"/>
+              <w:lang w:eastAsia="ru-RU"/>
+            </w:rPr>
+          </w:pPr>
+          <w:hyperlink w:anchor="_Toc192597377" w:history="1">
+            <w:r>
+              <w:rPr>
+                <w:rStyle w:val="a5"/>
+                <w:noProof/>
+              </w:rPr>
+              <w:t>2.1.</w:t>
+            </w:r>
+            <w:r>
+              <w:rPr>
+                <w:rFonts w:asciiTheme="minorHAnsi" w:hAnsiTheme="minorHAnsi"/>
+                <w:noProof/>
+                <w:sz w:val="22"/>
+                <w:lang w:eastAsia="ru-RU"/>
+              </w:rPr>
+              <w:tab/>
+            </w:r>
+            <w:r>
+              <w:rPr>
+                <w:rStyle w:val="a5"/>
+                <w:noProof/>
+              </w:rPr>
+              <w:t>Назначение системы</w:t>
+            </w:r>
+            <w:r>
+              <w:rPr>
+                <w:noProof/>
+                <w:webHidden/>
+              </w:rPr>
+              <w:tab/>
+            </w:r>
+            <w:r>
+              <w:rPr>
+                <w:noProof/>
+                <w:webHidden/>
+              </w:rPr>
+              <w:fldChar w:fldCharType="begin"/>
+            </w:r>
+            <w:r>
+              <w:rPr>
+                <w:noProof/>
+                <w:webHidden/>
+              </w:rPr>
+              <w:instrText xml:space="preserve"> PAGEREF _Toc192597377 \h </w:instrText>
+            </w:r>
+            <w:r>
+              <w:rPr>
+                <w:noProof/>
+                <w:webHidden/>
+              </w:rPr>
+            </w:r>
+            <w:r>
+              <w:rPr>
+                <w:noProof/>
+                <w:webHidden/>
+              </w:rPr>
+              <w:fldChar w:fldCharType="separate"/>
+            </w:r>
+            <w:r>
+              <w:rPr>
+                <w:noProof/>
+                <w:webHidden/>
+              </w:rPr>
+              <w:t>4</w:t>
+            </w:r>
+            <w:r>
+              <w:rPr>
+                <w:noProof/>
+                <w:webHidden/>
+              </w:rPr>
+              <w:fldChar w:fldCharType="end"/>
+            </w:r>
+          </w:hyperlink>
+        </w:p>
+        <w:p>
+          <w:pPr>
+            <w:pStyle w:val="21"/>
+            <w:tabs>
+              <w:tab w:val="left" w:pos="880"/>
+              <w:tab w:val="right" w:leader="dot" w:pos="9345"/>
+            </w:tabs>
+            <w:rPr>
+              <w:rFonts w:asciiTheme="minorHAnsi" w:hAnsiTheme="minorHAnsi"/>
+              <w:noProof/>
+              <w:sz w:val="22"/>
+              <w:lang w:eastAsia="ru-RU"/>
+            </w:rPr>
+          </w:pPr>
+          <w:hyperlink w:anchor="_Toc192597378" w:history="1">
+            <w:r>
+              <w:rPr>
+                <w:rStyle w:val="a5"/>
+                <w:noProof/>
+              </w:rPr>
+              <w:t>2.2.</w:t>
+            </w:r>
+            <w:r>
+              <w:rPr>
+                <w:rFonts w:asciiTheme="minorHAnsi" w:hAnsiTheme="minorHAnsi"/>
+                <w:noProof/>
+                <w:sz w:val="22"/>
+                <w:lang w:eastAsia="ru-RU"/>
+              </w:rPr>
+              <w:tab/>
+            </w:r>
+            <w:r>
+              <w:rPr>
+                <w:rStyle w:val="a5"/>
+                <w:noProof/>
+              </w:rPr>
+              <w:t>Цели системы</w:t>
+            </w:r>
+            <w:r>
+              <w:rPr>
+                <w:noProof/>
+                <w:webHidden/>
+              </w:rPr>
+              <w:tab/>
+            </w:r>
+            <w:r>
+              <w:rPr>
+                <w:noProof/>
+                <w:webHidden/>
+              </w:rPr>
+              <w:fldChar w:fldCharType="begin"/>
+            </w:r>
+            <w:r>
+              <w:rPr>
+                <w:noProof/>
+                <w:webHidden/>
+              </w:rPr>
+              <w:instrText xml:space="preserve"> PAGEREF _Toc192597378 \h </w:instrText>
+            </w:r>
+            <w:r>
+              <w:rPr>
+                <w:noProof/>
+                <w:webHidden/>
+              </w:rPr>
+            </w:r>
+            <w:r>
+              <w:rPr>
+                <w:noProof/>
+                <w:webHidden/>
+              </w:rPr>
+              <w:fldChar w:fldCharType="separate"/>
+            </w:r>
+            <w:r>
+              <w:rPr>
+                <w:noProof/>
+                <w:webHidden/>
+              </w:rPr>
+              <w:t>4</w:t>
+            </w:r>
+            <w:r>
+              <w:rPr>
+                <w:noProof/>
+                <w:webHidden/>
+              </w:rPr>
+              <w:fldChar w:fldCharType="end"/>
+            </w:r>
+          </w:hyperlink>
+        </w:p>
+        <w:p>
+          <w:pPr>
+            <w:pStyle w:val="11"/>
+            <w:tabs>
+              <w:tab w:val="left" w:pos="480"/>
+              <w:tab w:val="right" w:leader="dot" w:pos="9345"/>
+            </w:tabs>
+            <w:rPr>
+              <w:rFonts w:asciiTheme="minorHAnsi" w:hAnsiTheme="minorHAnsi"/>
+              <w:noProof/>
+              <w:sz w:val="22"/>
+              <w:lang w:eastAsia="ru-RU"/>
+            </w:rPr>
+          </w:pPr>
+          <w:hyperlink w:anchor="_Toc192597379" w:history="1">
+            <w:r>
+              <w:rPr>
+                <w:rStyle w:val="a5"/>
+                <w:noProof/>
+              </w:rPr>
+              <w:t>3.</w:t>
+            </w:r>
+            <w:r>
+              <w:rPr>
+                <w:rFonts w:asciiTheme="minorHAnsi" w:hAnsiTheme="minorHAnsi"/>
+                <w:noProof/>
+                <w:sz w:val="22"/>
+                <w:lang w:eastAsia="ru-RU"/>
+              </w:rPr>
+              <w:tab/>
+            </w:r>
+            <w:r>
+              <w:rPr>
+                <w:rStyle w:val="a5"/>
+                <w:noProof/>
+              </w:rPr>
+              <w:t>Характеристика</w:t>
+            </w:r>
+            <w:r>
+              <w:rPr>
+                <w:noProof/>
+                <w:webHidden/>
+              </w:rPr>
+              <w:tab/>
+            </w:r>
+            <w:r>
+              <w:rPr>
+                <w:noProof/>
+                <w:webHidden/>
+              </w:rPr>
+              <w:fldChar w:fldCharType="begin"/>
+            </w:r>
+            <w:r>
+              <w:rPr>
+                <w:noProof/>
+                <w:webHidden/>
+              </w:rPr>
+              <w:instrText xml:space="preserve"> PAGEREF _Toc192597379 \h </w:instrText>
+            </w:r>
+            <w:r>
+              <w:rPr>
+                <w:noProof/>
+                <w:webHidden/>
+              </w:rPr>
+            </w:r>
+            <w:r>
+              <w:rPr>
+                <w:noProof/>
+                <w:webHidden/>
+              </w:rPr>
+              <w:fldChar w:fldCharType="separate"/>
+            </w:r>
+            <w:r>
+              <w:rPr>
+                <w:noProof/>
+                <w:webHidden/>
+              </w:rPr>
+              <w:t>4</w:t>
             </w:r>
             <w:r>
               <w:rPr>
@@ -367,7 +1428,7 @@
       <w:pPr>
         <w:pStyle w:val="1"/>
       </w:pPr>
-      <w:bookmarkStart w:id="0" w:name="_Toc192594112"/>
+      <w:bookmarkStart w:id="0" w:name="_Toc192597367"/>
       <w:r>
         <w:lastRenderedPageBreak/>
         <w:t>Общие сведения</w:t>
@@ -378,30 +1439,52 @@
       <w:pPr>
         <w:pStyle w:val="2"/>
       </w:pPr>
+      <w:bookmarkStart w:id="1" w:name="_Toc192597368"/>
       <w:r>
         <w:t>Полное наименование системы и её условное обозначение</w:t>
       </w:r>
+      <w:bookmarkEnd w:id="1"/>
     </w:p>
     <w:p>
       <w:r>
         <w:t xml:space="preserve">Полное наименование системы: </w:t>
       </w:r>
       <w:r>
-        <w:t>Автоматизированная система оповещения машинистов электровозов</w:t>
-      </w:r>
-    </w:p>
-    <w:p>
-      <w:r>
-        <w:t>Условное обозначение: АСОМЭ</w:t>
+        <w:t>Автоматизированная с</w:t>
+      </w:r>
+      <w:r>
+        <w:t>истема информирования и мониторинга оповещения машинистов</w:t>
+      </w:r>
+      <w:r>
+        <w:t xml:space="preserve"> </w:t>
+      </w:r>
+      <w:r>
+        <w:t>=С</w:t>
+      </w:r>
+      <w:r>
+        <w:t>ИМОМ</w:t>
+      </w:r>
+      <w:r>
+        <w:t>=</w:t>
+      </w:r>
+    </w:p>
+    <w:p>
+      <w:r>
+        <w:t xml:space="preserve">Условное обозначение: </w:t>
+      </w:r>
+      <w:r>
+        <w:t>СИМОМ</w:t>
       </w:r>
     </w:p>
     <w:p>
       <w:pPr>
         <w:pStyle w:val="2"/>
       </w:pPr>
+      <w:bookmarkStart w:id="2" w:name="_Toc192597369"/>
       <w:r>
         <w:t>Основания для проведения работ</w:t>
       </w:r>
+      <w:bookmarkEnd w:id="2"/>
     </w:p>
     <w:p>
       <w:r>
@@ -415,6 +1498,7 @@
       <w:pPr>
         <w:pStyle w:val="2"/>
       </w:pPr>
+      <w:bookmarkStart w:id="3" w:name="_Toc192597370"/>
       <w:r>
         <w:t>Наименование организаци</w:t>
       </w:r>
@@ -433,14 +1517,17 @@
       <w:r>
         <w:t>сполнителя</w:t>
       </w:r>
+      <w:bookmarkEnd w:id="3"/>
     </w:p>
     <w:p>
       <w:pPr>
         <w:pStyle w:val="3"/>
       </w:pPr>
+      <w:bookmarkStart w:id="4" w:name="_Toc192597371"/>
       <w:r>
         <w:t>Заказчик</w:t>
       </w:r>
+      <w:bookmarkEnd w:id="4"/>
     </w:p>
     <w:p>
       <w:r>
@@ -467,9 +1554,11 @@
       <w:pPr>
         <w:pStyle w:val="3"/>
       </w:pPr>
+      <w:bookmarkStart w:id="5" w:name="_Toc192597372"/>
       <w:r>
         <w:t>Исполнитель</w:t>
       </w:r>
+      <w:bookmarkEnd w:id="5"/>
     </w:p>
     <w:p>
       <w:pPr>
@@ -492,10 +1581,7 @@
     </w:p>
     <w:p>
       <w:r>
-        <w:t>Ф</w:t>
-      </w:r>
-      <w:r>
-        <w:t>акс: 71-10-00</w:t>
+        <w:t>Факс: 71-10-00</w:t>
       </w:r>
     </w:p>
     <w:p>
@@ -514,8 +1600,13 @@
           <w:numId w:val="4"/>
         </w:numPr>
       </w:pPr>
-      <w:r>
-        <w:t>Плугин Олег</w:t>
+      <w:proofErr w:type="spellStart"/>
+      <w:r>
+        <w:t>Плугин</w:t>
+      </w:r>
+      <w:proofErr w:type="spellEnd"/>
+      <w:r>
+        <w:t xml:space="preserve"> Олег</w:t>
       </w:r>
     </w:p>
     <w:p>
@@ -535,9 +1626,11 @@
       <w:pPr>
         <w:pStyle w:val="2"/>
       </w:pPr>
+      <w:bookmarkStart w:id="6" w:name="_Toc192597373"/>
       <w:r>
         <w:t>Плановые сроки начала и окончания работы по созданию системы</w:t>
       </w:r>
+      <w:bookmarkEnd w:id="6"/>
     </w:p>
     <w:p>
       <w:r>
@@ -562,9 +1655,11 @@
       <w:pPr>
         <w:pStyle w:val="2"/>
       </w:pPr>
+      <w:bookmarkStart w:id="7" w:name="_Toc192597374"/>
       <w:r>
         <w:t>Сведения об источниках и порядок финансирования работ</w:t>
       </w:r>
+      <w:bookmarkEnd w:id="7"/>
     </w:p>
     <w:p>
       <w:r>
@@ -578,9 +1673,11 @@
       <w:pPr>
         <w:pStyle w:val="2"/>
       </w:pPr>
+      <w:bookmarkStart w:id="8" w:name="_Toc192597375"/>
       <w:r>
         <w:t>Порядок оформления и предъявления заказчику результатов работ по созданию системы, её установке и накладке компонентов</w:t>
       </w:r>
+      <w:bookmarkEnd w:id="8"/>
     </w:p>
     <w:p>
       <w:r>
@@ -607,8 +1704,196 @@
       <w:pPr>
         <w:pStyle w:val="1"/>
       </w:pPr>
+      <w:bookmarkStart w:id="9" w:name="_Toc192597376"/>
       <w:r>
         <w:t>Назначение и цели системы</w:t>
+      </w:r>
+      <w:bookmarkEnd w:id="9"/>
+    </w:p>
+    <w:p>
+      <w:pPr>
+        <w:pStyle w:val="2"/>
+      </w:pPr>
+      <w:bookmarkStart w:id="10" w:name="_Toc192597377"/>
+      <w:r>
+        <w:t>Назначение системы</w:t>
+      </w:r>
+      <w:bookmarkEnd w:id="10"/>
+    </w:p>
+    <w:p>
+      <w:r>
+        <w:t>Автоматизированная система (</w:t>
+      </w:r>
+      <w:r>
+        <w:t>СИМОМ</w:t>
+      </w:r>
+      <w:r>
+        <w:t>) предназначена для автоматического обнаружения, классификации и оповещения о запрещающих сигналах на железнодорожных светофорах, используемых на территории АО «Карельский окатыш». Система обеспечивает визуальный и звуковой контроль сигналов для машинистов и интеграцию с будущими решениями по автоматизированному управлению локомотивами.</w:t>
+      </w:r>
+    </w:p>
+    <w:p>
+      <w:pPr>
+        <w:pStyle w:val="2"/>
+      </w:pPr>
+      <w:bookmarkStart w:id="11" w:name="_Toc192597378"/>
+      <w:r>
+        <w:t>Цели системы</w:t>
+      </w:r>
+      <w:bookmarkEnd w:id="11"/>
+    </w:p>
+    <w:p>
+      <w:r>
+        <w:t>Основными целями внедрения системы являются:</w:t>
+      </w:r>
+    </w:p>
+    <w:p>
+      <w:pPr>
+        <w:pStyle w:val="a0"/>
+        <w:numPr>
+          <w:ilvl w:val="0"/>
+          <w:numId w:val="4"/>
+        </w:numPr>
+      </w:pPr>
+      <w:r>
+        <w:t>Повышение безопасности движения поездов, исключение случаев пропуска запрещающих сигналов и снижение риска аварийных ситуаций</w:t>
+      </w:r>
+    </w:p>
+    <w:p>
+      <w:pPr>
+        <w:pStyle w:val="a0"/>
+        <w:numPr>
+          <w:ilvl w:val="0"/>
+          <w:numId w:val="4"/>
+        </w:numPr>
+      </w:pPr>
+      <w:r>
+        <w:t>Автоматизация мониторинга сигналов светофоров, что уменьшает зависимость от человеческого фактора при восприятии информации</w:t>
+      </w:r>
+    </w:p>
+    <w:p>
+      <w:pPr>
+        <w:pStyle w:val="a0"/>
+        <w:numPr>
+          <w:ilvl w:val="0"/>
+          <w:numId w:val="4"/>
+        </w:numPr>
+      </w:pPr>
+      <w:r>
+        <w:t>Поддержка работы машинистов при движении в обратном направлении, когда визуальное восприятие ограничено</w:t>
+      </w:r>
+    </w:p>
+    <w:p>
+      <w:pPr>
+        <w:pStyle w:val="a0"/>
+        <w:numPr>
+          <w:ilvl w:val="0"/>
+          <w:numId w:val="4"/>
+        </w:numPr>
+      </w:pPr>
+      <w:r>
+        <w:t>Контроль внимания машинистов и анализ их реакции на запрещающие сигналы</w:t>
+      </w:r>
+    </w:p>
+    <w:p>
+      <w:pPr>
+        <w:pStyle w:val="a0"/>
+        <w:numPr>
+          <w:ilvl w:val="0"/>
+          <w:numId w:val="4"/>
+        </w:numPr>
+      </w:pPr>
+      <w:r>
+        <w:t>Фиксация и логирование данных о сигналах, что позволяет анализировать потенциальные нарушения и оптимизировать работу железнодорожной инфраструктуры</w:t>
+      </w:r>
+    </w:p>
+    <w:p>
+      <w:pPr>
+        <w:pStyle w:val="a0"/>
+        <w:numPr>
+          <w:ilvl w:val="0"/>
+          <w:numId w:val="4"/>
+        </w:numPr>
+      </w:pPr>
+      <w:r>
+        <w:t>Создание технологической основы для будущей автоматизации и внедрения автопилотируемых поездов на предприятии</w:t>
+      </w:r>
+    </w:p>
+    <w:p>
+      <w:pPr>
+        <w:pStyle w:val="1"/>
+      </w:pPr>
+      <w:bookmarkStart w:id="12" w:name="_Toc192597379"/>
+      <w:r>
+        <w:t>Характеристика</w:t>
+      </w:r>
+      <w:bookmarkEnd w:id="12"/>
+    </w:p>
+    <w:p>
+      <w:pPr>
+        <w:pStyle w:val="2"/>
+      </w:pPr>
+      <w:r>
+        <w:t>Краткие сведения об объекте автоматизации</w:t>
+      </w:r>
+    </w:p>
+    <w:p>
+      <w:r>
+        <w:t>В рамках проекта был проведён анализ железнодорожной инфраструктуры предприятия, представленный в документе «</w:t>
+      </w:r>
+      <w:r>
+        <w:t>Карельский окатыш – отчёт об исследовании</w:t>
+      </w:r>
+      <w:r>
+        <w:t>». Автоматизируемый объект включает железнодорожные пути, локомотивы и сигнальные системы, обеспечивающие движение поездов на территории предприятия.</w:t>
+      </w:r>
+    </w:p>
+    <w:p>
+      <w:pPr>
+        <w:pStyle w:val="2"/>
+      </w:pPr>
+      <w:r>
+        <w:lastRenderedPageBreak/>
+        <w:t>Т</w:t>
+      </w:r>
+      <w:r>
+        <w:t xml:space="preserve">ехнические требования к аппаратному </w:t>
+      </w:r>
+      <w:proofErr w:type="spellStart"/>
+      <w:r>
+        <w:t>обеспече</w:t>
+      </w:r>
+      <w:r>
+        <w:t>че</w:t>
+      </w:r>
+      <w:r>
+        <w:t>нию</w:t>
+      </w:r>
+      <w:proofErr w:type="spellEnd"/>
+    </w:p>
+    <w:p>
+      <w:r>
+        <w:t>Для обеспечения работы системы требуются следующие</w:t>
+      </w:r>
+      <w:r>
+        <w:t xml:space="preserve"> </w:t>
+      </w:r>
+      <w:r>
+        <w:t>характеристики оборудования</w:t>
+      </w:r>
+      <w:r>
+        <w:t>:</w:t>
+      </w:r>
+    </w:p>
+    <w:p>
+      <w:pPr>
+        <w:pStyle w:val="a0"/>
+        <w:numPr>
+          <w:ilvl w:val="0"/>
+          <w:numId w:val="4"/>
+        </w:numPr>
+      </w:pPr>
+      <w:r>
+        <w:t xml:space="preserve">Камеры: </w:t>
       </w:r>
     </w:p>
     <w:sectPr>
@@ -1447,6 +2732,32 @@
       <w:u w:val="single"/>
     </w:rPr>
   </w:style>
+  <w:style w:type="paragraph" w:styleId="21">
+    <w:name w:val="toc 2"/>
+    <w:basedOn w:val="a"/>
+    <w:next w:val="a"/>
+    <w:autoRedefine/>
+    <w:uiPriority w:val="39"/>
+    <w:unhideWhenUsed/>
+    <w:rsid w:val="006D4659"/>
+    <w:pPr>
+      <w:spacing w:after="100"/>
+      <w:ind w:left="240"/>
+    </w:pPr>
+  </w:style>
+  <w:style w:type="paragraph" w:styleId="31">
+    <w:name w:val="toc 3"/>
+    <w:basedOn w:val="a"/>
+    <w:next w:val="a"/>
+    <w:autoRedefine/>
+    <w:uiPriority w:val="39"/>
+    <w:unhideWhenUsed/>
+    <w:rsid w:val="006D4659"/>
+    <w:pPr>
+      <w:spacing w:after="100"/>
+      <w:ind w:left="480"/>
+    </w:pPr>
+  </w:style>
 </w:styles>
 </file>
 

</xml_diff>

<commit_message>
TZ done until 4.3
</commit_message>
<xml_diff>
--- a/Карельский окатыш ТЗ.docx
+++ b/Карельский окатыш ТЗ.docx
@@ -26,6 +26,8 @@
         <w:t>Кафедра прикладной математики и кибернетики</w:t>
       </w:r>
     </w:p>
+    <w:p/>
+    <w:p/>
     <w:p>
       <w:pPr>
         <w:jc w:val="center"/>
@@ -45,11 +47,17 @@
       <w:pPr>
         <w:jc w:val="center"/>
       </w:pPr>
+      <w:r>
+        <w:t>Практическая работа по предмету</w:t>
+      </w:r>
     </w:p>
     <w:p>
       <w:pPr>
         <w:jc w:val="center"/>
       </w:pPr>
+      <w:r>
+        <w:t>Автоматизация управления предприятием</w:t>
+      </w:r>
     </w:p>
     <w:p>
       <w:pPr>
@@ -61,7 +69,7 @@
         <w:jc w:val="center"/>
       </w:pPr>
       <w:r>
-        <w:t>Практическая работа по предмету</w:t>
+        <w:t>Проект технического задания</w:t>
       </w:r>
     </w:p>
     <w:p>
@@ -69,71 +77,35 @@
         <w:jc w:val="center"/>
       </w:pPr>
       <w:r>
-        <w:t>Автоматизация управления предприятием</w:t>
+        <w:t>на разработку программного продукта</w:t>
       </w:r>
     </w:p>
     <w:p>
       <w:pPr>
         <w:jc w:val="center"/>
       </w:pPr>
+      <w:r>
+        <w:t xml:space="preserve">АО </w:t>
+      </w:r>
+      <w:r>
+        <w:t>«</w:t>
+      </w:r>
+      <w:r>
+        <w:t>Карельский окатыш</w:t>
+      </w:r>
+      <w:r>
+        <w:t>»</w:t>
+      </w:r>
     </w:p>
     <w:p>
       <w:pPr>
         <w:jc w:val="center"/>
       </w:pPr>
-      <w:r>
-        <w:t>Проект технического задания</w:t>
-      </w:r>
     </w:p>
     <w:p>
       <w:pPr>
         <w:jc w:val="center"/>
       </w:pPr>
-      <w:r>
-        <w:t>на разработку программного продукта</w:t>
-      </w:r>
-    </w:p>
-    <w:p>
-      <w:pPr>
-        <w:jc w:val="center"/>
-      </w:pPr>
-      <w:r>
-        <w:t xml:space="preserve">АО </w:t>
-      </w:r>
-      <w:r>
-        <w:t>«</w:t>
-      </w:r>
-      <w:r>
-        <w:t>Карельский окатыш</w:t>
-      </w:r>
-      <w:r>
-        <w:t>»</w:t>
-      </w:r>
-    </w:p>
-    <w:p>
-      <w:pPr>
-        <w:jc w:val="center"/>
-      </w:pPr>
-    </w:p>
-    <w:p>
-      <w:pPr>
-        <w:jc w:val="center"/>
-      </w:pPr>
-    </w:p>
-    <w:p>
-      <w:pPr>
-        <w:jc w:val="center"/>
-      </w:pPr>
-    </w:p>
-    <w:p>
-      <w:pPr>
-        <w:jc w:val="center"/>
-      </w:pPr>
-    </w:p>
-    <w:p>
-      <w:pPr>
-        <w:jc w:val="center"/>
-      </w:pPr>
     </w:p>
     <w:p>
       <w:pPr>
@@ -163,16 +135,6 @@
       <w:r>
         <w:t>И. О. Левицкий</w:t>
       </w:r>
-    </w:p>
-    <w:p>
-      <w:pPr>
-        <w:jc w:val="right"/>
-      </w:pPr>
-    </w:p>
-    <w:p>
-      <w:pPr>
-        <w:jc w:val="center"/>
-      </w:pPr>
     </w:p>
     <w:p>
       <w:pPr>
@@ -228,6 +190,7 @@
           <w:b/>
           <w:bCs/>
           <w:color w:val="auto"/>
+          <w:sz w:val="28"/>
         </w:rPr>
       </w:sdtEndPr>
       <w:sdtContent>
@@ -275,7 +238,7 @@
           <w:r>
             <w:fldChar w:fldCharType="separate"/>
           </w:r>
-          <w:hyperlink w:anchor="_Toc192597367" w:history="1">
+          <w:hyperlink w:anchor="_Toc192615032" w:history="1">
             <w:r>
               <w:rPr>
                 <w:rStyle w:val="a5"/>
@@ -318,7 +281,7 @@
                 <w:noProof/>
                 <w:webHidden/>
               </w:rPr>
-              <w:instrText xml:space="preserve"> PAGEREF _Toc192597367 \h </w:instrText>
+              <w:instrText xml:space="preserve"> PAGEREF _Toc192615032 \h </w:instrText>
             </w:r>
             <w:r>
               <w:rPr>
@@ -338,7 +301,7 @@
                 <w:noProof/>
                 <w:webHidden/>
               </w:rPr>
-              <w:t>3</w:t>
+              <w:t>4</w:t>
             </w:r>
             <w:r>
               <w:rPr>
@@ -363,7 +326,7 @@
               <w:lang w:eastAsia="ru-RU"/>
             </w:rPr>
           </w:pPr>
-          <w:hyperlink w:anchor="_Toc192597368" w:history="1">
+          <w:hyperlink w:anchor="_Toc192615033" w:history="1">
             <w:r>
               <w:rPr>
                 <w:rStyle w:val="a5"/>
@@ -406,7 +369,7 @@
                 <w:noProof/>
                 <w:webHidden/>
               </w:rPr>
-              <w:instrText xml:space="preserve"> PAGEREF _Toc192597368 \h </w:instrText>
+              <w:instrText xml:space="preserve"> PAGEREF _Toc192615033 \h </w:instrText>
             </w:r>
             <w:r>
               <w:rPr>
@@ -426,7 +389,7 @@
                 <w:noProof/>
                 <w:webHidden/>
               </w:rPr>
-              <w:t>3</w:t>
+              <w:t>4</w:t>
             </w:r>
             <w:r>
               <w:rPr>
@@ -451,7 +414,7 @@
               <w:lang w:eastAsia="ru-RU"/>
             </w:rPr>
           </w:pPr>
-          <w:hyperlink w:anchor="_Toc192597369" w:history="1">
+          <w:hyperlink w:anchor="_Toc192615034" w:history="1">
             <w:r>
               <w:rPr>
                 <w:rStyle w:val="a5"/>
@@ -494,7 +457,7 @@
                 <w:noProof/>
                 <w:webHidden/>
               </w:rPr>
-              <w:instrText xml:space="preserve"> PAGEREF _Toc192597369 \h </w:instrText>
+              <w:instrText xml:space="preserve"> PAGEREF _Toc192615034 \h </w:instrText>
             </w:r>
             <w:r>
               <w:rPr>
@@ -514,7 +477,7 @@
                 <w:noProof/>
                 <w:webHidden/>
               </w:rPr>
-              <w:t>3</w:t>
+              <w:t>4</w:t>
             </w:r>
             <w:r>
               <w:rPr>
@@ -539,7 +502,7 @@
               <w:lang w:eastAsia="ru-RU"/>
             </w:rPr>
           </w:pPr>
-          <w:hyperlink w:anchor="_Toc192597370" w:history="1">
+          <w:hyperlink w:anchor="_Toc192615035" w:history="1">
             <w:r>
               <w:rPr>
                 <w:rStyle w:val="a5"/>
@@ -582,7 +545,7 @@
                 <w:noProof/>
                 <w:webHidden/>
               </w:rPr>
-              <w:instrText xml:space="preserve"> PAGEREF _Toc192597370 \h </w:instrText>
+              <w:instrText xml:space="preserve"> PAGEREF _Toc192615035 \h </w:instrText>
             </w:r>
             <w:r>
               <w:rPr>
@@ -602,7 +565,7 @@
                 <w:noProof/>
                 <w:webHidden/>
               </w:rPr>
-              <w:t>3</w:t>
+              <w:t>4</w:t>
             </w:r>
             <w:r>
               <w:rPr>
@@ -627,7 +590,7 @@
               <w:lang w:eastAsia="ru-RU"/>
             </w:rPr>
           </w:pPr>
-          <w:hyperlink w:anchor="_Toc192597371" w:history="1">
+          <w:hyperlink w:anchor="_Toc192615036" w:history="1">
             <w:r>
               <w:rPr>
                 <w:rStyle w:val="a5"/>
@@ -670,7 +633,7 @@
                 <w:noProof/>
                 <w:webHidden/>
               </w:rPr>
-              <w:instrText xml:space="preserve"> PAGEREF _Toc192597371 \h </w:instrText>
+              <w:instrText xml:space="preserve"> PAGEREF _Toc192615036 \h </w:instrText>
             </w:r>
             <w:r>
               <w:rPr>
@@ -690,7 +653,7 @@
                 <w:noProof/>
                 <w:webHidden/>
               </w:rPr>
-              <w:t>3</w:t>
+              <w:t>4</w:t>
             </w:r>
             <w:r>
               <w:rPr>
@@ -715,7 +678,7 @@
               <w:lang w:eastAsia="ru-RU"/>
             </w:rPr>
           </w:pPr>
-          <w:hyperlink w:anchor="_Toc192597372" w:history="1">
+          <w:hyperlink w:anchor="_Toc192615037" w:history="1">
             <w:r>
               <w:rPr>
                 <w:rStyle w:val="a5"/>
@@ -758,7 +721,7 @@
                 <w:noProof/>
                 <w:webHidden/>
               </w:rPr>
-              <w:instrText xml:space="preserve"> PAGEREF _Toc192597372 \h </w:instrText>
+              <w:instrText xml:space="preserve"> PAGEREF _Toc192615037 \h </w:instrText>
             </w:r>
             <w:r>
               <w:rPr>
@@ -778,7 +741,7 @@
                 <w:noProof/>
                 <w:webHidden/>
               </w:rPr>
-              <w:t>3</w:t>
+              <w:t>4</w:t>
             </w:r>
             <w:r>
               <w:rPr>
@@ -803,7 +766,7 @@
               <w:lang w:eastAsia="ru-RU"/>
             </w:rPr>
           </w:pPr>
-          <w:hyperlink w:anchor="_Toc192597373" w:history="1">
+          <w:hyperlink w:anchor="_Toc192615038" w:history="1">
             <w:r>
               <w:rPr>
                 <w:rStyle w:val="a5"/>
@@ -846,7 +809,7 @@
                 <w:noProof/>
                 <w:webHidden/>
               </w:rPr>
-              <w:instrText xml:space="preserve"> PAGEREF _Toc192597373 \h </w:instrText>
+              <w:instrText xml:space="preserve"> PAGEREF _Toc192615038 \h </w:instrText>
             </w:r>
             <w:r>
               <w:rPr>
@@ -866,7 +829,7 @@
                 <w:noProof/>
                 <w:webHidden/>
               </w:rPr>
-              <w:t>3</w:t>
+              <w:t>4</w:t>
             </w:r>
             <w:r>
               <w:rPr>
@@ -891,7 +854,7 @@
               <w:lang w:eastAsia="ru-RU"/>
             </w:rPr>
           </w:pPr>
-          <w:hyperlink w:anchor="_Toc192597374" w:history="1">
+          <w:hyperlink w:anchor="_Toc192615039" w:history="1">
             <w:r>
               <w:rPr>
                 <w:rStyle w:val="a5"/>
@@ -934,7 +897,7 @@
                 <w:noProof/>
                 <w:webHidden/>
               </w:rPr>
-              <w:instrText xml:space="preserve"> PAGEREF _Toc192597374 \h </w:instrText>
+              <w:instrText xml:space="preserve"> PAGEREF _Toc192615039 \h </w:instrText>
             </w:r>
             <w:r>
               <w:rPr>
@@ -954,7 +917,7 @@
                 <w:noProof/>
                 <w:webHidden/>
               </w:rPr>
-              <w:t>3</w:t>
+              <w:t>4</w:t>
             </w:r>
             <w:r>
               <w:rPr>
@@ -979,7 +942,7 @@
               <w:lang w:eastAsia="ru-RU"/>
             </w:rPr>
           </w:pPr>
-          <w:hyperlink w:anchor="_Toc192597375" w:history="1">
+          <w:hyperlink w:anchor="_Toc192615040" w:history="1">
             <w:r>
               <w:rPr>
                 <w:rStyle w:val="a5"/>
@@ -1022,7 +985,7 @@
                 <w:noProof/>
                 <w:webHidden/>
               </w:rPr>
-              <w:instrText xml:space="preserve"> PAGEREF _Toc192597375 \h </w:instrText>
+              <w:instrText xml:space="preserve"> PAGEREF _Toc192615040 \h </w:instrText>
             </w:r>
             <w:r>
               <w:rPr>
@@ -1042,7 +1005,7 @@
                 <w:noProof/>
                 <w:webHidden/>
               </w:rPr>
-              <w:t>3</w:t>
+              <w:t>4</w:t>
             </w:r>
             <w:r>
               <w:rPr>
@@ -1067,7 +1030,7 @@
               <w:lang w:eastAsia="ru-RU"/>
             </w:rPr>
           </w:pPr>
-          <w:hyperlink w:anchor="_Toc192597376" w:history="1">
+          <w:hyperlink w:anchor="_Toc192615041" w:history="1">
             <w:r>
               <w:rPr>
                 <w:rStyle w:val="a5"/>
@@ -1110,7 +1073,7 @@
                 <w:noProof/>
                 <w:webHidden/>
               </w:rPr>
-              <w:instrText xml:space="preserve"> PAGEREF _Toc192597376 \h </w:instrText>
+              <w:instrText xml:space="preserve"> PAGEREF _Toc192615041 \h </w:instrText>
             </w:r>
             <w:r>
               <w:rPr>
@@ -1130,7 +1093,7 @@
                 <w:noProof/>
                 <w:webHidden/>
               </w:rPr>
-              <w:t>4</w:t>
+              <w:t>5</w:t>
             </w:r>
             <w:r>
               <w:rPr>
@@ -1155,7 +1118,7 @@
               <w:lang w:eastAsia="ru-RU"/>
             </w:rPr>
           </w:pPr>
-          <w:hyperlink w:anchor="_Toc192597377" w:history="1">
+          <w:hyperlink w:anchor="_Toc192615042" w:history="1">
             <w:r>
               <w:rPr>
                 <w:rStyle w:val="a5"/>
@@ -1198,7 +1161,7 @@
                 <w:noProof/>
                 <w:webHidden/>
               </w:rPr>
-              <w:instrText xml:space="preserve"> PAGEREF _Toc192597377 \h </w:instrText>
+              <w:instrText xml:space="preserve"> PAGEREF _Toc192615042 \h </w:instrText>
             </w:r>
             <w:r>
               <w:rPr>
@@ -1218,7 +1181,7 @@
                 <w:noProof/>
                 <w:webHidden/>
               </w:rPr>
-              <w:t>4</w:t>
+              <w:t>5</w:t>
             </w:r>
             <w:r>
               <w:rPr>
@@ -1243,7 +1206,7 @@
               <w:lang w:eastAsia="ru-RU"/>
             </w:rPr>
           </w:pPr>
-          <w:hyperlink w:anchor="_Toc192597378" w:history="1">
+          <w:hyperlink w:anchor="_Toc192615043" w:history="1">
             <w:r>
               <w:rPr>
                 <w:rStyle w:val="a5"/>
@@ -1286,7 +1249,7 @@
                 <w:noProof/>
                 <w:webHidden/>
               </w:rPr>
-              <w:instrText xml:space="preserve"> PAGEREF _Toc192597378 \h </w:instrText>
+              <w:instrText xml:space="preserve"> PAGEREF _Toc192615043 \h </w:instrText>
             </w:r>
             <w:r>
               <w:rPr>
@@ -1306,7 +1269,7 @@
                 <w:noProof/>
                 <w:webHidden/>
               </w:rPr>
-              <w:t>4</w:t>
+              <w:t>5</w:t>
             </w:r>
             <w:r>
               <w:rPr>
@@ -1331,7 +1294,7 @@
               <w:lang w:eastAsia="ru-RU"/>
             </w:rPr>
           </w:pPr>
-          <w:hyperlink w:anchor="_Toc192597379" w:history="1">
+          <w:hyperlink w:anchor="_Toc192615044" w:history="1">
             <w:r>
               <w:rPr>
                 <w:rStyle w:val="a5"/>
@@ -1374,7 +1337,7 @@
                 <w:noProof/>
                 <w:webHidden/>
               </w:rPr>
-              <w:instrText xml:space="preserve"> PAGEREF _Toc192597379 \h </w:instrText>
+              <w:instrText xml:space="preserve"> PAGEREF _Toc192615044 \h </w:instrText>
             </w:r>
             <w:r>
               <w:rPr>
@@ -1394,7 +1357,1588 @@
                 <w:noProof/>
                 <w:webHidden/>
               </w:rPr>
-              <w:t>4</w:t>
+              <w:t>5</w:t>
+            </w:r>
+            <w:r>
+              <w:rPr>
+                <w:noProof/>
+                <w:webHidden/>
+              </w:rPr>
+              <w:fldChar w:fldCharType="end"/>
+            </w:r>
+          </w:hyperlink>
+        </w:p>
+        <w:p>
+          <w:pPr>
+            <w:pStyle w:val="21"/>
+            <w:tabs>
+              <w:tab w:val="left" w:pos="880"/>
+              <w:tab w:val="right" w:leader="dot" w:pos="9345"/>
+            </w:tabs>
+            <w:rPr>
+              <w:rFonts w:asciiTheme="minorHAnsi" w:hAnsiTheme="minorHAnsi"/>
+              <w:noProof/>
+              <w:sz w:val="22"/>
+              <w:lang w:eastAsia="ru-RU"/>
+            </w:rPr>
+          </w:pPr>
+          <w:hyperlink w:anchor="_Toc192615045" w:history="1">
+            <w:r>
+              <w:rPr>
+                <w:rStyle w:val="a5"/>
+                <w:noProof/>
+              </w:rPr>
+              <w:t>3.1.</w:t>
+            </w:r>
+            <w:r>
+              <w:rPr>
+                <w:rFonts w:asciiTheme="minorHAnsi" w:hAnsiTheme="minorHAnsi"/>
+                <w:noProof/>
+                <w:sz w:val="22"/>
+                <w:lang w:eastAsia="ru-RU"/>
+              </w:rPr>
+              <w:tab/>
+            </w:r>
+            <w:r>
+              <w:rPr>
+                <w:rStyle w:val="a5"/>
+                <w:noProof/>
+              </w:rPr>
+              <w:t>Краткие сведения об объекте автоматизации</w:t>
+            </w:r>
+            <w:r>
+              <w:rPr>
+                <w:noProof/>
+                <w:webHidden/>
+              </w:rPr>
+              <w:tab/>
+            </w:r>
+            <w:r>
+              <w:rPr>
+                <w:noProof/>
+                <w:webHidden/>
+              </w:rPr>
+              <w:fldChar w:fldCharType="begin"/>
+            </w:r>
+            <w:r>
+              <w:rPr>
+                <w:noProof/>
+                <w:webHidden/>
+              </w:rPr>
+              <w:instrText xml:space="preserve"> PAGEREF _Toc192615045 \h </w:instrText>
+            </w:r>
+            <w:r>
+              <w:rPr>
+                <w:noProof/>
+                <w:webHidden/>
+              </w:rPr>
+            </w:r>
+            <w:r>
+              <w:rPr>
+                <w:noProof/>
+                <w:webHidden/>
+              </w:rPr>
+              <w:fldChar w:fldCharType="separate"/>
+            </w:r>
+            <w:r>
+              <w:rPr>
+                <w:noProof/>
+                <w:webHidden/>
+              </w:rPr>
+              <w:t>5</w:t>
+            </w:r>
+            <w:r>
+              <w:rPr>
+                <w:noProof/>
+                <w:webHidden/>
+              </w:rPr>
+              <w:fldChar w:fldCharType="end"/>
+            </w:r>
+          </w:hyperlink>
+        </w:p>
+        <w:p>
+          <w:pPr>
+            <w:pStyle w:val="21"/>
+            <w:tabs>
+              <w:tab w:val="left" w:pos="880"/>
+              <w:tab w:val="right" w:leader="dot" w:pos="9345"/>
+            </w:tabs>
+            <w:rPr>
+              <w:rFonts w:asciiTheme="minorHAnsi" w:hAnsiTheme="minorHAnsi"/>
+              <w:noProof/>
+              <w:sz w:val="22"/>
+              <w:lang w:eastAsia="ru-RU"/>
+            </w:rPr>
+          </w:pPr>
+          <w:hyperlink w:anchor="_Toc192615046" w:history="1">
+            <w:r>
+              <w:rPr>
+                <w:rStyle w:val="a5"/>
+                <w:noProof/>
+              </w:rPr>
+              <w:t>3.2.</w:t>
+            </w:r>
+            <w:r>
+              <w:rPr>
+                <w:rFonts w:asciiTheme="minorHAnsi" w:hAnsiTheme="minorHAnsi"/>
+                <w:noProof/>
+                <w:sz w:val="22"/>
+                <w:lang w:eastAsia="ru-RU"/>
+              </w:rPr>
+              <w:tab/>
+            </w:r>
+            <w:r>
+              <w:rPr>
+                <w:rStyle w:val="a5"/>
+                <w:noProof/>
+              </w:rPr>
+              <w:t>Технические требования к аппаратному обеспечечению</w:t>
+            </w:r>
+            <w:r>
+              <w:rPr>
+                <w:noProof/>
+                <w:webHidden/>
+              </w:rPr>
+              <w:tab/>
+            </w:r>
+            <w:r>
+              <w:rPr>
+                <w:noProof/>
+                <w:webHidden/>
+              </w:rPr>
+              <w:fldChar w:fldCharType="begin"/>
+            </w:r>
+            <w:r>
+              <w:rPr>
+                <w:noProof/>
+                <w:webHidden/>
+              </w:rPr>
+              <w:instrText xml:space="preserve"> PAGEREF _Toc192615046 \h </w:instrText>
+            </w:r>
+            <w:r>
+              <w:rPr>
+                <w:noProof/>
+                <w:webHidden/>
+              </w:rPr>
+            </w:r>
+            <w:r>
+              <w:rPr>
+                <w:noProof/>
+                <w:webHidden/>
+              </w:rPr>
+              <w:fldChar w:fldCharType="separate"/>
+            </w:r>
+            <w:r>
+              <w:rPr>
+                <w:noProof/>
+                <w:webHidden/>
+              </w:rPr>
+              <w:t>6</w:t>
+            </w:r>
+            <w:r>
+              <w:rPr>
+                <w:noProof/>
+                <w:webHidden/>
+              </w:rPr>
+              <w:fldChar w:fldCharType="end"/>
+            </w:r>
+          </w:hyperlink>
+        </w:p>
+        <w:p>
+          <w:pPr>
+            <w:pStyle w:val="11"/>
+            <w:tabs>
+              <w:tab w:val="left" w:pos="480"/>
+              <w:tab w:val="right" w:leader="dot" w:pos="9345"/>
+            </w:tabs>
+            <w:rPr>
+              <w:rFonts w:asciiTheme="minorHAnsi" w:hAnsiTheme="minorHAnsi"/>
+              <w:noProof/>
+              <w:sz w:val="22"/>
+              <w:lang w:eastAsia="ru-RU"/>
+            </w:rPr>
+          </w:pPr>
+          <w:hyperlink w:anchor="_Toc192615047" w:history="1">
+            <w:r>
+              <w:rPr>
+                <w:rStyle w:val="a5"/>
+                <w:noProof/>
+              </w:rPr>
+              <w:t>4.</w:t>
+            </w:r>
+            <w:r>
+              <w:rPr>
+                <w:rFonts w:asciiTheme="minorHAnsi" w:hAnsiTheme="minorHAnsi"/>
+                <w:noProof/>
+                <w:sz w:val="22"/>
+                <w:lang w:eastAsia="ru-RU"/>
+              </w:rPr>
+              <w:tab/>
+            </w:r>
+            <w:r>
+              <w:rPr>
+                <w:rStyle w:val="a5"/>
+                <w:noProof/>
+              </w:rPr>
+              <w:t>Требования к системе</w:t>
+            </w:r>
+            <w:r>
+              <w:rPr>
+                <w:noProof/>
+                <w:webHidden/>
+              </w:rPr>
+              <w:tab/>
+            </w:r>
+            <w:r>
+              <w:rPr>
+                <w:noProof/>
+                <w:webHidden/>
+              </w:rPr>
+              <w:fldChar w:fldCharType="begin"/>
+            </w:r>
+            <w:r>
+              <w:rPr>
+                <w:noProof/>
+                <w:webHidden/>
+              </w:rPr>
+              <w:instrText xml:space="preserve"> PAGEREF _Toc192615047 \h </w:instrText>
+            </w:r>
+            <w:r>
+              <w:rPr>
+                <w:noProof/>
+                <w:webHidden/>
+              </w:rPr>
+            </w:r>
+            <w:r>
+              <w:rPr>
+                <w:noProof/>
+                <w:webHidden/>
+              </w:rPr>
+              <w:fldChar w:fldCharType="separate"/>
+            </w:r>
+            <w:r>
+              <w:rPr>
+                <w:noProof/>
+                <w:webHidden/>
+              </w:rPr>
+              <w:t>6</w:t>
+            </w:r>
+            <w:r>
+              <w:rPr>
+                <w:noProof/>
+                <w:webHidden/>
+              </w:rPr>
+              <w:fldChar w:fldCharType="end"/>
+            </w:r>
+          </w:hyperlink>
+        </w:p>
+        <w:p>
+          <w:pPr>
+            <w:pStyle w:val="21"/>
+            <w:tabs>
+              <w:tab w:val="left" w:pos="880"/>
+              <w:tab w:val="right" w:leader="dot" w:pos="9345"/>
+            </w:tabs>
+            <w:rPr>
+              <w:rFonts w:asciiTheme="minorHAnsi" w:hAnsiTheme="minorHAnsi"/>
+              <w:noProof/>
+              <w:sz w:val="22"/>
+              <w:lang w:eastAsia="ru-RU"/>
+            </w:rPr>
+          </w:pPr>
+          <w:hyperlink w:anchor="_Toc192615048" w:history="1">
+            <w:r>
+              <w:rPr>
+                <w:rStyle w:val="a5"/>
+                <w:noProof/>
+              </w:rPr>
+              <w:t>4.1.</w:t>
+            </w:r>
+            <w:r>
+              <w:rPr>
+                <w:rFonts w:asciiTheme="minorHAnsi" w:hAnsiTheme="minorHAnsi"/>
+                <w:noProof/>
+                <w:sz w:val="22"/>
+                <w:lang w:eastAsia="ru-RU"/>
+              </w:rPr>
+              <w:tab/>
+            </w:r>
+            <w:r>
+              <w:rPr>
+                <w:rStyle w:val="a5"/>
+                <w:noProof/>
+              </w:rPr>
+              <w:t>Требования к системе в целом</w:t>
+            </w:r>
+            <w:r>
+              <w:rPr>
+                <w:noProof/>
+                <w:webHidden/>
+              </w:rPr>
+              <w:tab/>
+            </w:r>
+            <w:r>
+              <w:rPr>
+                <w:noProof/>
+                <w:webHidden/>
+              </w:rPr>
+              <w:fldChar w:fldCharType="begin"/>
+            </w:r>
+            <w:r>
+              <w:rPr>
+                <w:noProof/>
+                <w:webHidden/>
+              </w:rPr>
+              <w:instrText xml:space="preserve"> PAGEREF _Toc192615048 \h </w:instrText>
+            </w:r>
+            <w:r>
+              <w:rPr>
+                <w:noProof/>
+                <w:webHidden/>
+              </w:rPr>
+            </w:r>
+            <w:r>
+              <w:rPr>
+                <w:noProof/>
+                <w:webHidden/>
+              </w:rPr>
+              <w:fldChar w:fldCharType="separate"/>
+            </w:r>
+            <w:r>
+              <w:rPr>
+                <w:noProof/>
+                <w:webHidden/>
+              </w:rPr>
+              <w:t>6</w:t>
+            </w:r>
+            <w:r>
+              <w:rPr>
+                <w:noProof/>
+                <w:webHidden/>
+              </w:rPr>
+              <w:fldChar w:fldCharType="end"/>
+            </w:r>
+          </w:hyperlink>
+        </w:p>
+        <w:p>
+          <w:pPr>
+            <w:pStyle w:val="31"/>
+            <w:tabs>
+              <w:tab w:val="left" w:pos="1320"/>
+              <w:tab w:val="right" w:leader="dot" w:pos="9345"/>
+            </w:tabs>
+            <w:rPr>
+              <w:rFonts w:asciiTheme="minorHAnsi" w:hAnsiTheme="minorHAnsi"/>
+              <w:noProof/>
+              <w:sz w:val="22"/>
+              <w:lang w:eastAsia="ru-RU"/>
+            </w:rPr>
+          </w:pPr>
+          <w:hyperlink w:anchor="_Toc192615049" w:history="1">
+            <w:r>
+              <w:rPr>
+                <w:rStyle w:val="a5"/>
+                <w:noProof/>
+              </w:rPr>
+              <w:t>4.1.1.</w:t>
+            </w:r>
+            <w:r>
+              <w:rPr>
+                <w:rFonts w:asciiTheme="minorHAnsi" w:hAnsiTheme="minorHAnsi"/>
+                <w:noProof/>
+                <w:sz w:val="22"/>
+                <w:lang w:eastAsia="ru-RU"/>
+              </w:rPr>
+              <w:tab/>
+            </w:r>
+            <w:r>
+              <w:rPr>
+                <w:rStyle w:val="a5"/>
+                <w:noProof/>
+              </w:rPr>
+              <w:t>Требования к структуре и функционированию системы</w:t>
+            </w:r>
+            <w:r>
+              <w:rPr>
+                <w:noProof/>
+                <w:webHidden/>
+              </w:rPr>
+              <w:tab/>
+            </w:r>
+            <w:r>
+              <w:rPr>
+                <w:noProof/>
+                <w:webHidden/>
+              </w:rPr>
+              <w:fldChar w:fldCharType="begin"/>
+            </w:r>
+            <w:r>
+              <w:rPr>
+                <w:noProof/>
+                <w:webHidden/>
+              </w:rPr>
+              <w:instrText xml:space="preserve"> PAGEREF _Toc192615049 \h </w:instrText>
+            </w:r>
+            <w:r>
+              <w:rPr>
+                <w:noProof/>
+                <w:webHidden/>
+              </w:rPr>
+            </w:r>
+            <w:r>
+              <w:rPr>
+                <w:noProof/>
+                <w:webHidden/>
+              </w:rPr>
+              <w:fldChar w:fldCharType="separate"/>
+            </w:r>
+            <w:r>
+              <w:rPr>
+                <w:noProof/>
+                <w:webHidden/>
+              </w:rPr>
+              <w:t>6</w:t>
+            </w:r>
+            <w:r>
+              <w:rPr>
+                <w:noProof/>
+                <w:webHidden/>
+              </w:rPr>
+              <w:fldChar w:fldCharType="end"/>
+            </w:r>
+          </w:hyperlink>
+        </w:p>
+        <w:p>
+          <w:pPr>
+            <w:pStyle w:val="31"/>
+            <w:tabs>
+              <w:tab w:val="left" w:pos="1320"/>
+              <w:tab w:val="right" w:leader="dot" w:pos="9345"/>
+            </w:tabs>
+            <w:rPr>
+              <w:rFonts w:asciiTheme="minorHAnsi" w:hAnsiTheme="minorHAnsi"/>
+              <w:noProof/>
+              <w:sz w:val="22"/>
+              <w:lang w:eastAsia="ru-RU"/>
+            </w:rPr>
+          </w:pPr>
+          <w:hyperlink w:anchor="_Toc192615050" w:history="1">
+            <w:r>
+              <w:rPr>
+                <w:rStyle w:val="a5"/>
+                <w:noProof/>
+              </w:rPr>
+              <w:t>4.1.2.</w:t>
+            </w:r>
+            <w:r>
+              <w:rPr>
+                <w:rFonts w:asciiTheme="minorHAnsi" w:hAnsiTheme="minorHAnsi"/>
+                <w:noProof/>
+                <w:sz w:val="22"/>
+                <w:lang w:eastAsia="ru-RU"/>
+              </w:rPr>
+              <w:tab/>
+            </w:r>
+            <w:r>
+              <w:rPr>
+                <w:rStyle w:val="a5"/>
+                <w:noProof/>
+              </w:rPr>
+              <w:t>Требования к режиму работы системы</w:t>
+            </w:r>
+            <w:r>
+              <w:rPr>
+                <w:noProof/>
+                <w:webHidden/>
+              </w:rPr>
+              <w:tab/>
+            </w:r>
+            <w:r>
+              <w:rPr>
+                <w:noProof/>
+                <w:webHidden/>
+              </w:rPr>
+              <w:fldChar w:fldCharType="begin"/>
+            </w:r>
+            <w:r>
+              <w:rPr>
+                <w:noProof/>
+                <w:webHidden/>
+              </w:rPr>
+              <w:instrText xml:space="preserve"> PAGEREF _Toc192615050 \h </w:instrText>
+            </w:r>
+            <w:r>
+              <w:rPr>
+                <w:noProof/>
+                <w:webHidden/>
+              </w:rPr>
+            </w:r>
+            <w:r>
+              <w:rPr>
+                <w:noProof/>
+                <w:webHidden/>
+              </w:rPr>
+              <w:fldChar w:fldCharType="separate"/>
+            </w:r>
+            <w:r>
+              <w:rPr>
+                <w:noProof/>
+                <w:webHidden/>
+              </w:rPr>
+              <w:t>7</w:t>
+            </w:r>
+            <w:r>
+              <w:rPr>
+                <w:noProof/>
+                <w:webHidden/>
+              </w:rPr>
+              <w:fldChar w:fldCharType="end"/>
+            </w:r>
+          </w:hyperlink>
+        </w:p>
+        <w:p>
+          <w:pPr>
+            <w:pStyle w:val="31"/>
+            <w:tabs>
+              <w:tab w:val="left" w:pos="1320"/>
+              <w:tab w:val="right" w:leader="dot" w:pos="9345"/>
+            </w:tabs>
+            <w:rPr>
+              <w:rFonts w:asciiTheme="minorHAnsi" w:hAnsiTheme="minorHAnsi"/>
+              <w:noProof/>
+              <w:sz w:val="22"/>
+              <w:lang w:eastAsia="ru-RU"/>
+            </w:rPr>
+          </w:pPr>
+          <w:hyperlink w:anchor="_Toc192615051" w:history="1">
+            <w:r>
+              <w:rPr>
+                <w:rStyle w:val="a5"/>
+                <w:noProof/>
+              </w:rPr>
+              <w:t>4.1.3.</w:t>
+            </w:r>
+            <w:r>
+              <w:rPr>
+                <w:rFonts w:asciiTheme="minorHAnsi" w:hAnsiTheme="minorHAnsi"/>
+                <w:noProof/>
+                <w:sz w:val="22"/>
+                <w:lang w:eastAsia="ru-RU"/>
+              </w:rPr>
+              <w:tab/>
+            </w:r>
+            <w:r>
+              <w:rPr>
+                <w:rStyle w:val="a5"/>
+                <w:noProof/>
+              </w:rPr>
+              <w:t>Требования к надежности</w:t>
+            </w:r>
+            <w:r>
+              <w:rPr>
+                <w:noProof/>
+                <w:webHidden/>
+              </w:rPr>
+              <w:tab/>
+            </w:r>
+            <w:r>
+              <w:rPr>
+                <w:noProof/>
+                <w:webHidden/>
+              </w:rPr>
+              <w:fldChar w:fldCharType="begin"/>
+            </w:r>
+            <w:r>
+              <w:rPr>
+                <w:noProof/>
+                <w:webHidden/>
+              </w:rPr>
+              <w:instrText xml:space="preserve"> PAGEREF _Toc192615051 \h </w:instrText>
+            </w:r>
+            <w:r>
+              <w:rPr>
+                <w:noProof/>
+                <w:webHidden/>
+              </w:rPr>
+            </w:r>
+            <w:r>
+              <w:rPr>
+                <w:noProof/>
+                <w:webHidden/>
+              </w:rPr>
+              <w:fldChar w:fldCharType="separate"/>
+            </w:r>
+            <w:r>
+              <w:rPr>
+                <w:noProof/>
+                <w:webHidden/>
+              </w:rPr>
+              <w:t>7</w:t>
+            </w:r>
+            <w:r>
+              <w:rPr>
+                <w:noProof/>
+                <w:webHidden/>
+              </w:rPr>
+              <w:fldChar w:fldCharType="end"/>
+            </w:r>
+          </w:hyperlink>
+        </w:p>
+        <w:p>
+          <w:pPr>
+            <w:pStyle w:val="31"/>
+            <w:tabs>
+              <w:tab w:val="left" w:pos="1320"/>
+              <w:tab w:val="right" w:leader="dot" w:pos="9345"/>
+            </w:tabs>
+            <w:rPr>
+              <w:rFonts w:asciiTheme="minorHAnsi" w:hAnsiTheme="minorHAnsi"/>
+              <w:noProof/>
+              <w:sz w:val="22"/>
+              <w:lang w:eastAsia="ru-RU"/>
+            </w:rPr>
+          </w:pPr>
+          <w:hyperlink w:anchor="_Toc192615052" w:history="1">
+            <w:r>
+              <w:rPr>
+                <w:rStyle w:val="a5"/>
+                <w:noProof/>
+              </w:rPr>
+              <w:t>4.1.4.</w:t>
+            </w:r>
+            <w:r>
+              <w:rPr>
+                <w:rFonts w:asciiTheme="minorHAnsi" w:hAnsiTheme="minorHAnsi"/>
+                <w:noProof/>
+                <w:sz w:val="22"/>
+                <w:lang w:eastAsia="ru-RU"/>
+              </w:rPr>
+              <w:tab/>
+            </w:r>
+            <w:r>
+              <w:rPr>
+                <w:rStyle w:val="a5"/>
+                <w:noProof/>
+              </w:rPr>
+              <w:t>Требования к безопасности использования</w:t>
+            </w:r>
+            <w:r>
+              <w:rPr>
+                <w:noProof/>
+                <w:webHidden/>
+              </w:rPr>
+              <w:tab/>
+            </w:r>
+            <w:r>
+              <w:rPr>
+                <w:noProof/>
+                <w:webHidden/>
+              </w:rPr>
+              <w:fldChar w:fldCharType="begin"/>
+            </w:r>
+            <w:r>
+              <w:rPr>
+                <w:noProof/>
+                <w:webHidden/>
+              </w:rPr>
+              <w:instrText xml:space="preserve"> PAGEREF _Toc192615052 \h </w:instrText>
+            </w:r>
+            <w:r>
+              <w:rPr>
+                <w:noProof/>
+                <w:webHidden/>
+              </w:rPr>
+            </w:r>
+            <w:r>
+              <w:rPr>
+                <w:noProof/>
+                <w:webHidden/>
+              </w:rPr>
+              <w:fldChar w:fldCharType="separate"/>
+            </w:r>
+            <w:r>
+              <w:rPr>
+                <w:noProof/>
+                <w:webHidden/>
+              </w:rPr>
+              <w:t>7</w:t>
+            </w:r>
+            <w:r>
+              <w:rPr>
+                <w:noProof/>
+                <w:webHidden/>
+              </w:rPr>
+              <w:fldChar w:fldCharType="end"/>
+            </w:r>
+          </w:hyperlink>
+        </w:p>
+        <w:p>
+          <w:pPr>
+            <w:pStyle w:val="31"/>
+            <w:tabs>
+              <w:tab w:val="left" w:pos="1320"/>
+              <w:tab w:val="right" w:leader="dot" w:pos="9345"/>
+            </w:tabs>
+            <w:rPr>
+              <w:rFonts w:asciiTheme="minorHAnsi" w:hAnsiTheme="minorHAnsi"/>
+              <w:noProof/>
+              <w:sz w:val="22"/>
+              <w:lang w:eastAsia="ru-RU"/>
+            </w:rPr>
+          </w:pPr>
+          <w:hyperlink w:anchor="_Toc192615053" w:history="1">
+            <w:r>
+              <w:rPr>
+                <w:rStyle w:val="a5"/>
+                <w:noProof/>
+              </w:rPr>
+              <w:t>4.1.5.</w:t>
+            </w:r>
+            <w:r>
+              <w:rPr>
+                <w:rFonts w:asciiTheme="minorHAnsi" w:hAnsiTheme="minorHAnsi"/>
+                <w:noProof/>
+                <w:sz w:val="22"/>
+                <w:lang w:eastAsia="ru-RU"/>
+              </w:rPr>
+              <w:tab/>
+            </w:r>
+            <w:r>
+              <w:rPr>
+                <w:rStyle w:val="a5"/>
+                <w:noProof/>
+              </w:rPr>
+              <w:t>Требования к защите информации от несанкционированного доступа</w:t>
+            </w:r>
+            <w:r>
+              <w:rPr>
+                <w:noProof/>
+                <w:webHidden/>
+              </w:rPr>
+              <w:tab/>
+            </w:r>
+            <w:r>
+              <w:rPr>
+                <w:noProof/>
+                <w:webHidden/>
+              </w:rPr>
+              <w:fldChar w:fldCharType="begin"/>
+            </w:r>
+            <w:r>
+              <w:rPr>
+                <w:noProof/>
+                <w:webHidden/>
+              </w:rPr>
+              <w:instrText xml:space="preserve"> PAGEREF _Toc192615053 \h </w:instrText>
+            </w:r>
+            <w:r>
+              <w:rPr>
+                <w:noProof/>
+                <w:webHidden/>
+              </w:rPr>
+            </w:r>
+            <w:r>
+              <w:rPr>
+                <w:noProof/>
+                <w:webHidden/>
+              </w:rPr>
+              <w:fldChar w:fldCharType="separate"/>
+            </w:r>
+            <w:r>
+              <w:rPr>
+                <w:noProof/>
+                <w:webHidden/>
+              </w:rPr>
+              <w:t>7</w:t>
+            </w:r>
+            <w:r>
+              <w:rPr>
+                <w:noProof/>
+                <w:webHidden/>
+              </w:rPr>
+              <w:fldChar w:fldCharType="end"/>
+            </w:r>
+          </w:hyperlink>
+        </w:p>
+        <w:p>
+          <w:pPr>
+            <w:pStyle w:val="31"/>
+            <w:tabs>
+              <w:tab w:val="left" w:pos="1320"/>
+              <w:tab w:val="right" w:leader="dot" w:pos="9345"/>
+            </w:tabs>
+            <w:rPr>
+              <w:rFonts w:asciiTheme="minorHAnsi" w:hAnsiTheme="minorHAnsi"/>
+              <w:noProof/>
+              <w:sz w:val="22"/>
+              <w:lang w:eastAsia="ru-RU"/>
+            </w:rPr>
+          </w:pPr>
+          <w:hyperlink w:anchor="_Toc192615054" w:history="1">
+            <w:r>
+              <w:rPr>
+                <w:rStyle w:val="a5"/>
+                <w:noProof/>
+              </w:rPr>
+              <w:t>4.1.6.</w:t>
+            </w:r>
+            <w:r>
+              <w:rPr>
+                <w:rFonts w:asciiTheme="minorHAnsi" w:hAnsiTheme="minorHAnsi"/>
+                <w:noProof/>
+                <w:sz w:val="22"/>
+                <w:lang w:eastAsia="ru-RU"/>
+              </w:rPr>
+              <w:tab/>
+            </w:r>
+            <w:r>
+              <w:rPr>
+                <w:rStyle w:val="a5"/>
+                <w:noProof/>
+              </w:rPr>
+              <w:t>Требования к защите от влияния внешних воздействий</w:t>
+            </w:r>
+            <w:r>
+              <w:rPr>
+                <w:noProof/>
+                <w:webHidden/>
+              </w:rPr>
+              <w:tab/>
+            </w:r>
+            <w:r>
+              <w:rPr>
+                <w:noProof/>
+                <w:webHidden/>
+              </w:rPr>
+              <w:fldChar w:fldCharType="begin"/>
+            </w:r>
+            <w:r>
+              <w:rPr>
+                <w:noProof/>
+                <w:webHidden/>
+              </w:rPr>
+              <w:instrText xml:space="preserve"> PAGEREF _Toc192615054 \h </w:instrText>
+            </w:r>
+            <w:r>
+              <w:rPr>
+                <w:noProof/>
+                <w:webHidden/>
+              </w:rPr>
+            </w:r>
+            <w:r>
+              <w:rPr>
+                <w:noProof/>
+                <w:webHidden/>
+              </w:rPr>
+              <w:fldChar w:fldCharType="separate"/>
+            </w:r>
+            <w:r>
+              <w:rPr>
+                <w:noProof/>
+                <w:webHidden/>
+              </w:rPr>
+              <w:t>8</w:t>
+            </w:r>
+            <w:r>
+              <w:rPr>
+                <w:noProof/>
+                <w:webHidden/>
+              </w:rPr>
+              <w:fldChar w:fldCharType="end"/>
+            </w:r>
+          </w:hyperlink>
+        </w:p>
+        <w:p>
+          <w:pPr>
+            <w:pStyle w:val="31"/>
+            <w:tabs>
+              <w:tab w:val="left" w:pos="1320"/>
+              <w:tab w:val="right" w:leader="dot" w:pos="9345"/>
+            </w:tabs>
+            <w:rPr>
+              <w:rFonts w:asciiTheme="minorHAnsi" w:hAnsiTheme="minorHAnsi"/>
+              <w:noProof/>
+              <w:sz w:val="22"/>
+              <w:lang w:eastAsia="ru-RU"/>
+            </w:rPr>
+          </w:pPr>
+          <w:hyperlink w:anchor="_Toc192615055" w:history="1">
+            <w:r>
+              <w:rPr>
+                <w:rStyle w:val="a5"/>
+                <w:noProof/>
+              </w:rPr>
+              <w:t>4.1.7.</w:t>
+            </w:r>
+            <w:r>
+              <w:rPr>
+                <w:rFonts w:asciiTheme="minorHAnsi" w:hAnsiTheme="minorHAnsi"/>
+                <w:noProof/>
+                <w:sz w:val="22"/>
+                <w:lang w:eastAsia="ru-RU"/>
+              </w:rPr>
+              <w:tab/>
+            </w:r>
+            <w:r>
+              <w:rPr>
+                <w:rStyle w:val="a5"/>
+                <w:noProof/>
+              </w:rPr>
+              <w:t>Требования к безопасности</w:t>
+            </w:r>
+            <w:r>
+              <w:rPr>
+                <w:noProof/>
+                <w:webHidden/>
+              </w:rPr>
+              <w:tab/>
+            </w:r>
+            <w:r>
+              <w:rPr>
+                <w:noProof/>
+                <w:webHidden/>
+              </w:rPr>
+              <w:fldChar w:fldCharType="begin"/>
+            </w:r>
+            <w:r>
+              <w:rPr>
+                <w:noProof/>
+                <w:webHidden/>
+              </w:rPr>
+              <w:instrText xml:space="preserve"> PAGEREF _Toc192615055 \h </w:instrText>
+            </w:r>
+            <w:r>
+              <w:rPr>
+                <w:noProof/>
+                <w:webHidden/>
+              </w:rPr>
+            </w:r>
+            <w:r>
+              <w:rPr>
+                <w:noProof/>
+                <w:webHidden/>
+              </w:rPr>
+              <w:fldChar w:fldCharType="separate"/>
+            </w:r>
+            <w:r>
+              <w:rPr>
+                <w:noProof/>
+                <w:webHidden/>
+              </w:rPr>
+              <w:t>8</w:t>
+            </w:r>
+            <w:r>
+              <w:rPr>
+                <w:noProof/>
+                <w:webHidden/>
+              </w:rPr>
+              <w:fldChar w:fldCharType="end"/>
+            </w:r>
+          </w:hyperlink>
+        </w:p>
+        <w:p>
+          <w:pPr>
+            <w:pStyle w:val="21"/>
+            <w:tabs>
+              <w:tab w:val="left" w:pos="880"/>
+              <w:tab w:val="right" w:leader="dot" w:pos="9345"/>
+            </w:tabs>
+            <w:rPr>
+              <w:rFonts w:asciiTheme="minorHAnsi" w:hAnsiTheme="minorHAnsi"/>
+              <w:noProof/>
+              <w:sz w:val="22"/>
+              <w:lang w:eastAsia="ru-RU"/>
+            </w:rPr>
+          </w:pPr>
+          <w:hyperlink w:anchor="_Toc192615056" w:history="1">
+            <w:r>
+              <w:rPr>
+                <w:rStyle w:val="a5"/>
+                <w:noProof/>
+              </w:rPr>
+              <w:t>4.2.</w:t>
+            </w:r>
+            <w:r>
+              <w:rPr>
+                <w:rFonts w:asciiTheme="minorHAnsi" w:hAnsiTheme="minorHAnsi"/>
+                <w:noProof/>
+                <w:sz w:val="22"/>
+                <w:lang w:eastAsia="ru-RU"/>
+              </w:rPr>
+              <w:tab/>
+            </w:r>
+            <w:r>
+              <w:rPr>
+                <w:rStyle w:val="a5"/>
+                <w:noProof/>
+              </w:rPr>
+              <w:t>Требования к функциям, выполняемым системой</w:t>
+            </w:r>
+            <w:r>
+              <w:rPr>
+                <w:noProof/>
+                <w:webHidden/>
+              </w:rPr>
+              <w:tab/>
+            </w:r>
+            <w:r>
+              <w:rPr>
+                <w:noProof/>
+                <w:webHidden/>
+              </w:rPr>
+              <w:fldChar w:fldCharType="begin"/>
+            </w:r>
+            <w:r>
+              <w:rPr>
+                <w:noProof/>
+                <w:webHidden/>
+              </w:rPr>
+              <w:instrText xml:space="preserve"> PAGEREF _Toc192615056 \h </w:instrText>
+            </w:r>
+            <w:r>
+              <w:rPr>
+                <w:noProof/>
+                <w:webHidden/>
+              </w:rPr>
+            </w:r>
+            <w:r>
+              <w:rPr>
+                <w:noProof/>
+                <w:webHidden/>
+              </w:rPr>
+              <w:fldChar w:fldCharType="separate"/>
+            </w:r>
+            <w:r>
+              <w:rPr>
+                <w:noProof/>
+                <w:webHidden/>
+              </w:rPr>
+              <w:t>8</w:t>
+            </w:r>
+            <w:r>
+              <w:rPr>
+                <w:noProof/>
+                <w:webHidden/>
+              </w:rPr>
+              <w:fldChar w:fldCharType="end"/>
+            </w:r>
+          </w:hyperlink>
+        </w:p>
+        <w:p>
+          <w:pPr>
+            <w:pStyle w:val="21"/>
+            <w:tabs>
+              <w:tab w:val="right" w:leader="dot" w:pos="9345"/>
+            </w:tabs>
+            <w:rPr>
+              <w:rFonts w:asciiTheme="minorHAnsi" w:hAnsiTheme="minorHAnsi"/>
+              <w:noProof/>
+              <w:sz w:val="22"/>
+              <w:lang w:eastAsia="ru-RU"/>
+            </w:rPr>
+          </w:pPr>
+          <w:hyperlink w:anchor="_Toc192615057" w:history="1">
+            <w:r>
+              <w:rPr>
+                <w:rStyle w:val="a5"/>
+                <w:noProof/>
+              </w:rPr>
+              <w:t>Функциональные требования к подсистемам</w:t>
+            </w:r>
+            <w:r>
+              <w:rPr>
+                <w:noProof/>
+                <w:webHidden/>
+              </w:rPr>
+              <w:tab/>
+            </w:r>
+            <w:r>
+              <w:rPr>
+                <w:noProof/>
+                <w:webHidden/>
+              </w:rPr>
+              <w:fldChar w:fldCharType="begin"/>
+            </w:r>
+            <w:r>
+              <w:rPr>
+                <w:noProof/>
+                <w:webHidden/>
+              </w:rPr>
+              <w:instrText xml:space="preserve"> PAGEREF _Toc192615057 \h </w:instrText>
+            </w:r>
+            <w:r>
+              <w:rPr>
+                <w:noProof/>
+                <w:webHidden/>
+              </w:rPr>
+            </w:r>
+            <w:r>
+              <w:rPr>
+                <w:noProof/>
+                <w:webHidden/>
+              </w:rPr>
+              <w:fldChar w:fldCharType="separate"/>
+            </w:r>
+            <w:r>
+              <w:rPr>
+                <w:noProof/>
+                <w:webHidden/>
+              </w:rPr>
+              <w:t>9</w:t>
+            </w:r>
+            <w:r>
+              <w:rPr>
+                <w:noProof/>
+                <w:webHidden/>
+              </w:rPr>
+              <w:fldChar w:fldCharType="end"/>
+            </w:r>
+          </w:hyperlink>
+        </w:p>
+        <w:p>
+          <w:pPr>
+            <w:pStyle w:val="31"/>
+            <w:tabs>
+              <w:tab w:val="left" w:pos="1320"/>
+              <w:tab w:val="right" w:leader="dot" w:pos="9345"/>
+            </w:tabs>
+            <w:rPr>
+              <w:rFonts w:asciiTheme="minorHAnsi" w:hAnsiTheme="minorHAnsi"/>
+              <w:noProof/>
+              <w:sz w:val="22"/>
+              <w:lang w:eastAsia="ru-RU"/>
+            </w:rPr>
+          </w:pPr>
+          <w:hyperlink w:anchor="_Toc192615058" w:history="1">
+            <w:r>
+              <w:rPr>
+                <w:rStyle w:val="a5"/>
+                <w:noProof/>
+              </w:rPr>
+              <w:t>4.2.1.</w:t>
+            </w:r>
+            <w:r>
+              <w:rPr>
+                <w:rFonts w:asciiTheme="minorHAnsi" w:hAnsiTheme="minorHAnsi"/>
+                <w:noProof/>
+                <w:sz w:val="22"/>
+                <w:lang w:eastAsia="ru-RU"/>
+              </w:rPr>
+              <w:tab/>
+            </w:r>
+            <w:r>
+              <w:rPr>
+                <w:rStyle w:val="a5"/>
+                <w:noProof/>
+              </w:rPr>
+              <w:t>Обнаружение сигналов светофора</w:t>
+            </w:r>
+            <w:r>
+              <w:rPr>
+                <w:noProof/>
+                <w:webHidden/>
+              </w:rPr>
+              <w:tab/>
+            </w:r>
+            <w:r>
+              <w:rPr>
+                <w:noProof/>
+                <w:webHidden/>
+              </w:rPr>
+              <w:fldChar w:fldCharType="begin"/>
+            </w:r>
+            <w:r>
+              <w:rPr>
+                <w:noProof/>
+                <w:webHidden/>
+              </w:rPr>
+              <w:instrText xml:space="preserve"> PAGEREF _Toc192615058 \h </w:instrText>
+            </w:r>
+            <w:r>
+              <w:rPr>
+                <w:noProof/>
+                <w:webHidden/>
+              </w:rPr>
+            </w:r>
+            <w:r>
+              <w:rPr>
+                <w:noProof/>
+                <w:webHidden/>
+              </w:rPr>
+              <w:fldChar w:fldCharType="separate"/>
+            </w:r>
+            <w:r>
+              <w:rPr>
+                <w:noProof/>
+                <w:webHidden/>
+              </w:rPr>
+              <w:t>9</w:t>
+            </w:r>
+            <w:r>
+              <w:rPr>
+                <w:noProof/>
+                <w:webHidden/>
+              </w:rPr>
+              <w:fldChar w:fldCharType="end"/>
+            </w:r>
+          </w:hyperlink>
+        </w:p>
+        <w:p>
+          <w:pPr>
+            <w:pStyle w:val="31"/>
+            <w:tabs>
+              <w:tab w:val="left" w:pos="1320"/>
+              <w:tab w:val="right" w:leader="dot" w:pos="9345"/>
+            </w:tabs>
+            <w:rPr>
+              <w:rFonts w:asciiTheme="minorHAnsi" w:hAnsiTheme="minorHAnsi"/>
+              <w:noProof/>
+              <w:sz w:val="22"/>
+              <w:lang w:eastAsia="ru-RU"/>
+            </w:rPr>
+          </w:pPr>
+          <w:hyperlink w:anchor="_Toc192615059" w:history="1">
+            <w:r>
+              <w:rPr>
+                <w:rStyle w:val="a5"/>
+                <w:noProof/>
+              </w:rPr>
+              <w:t>4.2.2.</w:t>
+            </w:r>
+            <w:r>
+              <w:rPr>
+                <w:rFonts w:asciiTheme="minorHAnsi" w:hAnsiTheme="minorHAnsi"/>
+                <w:noProof/>
+                <w:sz w:val="22"/>
+                <w:lang w:eastAsia="ru-RU"/>
+              </w:rPr>
+              <w:tab/>
+            </w:r>
+            <w:r>
+              <w:rPr>
+                <w:rStyle w:val="a5"/>
+                <w:noProof/>
+              </w:rPr>
+              <w:t>«Классификация цвета сигнала»</w:t>
+            </w:r>
+            <w:r>
+              <w:rPr>
+                <w:noProof/>
+                <w:webHidden/>
+              </w:rPr>
+              <w:tab/>
+            </w:r>
+            <w:r>
+              <w:rPr>
+                <w:noProof/>
+                <w:webHidden/>
+              </w:rPr>
+              <w:fldChar w:fldCharType="begin"/>
+            </w:r>
+            <w:r>
+              <w:rPr>
+                <w:noProof/>
+                <w:webHidden/>
+              </w:rPr>
+              <w:instrText xml:space="preserve"> PAGEREF _Toc192615059 \h </w:instrText>
+            </w:r>
+            <w:r>
+              <w:rPr>
+                <w:noProof/>
+                <w:webHidden/>
+              </w:rPr>
+            </w:r>
+            <w:r>
+              <w:rPr>
+                <w:noProof/>
+                <w:webHidden/>
+              </w:rPr>
+              <w:fldChar w:fldCharType="separate"/>
+            </w:r>
+            <w:r>
+              <w:rPr>
+                <w:noProof/>
+                <w:webHidden/>
+              </w:rPr>
+              <w:t>9</w:t>
+            </w:r>
+            <w:r>
+              <w:rPr>
+                <w:noProof/>
+                <w:webHidden/>
+              </w:rPr>
+              <w:fldChar w:fldCharType="end"/>
+            </w:r>
+          </w:hyperlink>
+        </w:p>
+        <w:p>
+          <w:pPr>
+            <w:pStyle w:val="31"/>
+            <w:tabs>
+              <w:tab w:val="left" w:pos="1320"/>
+              <w:tab w:val="right" w:leader="dot" w:pos="9345"/>
+            </w:tabs>
+            <w:rPr>
+              <w:rFonts w:asciiTheme="minorHAnsi" w:hAnsiTheme="minorHAnsi"/>
+              <w:noProof/>
+              <w:sz w:val="22"/>
+              <w:lang w:eastAsia="ru-RU"/>
+            </w:rPr>
+          </w:pPr>
+          <w:hyperlink w:anchor="_Toc192615060" w:history="1">
+            <w:r>
+              <w:rPr>
+                <w:rStyle w:val="a5"/>
+                <w:noProof/>
+              </w:rPr>
+              <w:t>4.2.3.</w:t>
+            </w:r>
+            <w:r>
+              <w:rPr>
+                <w:rFonts w:asciiTheme="minorHAnsi" w:hAnsiTheme="minorHAnsi"/>
+                <w:noProof/>
+                <w:sz w:val="22"/>
+                <w:lang w:eastAsia="ru-RU"/>
+              </w:rPr>
+              <w:tab/>
+            </w:r>
+            <w:r>
+              <w:rPr>
+                <w:rStyle w:val="a5"/>
+                <w:noProof/>
+              </w:rPr>
+              <w:t>«Подача визуального и звукового предупреждения»</w:t>
+            </w:r>
+            <w:r>
+              <w:rPr>
+                <w:noProof/>
+                <w:webHidden/>
+              </w:rPr>
+              <w:tab/>
+            </w:r>
+            <w:r>
+              <w:rPr>
+                <w:noProof/>
+                <w:webHidden/>
+              </w:rPr>
+              <w:fldChar w:fldCharType="begin"/>
+            </w:r>
+            <w:r>
+              <w:rPr>
+                <w:noProof/>
+                <w:webHidden/>
+              </w:rPr>
+              <w:instrText xml:space="preserve"> PAGEREF _Toc192615060 \h </w:instrText>
+            </w:r>
+            <w:r>
+              <w:rPr>
+                <w:noProof/>
+                <w:webHidden/>
+              </w:rPr>
+            </w:r>
+            <w:r>
+              <w:rPr>
+                <w:noProof/>
+                <w:webHidden/>
+              </w:rPr>
+              <w:fldChar w:fldCharType="separate"/>
+            </w:r>
+            <w:r>
+              <w:rPr>
+                <w:noProof/>
+                <w:webHidden/>
+              </w:rPr>
+              <w:t>10</w:t>
+            </w:r>
+            <w:r>
+              <w:rPr>
+                <w:noProof/>
+                <w:webHidden/>
+              </w:rPr>
+              <w:fldChar w:fldCharType="end"/>
+            </w:r>
+          </w:hyperlink>
+        </w:p>
+        <w:p>
+          <w:pPr>
+            <w:pStyle w:val="31"/>
+            <w:tabs>
+              <w:tab w:val="left" w:pos="1320"/>
+              <w:tab w:val="right" w:leader="dot" w:pos="9345"/>
+            </w:tabs>
+            <w:rPr>
+              <w:rFonts w:asciiTheme="minorHAnsi" w:hAnsiTheme="minorHAnsi"/>
+              <w:noProof/>
+              <w:sz w:val="22"/>
+              <w:lang w:eastAsia="ru-RU"/>
+            </w:rPr>
+          </w:pPr>
+          <w:hyperlink w:anchor="_Toc192615061" w:history="1">
+            <w:r>
+              <w:rPr>
+                <w:rStyle w:val="a5"/>
+                <w:noProof/>
+              </w:rPr>
+              <w:t>4.2.4.</w:t>
+            </w:r>
+            <w:r>
+              <w:rPr>
+                <w:rFonts w:asciiTheme="minorHAnsi" w:hAnsiTheme="minorHAnsi"/>
+                <w:noProof/>
+                <w:sz w:val="22"/>
+                <w:lang w:eastAsia="ru-RU"/>
+              </w:rPr>
+              <w:tab/>
+            </w:r>
+            <w:r>
+              <w:rPr>
+                <w:rStyle w:val="a5"/>
+                <w:noProof/>
+              </w:rPr>
+              <w:t>«Логирование событий»</w:t>
+            </w:r>
+            <w:r>
+              <w:rPr>
+                <w:noProof/>
+                <w:webHidden/>
+              </w:rPr>
+              <w:tab/>
+            </w:r>
+            <w:r>
+              <w:rPr>
+                <w:noProof/>
+                <w:webHidden/>
+              </w:rPr>
+              <w:fldChar w:fldCharType="begin"/>
+            </w:r>
+            <w:r>
+              <w:rPr>
+                <w:noProof/>
+                <w:webHidden/>
+              </w:rPr>
+              <w:instrText xml:space="preserve"> PAGEREF _Toc192615061 \h </w:instrText>
+            </w:r>
+            <w:r>
+              <w:rPr>
+                <w:noProof/>
+                <w:webHidden/>
+              </w:rPr>
+            </w:r>
+            <w:r>
+              <w:rPr>
+                <w:noProof/>
+                <w:webHidden/>
+              </w:rPr>
+              <w:fldChar w:fldCharType="separate"/>
+            </w:r>
+            <w:r>
+              <w:rPr>
+                <w:noProof/>
+                <w:webHidden/>
+              </w:rPr>
+              <w:t>10</w:t>
+            </w:r>
+            <w:r>
+              <w:rPr>
+                <w:noProof/>
+                <w:webHidden/>
+              </w:rPr>
+              <w:fldChar w:fldCharType="end"/>
+            </w:r>
+          </w:hyperlink>
+        </w:p>
+        <w:p>
+          <w:pPr>
+            <w:pStyle w:val="31"/>
+            <w:tabs>
+              <w:tab w:val="left" w:pos="1320"/>
+              <w:tab w:val="right" w:leader="dot" w:pos="9345"/>
+            </w:tabs>
+            <w:rPr>
+              <w:rFonts w:asciiTheme="minorHAnsi" w:hAnsiTheme="minorHAnsi"/>
+              <w:noProof/>
+              <w:sz w:val="22"/>
+              <w:lang w:eastAsia="ru-RU"/>
+            </w:rPr>
+          </w:pPr>
+          <w:hyperlink w:anchor="_Toc192615062" w:history="1">
+            <w:r>
+              <w:rPr>
+                <w:rStyle w:val="a5"/>
+                <w:noProof/>
+              </w:rPr>
+              <w:t>4.2.5.</w:t>
+            </w:r>
+            <w:r>
+              <w:rPr>
+                <w:rFonts w:asciiTheme="minorHAnsi" w:hAnsiTheme="minorHAnsi"/>
+                <w:noProof/>
+                <w:sz w:val="22"/>
+                <w:lang w:eastAsia="ru-RU"/>
+              </w:rPr>
+              <w:tab/>
+            </w:r>
+            <w:r>
+              <w:rPr>
+                <w:rStyle w:val="a5"/>
+                <w:noProof/>
+              </w:rPr>
+              <w:t xml:space="preserve">«Взаимодействие с </w:t>
+            </w:r>
+            <w:r>
+              <w:rPr>
+                <w:rStyle w:val="a5"/>
+                <w:noProof/>
+              </w:rPr>
+              <w:t>д</w:t>
+            </w:r>
+            <w:r>
+              <w:rPr>
+                <w:rStyle w:val="a5"/>
+                <w:noProof/>
+              </w:rPr>
+              <w:t>испетчером»</w:t>
+            </w:r>
+            <w:r>
+              <w:rPr>
+                <w:noProof/>
+                <w:webHidden/>
+              </w:rPr>
+              <w:tab/>
+            </w:r>
+            <w:r>
+              <w:rPr>
+                <w:noProof/>
+                <w:webHidden/>
+              </w:rPr>
+              <w:fldChar w:fldCharType="begin"/>
+            </w:r>
+            <w:r>
+              <w:rPr>
+                <w:noProof/>
+                <w:webHidden/>
+              </w:rPr>
+              <w:instrText xml:space="preserve"> PAGEREF _Toc192615062 \h </w:instrText>
+            </w:r>
+            <w:r>
+              <w:rPr>
+                <w:noProof/>
+                <w:webHidden/>
+              </w:rPr>
+            </w:r>
+            <w:r>
+              <w:rPr>
+                <w:noProof/>
+                <w:webHidden/>
+              </w:rPr>
+              <w:fldChar w:fldCharType="separate"/>
+            </w:r>
+            <w:r>
+              <w:rPr>
+                <w:noProof/>
+                <w:webHidden/>
+              </w:rPr>
+              <w:t>10</w:t>
             </w:r>
             <w:r>
               <w:rPr>
@@ -1428,7 +2972,7 @@
       <w:pPr>
         <w:pStyle w:val="1"/>
       </w:pPr>
-      <w:bookmarkStart w:id="0" w:name="_Toc192597367"/>
+      <w:bookmarkStart w:id="0" w:name="_Toc192615032"/>
       <w:r>
         <w:lastRenderedPageBreak/>
         <w:t>Общие сведения</w:t>
@@ -1439,7 +2983,7 @@
       <w:pPr>
         <w:pStyle w:val="2"/>
       </w:pPr>
-      <w:bookmarkStart w:id="1" w:name="_Toc192597368"/>
+      <w:bookmarkStart w:id="1" w:name="_Toc192615033"/>
       <w:r>
         <w:t>Полное наименование системы и её условное обозначение</w:t>
       </w:r>
@@ -1453,10 +2997,7 @@
         <w:t>Автоматизированная с</w:t>
       </w:r>
       <w:r>
-        <w:t>истема информирования и мониторинга оповещения машинистов</w:t>
-      </w:r>
-      <w:r>
-        <w:t xml:space="preserve"> </w:t>
+        <w:t xml:space="preserve">истема информирования и мониторинга оповещения машинистов </w:t>
       </w:r>
       <w:r>
         <w:t>=С</w:t>
@@ -1480,7 +3021,7 @@
       <w:pPr>
         <w:pStyle w:val="2"/>
       </w:pPr>
-      <w:bookmarkStart w:id="2" w:name="_Toc192597369"/>
+      <w:bookmarkStart w:id="2" w:name="_Toc192615034"/>
       <w:r>
         <w:t>Основания для проведения работ</w:t>
       </w:r>
@@ -1498,7 +3039,7 @@
       <w:pPr>
         <w:pStyle w:val="2"/>
       </w:pPr>
-      <w:bookmarkStart w:id="3" w:name="_Toc192597370"/>
+      <w:bookmarkStart w:id="3" w:name="_Toc192615035"/>
       <w:r>
         <w:t>Наименование организаци</w:t>
       </w:r>
@@ -1523,7 +3064,7 @@
       <w:pPr>
         <w:pStyle w:val="3"/>
       </w:pPr>
-      <w:bookmarkStart w:id="4" w:name="_Toc192597371"/>
+      <w:bookmarkStart w:id="4" w:name="_Toc192615036"/>
       <w:r>
         <w:t>Заказчик</w:t>
       </w:r>
@@ -1554,7 +3095,7 @@
       <w:pPr>
         <w:pStyle w:val="3"/>
       </w:pPr>
-      <w:bookmarkStart w:id="5" w:name="_Toc192597372"/>
+      <w:bookmarkStart w:id="5" w:name="_Toc192615037"/>
       <w:r>
         <w:t>Исполнитель</w:t>
       </w:r>
@@ -1626,7 +3167,7 @@
       <w:pPr>
         <w:pStyle w:val="2"/>
       </w:pPr>
-      <w:bookmarkStart w:id="6" w:name="_Toc192597373"/>
+      <w:bookmarkStart w:id="6" w:name="_Toc192615038"/>
       <w:r>
         <w:t>Плановые сроки начала и окончания работы по созданию системы</w:t>
       </w:r>
@@ -1634,6 +3175,7 @@
     </w:p>
     <w:p>
       <w:r>
+        <w:lastRenderedPageBreak/>
         <w:t xml:space="preserve">Срок начала работ: </w:t>
       </w:r>
       <w:r>
@@ -1655,7 +3197,7 @@
       <w:pPr>
         <w:pStyle w:val="2"/>
       </w:pPr>
-      <w:bookmarkStart w:id="7" w:name="_Toc192597374"/>
+      <w:bookmarkStart w:id="7" w:name="_Toc192615039"/>
       <w:r>
         <w:t>Сведения об источниках и порядок финансирования работ</w:t>
       </w:r>
@@ -1673,7 +3215,7 @@
       <w:pPr>
         <w:pStyle w:val="2"/>
       </w:pPr>
-      <w:bookmarkStart w:id="8" w:name="_Toc192597375"/>
+      <w:bookmarkStart w:id="8" w:name="_Toc192615040"/>
       <w:r>
         <w:t>Порядок оформления и предъявления заказчику результатов работ по созданию системы, её установке и накладке компонентов</w:t>
       </w:r>
@@ -1681,7 +3223,6 @@
     </w:p>
     <w:p>
       <w:r>
-        <w:lastRenderedPageBreak/>
         <w:t xml:space="preserve">По завершении работ по созданию системы </w:t>
       </w:r>
       <w:r>
@@ -1704,7 +3245,7 @@
       <w:pPr>
         <w:pStyle w:val="1"/>
       </w:pPr>
-      <w:bookmarkStart w:id="9" w:name="_Toc192597376"/>
+      <w:bookmarkStart w:id="9" w:name="_Toc192615041"/>
       <w:r>
         <w:t>Назначение и цели системы</w:t>
       </w:r>
@@ -1714,7 +3255,7 @@
       <w:pPr>
         <w:pStyle w:val="2"/>
       </w:pPr>
-      <w:bookmarkStart w:id="10" w:name="_Toc192597377"/>
+      <w:bookmarkStart w:id="10" w:name="_Toc192615042"/>
       <w:r>
         <w:t>Назначение системы</w:t>
       </w:r>
@@ -1735,7 +3276,7 @@
       <w:pPr>
         <w:pStyle w:val="2"/>
       </w:pPr>
-      <w:bookmarkStart w:id="11" w:name="_Toc192597378"/>
+      <w:bookmarkStart w:id="11" w:name="_Toc192615043"/>
       <w:r>
         <w:t>Цели системы</w:t>
       </w:r>
@@ -1791,6 +3332,7 @@
         </w:numPr>
       </w:pPr>
       <w:r>
+        <w:lastRenderedPageBreak/>
         <w:t>Контроль внимания машинистов и анализ их реакции на запрещающие сигналы</w:t>
       </w:r>
     </w:p>
@@ -1822,7 +3364,7 @@
       <w:pPr>
         <w:pStyle w:val="1"/>
       </w:pPr>
-      <w:bookmarkStart w:id="12" w:name="_Toc192597379"/>
+      <w:bookmarkStart w:id="12" w:name="_Toc192615044"/>
       <w:r>
         <w:t>Характеристика</w:t>
       </w:r>
@@ -1832,9 +3374,11 @@
       <w:pPr>
         <w:pStyle w:val="2"/>
       </w:pPr>
+      <w:bookmarkStart w:id="13" w:name="_Toc192615045"/>
       <w:r>
         <w:t>Краткие сведения об объекте автоматизации</w:t>
       </w:r>
+      <w:bookmarkEnd w:id="13"/>
     </w:p>
     <w:p>
       <w:r>
@@ -1851,8 +3395,8 @@
       <w:pPr>
         <w:pStyle w:val="2"/>
       </w:pPr>
-      <w:r>
-        <w:lastRenderedPageBreak/>
+      <w:bookmarkStart w:id="14" w:name="_Toc192615046"/>
+      <w:r>
         <w:t>Т</w:t>
       </w:r>
       <w:r>
@@ -1868,6 +3412,7 @@
       <w:r>
         <w:t>нию</w:t>
       </w:r>
+      <w:bookmarkEnd w:id="14"/>
       <w:proofErr w:type="spellEnd"/>
     </w:p>
     <w:p>
@@ -1894,6 +3439,1293 @@
       </w:pPr>
       <w:r>
         <w:t xml:space="preserve">Камеры: </w:t>
+      </w:r>
+      <w:r>
+        <w:t>Минимальное разрешение: 1280</w:t>
+      </w:r>
+      <w:r>
+        <w:rPr>
+          <w:lang w:val="en-US"/>
+        </w:rPr>
+        <w:t>x</w:t>
+      </w:r>
+      <w:r>
+        <w:t>720 (</w:t>
+      </w:r>
+      <w:r>
+        <w:rPr>
+          <w:lang w:val="en-US"/>
+        </w:rPr>
+        <w:t>HD</w:t>
+      </w:r>
+      <w:r>
+        <w:t xml:space="preserve">), </w:t>
+      </w:r>
+      <w:r>
+        <w:t>Рекомендуемое разрешение: 1920</w:t>
+      </w:r>
+      <w:r>
+        <w:rPr>
+          <w:lang w:val="en-US"/>
+        </w:rPr>
+        <w:t>x</w:t>
+      </w:r>
+      <w:r>
+        <w:t>1080 (</w:t>
+      </w:r>
+      <w:r>
+        <w:rPr>
+          <w:lang w:val="en-US"/>
+        </w:rPr>
+        <w:t>Full</w:t>
+      </w:r>
+      <w:r>
+        <w:t xml:space="preserve"> </w:t>
+      </w:r>
+      <w:r>
+        <w:rPr>
+          <w:lang w:val="en-US"/>
+        </w:rPr>
+        <w:t>HD</w:t>
+      </w:r>
+      <w:r>
+        <w:t>)</w:t>
+      </w:r>
+    </w:p>
+    <w:p>
+      <w:pPr>
+        <w:pStyle w:val="a0"/>
+        <w:numPr>
+          <w:ilvl w:val="0"/>
+          <w:numId w:val="4"/>
+        </w:numPr>
+      </w:pPr>
+      <w:r>
+        <w:t xml:space="preserve">Процессор: </w:t>
+      </w:r>
+      <w:r>
+        <w:t>не менее 4 ядер, тактовая частота от 2.5 ГГц</w:t>
+      </w:r>
+      <w:r>
+        <w:t xml:space="preserve"> (для возможности обработки распознавания </w:t>
+      </w:r>
+      <w:r>
+        <w:t>железнодорожных сигналов</w:t>
+      </w:r>
+      <w:r>
+        <w:t xml:space="preserve"> в режиме реального времени)</w:t>
+      </w:r>
+    </w:p>
+    <w:p>
+      <w:pPr>
+        <w:pStyle w:val="a0"/>
+        <w:numPr>
+          <w:ilvl w:val="0"/>
+          <w:numId w:val="4"/>
+        </w:numPr>
+      </w:pPr>
+      <w:r>
+        <w:t xml:space="preserve">Подключение к сети: Подключение к </w:t>
+      </w:r>
+      <w:r>
+        <w:rPr>
+          <w:lang w:val="en-US"/>
+        </w:rPr>
+        <w:t>Wi</w:t>
+      </w:r>
+      <w:r>
+        <w:t>-</w:t>
+      </w:r>
+      <w:r>
+        <w:rPr>
+          <w:lang w:val="en-US"/>
+        </w:rPr>
+        <w:t>Fi</w:t>
+      </w:r>
+      <w:r>
+        <w:t xml:space="preserve"> </w:t>
+      </w:r>
+      <w:r>
+        <w:t>для передачи данных на сервер с целью обработки</w:t>
+      </w:r>
+    </w:p>
+    <w:p>
+      <w:r>
+        <w:t>Система должна быть адаптирована к условиям эксплуатации на предприятии и обеспечивать устойчивую работу при неблагоприятных факторах внешней среды</w:t>
+      </w:r>
+      <w:r>
+        <w:t>.</w:t>
+      </w:r>
+    </w:p>
+    <w:p>
+      <w:pPr>
+        <w:pStyle w:val="1"/>
+      </w:pPr>
+      <w:bookmarkStart w:id="15" w:name="_Toc192615047"/>
+      <w:r>
+        <w:t>Требования к системе</w:t>
+      </w:r>
+      <w:bookmarkEnd w:id="15"/>
+    </w:p>
+    <w:p>
+      <w:pPr>
+        <w:pStyle w:val="2"/>
+      </w:pPr>
+      <w:bookmarkStart w:id="16" w:name="_Toc192615048"/>
+      <w:r>
+        <w:t>Требования к системе в целом</w:t>
+      </w:r>
+      <w:bookmarkEnd w:id="16"/>
+    </w:p>
+    <w:p>
+      <w:pPr>
+        <w:pStyle w:val="3"/>
+      </w:pPr>
+      <w:bookmarkStart w:id="17" w:name="_Toc192615049"/>
+      <w:r>
+        <w:t>Требования к структуре и функционированию системы</w:t>
+      </w:r>
+      <w:bookmarkEnd w:id="17"/>
+    </w:p>
+    <w:p>
+      <w:r>
+        <w:t xml:space="preserve">СИМОМ представляет собой </w:t>
+      </w:r>
+      <w:r>
+        <w:t xml:space="preserve">десктопное программное обеспечение, работающее на сервере и выполняющее автоматизированное </w:t>
+      </w:r>
+      <w:r>
+        <w:lastRenderedPageBreak/>
+        <w:t>детектирование запрещающих сигналов железнодорожных светофоров. Возможны два варианта реализации</w:t>
+      </w:r>
+      <w:r>
+        <w:t>:</w:t>
+      </w:r>
+    </w:p>
+    <w:p>
+      <w:pPr>
+        <w:pStyle w:val="a0"/>
+        <w:numPr>
+          <w:ilvl w:val="0"/>
+          <w:numId w:val="5"/>
+        </w:numPr>
+      </w:pPr>
+      <w:r>
+        <w:t xml:space="preserve">На основе </w:t>
+      </w:r>
+      <w:proofErr w:type="spellStart"/>
+      <w:r>
+        <w:t>OpenCV</w:t>
+      </w:r>
+      <w:proofErr w:type="spellEnd"/>
+      <w:r>
+        <w:t xml:space="preserve"> – обнаружение окружностей с цветными зонами светофора и их анализ. Подходит для быстрого внедрения, но менее устойчив к изменению условий освещения. </w:t>
+      </w:r>
+    </w:p>
+    <w:p>
+      <w:pPr>
+        <w:pStyle w:val="a0"/>
+        <w:numPr>
+          <w:ilvl w:val="0"/>
+          <w:numId w:val="5"/>
+        </w:numPr>
+      </w:pPr>
+      <w:r>
+        <w:t xml:space="preserve">На основе обученной модели YOLO – </w:t>
+      </w:r>
+      <w:proofErr w:type="spellStart"/>
+      <w:r>
+        <w:t>нейросетевой</w:t>
+      </w:r>
+      <w:proofErr w:type="spellEnd"/>
+      <w:r>
+        <w:t xml:space="preserve"> анализ изображений с высокой точностью детектирования и классификации сигналов.</w:t>
+      </w:r>
+    </w:p>
+    <w:p>
+      <w:r>
+        <w:t>Функциональные компоненты системы</w:t>
+      </w:r>
+      <w:r>
+        <w:t>:</w:t>
+      </w:r>
+    </w:p>
+    <w:p>
+      <w:pPr>
+        <w:pStyle w:val="a0"/>
+        <w:numPr>
+          <w:ilvl w:val="0"/>
+          <w:numId w:val="4"/>
+        </w:numPr>
+      </w:pPr>
+      <w:r>
+        <w:t xml:space="preserve">Модуль захвата видео – обработка потока с камер, установленных на локомотивах. </w:t>
+      </w:r>
+    </w:p>
+    <w:p>
+      <w:pPr>
+        <w:pStyle w:val="a0"/>
+        <w:numPr>
+          <w:ilvl w:val="0"/>
+          <w:numId w:val="4"/>
+        </w:numPr>
+      </w:pPr>
+      <w:r>
+        <w:t xml:space="preserve">Модуль детектирования светофоров – идентификация объектов, определение их типа и состояния сигнала. </w:t>
+      </w:r>
+    </w:p>
+    <w:p>
+      <w:pPr>
+        <w:pStyle w:val="a0"/>
+        <w:numPr>
+          <w:ilvl w:val="0"/>
+          <w:numId w:val="4"/>
+        </w:numPr>
+      </w:pPr>
+      <w:r>
+        <w:t xml:space="preserve">Модуль классификации сигналов – интерпретация состояния (красный, жёлтый мигающий, зелёный). </w:t>
+      </w:r>
+    </w:p>
+    <w:p>
+      <w:pPr>
+        <w:pStyle w:val="a0"/>
+        <w:numPr>
+          <w:ilvl w:val="0"/>
+          <w:numId w:val="4"/>
+        </w:numPr>
+      </w:pPr>
+      <w:r>
+        <w:t xml:space="preserve">Модуль оповещения – визуальные и звуковые предупреждения машинисту. </w:t>
+      </w:r>
+    </w:p>
+    <w:p>
+      <w:pPr>
+        <w:pStyle w:val="a0"/>
+        <w:numPr>
+          <w:ilvl w:val="0"/>
+          <w:numId w:val="4"/>
+        </w:numPr>
+      </w:pPr>
+      <w:r>
+        <w:t>Серверная обработка и логирование – сохранение информации в базе данных и её анализ.</w:t>
+      </w:r>
+    </w:p>
+    <w:p/>
+    <w:p>
+      <w:pPr>
+        <w:pStyle w:val="3"/>
+      </w:pPr>
+      <w:bookmarkStart w:id="18" w:name="_Toc192615050"/>
+      <w:r>
+        <w:t>Требования к режиму работы системы</w:t>
+      </w:r>
+      <w:bookmarkEnd w:id="18"/>
+    </w:p>
+    <w:p>
+      <w:r>
+        <w:t>Режимы работы системы</w:t>
+      </w:r>
+      <w:r>
+        <w:t xml:space="preserve">: </w:t>
+      </w:r>
+    </w:p>
+    <w:p>
+      <w:pPr>
+        <w:pStyle w:val="a0"/>
+        <w:numPr>
+          <w:ilvl w:val="0"/>
+          <w:numId w:val="4"/>
+        </w:numPr>
+      </w:pPr>
+      <w:r>
+        <w:t>Нормальный режим – штатное функционирование, анализ видеопотока и передача данных на сервер</w:t>
+      </w:r>
+    </w:p>
+    <w:p/>
+    <w:p>
+      <w:r>
+        <w:t>Система должна обеспечивать непрерывную работу 24/7</w:t>
+      </w:r>
+      <w:r>
+        <w:t xml:space="preserve"> </w:t>
+      </w:r>
+      <w:r>
+        <w:t>и возможность удалённого мониторинга через интерфейс для диспетчеров</w:t>
+      </w:r>
+    </w:p>
+    <w:p>
+      <w:pPr>
+        <w:pStyle w:val="3"/>
+      </w:pPr>
+      <w:bookmarkStart w:id="19" w:name="_Toc192615051"/>
+      <w:r>
+        <w:t>Требования к надежности</w:t>
+      </w:r>
+      <w:bookmarkEnd w:id="19"/>
+    </w:p>
+    <w:p>
+      <w:r>
+        <w:t xml:space="preserve">Общие требования к надежности системы определены стандартом ГОСТ 24.701-86 «Единая система стандартов автоматизированных систем управления. Надежность автоматизированных систем </w:t>
+      </w:r>
+      <w:r>
+        <w:lastRenderedPageBreak/>
+        <w:t>управления. Основные положения».</w:t>
+      </w:r>
+      <w:r>
+        <w:t xml:space="preserve"> </w:t>
+      </w:r>
+      <w:r>
+        <w:t xml:space="preserve">Обеспечение необходимого уровня надежности включает: </w:t>
+      </w:r>
+    </w:p>
+    <w:p>
+      <w:pPr>
+        <w:pStyle w:val="a0"/>
+        <w:numPr>
+          <w:ilvl w:val="0"/>
+          <w:numId w:val="4"/>
+        </w:numPr>
+      </w:pPr>
+      <w:r>
+        <w:t>проведение тестирования системы в различных условиях эксплуатации</w:t>
+      </w:r>
+    </w:p>
+    <w:p>
+      <w:pPr>
+        <w:pStyle w:val="a0"/>
+        <w:numPr>
+          <w:ilvl w:val="0"/>
+          <w:numId w:val="4"/>
+        </w:numPr>
+      </w:pPr>
+      <w:r>
+        <w:t>резервное копирование критически важных данных для предотвращения их утраты</w:t>
+      </w:r>
+    </w:p>
+    <w:p>
+      <w:pPr>
+        <w:pStyle w:val="a0"/>
+        <w:numPr>
+          <w:ilvl w:val="0"/>
+          <w:numId w:val="4"/>
+        </w:numPr>
+      </w:pPr>
+      <w:r>
+        <w:t>устойчивость к ошибкам пользователей и аппаратным сбоя</w:t>
+      </w:r>
+    </w:p>
+    <w:p/>
+    <w:p>
+      <w:pPr>
+        <w:pStyle w:val="3"/>
+      </w:pPr>
+      <w:bookmarkStart w:id="20" w:name="_Toc192615052"/>
+      <w:r>
+        <w:t>Требования к безопасности</w:t>
+      </w:r>
+      <w:r>
+        <w:t xml:space="preserve"> использования</w:t>
+      </w:r>
+      <w:bookmarkEnd w:id="20"/>
+    </w:p>
+    <w:p>
+      <w:r>
+        <w:t>Система должна соответствовать требованиям ГОСТ 12.1.019-79 «Электробезопасность. Общие требования»</w:t>
+      </w:r>
+      <w:r>
+        <w:t>.</w:t>
+      </w:r>
+      <w:r>
+        <w:t xml:space="preserve"> </w:t>
+      </w:r>
+    </w:p>
+    <w:p>
+      <w:r>
+        <w:t>Все</w:t>
+      </w:r>
+      <w:r>
+        <w:t xml:space="preserve"> </w:t>
+      </w:r>
+      <w:r>
+        <w:t xml:space="preserve">компоненты системы должны обеспечивать: </w:t>
+      </w:r>
+    </w:p>
+    <w:p>
+      <w:pPr>
+        <w:pStyle w:val="a0"/>
+        <w:numPr>
+          <w:ilvl w:val="0"/>
+          <w:numId w:val="4"/>
+        </w:numPr>
+      </w:pPr>
+      <w:r>
+        <w:t>безопасную эксплуатацию программного и аппаратного обеспечения</w:t>
+      </w:r>
+    </w:p>
+    <w:p>
+      <w:pPr>
+        <w:pStyle w:val="a0"/>
+        <w:numPr>
+          <w:ilvl w:val="0"/>
+          <w:numId w:val="4"/>
+        </w:numPr>
+      </w:pPr>
+      <w:r>
+        <w:t>контроль над нагрузкой на вычислительные мощности</w:t>
+      </w:r>
+    </w:p>
+    <w:p>
+      <w:pPr>
+        <w:pStyle w:val="a0"/>
+        <w:numPr>
+          <w:ilvl w:val="0"/>
+          <w:numId w:val="4"/>
+        </w:numPr>
+      </w:pPr>
+      <w:r>
+        <w:t>защиту от сбоев при внезапном отключении питания</w:t>
+      </w:r>
+    </w:p>
+    <w:p>
+      <w:pPr>
+        <w:pStyle w:val="a0"/>
+        <w:numPr>
+          <w:ilvl w:val="0"/>
+          <w:numId w:val="4"/>
+        </w:numPr>
+      </w:pPr>
+      <w:r>
+        <w:t>соответствие требованиям промышленной и эксплуатационной безопасности предприяти</w:t>
+      </w:r>
+      <w:r>
+        <w:t>я</w:t>
+      </w:r>
+    </w:p>
+    <w:p>
+      <w:pPr>
+        <w:pStyle w:val="3"/>
+      </w:pPr>
+      <w:bookmarkStart w:id="21" w:name="_Toc192615053"/>
+      <w:r>
+        <w:t>Требования к защите информации от несанкционированного доступа</w:t>
+      </w:r>
+      <w:bookmarkEnd w:id="21"/>
+    </w:p>
+    <w:p>
+      <w:r>
+        <w:t>Защита информации в системе должна соответствовать стандартам ГОСТ Р 57580.1-2017 «Безопасность финансовых (критически важных) систем» и ГОСТ 34.311-95 «Автоматизированные системы. Защита информации»</w:t>
+      </w:r>
+      <w:r>
+        <w:t xml:space="preserve">, а также </w:t>
+      </w:r>
+      <w:r>
+        <w:t>Федеральным законом № 149-ФЗ «Об информации, информационных технологиях и о защите информации»</w:t>
+      </w:r>
+      <w:r>
+        <w:t>.</w:t>
+      </w:r>
+      <w:r>
+        <w:t xml:space="preserve"> </w:t>
+      </w:r>
+    </w:p>
+    <w:p>
+      <w:r>
+        <w:t>Обеспечение</w:t>
+      </w:r>
+      <w:r>
+        <w:t xml:space="preserve"> </w:t>
+      </w:r>
+      <w:r>
+        <w:t xml:space="preserve">безопасности включает: </w:t>
+      </w:r>
+    </w:p>
+    <w:p>
+      <w:pPr>
+        <w:pStyle w:val="a0"/>
+        <w:numPr>
+          <w:ilvl w:val="0"/>
+          <w:numId w:val="4"/>
+        </w:numPr>
+      </w:pPr>
+      <w:r>
+        <w:t>систему аутентификации и авторизации пользователей</w:t>
+      </w:r>
+    </w:p>
+    <w:p>
+      <w:pPr>
+        <w:pStyle w:val="a0"/>
+        <w:numPr>
+          <w:ilvl w:val="0"/>
+          <w:numId w:val="4"/>
+        </w:numPr>
+      </w:pPr>
+      <w:r>
+        <w:t>разграничение прав доступа в зависимости от роли (диспетчер, инженер, администратор)</w:t>
+      </w:r>
+    </w:p>
+    <w:p>
+      <w:pPr>
+        <w:pStyle w:val="a0"/>
+        <w:numPr>
+          <w:ilvl w:val="0"/>
+          <w:numId w:val="4"/>
+        </w:numPr>
+      </w:pPr>
+      <w:r>
+        <w:t>защиту передаваемых данных с использованием шифрования</w:t>
+      </w:r>
+    </w:p>
+    <w:p>
+      <w:pPr>
+        <w:pStyle w:val="a0"/>
+        <w:numPr>
+          <w:ilvl w:val="0"/>
+          <w:numId w:val="4"/>
+        </w:numPr>
+      </w:pPr>
+      <w:r>
+        <w:t>ведение журнала действий пользователей</w:t>
+      </w:r>
+    </w:p>
+    <w:p/>
+    <w:p>
+      <w:pPr>
+        <w:pStyle w:val="3"/>
+      </w:pPr>
+      <w:bookmarkStart w:id="22" w:name="_Toc192615054"/>
+      <w:r>
+        <w:lastRenderedPageBreak/>
+        <w:t>Требования к защите от влияния внешних воздействий</w:t>
+      </w:r>
+      <w:bookmarkEnd w:id="22"/>
+    </w:p>
+    <w:p>
+      <w:r>
+        <w:t>Система должна быть устойчива к внешним воздействиям и соответствовать ГОСТ 15150-69 «Машины, приборы и другие технические изделия. Исполнения для различных климатических районов».</w:t>
+      </w:r>
+    </w:p>
+    <w:p>
+      <w:r>
+        <w:t xml:space="preserve">Защита должна обеспечивать: </w:t>
+      </w:r>
+    </w:p>
+    <w:p>
+      <w:pPr>
+        <w:pStyle w:val="a0"/>
+        <w:numPr>
+          <w:ilvl w:val="0"/>
+          <w:numId w:val="4"/>
+        </w:numPr>
+      </w:pPr>
+      <w:r>
+        <w:t>работу в условиях высокой запылённости и вибрации</w:t>
+      </w:r>
+    </w:p>
+    <w:p>
+      <w:pPr>
+        <w:pStyle w:val="a0"/>
+        <w:numPr>
+          <w:ilvl w:val="0"/>
+          <w:numId w:val="4"/>
+        </w:numPr>
+      </w:pPr>
+      <w:r>
+        <w:t>защиту аппаратного обеспечения от скачков напряжения с использованием источников бесперебойного питания</w:t>
+      </w:r>
+    </w:p>
+    <w:p>
+      <w:pPr>
+        <w:pStyle w:val="a0"/>
+        <w:numPr>
+          <w:ilvl w:val="0"/>
+          <w:numId w:val="4"/>
+        </w:numPr>
+      </w:pPr>
+      <w:r>
+        <w:t>сохранность данных при кратковременных перебоях в работе сети</w:t>
+      </w:r>
+    </w:p>
+    <w:p/>
+    <w:p>
+      <w:pPr>
+        <w:pStyle w:val="3"/>
+      </w:pPr>
+      <w:bookmarkStart w:id="23" w:name="_Toc192615055"/>
+      <w:r>
+        <w:t>Требования к безопасности</w:t>
+      </w:r>
+      <w:bookmarkEnd w:id="23"/>
+    </w:p>
+    <w:p>
+      <w:r>
+        <w:t>Общие требования к безопасности соответствуют СанПиН 2.2.2/2.4.1340-03 «Гигиенические требования к персональным электронно-вычислительным машинам и организации работы»</w:t>
+      </w:r>
+      <w:r>
+        <w:t xml:space="preserve"> и </w:t>
+      </w:r>
+      <w:r>
+        <w:t>ГОСТ 12.2.003-91 «Оборудование производственное. Общие требования безопасности»</w:t>
+      </w:r>
+      <w:r>
+        <w:t>.</w:t>
+      </w:r>
+    </w:p>
+    <w:p>
+      <w:r>
+        <w:t xml:space="preserve">Система должна обеспечивать: </w:t>
+      </w:r>
+    </w:p>
+    <w:p>
+      <w:pPr>
+        <w:pStyle w:val="a0"/>
+        <w:numPr>
+          <w:ilvl w:val="0"/>
+          <w:numId w:val="4"/>
+        </w:numPr>
+      </w:pPr>
+      <w:r>
+        <w:t>Электронные компоненты системы должны иметь защиту от поражения электрическим током и перегрева</w:t>
+      </w:r>
+    </w:p>
+    <w:p>
+      <w:pPr>
+        <w:pStyle w:val="a0"/>
+        <w:numPr>
+          <w:ilvl w:val="0"/>
+          <w:numId w:val="4"/>
+        </w:numPr>
+      </w:pPr>
+      <w:r>
+        <w:t>Должны быть предусмотрены меры пожарной безопасности в серверных помещениях (огнетушители, датчики дыма)</w:t>
+      </w:r>
+    </w:p>
+    <w:p>
+      <w:pPr>
+        <w:pStyle w:val="a0"/>
+        <w:numPr>
+          <w:ilvl w:val="0"/>
+          <w:numId w:val="4"/>
+        </w:numPr>
+      </w:pPr>
+      <w:r>
+        <w:t>При эксплуатации оборудования необходимо соблюдать правила технической безопасности и охраны труда</w:t>
+      </w:r>
+    </w:p>
+    <w:p/>
+    <w:p>
+      <w:pPr>
+        <w:pStyle w:val="2"/>
+      </w:pPr>
+      <w:bookmarkStart w:id="24" w:name="_Toc192615056"/>
+      <w:r>
+        <w:t>Требования к функциям, выполняемым системой</w:t>
+      </w:r>
+      <w:bookmarkEnd w:id="24"/>
+    </w:p>
+    <w:p>
+      <w:r>
+        <w:t xml:space="preserve">СИМОМ </w:t>
+      </w:r>
+      <w:r>
+        <w:t>предназначена для автоматического распознавания сигналов, классификации их состояния и оповещения машинистов при обнаружении запрещающего сигнала</w:t>
+      </w:r>
+      <w:r>
+        <w:t>.</w:t>
+      </w:r>
+    </w:p>
+    <w:p>
+      <w:r>
+        <w:lastRenderedPageBreak/>
+        <w:t xml:space="preserve">Для выполнения этих задач система должна включать следующие подсистемы: </w:t>
+      </w:r>
+    </w:p>
+    <w:p>
+      <w:pPr>
+        <w:pStyle w:val="a0"/>
+        <w:numPr>
+          <w:ilvl w:val="0"/>
+          <w:numId w:val="6"/>
+        </w:numPr>
+      </w:pPr>
+      <w:r>
+        <w:t xml:space="preserve">Подсистема обработки видеопотока </w:t>
+      </w:r>
+    </w:p>
+    <w:p>
+      <w:pPr>
+        <w:pStyle w:val="a0"/>
+        <w:numPr>
+          <w:ilvl w:val="1"/>
+          <w:numId w:val="6"/>
+        </w:numPr>
+      </w:pPr>
+      <w:r>
+        <w:t>Захват изображений с камеры, установленной на локомотиве</w:t>
+      </w:r>
+    </w:p>
+    <w:p>
+      <w:pPr>
+        <w:pStyle w:val="a0"/>
+        <w:numPr>
+          <w:ilvl w:val="1"/>
+          <w:numId w:val="6"/>
+        </w:numPr>
+      </w:pPr>
+      <w:r>
+        <w:t>Обнаружение и выделение области светофора в кадре</w:t>
+      </w:r>
+    </w:p>
+    <w:p>
+      <w:pPr>
+        <w:pStyle w:val="a0"/>
+        <w:numPr>
+          <w:ilvl w:val="1"/>
+          <w:numId w:val="6"/>
+        </w:numPr>
+      </w:pPr>
+      <w:r>
+        <w:t>Классификация цвета сигнала (зелёный/красный)</w:t>
+      </w:r>
+    </w:p>
+    <w:p>
+      <w:pPr>
+        <w:pStyle w:val="a0"/>
+        <w:numPr>
+          <w:ilvl w:val="1"/>
+          <w:numId w:val="6"/>
+        </w:numPr>
+      </w:pPr>
+      <w:r>
+        <w:t>Фильтрация ложных срабатываний (например, ошибки при плохом освещении)</w:t>
+      </w:r>
+    </w:p>
+    <w:p>
+      <w:pPr>
+        <w:pStyle w:val="a0"/>
+        <w:numPr>
+          <w:ilvl w:val="0"/>
+          <w:numId w:val="6"/>
+        </w:numPr>
+      </w:pPr>
+      <w:r>
+        <w:t xml:space="preserve">Подсистема оповещения машиниста </w:t>
+      </w:r>
+    </w:p>
+    <w:p>
+      <w:pPr>
+        <w:pStyle w:val="a0"/>
+        <w:numPr>
+          <w:ilvl w:val="1"/>
+          <w:numId w:val="6"/>
+        </w:numPr>
+      </w:pPr>
+      <w:r>
+        <w:t>Визуальное предупреждение на мониторе в кабине локомотива</w:t>
+      </w:r>
+    </w:p>
+    <w:p>
+      <w:pPr>
+        <w:pStyle w:val="a0"/>
+        <w:numPr>
+          <w:ilvl w:val="1"/>
+          <w:numId w:val="6"/>
+        </w:numPr>
+      </w:pPr>
+      <w:r>
+        <w:t>Звуковой сигнал при обнаружении красного сигнала</w:t>
+      </w:r>
+    </w:p>
+    <w:p>
+      <w:pPr>
+        <w:pStyle w:val="a0"/>
+        <w:numPr>
+          <w:ilvl w:val="1"/>
+          <w:numId w:val="6"/>
+        </w:numPr>
+      </w:pPr>
+      <w:r>
+        <w:t>Уровни оповещения в зависимости от уверенности алгоритма</w:t>
+      </w:r>
+    </w:p>
+    <w:p>
+      <w:pPr>
+        <w:pStyle w:val="a0"/>
+        <w:numPr>
+          <w:ilvl w:val="0"/>
+          <w:numId w:val="6"/>
+        </w:numPr>
+      </w:pPr>
+      <w:r>
+        <w:t xml:space="preserve">Подсистема логирования и хранения данных </w:t>
+      </w:r>
+    </w:p>
+    <w:p>
+      <w:pPr>
+        <w:pStyle w:val="a0"/>
+        <w:numPr>
+          <w:ilvl w:val="1"/>
+          <w:numId w:val="6"/>
+        </w:numPr>
+      </w:pPr>
+      <w:r>
+        <w:t>Запись информации о каждом обнаруженном сигнале в базу данных</w:t>
+      </w:r>
+    </w:p>
+    <w:p>
+      <w:pPr>
+        <w:pStyle w:val="a0"/>
+        <w:numPr>
+          <w:ilvl w:val="1"/>
+          <w:numId w:val="6"/>
+        </w:numPr>
+      </w:pPr>
+      <w:r>
+        <w:t>Фиксация времени обнаружения, координат (если доступны), уверенности модели и времени остановки электровоза</w:t>
+      </w:r>
+      <w:r>
+        <w:t>, идентификатор рейса, ответственного за рейс</w:t>
+      </w:r>
+    </w:p>
+    <w:p>
+      <w:pPr>
+        <w:pStyle w:val="a0"/>
+        <w:numPr>
+          <w:ilvl w:val="1"/>
+          <w:numId w:val="6"/>
+        </w:numPr>
+      </w:pPr>
+      <w:r>
+        <w:t>Доступ к данным для последующего анализа</w:t>
+      </w:r>
+    </w:p>
+    <w:p>
+      <w:pPr>
+        <w:pStyle w:val="a0"/>
+        <w:numPr>
+          <w:ilvl w:val="0"/>
+          <w:numId w:val="6"/>
+        </w:numPr>
+      </w:pPr>
+      <w:r>
+        <w:t xml:space="preserve">Подсистема взаимодействия с диспетчером и инженерами </w:t>
+      </w:r>
+    </w:p>
+    <w:p>
+      <w:pPr>
+        <w:pStyle w:val="a0"/>
+        <w:numPr>
+          <w:ilvl w:val="1"/>
+          <w:numId w:val="6"/>
+        </w:numPr>
+      </w:pPr>
+      <w:r>
+        <w:t>Возможность просмотра зарегистрированных событий через интерфейс</w:t>
+      </w:r>
+    </w:p>
+    <w:p>
+      <w:pPr>
+        <w:pStyle w:val="a0"/>
+        <w:numPr>
+          <w:ilvl w:val="1"/>
+          <w:numId w:val="6"/>
+        </w:numPr>
+      </w:pPr>
+      <w:r>
+        <w:t>Генерация отчетов о детектированных сигналах и реакциях машинистов</w:t>
+      </w:r>
+    </w:p>
+    <w:p>
+      <w:pPr>
+        <w:pStyle w:val="a0"/>
+        <w:numPr>
+          <w:ilvl w:val="1"/>
+          <w:numId w:val="6"/>
+        </w:numPr>
+      </w:pPr>
+      <w:r>
+        <w:t>Анализ эффективности системы и корректировка параметров обнаружени</w:t>
+      </w:r>
+      <w:r>
+        <w:t>я</w:t>
+      </w:r>
+    </w:p>
+    <w:p/>
+    <w:p>
+      <w:pPr>
+        <w:pStyle w:val="2"/>
+        <w:numPr>
+          <w:ilvl w:val="0"/>
+          <w:numId w:val="0"/>
+        </w:numPr>
+        <w:ind w:left="431" w:hanging="431"/>
+      </w:pPr>
+      <w:bookmarkStart w:id="25" w:name="_Toc192615057"/>
+      <w:r>
+        <w:t>Функциональные требования к подсистемам</w:t>
+      </w:r>
+      <w:bookmarkEnd w:id="25"/>
+    </w:p>
+    <w:p>
+      <w:pPr>
+        <w:pStyle w:val="3"/>
+      </w:pPr>
+      <w:bookmarkStart w:id="26" w:name="_Toc192615058"/>
+      <w:r>
+        <w:t>Обнаружение сигналов светофора</w:t>
+      </w:r>
+      <w:bookmarkEnd w:id="26"/>
+    </w:p>
+    <w:p>
+      <w:r>
+        <w:t>Функция «Обнаружение сигналов светофора» должна автоматически определять наличие светофора в поле зрения камеры</w:t>
+      </w:r>
+      <w:r>
+        <w:t>.</w:t>
+      </w:r>
+    </w:p>
+    <w:p>
+      <w:r>
+        <w:t xml:space="preserve">Подзадачи: </w:t>
+      </w:r>
+    </w:p>
+    <w:p>
+      <w:pPr>
+        <w:pStyle w:val="a0"/>
+        <w:numPr>
+          <w:ilvl w:val="1"/>
+          <w:numId w:val="6"/>
+        </w:numPr>
+      </w:pPr>
+      <w:r>
+        <w:lastRenderedPageBreak/>
+        <w:t>Захват изображения с видеопотока</w:t>
+      </w:r>
+    </w:p>
+    <w:p>
+      <w:pPr>
+        <w:pStyle w:val="a0"/>
+        <w:numPr>
+          <w:ilvl w:val="1"/>
+          <w:numId w:val="6"/>
+        </w:numPr>
+      </w:pPr>
+      <w:r>
+        <w:t>Выделение области, содержащей светофор</w:t>
+      </w:r>
+    </w:p>
+    <w:p>
+      <w:pPr>
+        <w:pStyle w:val="a0"/>
+        <w:numPr>
+          <w:ilvl w:val="1"/>
+          <w:numId w:val="6"/>
+        </w:numPr>
+      </w:pPr>
+      <w:r>
+        <w:t>Фильтрация</w:t>
+      </w:r>
+      <w:r>
+        <w:t xml:space="preserve"> по уверенности и длительности обнаружения</w:t>
+      </w:r>
+    </w:p>
+    <w:p>
+      <w:pPr>
+        <w:pStyle w:val="3"/>
+      </w:pPr>
+      <w:bookmarkStart w:id="27" w:name="_Toc192615059"/>
+      <w:r>
+        <w:t>Классификация цвета сигнала</w:t>
+      </w:r>
+      <w:bookmarkEnd w:id="27"/>
+    </w:p>
+    <w:p>
+      <w:r>
+        <w:t>Функция «Классификация цвета сигнала» должна определять, является ли текущий сигнал зелёным или красным</w:t>
+      </w:r>
+      <w:r>
+        <w:t>.</w:t>
+      </w:r>
+    </w:p>
+    <w:p>
+      <w:r>
+        <w:t xml:space="preserve">Подзадачи: </w:t>
+      </w:r>
+    </w:p>
+    <w:p>
+      <w:pPr>
+        <w:pStyle w:val="a0"/>
+        <w:numPr>
+          <w:ilvl w:val="1"/>
+          <w:numId w:val="6"/>
+        </w:numPr>
+      </w:pPr>
+      <w:r>
+        <w:t>Анализ области с сигналом</w:t>
+      </w:r>
+    </w:p>
+    <w:p>
+      <w:pPr>
+        <w:pStyle w:val="a0"/>
+        <w:numPr>
+          <w:ilvl w:val="1"/>
+          <w:numId w:val="6"/>
+        </w:numPr>
+      </w:pPr>
+      <w:r>
+        <w:t>Определение преобладающего цвета</w:t>
+      </w:r>
+    </w:p>
+    <w:p>
+      <w:pPr>
+        <w:pStyle w:val="a0"/>
+        <w:numPr>
+          <w:ilvl w:val="1"/>
+          <w:numId w:val="6"/>
+        </w:numPr>
+      </w:pPr>
+      <w:r>
+        <w:t>Расчёт уверенности модели</w:t>
+      </w:r>
+    </w:p>
+    <w:p>
+      <w:pPr>
+        <w:pStyle w:val="a0"/>
+        <w:numPr>
+          <w:ilvl w:val="1"/>
+          <w:numId w:val="6"/>
+        </w:numPr>
+      </w:pPr>
+      <w:r>
+        <w:t>Логирование результата в базу данных</w:t>
+      </w:r>
+    </w:p>
+    <w:p>
+      <w:pPr>
+        <w:pStyle w:val="3"/>
+      </w:pPr>
+      <w:r>
+        <w:t xml:space="preserve"> </w:t>
+      </w:r>
+      <w:bookmarkStart w:id="28" w:name="_Toc192615060"/>
+      <w:r>
+        <w:t>Подача визуального и звукового предупреждения</w:t>
+      </w:r>
+      <w:bookmarkEnd w:id="28"/>
+    </w:p>
+    <w:p>
+      <w:r>
+        <w:t>Функция «Подача визуального и звукового предупреждения» должна уведомлять машиниста о состоянии сигнала.</w:t>
+      </w:r>
+    </w:p>
+    <w:p>
+      <w:r>
+        <w:t xml:space="preserve">Подзадачи: </w:t>
+      </w:r>
+    </w:p>
+    <w:p>
+      <w:pPr>
+        <w:pStyle w:val="a0"/>
+        <w:numPr>
+          <w:ilvl w:val="1"/>
+          <w:numId w:val="6"/>
+        </w:numPr>
+      </w:pPr>
+      <w:r>
+        <w:t>Отображение текущего сигнала на мониторе</w:t>
+      </w:r>
+    </w:p>
+    <w:p>
+      <w:pPr>
+        <w:pStyle w:val="a0"/>
+        <w:numPr>
+          <w:ilvl w:val="1"/>
+          <w:numId w:val="6"/>
+        </w:numPr>
+      </w:pPr>
+      <w:r>
+        <w:t>Генерация предупреждающего звука при обнаружении красного сигнала</w:t>
+      </w:r>
+    </w:p>
+    <w:p>
+      <w:pPr>
+        <w:pStyle w:val="a0"/>
+        <w:numPr>
+          <w:ilvl w:val="1"/>
+          <w:numId w:val="6"/>
+        </w:numPr>
+      </w:pPr>
+      <w:r>
+        <w:t>Различные</w:t>
+      </w:r>
+      <w:r>
+        <w:t xml:space="preserve"> уровни оповещения в зависимости от уверенности модели</w:t>
+      </w:r>
+      <w:r>
+        <w:t xml:space="preserve"> или сигнала светофора</w:t>
+      </w:r>
+    </w:p>
+    <w:p>
+      <w:pPr>
+        <w:pStyle w:val="3"/>
+      </w:pPr>
+      <w:bookmarkStart w:id="29" w:name="_Toc192615061"/>
+      <w:r>
+        <w:t>Логирование событий</w:t>
+      </w:r>
+      <w:bookmarkEnd w:id="29"/>
+    </w:p>
+    <w:p>
+      <w:r>
+        <w:t>Функция «Логирование событий» должна сохранять информацию о каждом обнаруженном сигнале в базу данных.</w:t>
+      </w:r>
+    </w:p>
+    <w:p>
+      <w:r>
+        <w:t xml:space="preserve">Подзадачи: </w:t>
+      </w:r>
+    </w:p>
+    <w:p>
+      <w:pPr>
+        <w:pStyle w:val="a0"/>
+        <w:numPr>
+          <w:ilvl w:val="1"/>
+          <w:numId w:val="6"/>
+        </w:numPr>
+      </w:pPr>
+      <w:r>
+        <w:t>Запись следующих параметров:</w:t>
+      </w:r>
+    </w:p>
+    <w:p>
+      <w:pPr>
+        <w:pStyle w:val="a0"/>
+        <w:numPr>
+          <w:ilvl w:val="2"/>
+          <w:numId w:val="6"/>
+        </w:numPr>
+      </w:pPr>
+      <w:r>
+        <w:t>Тип сигнала (зелёный/красный)</w:t>
+      </w:r>
+    </w:p>
+    <w:p>
+      <w:pPr>
+        <w:pStyle w:val="a0"/>
+        <w:numPr>
+          <w:ilvl w:val="2"/>
+          <w:numId w:val="6"/>
+        </w:numPr>
+      </w:pPr>
+      <w:r>
+        <w:t>Время обнаружения</w:t>
+      </w:r>
+    </w:p>
+    <w:p>
+      <w:pPr>
+        <w:pStyle w:val="a0"/>
+        <w:numPr>
+          <w:ilvl w:val="2"/>
+          <w:numId w:val="6"/>
+        </w:numPr>
+      </w:pPr>
+      <w:r>
+        <w:t>Координаты (если доступны)</w:t>
+      </w:r>
+    </w:p>
+    <w:p>
+      <w:pPr>
+        <w:pStyle w:val="a0"/>
+        <w:numPr>
+          <w:ilvl w:val="2"/>
+          <w:numId w:val="6"/>
+        </w:numPr>
+      </w:pPr>
+      <w:r>
+        <w:t>Уровень уверенности модели</w:t>
+      </w:r>
+    </w:p>
+    <w:p>
+      <w:pPr>
+        <w:pStyle w:val="a0"/>
+        <w:numPr>
+          <w:ilvl w:val="2"/>
+          <w:numId w:val="6"/>
+        </w:numPr>
+      </w:pPr>
+      <w:r>
+        <w:t>Время фактической остановки электровоза (если был красный сигнал)</w:t>
+      </w:r>
+    </w:p>
+    <w:p>
+      <w:pPr>
+        <w:pStyle w:val="a0"/>
+        <w:numPr>
+          <w:ilvl w:val="2"/>
+          <w:numId w:val="6"/>
+        </w:numPr>
+      </w:pPr>
+      <w:r>
+        <w:t>Идентификатор рейса</w:t>
+      </w:r>
+    </w:p>
+    <w:p>
+      <w:pPr>
+        <w:pStyle w:val="a0"/>
+        <w:numPr>
+          <w:ilvl w:val="2"/>
+          <w:numId w:val="6"/>
+        </w:numPr>
+      </w:pPr>
+      <w:r>
+        <w:t>Ответственный за рейс</w:t>
+      </w:r>
+      <w:r>
+        <w:t xml:space="preserve"> </w:t>
+      </w:r>
+    </w:p>
+    <w:p>
+      <w:pPr>
+        <w:pStyle w:val="3"/>
+      </w:pPr>
+      <w:bookmarkStart w:id="30" w:name="_Toc192615062"/>
+      <w:r>
+        <w:lastRenderedPageBreak/>
+        <w:t>Взаимодействие с диспетчером</w:t>
+      </w:r>
+      <w:bookmarkEnd w:id="30"/>
+    </w:p>
+    <w:p>
+      <w:r>
+        <w:t xml:space="preserve">Функция «Взаимодействие с диспетчером» должна предоставлять возможность просмотра логов и анализа эффективности системы. </w:t>
+      </w:r>
+    </w:p>
+    <w:p>
+      <w:r>
+        <w:t xml:space="preserve">Подзадачи: </w:t>
+      </w:r>
+    </w:p>
+    <w:p>
+      <w:pPr>
+        <w:pStyle w:val="a0"/>
+        <w:numPr>
+          <w:ilvl w:val="1"/>
+          <w:numId w:val="6"/>
+        </w:numPr>
+      </w:pPr>
+      <w:r>
+        <w:t>Отображение всех зарегистрированных событий в интерфейсе</w:t>
+      </w:r>
+    </w:p>
+    <w:p>
+      <w:pPr>
+        <w:pStyle w:val="a0"/>
+        <w:numPr>
+          <w:ilvl w:val="1"/>
+          <w:numId w:val="6"/>
+        </w:numPr>
+      </w:pPr>
+      <w:r>
+        <w:t>Фильтрация по времени, машинисту, уровню уверенности модели</w:t>
       </w:r>
     </w:p>
     <w:sectPr>
@@ -1909,6 +4741,95 @@
 <file path=word/numbering.xml><?xml version="1.0" encoding="utf-8"?>
 <w:numbering xmlns:wpc="http://schemas.microsoft.com/office/word/2010/wordprocessingCanvas" xmlns:cx="http://schemas.microsoft.com/office/drawing/2014/chartex" xmlns:cx1="http://schemas.microsoft.com/office/drawing/2015/9/8/chartex" xmlns:cx2="http://schemas.microsoft.com/office/drawing/2015/10/21/chartex" xmlns:cx3="http://schemas.microsoft.com/office/drawing/2016/5/9/chartex" xmlns:cx4="http://schemas.microsoft.com/office/drawing/2016/5/10/chartex" xmlns:cx5="http://schemas.microsoft.com/office/drawing/2016/5/11/chartex" xmlns:cx6="http://schemas.microsoft.com/office/drawing/2016/5/12/chartex" xmlns:cx7="http://schemas.microsoft.com/office/drawing/2016/5/13/chartex" xmlns:cx8="http://schemas.microsoft.com/office/drawing/2016/5/14/chartex" xmlns:mc="http://schemas.openxmlformats.org/markup-compatibility/2006" xmlns:aink="http://schemas.microsoft.com/office/drawing/2016/ink" xmlns:am3d="http://schemas.microsoft.com/office/drawing/2017/model3d" xmlns:o="urn:schemas-microsoft-com:office:office" xmlns:r="http://schemas.openxmlformats.org/officeDocument/2006/relationships" xmlns:m="http://schemas.openxmlformats.org/officeDocument/2006/math" xmlns:v="urn:schemas-microsoft-com:vml" xmlns:wp14="http://schemas.microsoft.com/office/word/2010/wordprocessingDrawing" xmlns:wp="http://schemas.openxmlformats.org/drawingml/2006/wordprocessingDrawing" xmlns:w10="urn:schemas-microsoft-com:office:word" xmlns:w="http://schemas.openxmlformats.org/wordprocessingml/2006/main" xmlns:w14="http://schemas.microsoft.com/office/word/2010/wordml" xmlns:w15="http://schemas.microsoft.com/office/word/2012/wordml" xmlns:w16cex="http://schemas.microsoft.com/office/word/2018/wordml/cex" xmlns:w16cid="http://schemas.microsoft.com/office/word/2016/wordml/cid" xmlns:w16="http://schemas.microsoft.com/office/word/2018/wordml" xmlns:w16sdtdh="http://schemas.microsoft.com/office/word/2020/wordml/sdtdatahash" xmlns:w16se="http://schemas.microsoft.com/office/word/2015/wordml/symex" xmlns:wpg="http://schemas.microsoft.com/office/word/2010/wordprocessingGroup" xmlns:wpi="http://schemas.microsoft.com/office/word/2010/wordprocessingInk" xmlns:wne="http://schemas.microsoft.com/office/word/2006/wordml" xmlns:wps="http://schemas.microsoft.com/office/word/2010/wordprocessingShape" mc:Ignorable="w14 w15 w16se w16cid w16 w16cex w16sdtdh wp14">
   <w:abstractNum w:abstractNumId="0" w15:restartNumberingAfterBreak="0">
+    <w:nsid w:val="15EF292F"/>
+    <w:multiLevelType w:val="hybridMultilevel"/>
+    <w:tmpl w:val="AE16EED4"/>
+    <w:lvl w:ilvl="0" w:tplc="0419000F">
+      <w:start w:val="1"/>
+      <w:numFmt w:val="decimal"/>
+      <w:lvlText w:val="%1."/>
+      <w:lvlJc w:val="left"/>
+      <w:pPr>
+        <w:ind w:left="720" w:hanging="360"/>
+      </w:pPr>
+      <w:rPr>
+        <w:rFonts w:hint="default"/>
+      </w:rPr>
+    </w:lvl>
+    <w:lvl w:ilvl="1" w:tplc="04190019" w:tentative="1">
+      <w:start w:val="1"/>
+      <w:numFmt w:val="lowerLetter"/>
+      <w:lvlText w:val="%2."/>
+      <w:lvlJc w:val="left"/>
+      <w:pPr>
+        <w:ind w:left="1440" w:hanging="360"/>
+      </w:pPr>
+    </w:lvl>
+    <w:lvl w:ilvl="2" w:tplc="0419001B" w:tentative="1">
+      <w:start w:val="1"/>
+      <w:numFmt w:val="lowerRoman"/>
+      <w:lvlText w:val="%3."/>
+      <w:lvlJc w:val="right"/>
+      <w:pPr>
+        <w:ind w:left="2160" w:hanging="180"/>
+      </w:pPr>
+    </w:lvl>
+    <w:lvl w:ilvl="3" w:tplc="0419000F" w:tentative="1">
+      <w:start w:val="1"/>
+      <w:numFmt w:val="decimal"/>
+      <w:lvlText w:val="%4."/>
+      <w:lvlJc w:val="left"/>
+      <w:pPr>
+        <w:ind w:left="2880" w:hanging="360"/>
+      </w:pPr>
+    </w:lvl>
+    <w:lvl w:ilvl="4" w:tplc="04190019" w:tentative="1">
+      <w:start w:val="1"/>
+      <w:numFmt w:val="lowerLetter"/>
+      <w:lvlText w:val="%5."/>
+      <w:lvlJc w:val="left"/>
+      <w:pPr>
+        <w:ind w:left="3600" w:hanging="360"/>
+      </w:pPr>
+    </w:lvl>
+    <w:lvl w:ilvl="5" w:tplc="0419001B" w:tentative="1">
+      <w:start w:val="1"/>
+      <w:numFmt w:val="lowerRoman"/>
+      <w:lvlText w:val="%6."/>
+      <w:lvlJc w:val="right"/>
+      <w:pPr>
+        <w:ind w:left="4320" w:hanging="180"/>
+      </w:pPr>
+    </w:lvl>
+    <w:lvl w:ilvl="6" w:tplc="0419000F" w:tentative="1">
+      <w:start w:val="1"/>
+      <w:numFmt w:val="decimal"/>
+      <w:lvlText w:val="%7."/>
+      <w:lvlJc w:val="left"/>
+      <w:pPr>
+        <w:ind w:left="5040" w:hanging="360"/>
+      </w:pPr>
+    </w:lvl>
+    <w:lvl w:ilvl="7" w:tplc="04190019" w:tentative="1">
+      <w:start w:val="1"/>
+      <w:numFmt w:val="lowerLetter"/>
+      <w:lvlText w:val="%8."/>
+      <w:lvlJc w:val="left"/>
+      <w:pPr>
+        <w:ind w:left="5760" w:hanging="360"/>
+      </w:pPr>
+    </w:lvl>
+    <w:lvl w:ilvl="8" w:tplc="0419001B" w:tentative="1">
+      <w:start w:val="1"/>
+      <w:numFmt w:val="lowerRoman"/>
+      <w:lvlText w:val="%9."/>
+      <w:lvlJc w:val="right"/>
+      <w:pPr>
+        <w:ind w:left="6480" w:hanging="180"/>
+      </w:pPr>
+    </w:lvl>
+  </w:abstractNum>
+  <w:abstractNum w:abstractNumId="1" w15:restartNumberingAfterBreak="0">
     <w:nsid w:val="1FC75739"/>
     <w:multiLevelType w:val="hybridMultilevel"/>
     <w:tmpl w:val="5E3810A0"/>
@@ -2020,7 +4941,7 @@
       </w:rPr>
     </w:lvl>
   </w:abstractNum>
-  <w:abstractNum w:abstractNumId="1" w15:restartNumberingAfterBreak="0">
+  <w:abstractNum w:abstractNumId="2" w15:restartNumberingAfterBreak="0">
     <w:nsid w:val="60532340"/>
     <w:multiLevelType w:val="multilevel"/>
     <w:tmpl w:val="E940EA48"/>
@@ -2109,17 +5030,117 @@
       </w:pPr>
     </w:lvl>
   </w:abstractNum>
+  <w:abstractNum w:abstractNumId="3" w15:restartNumberingAfterBreak="0">
+    <w:nsid w:val="76B371C0"/>
+    <w:multiLevelType w:val="hybridMultilevel"/>
+    <w:tmpl w:val="A686E788"/>
+    <w:lvl w:ilvl="0" w:tplc="0B8A0134">
+      <w:start w:val="1"/>
+      <w:numFmt w:val="decimal"/>
+      <w:lvlText w:val="%1."/>
+      <w:lvlJc w:val="left"/>
+      <w:pPr>
+        <w:ind w:left="840" w:hanging="480"/>
+      </w:pPr>
+      <w:rPr>
+        <w:rFonts w:hint="default"/>
+      </w:rPr>
+    </w:lvl>
+    <w:lvl w:ilvl="1" w:tplc="ADFE6828">
+      <w:numFmt w:val="bullet"/>
+      <w:lvlText w:val=""/>
+      <w:lvlJc w:val="left"/>
+      <w:pPr>
+        <w:ind w:left="1440" w:hanging="360"/>
+      </w:pPr>
+      <w:rPr>
+        <w:rFonts w:ascii="Symbol" w:eastAsiaTheme="minorEastAsia" w:hAnsi="Symbol" w:cstheme="minorBidi" w:hint="default"/>
+      </w:rPr>
+    </w:lvl>
+    <w:lvl w:ilvl="2" w:tplc="04190003">
+      <w:start w:val="1"/>
+      <w:numFmt w:val="bullet"/>
+      <w:lvlText w:val="o"/>
+      <w:lvlJc w:val="left"/>
+      <w:pPr>
+        <w:ind w:left="2160" w:hanging="180"/>
+      </w:pPr>
+      <w:rPr>
+        <w:rFonts w:ascii="Courier New" w:hAnsi="Courier New" w:cs="Courier New" w:hint="default"/>
+      </w:rPr>
+    </w:lvl>
+    <w:lvl w:ilvl="3" w:tplc="0419000F" w:tentative="1">
+      <w:start w:val="1"/>
+      <w:numFmt w:val="decimal"/>
+      <w:lvlText w:val="%4."/>
+      <w:lvlJc w:val="left"/>
+      <w:pPr>
+        <w:ind w:left="2880" w:hanging="360"/>
+      </w:pPr>
+    </w:lvl>
+    <w:lvl w:ilvl="4" w:tplc="04190019" w:tentative="1">
+      <w:start w:val="1"/>
+      <w:numFmt w:val="lowerLetter"/>
+      <w:lvlText w:val="%5."/>
+      <w:lvlJc w:val="left"/>
+      <w:pPr>
+        <w:ind w:left="3600" w:hanging="360"/>
+      </w:pPr>
+    </w:lvl>
+    <w:lvl w:ilvl="5" w:tplc="0419001B" w:tentative="1">
+      <w:start w:val="1"/>
+      <w:numFmt w:val="lowerRoman"/>
+      <w:lvlText w:val="%6."/>
+      <w:lvlJc w:val="right"/>
+      <w:pPr>
+        <w:ind w:left="4320" w:hanging="180"/>
+      </w:pPr>
+    </w:lvl>
+    <w:lvl w:ilvl="6" w:tplc="0419000F" w:tentative="1">
+      <w:start w:val="1"/>
+      <w:numFmt w:val="decimal"/>
+      <w:lvlText w:val="%7."/>
+      <w:lvlJc w:val="left"/>
+      <w:pPr>
+        <w:ind w:left="5040" w:hanging="360"/>
+      </w:pPr>
+    </w:lvl>
+    <w:lvl w:ilvl="7" w:tplc="04190019" w:tentative="1">
+      <w:start w:val="1"/>
+      <w:numFmt w:val="lowerLetter"/>
+      <w:lvlText w:val="%8."/>
+      <w:lvlJc w:val="left"/>
+      <w:pPr>
+        <w:ind w:left="5760" w:hanging="360"/>
+      </w:pPr>
+    </w:lvl>
+    <w:lvl w:ilvl="8" w:tplc="0419001B" w:tentative="1">
+      <w:start w:val="1"/>
+      <w:numFmt w:val="lowerRoman"/>
+      <w:lvlText w:val="%9."/>
+      <w:lvlJc w:val="right"/>
+      <w:pPr>
+        <w:ind w:left="6480" w:hanging="180"/>
+      </w:pPr>
+    </w:lvl>
+  </w:abstractNum>
   <w:num w:numId="1">
+    <w:abstractNumId w:val="2"/>
+  </w:num>
+  <w:num w:numId="2">
+    <w:abstractNumId w:val="2"/>
+  </w:num>
+  <w:num w:numId="3">
+    <w:abstractNumId w:val="2"/>
+  </w:num>
+  <w:num w:numId="4">
     <w:abstractNumId w:val="1"/>
   </w:num>
-  <w:num w:numId="2">
-    <w:abstractNumId w:val="1"/>
+  <w:num w:numId="5">
+    <w:abstractNumId w:val="0"/>
   </w:num>
-  <w:num w:numId="3">
-    <w:abstractNumId w:val="1"/>
-  </w:num>
-  <w:num w:numId="4">
-    <w:abstractNumId w:val="0"/>
+  <w:num w:numId="6">
+    <w:abstractNumId w:val="3"/>
   </w:num>
 </w:numbering>
 </file>
@@ -2522,14 +5543,14 @@
   <w:style w:type="paragraph" w:default="1" w:styleId="a">
     <w:name w:val="Normal"/>
     <w:qFormat/>
-    <w:rsid w:val="00E47C91"/>
+    <w:rsid w:val="00CE7C91"/>
     <w:pPr>
       <w:spacing w:line="360" w:lineRule="auto"/>
       <w:jc w:val="both"/>
     </w:pPr>
     <w:rPr>
       <w:rFonts w:ascii="Arial" w:eastAsiaTheme="minorEastAsia" w:hAnsi="Arial"/>
-      <w:sz w:val="24"/>
+      <w:sz w:val="28"/>
       <w:lang w:eastAsia="zh-CN"/>
     </w:rPr>
   </w:style>
@@ -2562,7 +5583,7 @@
     <w:uiPriority w:val="9"/>
     <w:unhideWhenUsed/>
     <w:qFormat/>
-    <w:rsid w:val="00AC5D06"/>
+    <w:rsid w:val="007D48C9"/>
     <w:pPr>
       <w:numPr>
         <w:ilvl w:val="1"/>
@@ -2573,6 +5594,7 @@
     </w:pPr>
     <w:rPr>
       <w:rFonts w:eastAsiaTheme="minorEastAsia"/>
+      <w:sz w:val="30"/>
       <w:szCs w:val="28"/>
       <w:lang w:eastAsia="zh-CN"/>
     </w:rPr>
@@ -2585,7 +5607,7 @@
     <w:uiPriority w:val="9"/>
     <w:unhideWhenUsed/>
     <w:qFormat/>
-    <w:rsid w:val="00AC5D06"/>
+    <w:rsid w:val="007D48C9"/>
     <w:pPr>
       <w:numPr>
         <w:ilvl w:val="2"/>
@@ -2596,7 +5618,6 @@
     </w:pPr>
     <w:rPr>
       <w:rFonts w:eastAsiaTheme="minorEastAsia"/>
-      <w:sz w:val="26"/>
       <w:szCs w:val="26"/>
       <w:lang w:eastAsia="zh-CN"/>
     </w:rPr>
@@ -2654,7 +5675,6 @@
     </w:pPr>
     <w:rPr>
       <w:rFonts w:eastAsia="Arial" w:cs="Arial"/>
-      <w:sz w:val="28"/>
       <w:lang w:eastAsia="en-GB"/>
     </w:rPr>
   </w:style>
@@ -2663,10 +5683,10 @@
     <w:basedOn w:val="a1"/>
     <w:link w:val="2"/>
     <w:uiPriority w:val="9"/>
-    <w:rsid w:val="00AC5D06"/>
+    <w:rsid w:val="007D48C9"/>
     <w:rPr>
       <w:rFonts w:ascii="Arial" w:eastAsiaTheme="minorEastAsia" w:hAnsi="Arial" w:cs="Arial"/>
-      <w:sz w:val="28"/>
+      <w:sz w:val="30"/>
       <w:szCs w:val="28"/>
       <w:lang w:eastAsia="zh-CN"/>
     </w:rPr>
@@ -2676,10 +5696,10 @@
     <w:basedOn w:val="a1"/>
     <w:link w:val="3"/>
     <w:uiPriority w:val="9"/>
-    <w:rsid w:val="00AC5D06"/>
+    <w:rsid w:val="007D48C9"/>
     <w:rPr>
       <w:rFonts w:ascii="Arial" w:eastAsiaTheme="minorEastAsia" w:hAnsi="Arial" w:cs="Arial"/>
-      <w:sz w:val="26"/>
+      <w:sz w:val="28"/>
       <w:szCs w:val="26"/>
       <w:lang w:eastAsia="zh-CN"/>
     </w:rPr>

</xml_diff>

<commit_message>
TZ first version without schemes
</commit_message>
<xml_diff>
--- a/Карельский окатыш ТЗ.docx
+++ b/Карельский окатыш ТЗ.docx
@@ -120,13 +120,8 @@
         <w:jc w:val="right"/>
       </w:pPr>
       <w:r>
-        <w:t xml:space="preserve">О. А. </w:t>
-      </w:r>
-      <w:proofErr w:type="spellStart"/>
-      <w:r>
-        <w:t>Плугин</w:t>
-      </w:r>
-      <w:proofErr w:type="spellEnd"/>
+        <w:t>О. А. Плугин</w:t>
+      </w:r>
     </w:p>
     <w:p>
       <w:pPr>
@@ -218,10 +213,6 @@
         <w:p>
           <w:pPr>
             <w:pStyle w:val="11"/>
-            <w:tabs>
-              <w:tab w:val="left" w:pos="480"/>
-              <w:tab w:val="right" w:leader="dot" w:pos="9345"/>
-            </w:tabs>
             <w:rPr>
               <w:rFonts w:asciiTheme="minorHAnsi" w:hAnsiTheme="minorHAnsi"/>
               <w:noProof/>
@@ -238,7 +229,7 @@
           <w:r>
             <w:fldChar w:fldCharType="separate"/>
           </w:r>
-          <w:hyperlink w:anchor="_Toc192625699" w:history="1">
+          <w:hyperlink w:anchor="_Toc192626496" w:history="1">
             <w:r>
               <w:rPr>
                 <w:rStyle w:val="a5"/>
@@ -281,7 +272,7 @@
                 <w:noProof/>
                 <w:webHidden/>
               </w:rPr>
-              <w:instrText xml:space="preserve"> PAGEREF _Toc192625699 \h </w:instrText>
+              <w:instrText xml:space="preserve"> PAGEREF _Toc192626496 \h </w:instrText>
             </w:r>
             <w:r>
               <w:rPr>
@@ -326,7 +317,7 @@
               <w:lang w:eastAsia="ru-RU"/>
             </w:rPr>
           </w:pPr>
-          <w:hyperlink w:anchor="_Toc192625700" w:history="1">
+          <w:hyperlink w:anchor="_Toc192626497" w:history="1">
             <w:r>
               <w:rPr>
                 <w:rStyle w:val="a5"/>
@@ -369,7 +360,7 @@
                 <w:noProof/>
                 <w:webHidden/>
               </w:rPr>
-              <w:instrText xml:space="preserve"> PAGEREF _Toc192625700 \h </w:instrText>
+              <w:instrText xml:space="preserve"> PAGEREF _Toc192626497 \h </w:instrText>
             </w:r>
             <w:r>
               <w:rPr>
@@ -414,7 +405,7 @@
               <w:lang w:eastAsia="ru-RU"/>
             </w:rPr>
           </w:pPr>
-          <w:hyperlink w:anchor="_Toc192625701" w:history="1">
+          <w:hyperlink w:anchor="_Toc192626498" w:history="1">
             <w:r>
               <w:rPr>
                 <w:rStyle w:val="a5"/>
@@ -457,7 +448,7 @@
                 <w:noProof/>
                 <w:webHidden/>
               </w:rPr>
-              <w:instrText xml:space="preserve"> PAGEREF _Toc192625701 \h </w:instrText>
+              <w:instrText xml:space="preserve"> PAGEREF _Toc192626498 \h </w:instrText>
             </w:r>
             <w:r>
               <w:rPr>
@@ -502,7 +493,7 @@
               <w:lang w:eastAsia="ru-RU"/>
             </w:rPr>
           </w:pPr>
-          <w:hyperlink w:anchor="_Toc192625702" w:history="1">
+          <w:hyperlink w:anchor="_Toc192626499" w:history="1">
             <w:r>
               <w:rPr>
                 <w:rStyle w:val="a5"/>
@@ -545,7 +536,7 @@
                 <w:noProof/>
                 <w:webHidden/>
               </w:rPr>
-              <w:instrText xml:space="preserve"> PAGEREF _Toc192625702 \h </w:instrText>
+              <w:instrText xml:space="preserve"> PAGEREF _Toc192626499 \h </w:instrText>
             </w:r>
             <w:r>
               <w:rPr>
@@ -590,7 +581,7 @@
               <w:lang w:eastAsia="ru-RU"/>
             </w:rPr>
           </w:pPr>
-          <w:hyperlink w:anchor="_Toc192625703" w:history="1">
+          <w:hyperlink w:anchor="_Toc192626500" w:history="1">
             <w:r>
               <w:rPr>
                 <w:rStyle w:val="a5"/>
@@ -633,7 +624,7 @@
                 <w:noProof/>
                 <w:webHidden/>
               </w:rPr>
-              <w:instrText xml:space="preserve"> PAGEREF _Toc192625703 \h </w:instrText>
+              <w:instrText xml:space="preserve"> PAGEREF _Toc192626500 \h </w:instrText>
             </w:r>
             <w:r>
               <w:rPr>
@@ -678,7 +669,7 @@
               <w:lang w:eastAsia="ru-RU"/>
             </w:rPr>
           </w:pPr>
-          <w:hyperlink w:anchor="_Toc192625704" w:history="1">
+          <w:hyperlink w:anchor="_Toc192626501" w:history="1">
             <w:r>
               <w:rPr>
                 <w:rStyle w:val="a5"/>
@@ -721,7 +712,7 @@
                 <w:noProof/>
                 <w:webHidden/>
               </w:rPr>
-              <w:instrText xml:space="preserve"> PAGEREF _Toc192625704 \h </w:instrText>
+              <w:instrText xml:space="preserve"> PAGEREF _Toc192626501 \h </w:instrText>
             </w:r>
             <w:r>
               <w:rPr>
@@ -766,7 +757,7 @@
               <w:lang w:eastAsia="ru-RU"/>
             </w:rPr>
           </w:pPr>
-          <w:hyperlink w:anchor="_Toc192625705" w:history="1">
+          <w:hyperlink w:anchor="_Toc192626502" w:history="1">
             <w:r>
               <w:rPr>
                 <w:rStyle w:val="a5"/>
@@ -809,7 +800,7 @@
                 <w:noProof/>
                 <w:webHidden/>
               </w:rPr>
-              <w:instrText xml:space="preserve"> PAGEREF _Toc192625705 \h </w:instrText>
+              <w:instrText xml:space="preserve"> PAGEREF _Toc192626502 \h </w:instrText>
             </w:r>
             <w:r>
               <w:rPr>
@@ -854,7 +845,7 @@
               <w:lang w:eastAsia="ru-RU"/>
             </w:rPr>
           </w:pPr>
-          <w:hyperlink w:anchor="_Toc192625706" w:history="1">
+          <w:hyperlink w:anchor="_Toc192626503" w:history="1">
             <w:r>
               <w:rPr>
                 <w:rStyle w:val="a5"/>
@@ -897,7 +888,7 @@
                 <w:noProof/>
                 <w:webHidden/>
               </w:rPr>
-              <w:instrText xml:space="preserve"> PAGEREF _Toc192625706 \h </w:instrText>
+              <w:instrText xml:space="preserve"> PAGEREF _Toc192626503 \h </w:instrText>
             </w:r>
             <w:r>
               <w:rPr>
@@ -942,7 +933,7 @@
               <w:lang w:eastAsia="ru-RU"/>
             </w:rPr>
           </w:pPr>
-          <w:hyperlink w:anchor="_Toc192625707" w:history="1">
+          <w:hyperlink w:anchor="_Toc192626504" w:history="1">
             <w:r>
               <w:rPr>
                 <w:rStyle w:val="a5"/>
@@ -985,7 +976,7 @@
                 <w:noProof/>
                 <w:webHidden/>
               </w:rPr>
-              <w:instrText xml:space="preserve"> PAGEREF _Toc192625707 \h </w:instrText>
+              <w:instrText xml:space="preserve"> PAGEREF _Toc192626504 \h </w:instrText>
             </w:r>
             <w:r>
               <w:rPr>
@@ -1019,10 +1010,6 @@
         <w:p>
           <w:pPr>
             <w:pStyle w:val="11"/>
-            <w:tabs>
-              <w:tab w:val="left" w:pos="480"/>
-              <w:tab w:val="right" w:leader="dot" w:pos="9345"/>
-            </w:tabs>
             <w:rPr>
               <w:rFonts w:asciiTheme="minorHAnsi" w:hAnsiTheme="minorHAnsi"/>
               <w:noProof/>
@@ -1030,7 +1017,7 @@
               <w:lang w:eastAsia="ru-RU"/>
             </w:rPr>
           </w:pPr>
-          <w:hyperlink w:anchor="_Toc192625708" w:history="1">
+          <w:hyperlink w:anchor="_Toc192626505" w:history="1">
             <w:r>
               <w:rPr>
                 <w:rStyle w:val="a5"/>
@@ -1073,7 +1060,7 @@
                 <w:noProof/>
                 <w:webHidden/>
               </w:rPr>
-              <w:instrText xml:space="preserve"> PAGEREF _Toc192625708 \h </w:instrText>
+              <w:instrText xml:space="preserve"> PAGEREF _Toc192626505 \h </w:instrText>
             </w:r>
             <w:r>
               <w:rPr>
@@ -1118,7 +1105,7 @@
               <w:lang w:eastAsia="ru-RU"/>
             </w:rPr>
           </w:pPr>
-          <w:hyperlink w:anchor="_Toc192625709" w:history="1">
+          <w:hyperlink w:anchor="_Toc192626506" w:history="1">
             <w:r>
               <w:rPr>
                 <w:rStyle w:val="a5"/>
@@ -1161,7 +1148,7 @@
                 <w:noProof/>
                 <w:webHidden/>
               </w:rPr>
-              <w:instrText xml:space="preserve"> PAGEREF _Toc192625709 \h </w:instrText>
+              <w:instrText xml:space="preserve"> PAGEREF _Toc192626506 \h </w:instrText>
             </w:r>
             <w:r>
               <w:rPr>
@@ -1206,7 +1193,7 @@
               <w:lang w:eastAsia="ru-RU"/>
             </w:rPr>
           </w:pPr>
-          <w:hyperlink w:anchor="_Toc192625710" w:history="1">
+          <w:hyperlink w:anchor="_Toc192626507" w:history="1">
             <w:r>
               <w:rPr>
                 <w:rStyle w:val="a5"/>
@@ -1249,7 +1236,7 @@
                 <w:noProof/>
                 <w:webHidden/>
               </w:rPr>
-              <w:instrText xml:space="preserve"> PAGEREF _Toc192625710 \h </w:instrText>
+              <w:instrText xml:space="preserve"> PAGEREF _Toc192626507 \h </w:instrText>
             </w:r>
             <w:r>
               <w:rPr>
@@ -1283,10 +1270,6 @@
         <w:p>
           <w:pPr>
             <w:pStyle w:val="11"/>
-            <w:tabs>
-              <w:tab w:val="left" w:pos="480"/>
-              <w:tab w:val="right" w:leader="dot" w:pos="9345"/>
-            </w:tabs>
             <w:rPr>
               <w:rFonts w:asciiTheme="minorHAnsi" w:hAnsiTheme="minorHAnsi"/>
               <w:noProof/>
@@ -1294,7 +1277,7 @@
               <w:lang w:eastAsia="ru-RU"/>
             </w:rPr>
           </w:pPr>
-          <w:hyperlink w:anchor="_Toc192625711" w:history="1">
+          <w:hyperlink w:anchor="_Toc192626508" w:history="1">
             <w:r>
               <w:rPr>
                 <w:rStyle w:val="a5"/>
@@ -1337,7 +1320,7 @@
                 <w:noProof/>
                 <w:webHidden/>
               </w:rPr>
-              <w:instrText xml:space="preserve"> PAGEREF _Toc192625711 \h </w:instrText>
+              <w:instrText xml:space="preserve"> PAGEREF _Toc192626508 \h </w:instrText>
             </w:r>
             <w:r>
               <w:rPr>
@@ -1382,7 +1365,7 @@
               <w:lang w:eastAsia="ru-RU"/>
             </w:rPr>
           </w:pPr>
-          <w:hyperlink w:anchor="_Toc192625712" w:history="1">
+          <w:hyperlink w:anchor="_Toc192626509" w:history="1">
             <w:r>
               <w:rPr>
                 <w:rStyle w:val="a5"/>
@@ -1425,7 +1408,7 @@
                 <w:noProof/>
                 <w:webHidden/>
               </w:rPr>
-              <w:instrText xml:space="preserve"> PAGEREF _Toc192625712 \h </w:instrText>
+              <w:instrText xml:space="preserve"> PAGEREF _Toc192626509 \h </w:instrText>
             </w:r>
             <w:r>
               <w:rPr>
@@ -1470,7 +1453,7 @@
               <w:lang w:eastAsia="ru-RU"/>
             </w:rPr>
           </w:pPr>
-          <w:hyperlink w:anchor="_Toc192625713" w:history="1">
+          <w:hyperlink w:anchor="_Toc192626510" w:history="1">
             <w:r>
               <w:rPr>
                 <w:rStyle w:val="a5"/>
@@ -1513,7 +1496,7 @@
                 <w:noProof/>
                 <w:webHidden/>
               </w:rPr>
-              <w:instrText xml:space="preserve"> PAGEREF _Toc192625713 \h </w:instrText>
+              <w:instrText xml:space="preserve"> PAGEREF _Toc192626510 \h </w:instrText>
             </w:r>
             <w:r>
               <w:rPr>
@@ -1547,10 +1530,6 @@
         <w:p>
           <w:pPr>
             <w:pStyle w:val="11"/>
-            <w:tabs>
-              <w:tab w:val="left" w:pos="480"/>
-              <w:tab w:val="right" w:leader="dot" w:pos="9345"/>
-            </w:tabs>
             <w:rPr>
               <w:rFonts w:asciiTheme="minorHAnsi" w:hAnsiTheme="minorHAnsi"/>
               <w:noProof/>
@@ -1558,7 +1537,7 @@
               <w:lang w:eastAsia="ru-RU"/>
             </w:rPr>
           </w:pPr>
-          <w:hyperlink w:anchor="_Toc192625714" w:history="1">
+          <w:hyperlink w:anchor="_Toc192626511" w:history="1">
             <w:r>
               <w:rPr>
                 <w:rStyle w:val="a5"/>
@@ -1601,7 +1580,7 @@
                 <w:noProof/>
                 <w:webHidden/>
               </w:rPr>
-              <w:instrText xml:space="preserve"> PAGEREF _Toc192625714 \h </w:instrText>
+              <w:instrText xml:space="preserve"> PAGEREF _Toc192626511 \h </w:instrText>
             </w:r>
             <w:r>
               <w:rPr>
@@ -1646,7 +1625,7 @@
               <w:lang w:eastAsia="ru-RU"/>
             </w:rPr>
           </w:pPr>
-          <w:hyperlink w:anchor="_Toc192625715" w:history="1">
+          <w:hyperlink w:anchor="_Toc192626512" w:history="1">
             <w:r>
               <w:rPr>
                 <w:rStyle w:val="a5"/>
@@ -1689,7 +1668,7 @@
                 <w:noProof/>
                 <w:webHidden/>
               </w:rPr>
-              <w:instrText xml:space="preserve"> PAGEREF _Toc192625715 \h </w:instrText>
+              <w:instrText xml:space="preserve"> PAGEREF _Toc192626512 \h </w:instrText>
             </w:r>
             <w:r>
               <w:rPr>
@@ -1734,7 +1713,7 @@
               <w:lang w:eastAsia="ru-RU"/>
             </w:rPr>
           </w:pPr>
-          <w:hyperlink w:anchor="_Toc192625716" w:history="1">
+          <w:hyperlink w:anchor="_Toc192626513" w:history="1">
             <w:r>
               <w:rPr>
                 <w:rStyle w:val="a5"/>
@@ -1777,7 +1756,7 @@
                 <w:noProof/>
                 <w:webHidden/>
               </w:rPr>
-              <w:instrText xml:space="preserve"> PAGEREF _Toc192625716 \h </w:instrText>
+              <w:instrText xml:space="preserve"> PAGEREF _Toc192626513 \h </w:instrText>
             </w:r>
             <w:r>
               <w:rPr>
@@ -1822,7 +1801,7 @@
               <w:lang w:eastAsia="ru-RU"/>
             </w:rPr>
           </w:pPr>
-          <w:hyperlink w:anchor="_Toc192625717" w:history="1">
+          <w:hyperlink w:anchor="_Toc192626514" w:history="1">
             <w:r>
               <w:rPr>
                 <w:rStyle w:val="a5"/>
@@ -1865,7 +1844,7 @@
                 <w:noProof/>
                 <w:webHidden/>
               </w:rPr>
-              <w:instrText xml:space="preserve"> PAGEREF _Toc192625717 \h </w:instrText>
+              <w:instrText xml:space="preserve"> PAGEREF _Toc192626514 \h </w:instrText>
             </w:r>
             <w:r>
               <w:rPr>
@@ -1910,7 +1889,7 @@
               <w:lang w:eastAsia="ru-RU"/>
             </w:rPr>
           </w:pPr>
-          <w:hyperlink w:anchor="_Toc192625718" w:history="1">
+          <w:hyperlink w:anchor="_Toc192626515" w:history="1">
             <w:r>
               <w:rPr>
                 <w:rStyle w:val="a5"/>
@@ -1953,7 +1932,7 @@
                 <w:noProof/>
                 <w:webHidden/>
               </w:rPr>
-              <w:instrText xml:space="preserve"> PAGEREF _Toc192625718 \h </w:instrText>
+              <w:instrText xml:space="preserve"> PAGEREF _Toc192626515 \h </w:instrText>
             </w:r>
             <w:r>
               <w:rPr>
@@ -1998,7 +1977,7 @@
               <w:lang w:eastAsia="ru-RU"/>
             </w:rPr>
           </w:pPr>
-          <w:hyperlink w:anchor="_Toc192625719" w:history="1">
+          <w:hyperlink w:anchor="_Toc192626516" w:history="1">
             <w:r>
               <w:rPr>
                 <w:rStyle w:val="a5"/>
@@ -2041,7 +2020,7 @@
                 <w:noProof/>
                 <w:webHidden/>
               </w:rPr>
-              <w:instrText xml:space="preserve"> PAGEREF _Toc192625719 \h </w:instrText>
+              <w:instrText xml:space="preserve"> PAGEREF _Toc192626516 \h </w:instrText>
             </w:r>
             <w:r>
               <w:rPr>
@@ -2086,7 +2065,7 @@
               <w:lang w:eastAsia="ru-RU"/>
             </w:rPr>
           </w:pPr>
-          <w:hyperlink w:anchor="_Toc192625720" w:history="1">
+          <w:hyperlink w:anchor="_Toc192626517" w:history="1">
             <w:r>
               <w:rPr>
                 <w:rStyle w:val="a5"/>
@@ -2129,7 +2108,7 @@
                 <w:noProof/>
                 <w:webHidden/>
               </w:rPr>
-              <w:instrText xml:space="preserve"> PAGEREF _Toc192625720 \h </w:instrText>
+              <w:instrText xml:space="preserve"> PAGEREF _Toc192626517 \h </w:instrText>
             </w:r>
             <w:r>
               <w:rPr>
@@ -2174,7 +2153,7 @@
               <w:lang w:eastAsia="ru-RU"/>
             </w:rPr>
           </w:pPr>
-          <w:hyperlink w:anchor="_Toc192625721" w:history="1">
+          <w:hyperlink w:anchor="_Toc192626518" w:history="1">
             <w:r>
               <w:rPr>
                 <w:rStyle w:val="a5"/>
@@ -2217,7 +2196,7 @@
                 <w:noProof/>
                 <w:webHidden/>
               </w:rPr>
-              <w:instrText xml:space="preserve"> PAGEREF _Toc192625721 \h </w:instrText>
+              <w:instrText xml:space="preserve"> PAGEREF _Toc192626518 \h </w:instrText>
             </w:r>
             <w:r>
               <w:rPr>
@@ -2262,7 +2241,7 @@
               <w:lang w:eastAsia="ru-RU"/>
             </w:rPr>
           </w:pPr>
-          <w:hyperlink w:anchor="_Toc192625722" w:history="1">
+          <w:hyperlink w:anchor="_Toc192626519" w:history="1">
             <w:r>
               <w:rPr>
                 <w:rStyle w:val="a5"/>
@@ -2305,7 +2284,7 @@
                 <w:noProof/>
                 <w:webHidden/>
               </w:rPr>
-              <w:instrText xml:space="preserve"> PAGEREF _Toc192625722 \h </w:instrText>
+              <w:instrText xml:space="preserve"> PAGEREF _Toc192626519 \h </w:instrText>
             </w:r>
             <w:r>
               <w:rPr>
@@ -2350,7 +2329,7 @@
               <w:lang w:eastAsia="ru-RU"/>
             </w:rPr>
           </w:pPr>
-          <w:hyperlink w:anchor="_Toc192625723" w:history="1">
+          <w:hyperlink w:anchor="_Toc192626520" w:history="1">
             <w:r>
               <w:rPr>
                 <w:rStyle w:val="a5"/>
@@ -2393,7 +2372,7 @@
                 <w:noProof/>
                 <w:webHidden/>
               </w:rPr>
-              <w:instrText xml:space="preserve"> PAGEREF _Toc192625723 \h </w:instrText>
+              <w:instrText xml:space="preserve"> PAGEREF _Toc192626520 \h </w:instrText>
             </w:r>
             <w:r>
               <w:rPr>
@@ -2437,7 +2416,7 @@
               <w:lang w:eastAsia="ru-RU"/>
             </w:rPr>
           </w:pPr>
-          <w:hyperlink w:anchor="_Toc192625724" w:history="1">
+          <w:hyperlink w:anchor="_Toc192626521" w:history="1">
             <w:r>
               <w:rPr>
                 <w:rStyle w:val="a5"/>
@@ -2464,7 +2443,7 @@
                 <w:noProof/>
                 <w:webHidden/>
               </w:rPr>
-              <w:instrText xml:space="preserve"> PAGEREF _Toc192625724 \h </w:instrText>
+              <w:instrText xml:space="preserve"> PAGEREF _Toc192626521 \h </w:instrText>
             </w:r>
             <w:r>
               <w:rPr>
@@ -2509,7 +2488,7 @@
               <w:lang w:eastAsia="ru-RU"/>
             </w:rPr>
           </w:pPr>
-          <w:hyperlink w:anchor="_Toc192625725" w:history="1">
+          <w:hyperlink w:anchor="_Toc192626522" w:history="1">
             <w:r>
               <w:rPr>
                 <w:rStyle w:val="a5"/>
@@ -2552,7 +2531,7 @@
                 <w:noProof/>
                 <w:webHidden/>
               </w:rPr>
-              <w:instrText xml:space="preserve"> PAGEREF _Toc192625725 \h </w:instrText>
+              <w:instrText xml:space="preserve"> PAGEREF _Toc192626522 \h </w:instrText>
             </w:r>
             <w:r>
               <w:rPr>
@@ -2597,7 +2576,7 @@
               <w:lang w:eastAsia="ru-RU"/>
             </w:rPr>
           </w:pPr>
-          <w:hyperlink w:anchor="_Toc192625726" w:history="1">
+          <w:hyperlink w:anchor="_Toc192626523" w:history="1">
             <w:r>
               <w:rPr>
                 <w:rStyle w:val="a5"/>
@@ -2640,7 +2619,7 @@
                 <w:noProof/>
                 <w:webHidden/>
               </w:rPr>
-              <w:instrText xml:space="preserve"> PAGEREF _Toc192625726 \h </w:instrText>
+              <w:instrText xml:space="preserve"> PAGEREF _Toc192626523 \h </w:instrText>
             </w:r>
             <w:r>
               <w:rPr>
@@ -2685,7 +2664,7 @@
               <w:lang w:eastAsia="ru-RU"/>
             </w:rPr>
           </w:pPr>
-          <w:hyperlink w:anchor="_Toc192625727" w:history="1">
+          <w:hyperlink w:anchor="_Toc192626524" w:history="1">
             <w:r>
               <w:rPr>
                 <w:rStyle w:val="a5"/>
@@ -2728,7 +2707,7 @@
                 <w:noProof/>
                 <w:webHidden/>
               </w:rPr>
-              <w:instrText xml:space="preserve"> PAGEREF _Toc192625727 \h </w:instrText>
+              <w:instrText xml:space="preserve"> PAGEREF _Toc192626524 \h </w:instrText>
             </w:r>
             <w:r>
               <w:rPr>
@@ -2773,7 +2752,7 @@
               <w:lang w:eastAsia="ru-RU"/>
             </w:rPr>
           </w:pPr>
-          <w:hyperlink w:anchor="_Toc192625728" w:history="1">
+          <w:hyperlink w:anchor="_Toc192626525" w:history="1">
             <w:r>
               <w:rPr>
                 <w:rStyle w:val="a5"/>
@@ -2816,7 +2795,7 @@
                 <w:noProof/>
                 <w:webHidden/>
               </w:rPr>
-              <w:instrText xml:space="preserve"> PAGEREF _Toc192625728 \h </w:instrText>
+              <w:instrText xml:space="preserve"> PAGEREF _Toc192626525 \h </w:instrText>
             </w:r>
             <w:r>
               <w:rPr>
@@ -2861,7 +2840,7 @@
               <w:lang w:eastAsia="ru-RU"/>
             </w:rPr>
           </w:pPr>
-          <w:hyperlink w:anchor="_Toc192625729" w:history="1">
+          <w:hyperlink w:anchor="_Toc192626526" w:history="1">
             <w:r>
               <w:rPr>
                 <w:rStyle w:val="a5"/>
@@ -2904,7 +2883,7 @@
                 <w:noProof/>
                 <w:webHidden/>
               </w:rPr>
-              <w:instrText xml:space="preserve"> PAGEREF _Toc192625729 \h </w:instrText>
+              <w:instrText xml:space="preserve"> PAGEREF _Toc192626526 \h </w:instrText>
             </w:r>
             <w:r>
               <w:rPr>
@@ -2949,7 +2928,7 @@
               <w:lang w:eastAsia="ru-RU"/>
             </w:rPr>
           </w:pPr>
-          <w:hyperlink w:anchor="_Toc192625730" w:history="1">
+          <w:hyperlink w:anchor="_Toc192626527" w:history="1">
             <w:r>
               <w:rPr>
                 <w:rStyle w:val="a5"/>
@@ -2992,7 +2971,7 @@
                 <w:noProof/>
                 <w:webHidden/>
               </w:rPr>
-              <w:instrText xml:space="preserve"> PAGEREF _Toc192625730 \h </w:instrText>
+              <w:instrText xml:space="preserve"> PAGEREF _Toc192626527 \h </w:instrText>
             </w:r>
             <w:r>
               <w:rPr>
@@ -3037,7 +3016,7 @@
               <w:lang w:eastAsia="ru-RU"/>
             </w:rPr>
           </w:pPr>
-          <w:hyperlink w:anchor="_Toc192625731" w:history="1">
+          <w:hyperlink w:anchor="_Toc192626528" w:history="1">
             <w:r>
               <w:rPr>
                 <w:rStyle w:val="a5"/>
@@ -3080,7 +3059,7 @@
                 <w:noProof/>
                 <w:webHidden/>
               </w:rPr>
-              <w:instrText xml:space="preserve"> PAGEREF _Toc192625731 \h </w:instrText>
+              <w:instrText xml:space="preserve"> PAGEREF _Toc192626528 \h </w:instrText>
             </w:r>
             <w:r>
               <w:rPr>
@@ -3125,7 +3104,7 @@
               <w:lang w:eastAsia="ru-RU"/>
             </w:rPr>
           </w:pPr>
-          <w:hyperlink w:anchor="_Toc192625732" w:history="1">
+          <w:hyperlink w:anchor="_Toc192626529" w:history="1">
             <w:r>
               <w:rPr>
                 <w:rStyle w:val="a5"/>
@@ -3168,7 +3147,7 @@
                 <w:noProof/>
                 <w:webHidden/>
               </w:rPr>
-              <w:instrText xml:space="preserve"> PAGEREF _Toc192625732 \h </w:instrText>
+              <w:instrText xml:space="preserve"> PAGEREF _Toc192626529 \h </w:instrText>
             </w:r>
             <w:r>
               <w:rPr>
@@ -3213,7 +3192,7 @@
               <w:lang w:eastAsia="ru-RU"/>
             </w:rPr>
           </w:pPr>
-          <w:hyperlink w:anchor="_Toc192625733" w:history="1">
+          <w:hyperlink w:anchor="_Toc192626530" w:history="1">
             <w:r>
               <w:rPr>
                 <w:rStyle w:val="a5"/>
@@ -3256,7 +3235,7 @@
                 <w:noProof/>
                 <w:webHidden/>
               </w:rPr>
-              <w:instrText xml:space="preserve"> PAGEREF _Toc192625733 \h </w:instrText>
+              <w:instrText xml:space="preserve"> PAGEREF _Toc192626530 \h </w:instrText>
             </w:r>
             <w:r>
               <w:rPr>
@@ -3301,7 +3280,7 @@
               <w:lang w:eastAsia="ru-RU"/>
             </w:rPr>
           </w:pPr>
-          <w:hyperlink w:anchor="_Toc192625734" w:history="1">
+          <w:hyperlink w:anchor="_Toc192626531" w:history="1">
             <w:r>
               <w:rPr>
                 <w:rStyle w:val="a5"/>
@@ -3344,7 +3323,7 @@
                 <w:noProof/>
                 <w:webHidden/>
               </w:rPr>
-              <w:instrText xml:space="preserve"> PAGEREF _Toc192625734 \h </w:instrText>
+              <w:instrText xml:space="preserve"> PAGEREF _Toc192626531 \h </w:instrText>
             </w:r>
             <w:r>
               <w:rPr>
@@ -3389,7 +3368,7 @@
               <w:lang w:eastAsia="ru-RU"/>
             </w:rPr>
           </w:pPr>
-          <w:hyperlink w:anchor="_Toc192625735" w:history="1">
+          <w:hyperlink w:anchor="_Toc192626532" w:history="1">
             <w:r>
               <w:rPr>
                 <w:rStyle w:val="a5"/>
@@ -3432,7 +3411,7 @@
                 <w:noProof/>
                 <w:webHidden/>
               </w:rPr>
-              <w:instrText xml:space="preserve"> PAGEREF _Toc192625735 \h </w:instrText>
+              <w:instrText xml:space="preserve"> PAGEREF _Toc192626532 \h </w:instrText>
             </w:r>
             <w:r>
               <w:rPr>
@@ -3477,7 +3456,7 @@
               <w:lang w:eastAsia="ru-RU"/>
             </w:rPr>
           </w:pPr>
-          <w:hyperlink w:anchor="_Toc192625736" w:history="1">
+          <w:hyperlink w:anchor="_Toc192626533" w:history="1">
             <w:r>
               <w:rPr>
                 <w:rStyle w:val="a5"/>
@@ -3520,7 +3499,7 @@
                 <w:noProof/>
                 <w:webHidden/>
               </w:rPr>
-              <w:instrText xml:space="preserve"> PAGEREF _Toc192625736 \h </w:instrText>
+              <w:instrText xml:space="preserve"> PAGEREF _Toc192626533 \h </w:instrText>
             </w:r>
             <w:r>
               <w:rPr>
@@ -3565,7 +3544,7 @@
               <w:lang w:eastAsia="ru-RU"/>
             </w:rPr>
           </w:pPr>
-          <w:hyperlink w:anchor="_Toc192625737" w:history="1">
+          <w:hyperlink w:anchor="_Toc192626534" w:history="1">
             <w:r>
               <w:rPr>
                 <w:rStyle w:val="a5"/>
@@ -3608,7 +3587,7 @@
                 <w:noProof/>
                 <w:webHidden/>
               </w:rPr>
-              <w:instrText xml:space="preserve"> PAGEREF _Toc192625737 \h </w:instrText>
+              <w:instrText xml:space="preserve"> PAGEREF _Toc192626534 \h </w:instrText>
             </w:r>
             <w:r>
               <w:rPr>
@@ -3653,7 +3632,7 @@
               <w:lang w:eastAsia="ru-RU"/>
             </w:rPr>
           </w:pPr>
-          <w:hyperlink w:anchor="_Toc192625738" w:history="1">
+          <w:hyperlink w:anchor="_Toc192626535" w:history="1">
             <w:r>
               <w:rPr>
                 <w:rStyle w:val="a5"/>
@@ -3696,7 +3675,7 @@
                 <w:noProof/>
                 <w:webHidden/>
               </w:rPr>
-              <w:instrText xml:space="preserve"> PAGEREF _Toc192625738 \h </w:instrText>
+              <w:instrText xml:space="preserve"> PAGEREF _Toc192626535 \h </w:instrText>
             </w:r>
             <w:r>
               <w:rPr>
@@ -3741,7 +3720,7 @@
               <w:lang w:eastAsia="ru-RU"/>
             </w:rPr>
           </w:pPr>
-          <w:hyperlink w:anchor="_Toc192625739" w:history="1">
+          <w:hyperlink w:anchor="_Toc192626536" w:history="1">
             <w:r>
               <w:rPr>
                 <w:rStyle w:val="a5"/>
@@ -3784,7 +3763,7 @@
                 <w:noProof/>
                 <w:webHidden/>
               </w:rPr>
-              <w:instrText xml:space="preserve"> PAGEREF _Toc192625739 \h </w:instrText>
+              <w:instrText xml:space="preserve"> PAGEREF _Toc192626536 \h </w:instrText>
             </w:r>
             <w:r>
               <w:rPr>
@@ -3829,7 +3808,7 @@
               <w:lang w:eastAsia="ru-RU"/>
             </w:rPr>
           </w:pPr>
-          <w:hyperlink w:anchor="_Toc192625740" w:history="1">
+          <w:hyperlink w:anchor="_Toc192626537" w:history="1">
             <w:r>
               <w:rPr>
                 <w:rStyle w:val="a5"/>
@@ -3872,7 +3851,7 @@
                 <w:noProof/>
                 <w:webHidden/>
               </w:rPr>
-              <w:instrText xml:space="preserve"> PAGEREF _Toc192625740 \h </w:instrText>
+              <w:instrText xml:space="preserve"> PAGEREF _Toc192626537 \h </w:instrText>
             </w:r>
             <w:r>
               <w:rPr>
@@ -3917,7 +3896,7 @@
               <w:lang w:eastAsia="ru-RU"/>
             </w:rPr>
           </w:pPr>
-          <w:hyperlink w:anchor="_Toc192625741" w:history="1">
+          <w:hyperlink w:anchor="_Toc192626538" w:history="1">
             <w:r>
               <w:rPr>
                 <w:rStyle w:val="a5"/>
@@ -3960,7 +3939,7 @@
                 <w:noProof/>
                 <w:webHidden/>
               </w:rPr>
-              <w:instrText xml:space="preserve"> PAGEREF _Toc192625741 \h </w:instrText>
+              <w:instrText xml:space="preserve"> PAGEREF _Toc192626538 \h </w:instrText>
             </w:r>
             <w:r>
               <w:rPr>
@@ -4005,7 +3984,7 @@
               <w:lang w:eastAsia="ru-RU"/>
             </w:rPr>
           </w:pPr>
-          <w:hyperlink w:anchor="_Toc192625742" w:history="1">
+          <w:hyperlink w:anchor="_Toc192626539" w:history="1">
             <w:r>
               <w:rPr>
                 <w:rStyle w:val="a5"/>
@@ -4048,7 +4027,7 @@
                 <w:noProof/>
                 <w:webHidden/>
               </w:rPr>
-              <w:instrText xml:space="preserve"> PAGEREF _Toc192625742 \h </w:instrText>
+              <w:instrText xml:space="preserve"> PAGEREF _Toc192626539 \h </w:instrText>
             </w:r>
             <w:r>
               <w:rPr>
@@ -4093,7 +4072,7 @@
               <w:lang w:eastAsia="ru-RU"/>
             </w:rPr>
           </w:pPr>
-          <w:hyperlink w:anchor="_Toc192625743" w:history="1">
+          <w:hyperlink w:anchor="_Toc192626540" w:history="1">
             <w:r>
               <w:rPr>
                 <w:rStyle w:val="a5"/>
@@ -4136,7 +4115,7 @@
                 <w:noProof/>
                 <w:webHidden/>
               </w:rPr>
-              <w:instrText xml:space="preserve"> PAGEREF _Toc192625743 \h </w:instrText>
+              <w:instrText xml:space="preserve"> PAGEREF _Toc192626540 \h </w:instrText>
             </w:r>
             <w:r>
               <w:rPr>
@@ -4181,7 +4160,7 @@
               <w:lang w:eastAsia="ru-RU"/>
             </w:rPr>
           </w:pPr>
-          <w:hyperlink w:anchor="_Toc192625744" w:history="1">
+          <w:hyperlink w:anchor="_Toc192626541" w:history="1">
             <w:r>
               <w:rPr>
                 <w:rStyle w:val="a5"/>
@@ -4224,7 +4203,7 @@
                 <w:noProof/>
                 <w:webHidden/>
               </w:rPr>
-              <w:instrText xml:space="preserve"> PAGEREF _Toc192625744 \h </w:instrText>
+              <w:instrText xml:space="preserve"> PAGEREF _Toc192626541 \h </w:instrText>
             </w:r>
             <w:r>
               <w:rPr>
@@ -4245,6 +4224,276 @@
                 <w:webHidden/>
               </w:rPr>
               <w:t>17</w:t>
+            </w:r>
+            <w:r>
+              <w:rPr>
+                <w:noProof/>
+                <w:webHidden/>
+              </w:rPr>
+              <w:fldChar w:fldCharType="end"/>
+            </w:r>
+          </w:hyperlink>
+        </w:p>
+        <w:p>
+          <w:pPr>
+            <w:pStyle w:val="11"/>
+            <w:rPr>
+              <w:rFonts w:asciiTheme="minorHAnsi" w:hAnsiTheme="minorHAnsi"/>
+              <w:noProof/>
+              <w:sz w:val="22"/>
+              <w:lang w:eastAsia="ru-RU"/>
+            </w:rPr>
+          </w:pPr>
+          <w:hyperlink w:anchor="_Toc192626542" w:history="1">
+            <w:r>
+              <w:rPr>
+                <w:rStyle w:val="a5"/>
+                <w:noProof/>
+              </w:rPr>
+              <w:t>5.</w:t>
+            </w:r>
+            <w:r>
+              <w:rPr>
+                <w:rFonts w:asciiTheme="minorHAnsi" w:hAnsiTheme="minorHAnsi"/>
+                <w:noProof/>
+                <w:sz w:val="22"/>
+                <w:lang w:eastAsia="ru-RU"/>
+              </w:rPr>
+              <w:tab/>
+            </w:r>
+            <w:r>
+              <w:rPr>
+                <w:rStyle w:val="a5"/>
+                <w:noProof/>
+              </w:rPr>
+              <w:t>Состав и содержание работ по созданию системы</w:t>
+            </w:r>
+            <w:r>
+              <w:rPr>
+                <w:noProof/>
+                <w:webHidden/>
+              </w:rPr>
+              <w:tab/>
+            </w:r>
+            <w:r>
+              <w:rPr>
+                <w:noProof/>
+                <w:webHidden/>
+              </w:rPr>
+              <w:fldChar w:fldCharType="begin"/>
+            </w:r>
+            <w:r>
+              <w:rPr>
+                <w:noProof/>
+                <w:webHidden/>
+              </w:rPr>
+              <w:instrText xml:space="preserve"> PAGEREF _Toc192626542 \h </w:instrText>
+            </w:r>
+            <w:r>
+              <w:rPr>
+                <w:noProof/>
+                <w:webHidden/>
+              </w:rPr>
+            </w:r>
+            <w:r>
+              <w:rPr>
+                <w:noProof/>
+                <w:webHidden/>
+              </w:rPr>
+              <w:fldChar w:fldCharType="separate"/>
+            </w:r>
+            <w:r>
+              <w:rPr>
+                <w:noProof/>
+                <w:webHidden/>
+              </w:rPr>
+              <w:t>18</w:t>
+            </w:r>
+            <w:r>
+              <w:rPr>
+                <w:noProof/>
+                <w:webHidden/>
+              </w:rPr>
+              <w:fldChar w:fldCharType="end"/>
+            </w:r>
+          </w:hyperlink>
+        </w:p>
+        <w:p>
+          <w:pPr>
+            <w:pStyle w:val="11"/>
+            <w:rPr>
+              <w:rFonts w:asciiTheme="minorHAnsi" w:hAnsiTheme="minorHAnsi"/>
+              <w:noProof/>
+              <w:sz w:val="22"/>
+              <w:lang w:eastAsia="ru-RU"/>
+            </w:rPr>
+          </w:pPr>
+          <w:hyperlink w:anchor="_Toc192626543" w:history="1">
+            <w:r>
+              <w:rPr>
+                <w:rStyle w:val="a5"/>
+                <w:noProof/>
+              </w:rPr>
+              <w:t>6.</w:t>
+            </w:r>
+            <w:r>
+              <w:rPr>
+                <w:rFonts w:asciiTheme="minorHAnsi" w:hAnsiTheme="minorHAnsi"/>
+                <w:noProof/>
+                <w:sz w:val="22"/>
+                <w:lang w:eastAsia="ru-RU"/>
+              </w:rPr>
+              <w:tab/>
+            </w:r>
+            <w:r>
+              <w:rPr>
+                <w:rStyle w:val="a5"/>
+                <w:noProof/>
+              </w:rPr>
+              <w:t>Порядок контроля и приемки системы</w:t>
+            </w:r>
+            <w:r>
+              <w:rPr>
+                <w:noProof/>
+                <w:webHidden/>
+              </w:rPr>
+              <w:tab/>
+            </w:r>
+            <w:r>
+              <w:rPr>
+                <w:noProof/>
+                <w:webHidden/>
+              </w:rPr>
+              <w:fldChar w:fldCharType="begin"/>
+            </w:r>
+            <w:r>
+              <w:rPr>
+                <w:noProof/>
+                <w:webHidden/>
+              </w:rPr>
+              <w:instrText xml:space="preserve"> PAGEREF _Toc192626543 \h </w:instrText>
+            </w:r>
+            <w:r>
+              <w:rPr>
+                <w:noProof/>
+                <w:webHidden/>
+              </w:rPr>
+            </w:r>
+            <w:r>
+              <w:rPr>
+                <w:noProof/>
+                <w:webHidden/>
+              </w:rPr>
+              <w:fldChar w:fldCharType="separate"/>
+            </w:r>
+            <w:r>
+              <w:rPr>
+                <w:noProof/>
+                <w:webHidden/>
+              </w:rPr>
+              <w:t>18</w:t>
+            </w:r>
+            <w:r>
+              <w:rPr>
+                <w:noProof/>
+                <w:webHidden/>
+              </w:rPr>
+              <w:fldChar w:fldCharType="end"/>
+            </w:r>
+          </w:hyperlink>
+        </w:p>
+        <w:p>
+          <w:pPr>
+            <w:pStyle w:val="21"/>
+            <w:tabs>
+              <w:tab w:val="left" w:pos="1100"/>
+              <w:tab w:val="right" w:leader="dot" w:pos="9345"/>
+            </w:tabs>
+            <w:rPr>
+              <w:rFonts w:asciiTheme="minorHAnsi" w:hAnsiTheme="minorHAnsi"/>
+              <w:noProof/>
+              <w:sz w:val="22"/>
+              <w:lang w:eastAsia="ru-RU"/>
+            </w:rPr>
+          </w:pPr>
+          <w:hyperlink w:anchor="_Toc192626544" w:history="1">
+            <w:r>
+              <w:rPr>
+                <w:rStyle w:val="a5"/>
+                <w:noProof/>
+              </w:rPr>
+              <w:t>6.1.</w:t>
+            </w:r>
+            <w:r>
+              <w:rPr>
+                <w:rFonts w:asciiTheme="minorHAnsi" w:hAnsiTheme="minorHAnsi"/>
+                <w:noProof/>
+                <w:sz w:val="22"/>
+                <w:lang w:eastAsia="ru-RU"/>
+              </w:rPr>
+              <w:tab/>
+            </w:r>
+            <w:r>
+              <w:rPr>
+                <w:rStyle w:val="a5"/>
+                <w:noProof/>
+              </w:rPr>
+              <w:t xml:space="preserve">Виды, состав, </w:t>
+            </w:r>
+            <w:r>
+              <w:rPr>
+                <w:rStyle w:val="a5"/>
+                <w:noProof/>
+              </w:rPr>
+              <w:t>о</w:t>
+            </w:r>
+            <w:r>
+              <w:rPr>
+                <w:rStyle w:val="a5"/>
+                <w:noProof/>
+              </w:rPr>
+              <w:t>бъем и методы испытаний системы</w:t>
+            </w:r>
+            <w:r>
+              <w:rPr>
+                <w:noProof/>
+                <w:webHidden/>
+              </w:rPr>
+              <w:tab/>
+            </w:r>
+            <w:r>
+              <w:rPr>
+                <w:noProof/>
+                <w:webHidden/>
+              </w:rPr>
+              <w:fldChar w:fldCharType="begin"/>
+            </w:r>
+            <w:r>
+              <w:rPr>
+                <w:noProof/>
+                <w:webHidden/>
+              </w:rPr>
+              <w:instrText xml:space="preserve"> PAGEREF _Toc192626544 \h </w:instrText>
+            </w:r>
+            <w:r>
+              <w:rPr>
+                <w:noProof/>
+                <w:webHidden/>
+              </w:rPr>
+            </w:r>
+            <w:r>
+              <w:rPr>
+                <w:noProof/>
+                <w:webHidden/>
+              </w:rPr>
+              <w:fldChar w:fldCharType="separate"/>
+            </w:r>
+            <w:r>
+              <w:rPr>
+                <w:noProof/>
+                <w:webHidden/>
+              </w:rPr>
+              <w:t>18</w:t>
             </w:r>
             <w:r>
               <w:rPr>
@@ -4278,7 +4527,7 @@
       <w:pPr>
         <w:pStyle w:val="1"/>
       </w:pPr>
-      <w:bookmarkStart w:id="0" w:name="_Toc192625699"/>
+      <w:bookmarkStart w:id="0" w:name="_Toc192626496"/>
       <w:r>
         <w:lastRenderedPageBreak/>
         <w:t>Общие сведения</w:t>
@@ -4289,7 +4538,7 @@
       <w:pPr>
         <w:pStyle w:val="2"/>
       </w:pPr>
-      <w:bookmarkStart w:id="1" w:name="_Toc192625700"/>
+      <w:bookmarkStart w:id="1" w:name="_Toc192626497"/>
       <w:r>
         <w:t>Полное наименование системы и её условное обозначение</w:t>
       </w:r>
@@ -4327,7 +4576,7 @@
       <w:pPr>
         <w:pStyle w:val="2"/>
       </w:pPr>
-      <w:bookmarkStart w:id="2" w:name="_Toc192625701"/>
+      <w:bookmarkStart w:id="2" w:name="_Toc192626498"/>
       <w:r>
         <w:t>Основания для проведения работ</w:t>
       </w:r>
@@ -4345,7 +4594,7 @@
       <w:pPr>
         <w:pStyle w:val="2"/>
       </w:pPr>
-      <w:bookmarkStart w:id="3" w:name="_Toc192625702"/>
+      <w:bookmarkStart w:id="3" w:name="_Toc192626499"/>
       <w:r>
         <w:t>Наименование организаци</w:t>
       </w:r>
@@ -4370,7 +4619,7 @@
       <w:pPr>
         <w:pStyle w:val="3"/>
       </w:pPr>
-      <w:bookmarkStart w:id="4" w:name="_Toc192625703"/>
+      <w:bookmarkStart w:id="4" w:name="_Toc192626500"/>
       <w:r>
         <w:t>Заказчик</w:t>
       </w:r>
@@ -4401,7 +4650,7 @@
       <w:pPr>
         <w:pStyle w:val="3"/>
       </w:pPr>
-      <w:bookmarkStart w:id="5" w:name="_Toc192625704"/>
+      <w:bookmarkStart w:id="5" w:name="_Toc192626501"/>
       <w:r>
         <w:t>Исполнитель</w:t>
       </w:r>
@@ -4447,13 +4696,8 @@
           <w:numId w:val="4"/>
         </w:numPr>
       </w:pPr>
-      <w:proofErr w:type="spellStart"/>
-      <w:r>
-        <w:t>Плугин</w:t>
-      </w:r>
-      <w:proofErr w:type="spellEnd"/>
-      <w:r>
-        <w:t xml:space="preserve"> Олег</w:t>
+      <w:r>
+        <w:t>Плугин Олег</w:t>
       </w:r>
     </w:p>
     <w:p>
@@ -4473,7 +4717,7 @@
       <w:pPr>
         <w:pStyle w:val="2"/>
       </w:pPr>
-      <w:bookmarkStart w:id="6" w:name="_Toc192625705"/>
+      <w:bookmarkStart w:id="6" w:name="_Toc192626502"/>
       <w:r>
         <w:lastRenderedPageBreak/>
         <w:t>Плановые сроки начала и окончания работы по созданию системы</w:t>
@@ -4503,7 +4747,7 @@
       <w:pPr>
         <w:pStyle w:val="2"/>
       </w:pPr>
-      <w:bookmarkStart w:id="7" w:name="_Toc192625706"/>
+      <w:bookmarkStart w:id="7" w:name="_Toc192626503"/>
       <w:r>
         <w:t>Сведения об источниках и порядок финансирования работ</w:t>
       </w:r>
@@ -4521,7 +4765,7 @@
       <w:pPr>
         <w:pStyle w:val="2"/>
       </w:pPr>
-      <w:bookmarkStart w:id="8" w:name="_Toc192625707"/>
+      <w:bookmarkStart w:id="8" w:name="_Toc192626504"/>
       <w:r>
         <w:t>Порядок оформления и предъявления заказчику результатов работ по созданию системы, её установке и накладке компонентов</w:t>
       </w:r>
@@ -4551,7 +4795,7 @@
       <w:pPr>
         <w:pStyle w:val="1"/>
       </w:pPr>
-      <w:bookmarkStart w:id="9" w:name="_Toc192625708"/>
+      <w:bookmarkStart w:id="9" w:name="_Toc192626505"/>
       <w:r>
         <w:t>Назначение и цели системы</w:t>
       </w:r>
@@ -4561,7 +4805,7 @@
       <w:pPr>
         <w:pStyle w:val="2"/>
       </w:pPr>
-      <w:bookmarkStart w:id="10" w:name="_Toc192625709"/>
+      <w:bookmarkStart w:id="10" w:name="_Toc192626506"/>
       <w:r>
         <w:t>Назначение системы</w:t>
       </w:r>
@@ -4582,7 +4826,7 @@
       <w:pPr>
         <w:pStyle w:val="2"/>
       </w:pPr>
-      <w:bookmarkStart w:id="11" w:name="_Toc192625710"/>
+      <w:bookmarkStart w:id="11" w:name="_Toc192626507"/>
       <w:r>
         <w:t>Цели системы</w:t>
       </w:r>
@@ -4670,7 +4914,7 @@
       <w:pPr>
         <w:pStyle w:val="1"/>
       </w:pPr>
-      <w:bookmarkStart w:id="12" w:name="_Toc192625711"/>
+      <w:bookmarkStart w:id="12" w:name="_Toc192626508"/>
       <w:r>
         <w:t>Характеристика</w:t>
       </w:r>
@@ -4680,7 +4924,7 @@
       <w:pPr>
         <w:pStyle w:val="2"/>
       </w:pPr>
-      <w:bookmarkStart w:id="13" w:name="_Toc192625712"/>
+      <w:bookmarkStart w:id="13" w:name="_Toc192626509"/>
       <w:r>
         <w:t>Краткие сведения об объекте автоматизации</w:t>
       </w:r>
@@ -4701,16 +4945,12 @@
       <w:pPr>
         <w:pStyle w:val="2"/>
       </w:pPr>
-      <w:bookmarkStart w:id="14" w:name="_Toc192625713"/>
+      <w:bookmarkStart w:id="14" w:name="_Toc192626510"/>
       <w:r>
         <w:t>Т</w:t>
       </w:r>
       <w:r>
-        <w:t xml:space="preserve">ехнические требования к аппаратному </w:t>
-      </w:r>
-      <w:proofErr w:type="spellStart"/>
-      <w:r>
-        <w:t>обеспече</w:t>
+        <w:t>ехнические требования к аппаратному обеспече</w:t>
       </w:r>
       <w:r>
         <w:t>че</w:t>
@@ -4719,7 +4959,6 @@
         <w:t>нию</w:t>
       </w:r>
       <w:bookmarkEnd w:id="14"/>
-      <w:proofErr w:type="spellEnd"/>
     </w:p>
     <w:p>
       <w:r>
@@ -4810,16 +5049,19 @@
         <w:t xml:space="preserve">Процессор: </w:t>
       </w:r>
       <w:r>
-        <w:t>не менее 4 ядер, тактовая частота от 2.5 ГГц</w:t>
-      </w:r>
-      <w:r>
-        <w:t xml:space="preserve"> (для возможности обработки распознавания </w:t>
+        <w:t>П</w:t>
+      </w:r>
+      <w:r>
+        <w:t>одходящий</w:t>
+      </w:r>
+      <w:r>
+        <w:t xml:space="preserve"> для возможности обработки распознавания </w:t>
       </w:r>
       <w:r>
         <w:t>железнодорожных сигналов</w:t>
       </w:r>
       <w:r>
-        <w:t xml:space="preserve"> в режиме реального времени)</w:t>
+        <w:t xml:space="preserve"> в режиме реального времени</w:t>
       </w:r>
     </w:p>
     <w:p>
@@ -4852,7 +5094,13 @@
         <w:t xml:space="preserve"> </w:t>
       </w:r>
       <w:r>
-        <w:t>для передачи данных на сервер с целью обработки</w:t>
+        <w:t xml:space="preserve">для передачи данных на сервер с целью </w:t>
+      </w:r>
+      <w:r>
+        <w:t>логирования</w:t>
+      </w:r>
+      <w:r>
+        <w:t xml:space="preserve"> обработанных данных</w:t>
       </w:r>
     </w:p>
     <w:p>
@@ -4867,7 +5115,7 @@
       <w:pPr>
         <w:pStyle w:val="1"/>
       </w:pPr>
-      <w:bookmarkStart w:id="15" w:name="_Toc192625714"/>
+      <w:bookmarkStart w:id="15" w:name="_Toc192626511"/>
       <w:r>
         <w:t>Требования к системе</w:t>
       </w:r>
@@ -4877,7 +5125,7 @@
       <w:pPr>
         <w:pStyle w:val="2"/>
       </w:pPr>
-      <w:bookmarkStart w:id="16" w:name="_Toc192625715"/>
+      <w:bookmarkStart w:id="16" w:name="_Toc192626512"/>
       <w:r>
         <w:t>Требования к системе в целом</w:t>
       </w:r>
@@ -4887,7 +5135,7 @@
       <w:pPr>
         <w:pStyle w:val="3"/>
       </w:pPr>
-      <w:bookmarkStart w:id="17" w:name="_Toc192625716"/>
+      <w:bookmarkStart w:id="17" w:name="_Toc192626513"/>
       <w:r>
         <w:t>Требования к структуре и функционированию системы</w:t>
       </w:r>
@@ -4914,15 +5162,7 @@
         </w:numPr>
       </w:pPr>
       <w:r>
-        <w:t xml:space="preserve">На основе </w:t>
-      </w:r>
-      <w:proofErr w:type="spellStart"/>
-      <w:r>
-        <w:t>OpenCV</w:t>
-      </w:r>
-      <w:proofErr w:type="spellEnd"/>
-      <w:r>
-        <w:t xml:space="preserve"> – обнаружение окружностей с цветными зонами светофора и их анализ. Подходит для быстрого внедрения, но менее устойчив к изменению условий освещения. </w:t>
+        <w:t xml:space="preserve">На основе OpenCV – обнаружение окружностей с цветными зонами светофора и их анализ. Подходит для быстрого внедрения, но менее устойчив к изменению условий освещения. </w:t>
       </w:r>
     </w:p>
     <w:p>
@@ -4934,15 +5174,7 @@
         </w:numPr>
       </w:pPr>
       <w:r>
-        <w:t xml:space="preserve">На основе обученной модели YOLO – </w:t>
-      </w:r>
-      <w:proofErr w:type="spellStart"/>
-      <w:r>
-        <w:t>нейросетевой</w:t>
-      </w:r>
-      <w:proofErr w:type="spellEnd"/>
-      <w:r>
-        <w:t xml:space="preserve"> анализ изображений с высокой точностью детектирования и классификации сигналов.</w:t>
+        <w:t>На основе обученной модели YOLO – нейросетевой анализ изображений с высокой точностью детектирования и классификации сигналов.</w:t>
       </w:r>
     </w:p>
     <w:p>
@@ -5023,7 +5255,7 @@
       <w:pPr>
         <w:pStyle w:val="3"/>
       </w:pPr>
-      <w:bookmarkStart w:id="18" w:name="_Toc192625717"/>
+      <w:bookmarkStart w:id="18" w:name="_Toc192626514"/>
       <w:r>
         <w:t>Требования к режиму работы системы</w:t>
       </w:r>
@@ -5065,7 +5297,7 @@
       <w:pPr>
         <w:pStyle w:val="3"/>
       </w:pPr>
-      <w:bookmarkStart w:id="19" w:name="_Toc192625718"/>
+      <w:bookmarkStart w:id="19" w:name="_Toc192626515"/>
       <w:r>
         <w:t>Требования к надежности</w:t>
       </w:r>
@@ -5074,11 +5306,16 @@
     <w:p>
       <w:r>
         <w:lastRenderedPageBreak/>
-        <w:t>Общие требования к надежности системы определены стандартом ГОСТ 24.701-86 «Единая система стандартов автоматизированных систем управления. Надежность автоматизированных систем управления. Основные положения».</w:t>
+        <w:t xml:space="preserve">Общие требования к надежности системы определены стандартом </w:t>
+      </w:r>
+      <w:bookmarkStart w:id="20" w:name="_Hlk192628546"/>
+      <w:r>
+        <w:t>ГОСТ 24.701-86 «Единая система стандартов автоматизированных систем управления. Надежность автоматизированных систем управления. Основные положения».</w:t>
       </w:r>
       <w:r>
         <w:t xml:space="preserve"> </w:t>
       </w:r>
+      <w:bookmarkEnd w:id="20"/>
       <w:r>
         <w:t xml:space="preserve">Обеспечение необходимого уровня надежности включает: </w:t>
       </w:r>
@@ -5124,14 +5361,14 @@
       <w:pPr>
         <w:pStyle w:val="3"/>
       </w:pPr>
-      <w:bookmarkStart w:id="20" w:name="_Toc192625719"/>
+      <w:bookmarkStart w:id="21" w:name="_Toc192626516"/>
       <w:r>
         <w:t>Требования к безопасности</w:t>
       </w:r>
       <w:r>
         <w:t xml:space="preserve"> использования</w:t>
       </w:r>
-      <w:bookmarkEnd w:id="20"/>
+      <w:bookmarkEnd w:id="21"/>
     </w:p>
     <w:p>
       <w:r>
@@ -5210,11 +5447,11 @@
       <w:pPr>
         <w:pStyle w:val="3"/>
       </w:pPr>
-      <w:bookmarkStart w:id="21" w:name="_Toc192625720"/>
+      <w:bookmarkStart w:id="22" w:name="_Toc192626517"/>
       <w:r>
         <w:t>Требования к защите информации от несанкционированного доступа</w:t>
       </w:r>
-      <w:bookmarkEnd w:id="21"/>
+      <w:bookmarkEnd w:id="22"/>
     </w:p>
     <w:p>
       <w:r>
@@ -5298,11 +5535,11 @@
       <w:pPr>
         <w:pStyle w:val="3"/>
       </w:pPr>
-      <w:bookmarkStart w:id="22" w:name="_Toc192625721"/>
+      <w:bookmarkStart w:id="23" w:name="_Toc192626518"/>
       <w:r>
         <w:t>Требования к защите от влияния внешних воздействий</w:t>
       </w:r>
-      <w:bookmarkEnd w:id="22"/>
+      <w:bookmarkEnd w:id="23"/>
     </w:p>
     <w:p>
       <w:r>
@@ -5355,11 +5592,11 @@
       <w:pPr>
         <w:pStyle w:val="3"/>
       </w:pPr>
-      <w:bookmarkStart w:id="23" w:name="_Toc192625722"/>
+      <w:bookmarkStart w:id="24" w:name="_Toc192626519"/>
       <w:r>
         <w:t>Требования к безопасности</w:t>
       </w:r>
-      <w:bookmarkEnd w:id="23"/>
+      <w:bookmarkEnd w:id="24"/>
     </w:p>
     <w:p>
       <w:r>
@@ -5421,11 +5658,11 @@
       <w:pPr>
         <w:pStyle w:val="2"/>
       </w:pPr>
-      <w:bookmarkStart w:id="24" w:name="_Toc192625723"/>
+      <w:bookmarkStart w:id="25" w:name="_Toc192626520"/>
       <w:r>
         <w:t>Требования к функциям, выполняемым системой</w:t>
       </w:r>
-      <w:bookmarkEnd w:id="24"/>
+      <w:bookmarkEnd w:id="25"/>
     </w:p>
     <w:p>
       <w:r>
@@ -5612,7 +5849,7 @@
         </w:numPr>
       </w:pPr>
       <w:r>
-        <w:t xml:space="preserve">Подсистема взаимодействия с диспетчером и инженерами </w:t>
+        <w:t>Подсистема взаимодействия с диспетчером</w:t>
       </w:r>
     </w:p>
     <w:p>
@@ -5636,7 +5873,13 @@
         </w:numPr>
       </w:pPr>
       <w:r>
-        <w:t>Генерация отчетов о детектированных сигналах и реакциях машинистов</w:t>
+        <w:t>Генерация отчетов о</w:t>
+      </w:r>
+      <w:r>
+        <w:t>б обнаруженных</w:t>
+      </w:r>
+      <w:r>
+        <w:t xml:space="preserve"> сигналах и реакциях машинистов</w:t>
       </w:r>
     </w:p>
     <w:p>
@@ -5648,10 +5891,7 @@
         </w:numPr>
       </w:pPr>
       <w:r>
-        <w:t>Анализ эффективности системы и корректировка параметров обнаружени</w:t>
-      </w:r>
-      <w:r>
-        <w:t>я</w:t>
+        <w:t>Анализ эффективности системы</w:t>
       </w:r>
     </w:p>
     <w:p/>
@@ -5664,21 +5904,21 @@
         </w:numPr>
         <w:ind w:left="431" w:hanging="431"/>
       </w:pPr>
-      <w:bookmarkStart w:id="25" w:name="_Toc192625724"/>
+      <w:bookmarkStart w:id="26" w:name="_Toc192626521"/>
       <w:r>
         <w:t>Функциональные требования к подсистемам</w:t>
       </w:r>
-      <w:bookmarkEnd w:id="25"/>
+      <w:bookmarkEnd w:id="26"/>
     </w:p>
     <w:p>
       <w:pPr>
         <w:pStyle w:val="3"/>
       </w:pPr>
-      <w:bookmarkStart w:id="26" w:name="_Toc192625725"/>
+      <w:bookmarkStart w:id="27" w:name="_Toc192626522"/>
       <w:r>
         <w:t>Обнаружение сигналов светофора</w:t>
       </w:r>
-      <w:bookmarkEnd w:id="26"/>
+      <w:bookmarkEnd w:id="27"/>
     </w:p>
     <w:p>
       <w:r>
@@ -5737,11 +5977,11 @@
       <w:pPr>
         <w:pStyle w:val="3"/>
       </w:pPr>
-      <w:bookmarkStart w:id="27" w:name="_Toc192625726"/>
+      <w:bookmarkStart w:id="28" w:name="_Toc192626523"/>
       <w:r>
         <w:t>Классификация цвета сигнала</w:t>
       </w:r>
-      <w:bookmarkEnd w:id="27"/>
+      <w:bookmarkEnd w:id="28"/>
     </w:p>
     <w:p>
       <w:r>
@@ -5811,11 +6051,11 @@
       <w:r>
         <w:t xml:space="preserve"> </w:t>
       </w:r>
-      <w:bookmarkStart w:id="28" w:name="_Toc192625727"/>
+      <w:bookmarkStart w:id="29" w:name="_Toc192626524"/>
       <w:r>
         <w:t>Подача визуального и звукового предупреждения</w:t>
       </w:r>
-      <w:bookmarkEnd w:id="28"/>
+      <w:bookmarkEnd w:id="29"/>
     </w:p>
     <w:p>
       <w:r>
@@ -5873,11 +6113,11 @@
       <w:pPr>
         <w:pStyle w:val="3"/>
       </w:pPr>
-      <w:bookmarkStart w:id="29" w:name="_Toc192625728"/>
+      <w:bookmarkStart w:id="30" w:name="_Toc192626525"/>
       <w:r>
         <w:t>Логирование событий</w:t>
       </w:r>
-      <w:bookmarkEnd w:id="29"/>
+      <w:bookmarkEnd w:id="30"/>
     </w:p>
     <w:p>
       <w:r>
@@ -5993,11 +6233,11 @@
       <w:pPr>
         <w:pStyle w:val="3"/>
       </w:pPr>
-      <w:bookmarkStart w:id="30" w:name="_Toc192625729"/>
+      <w:bookmarkStart w:id="31" w:name="_Toc192626526"/>
       <w:r>
         <w:t>Взаимодействие с диспетчером</w:t>
       </w:r>
-      <w:bookmarkEnd w:id="30"/>
+      <w:bookmarkEnd w:id="31"/>
     </w:p>
     <w:p>
       <w:r>
@@ -6037,11 +6277,11 @@
       <w:pPr>
         <w:pStyle w:val="2"/>
       </w:pPr>
-      <w:bookmarkStart w:id="31" w:name="_Toc192625730"/>
+      <w:bookmarkStart w:id="32" w:name="_Toc192626527"/>
       <w:r>
         <w:t>Требования к потокам данных</w:t>
       </w:r>
-      <w:bookmarkEnd w:id="31"/>
+      <w:bookmarkEnd w:id="32"/>
     </w:p>
     <w:p>
       <w:r>
@@ -6162,24 +6402,120 @@
       <w:pPr>
         <w:pStyle w:val="2"/>
       </w:pPr>
-      <w:bookmarkStart w:id="32" w:name="_Toc192625731"/>
+      <w:bookmarkStart w:id="33" w:name="_Toc192626528"/>
       <w:r>
         <w:lastRenderedPageBreak/>
         <w:t>Требования к информационному обеспечению</w:t>
       </w:r>
-      <w:bookmarkEnd w:id="32"/>
+      <w:bookmarkEnd w:id="33"/>
     </w:p>
     <w:p>
       <w:pPr>
         <w:pStyle w:val="3"/>
       </w:pPr>
-      <w:bookmarkStart w:id="33" w:name="_Toc192625732"/>
+      <w:bookmarkStart w:id="34" w:name="_Toc192626529"/>
       <w:r>
         <w:t>Описание объектов</w:t>
       </w:r>
-      <w:bookmarkEnd w:id="33"/>
-    </w:p>
-    <w:p/>
+      <w:bookmarkEnd w:id="34"/>
+    </w:p>
+    <w:p>
+      <w:r>
+        <w:t>Диаграмма классов представлена на рисунке 2.</w:t>
+      </w:r>
+    </w:p>
+    <w:p>
+      <w:pPr>
+        <w:keepNext/>
+        <w:jc w:val="center"/>
+      </w:pPr>
+      <w:r>
+        <w:rPr>
+          <w:noProof/>
+          <w:lang w:val="en-US"/>
+        </w:rPr>
+        <w:drawing>
+          <wp:inline distT="0" distB="0" distL="0" distR="0" wp14:anchorId="1616968F" wp14:editId="308C9EF0">
+            <wp:extent cx="5937885" cy="5252085"/>
+            <wp:effectExtent l="0" t="0" r="5715" b="5715"/>
+            <wp:docPr id="3" name="Рисунок 3"/>
+            <wp:cNvGraphicFramePr>
+              <a:graphicFrameLocks xmlns:a="http://schemas.openxmlformats.org/drawingml/2006/main" noChangeAspect="1"/>
+            </wp:cNvGraphicFramePr>
+            <a:graphic xmlns:a="http://schemas.openxmlformats.org/drawingml/2006/main">
+              <a:graphicData uri="http://schemas.openxmlformats.org/drawingml/2006/picture">
+                <pic:pic xmlns:pic="http://schemas.openxmlformats.org/drawingml/2006/picture">
+                  <pic:nvPicPr>
+                    <pic:cNvPr id="0" name="Picture 1"/>
+                    <pic:cNvPicPr>
+                      <a:picLocks noChangeAspect="1" noChangeArrowheads="1"/>
+                    </pic:cNvPicPr>
+                  </pic:nvPicPr>
+                  <pic:blipFill>
+                    <a:blip r:embed="rId9">
+                      <a:extLst>
+                        <a:ext uri="{28A0092B-C50C-407E-A947-70E740481C1C}">
+                          <a14:useLocalDpi xmlns:a14="http://schemas.microsoft.com/office/drawing/2010/main" val="0"/>
+                        </a:ext>
+                      </a:extLst>
+                    </a:blip>
+                    <a:srcRect/>
+                    <a:stretch>
+                      <a:fillRect/>
+                    </a:stretch>
+                  </pic:blipFill>
+                  <pic:spPr bwMode="auto">
+                    <a:xfrm>
+                      <a:off x="0" y="0"/>
+                      <a:ext cx="5937885" cy="5252085"/>
+                    </a:xfrm>
+                    <a:prstGeom prst="rect">
+                      <a:avLst/>
+                    </a:prstGeom>
+                    <a:noFill/>
+                    <a:ln>
+                      <a:noFill/>
+                    </a:ln>
+                  </pic:spPr>
+                </pic:pic>
+              </a:graphicData>
+            </a:graphic>
+          </wp:inline>
+        </w:drawing>
+      </w:r>
+    </w:p>
+    <w:p>
+      <w:pPr>
+        <w:pStyle w:val="aa"/>
+      </w:pPr>
+      <w:r>
+        <w:t xml:space="preserve">Рис.  </w:t>
+      </w:r>
+      <w:r>
+        <w:fldChar w:fldCharType="begin"/>
+      </w:r>
+      <w:r>
+        <w:instrText xml:space="preserve"> SEQ Рис._ \* ARABIC </w:instrText>
+      </w:r>
+      <w:r>
+        <w:fldChar w:fldCharType="separate"/>
+      </w:r>
+      <w:r>
+        <w:rPr>
+          <w:noProof/>
+        </w:rPr>
+        <w:t>2</w:t>
+      </w:r>
+      <w:r>
+        <w:fldChar w:fldCharType="end"/>
+      </w:r>
+      <w:r>
+        <w:t xml:space="preserve"> – </w:t>
+      </w:r>
+      <w:r>
+        <w:t>Диаграмма классов для СИМОМ</w:t>
+      </w:r>
+    </w:p>
     <w:p>
       <w:pPr>
         <w:pStyle w:val="3"/>
@@ -6187,11 +6523,11 @@
       <w:r>
         <w:t xml:space="preserve"> </w:t>
       </w:r>
-      <w:bookmarkStart w:id="34" w:name="_Toc192625733"/>
+      <w:bookmarkStart w:id="35" w:name="_Toc192626530"/>
       <w:r>
         <w:t>Описание сущностей</w:t>
       </w:r>
-      <w:bookmarkEnd w:id="34"/>
+      <w:bookmarkEnd w:id="35"/>
     </w:p>
     <w:p>
       <w:r>
@@ -6217,23 +6553,27 @@
       <w:pPr>
         <w:pStyle w:val="3"/>
       </w:pPr>
-      <w:bookmarkStart w:id="35" w:name="_Toc192625734"/>
+      <w:bookmarkStart w:id="36" w:name="_Toc192626531"/>
       <w:r>
         <w:t>Реляционная модель базы данных</w:t>
       </w:r>
-      <w:bookmarkEnd w:id="35"/>
-    </w:p>
-    <w:p>
-      <w:r>
-        <w:t xml:space="preserve">Реляционная модель представлена </w:t>
-      </w:r>
-      <w:proofErr w:type="gramStart"/>
-      <w:r>
-        <w:t>на диаграмме</w:t>
-      </w:r>
-      <w:proofErr w:type="gramEnd"/>
-      <w:r>
-        <w:t xml:space="preserve"> изображенной на рисунке 3.</w:t>
+      <w:bookmarkEnd w:id="36"/>
+    </w:p>
+    <w:p>
+      <w:r>
+        <w:t>Реляционная модель представлена на</w:t>
+      </w:r>
+      <w:r>
+        <w:t xml:space="preserve"> д</w:t>
+      </w:r>
+      <w:r>
+        <w:t>иаграм</w:t>
+      </w:r>
+      <w:r>
+        <w:t>м</w:t>
+      </w:r>
+      <w:r>
+        <w:t>е изображенной на рисунке 3.</w:t>
       </w:r>
     </w:p>
     <w:p>
@@ -6245,6 +6585,7 @@
         <w:rPr>
           <w:noProof/>
         </w:rPr>
+        <w:lastRenderedPageBreak/>
         <w:drawing>
           <wp:inline distT="0" distB="0" distL="0" distR="0" wp14:anchorId="51EE4A22" wp14:editId="798A76C5">
             <wp:extent cx="5937250" cy="3683000"/>
@@ -6263,7 +6604,7 @@
                     </pic:cNvPicPr>
                   </pic:nvPicPr>
                   <pic:blipFill>
-                    <a:blip r:embed="rId9">
+                    <a:blip r:embed="rId10">
                       <a:extLst>
                         <a:ext uri="{28A0092B-C50C-407E-A947-70E740481C1C}">
                           <a14:useLocalDpi xmlns:a14="http://schemas.microsoft.com/office/drawing/2010/main" val="0"/>
@@ -6315,7 +6656,7 @@
         <w:rPr>
           <w:noProof/>
         </w:rPr>
-        <w:t>2</w:t>
+        <w:t>3</w:t>
       </w:r>
       <w:r>
         <w:fldChar w:fldCharType="end"/>
@@ -6328,21 +6669,21 @@
       <w:pPr>
         <w:pStyle w:val="2"/>
       </w:pPr>
-      <w:bookmarkStart w:id="36" w:name="_Toc192625735"/>
+      <w:bookmarkStart w:id="37" w:name="_Toc192626532"/>
       <w:r>
         <w:t>Спецификация функций</w:t>
       </w:r>
-      <w:bookmarkEnd w:id="36"/>
+      <w:bookmarkEnd w:id="37"/>
     </w:p>
     <w:p>
       <w:pPr>
         <w:pStyle w:val="3"/>
       </w:pPr>
-      <w:bookmarkStart w:id="37" w:name="_Toc192625736"/>
+      <w:bookmarkStart w:id="38" w:name="_Toc192626533"/>
       <w:r>
         <w:t>Функция «Получение кадра с видеопотока»</w:t>
       </w:r>
-      <w:bookmarkEnd w:id="37"/>
+      <w:bookmarkEnd w:id="38"/>
     </w:p>
     <w:p>
       <w:r>
@@ -6359,9 +6700,8 @@
         <w:pStyle w:val="a0"/>
         <w:numPr>
           <w:ilvl w:val="1"/>
-          <w:numId w:val="8"/>
-        </w:numPr>
-        <w:ind w:left="1068"/>
+          <w:numId w:val="13"/>
+        </w:numPr>
       </w:pPr>
       <w:r>
         <w:t xml:space="preserve">Видеопоток с камеры </w:t>
@@ -6377,13 +6717,11 @@
         <w:pStyle w:val="a0"/>
         <w:numPr>
           <w:ilvl w:val="1"/>
-          <w:numId w:val="8"/>
-        </w:numPr>
-        <w:ind w:left="1068"/>
-      </w:pPr>
-      <w:r>
-        <w:lastRenderedPageBreak/>
-        <w:t xml:space="preserve">Один кадр изображения в формате RGB/BGR </w:t>
+          <w:numId w:val="13"/>
+        </w:numPr>
+      </w:pPr>
+      <w:r>
+        <w:t>Один кадр изображения</w:t>
       </w:r>
     </w:p>
     <w:p>
@@ -6396,9 +6734,8 @@
         <w:pStyle w:val="a0"/>
         <w:numPr>
           <w:ilvl w:val="1"/>
-          <w:numId w:val="8"/>
-        </w:numPr>
-        <w:ind w:left="1068"/>
+          <w:numId w:val="13"/>
+        </w:numPr>
       </w:pPr>
       <w:r>
         <w:t>Подключение к камере локомотива</w:t>
@@ -6409,9 +6746,8 @@
         <w:pStyle w:val="a0"/>
         <w:numPr>
           <w:ilvl w:val="1"/>
-          <w:numId w:val="8"/>
-        </w:numPr>
-        <w:ind w:left="1068"/>
+          <w:numId w:val="13"/>
+        </w:numPr>
       </w:pPr>
       <w:r>
         <w:t>Захват текущего кадра с заданной частотой</w:t>
@@ -6422,9 +6758,8 @@
         <w:pStyle w:val="a0"/>
         <w:numPr>
           <w:ilvl w:val="1"/>
-          <w:numId w:val="8"/>
-        </w:numPr>
-        <w:ind w:left="1068"/>
+          <w:numId w:val="13"/>
+        </w:numPr>
       </w:pPr>
       <w:r>
         <w:t>Обработка возможных ошибок</w:t>
@@ -6435,9 +6770,8 @@
         <w:pStyle w:val="a0"/>
         <w:numPr>
           <w:ilvl w:val="1"/>
-          <w:numId w:val="8"/>
-        </w:numPr>
-        <w:ind w:left="1068"/>
+          <w:numId w:val="13"/>
+        </w:numPr>
       </w:pPr>
       <w:r>
         <w:t xml:space="preserve">Передача кадра в модуль обнаружения </w:t>
@@ -6452,7 +6786,7 @@
         <w:pStyle w:val="3"/>
         <w:ind w:left="157"/>
       </w:pPr>
-      <w:bookmarkStart w:id="38" w:name="_Toc192625737"/>
+      <w:bookmarkStart w:id="39" w:name="_Toc192626534"/>
       <w:r>
         <w:t>Функция «</w:t>
       </w:r>
@@ -6462,7 +6796,7 @@
       <w:r>
         <w:t>»</w:t>
       </w:r>
-      <w:bookmarkEnd w:id="38"/>
+      <w:bookmarkEnd w:id="39"/>
       <w:r>
         <w:t xml:space="preserve"> </w:t>
       </w:r>
@@ -6474,6 +6808,7 @@
     </w:p>
     <w:p>
       <w:r>
+        <w:lastRenderedPageBreak/>
         <w:t xml:space="preserve">Входные данные: </w:t>
       </w:r>
     </w:p>
@@ -6482,9 +6817,8 @@
         <w:pStyle w:val="a0"/>
         <w:numPr>
           <w:ilvl w:val="1"/>
-          <w:numId w:val="8"/>
-        </w:numPr>
-        <w:ind w:left="1068"/>
+          <w:numId w:val="13"/>
+        </w:numPr>
       </w:pPr>
       <w:r>
         <w:t xml:space="preserve">Изображение кадра </w:t>
@@ -6500,9 +6834,8 @@
         <w:pStyle w:val="a0"/>
         <w:numPr>
           <w:ilvl w:val="1"/>
-          <w:numId w:val="8"/>
-        </w:numPr>
-        <w:ind w:left="1068"/>
+          <w:numId w:val="13"/>
+        </w:numPr>
       </w:pPr>
       <w:r>
         <w:t xml:space="preserve">Область изображения с предполагаемым светофором </w:t>
@@ -6513,9 +6846,8 @@
         <w:pStyle w:val="a0"/>
         <w:numPr>
           <w:ilvl w:val="1"/>
-          <w:numId w:val="8"/>
-        </w:numPr>
-        <w:ind w:left="1068"/>
+          <w:numId w:val="13"/>
+        </w:numPr>
       </w:pPr>
       <w:r>
         <w:t xml:space="preserve">Уровень уверенности модели </w:t>
@@ -6531,7 +6863,7 @@
         <w:pStyle w:val="a0"/>
         <w:numPr>
           <w:ilvl w:val="0"/>
-          <w:numId w:val="8"/>
+          <w:numId w:val="13"/>
         </w:numPr>
       </w:pPr>
       <w:r>
@@ -6543,7 +6875,7 @@
         <w:pStyle w:val="a0"/>
         <w:numPr>
           <w:ilvl w:val="0"/>
-          <w:numId w:val="8"/>
+          <w:numId w:val="13"/>
         </w:numPr>
       </w:pPr>
       <w:r>
@@ -6565,21 +6897,72 @@
         <w:t>масками через</w:t>
       </w:r>
       <w:r>
+        <w:t xml:space="preserve"> OpenCV или </w:t>
+      </w:r>
+      <w:r>
+        <w:t xml:space="preserve">поиск натренированной моделью </w:t>
+      </w:r>
+      <w:r>
+        <w:t>YOLO).</w:t>
+      </w:r>
+    </w:p>
+    <w:p>
+      <w:pPr>
+        <w:pStyle w:val="a0"/>
+        <w:numPr>
+          <w:ilvl w:val="0"/>
+          <w:numId w:val="13"/>
+        </w:numPr>
+      </w:pPr>
+      <w:r>
+        <w:t xml:space="preserve">Выбор наиболее вероятного </w:t>
+      </w:r>
+      <w:r>
+        <w:t xml:space="preserve">сигналов </w:t>
+      </w:r>
+      <w:r>
+        <w:t>светофор</w:t>
+      </w:r>
+      <w:r>
+        <w:t xml:space="preserve">а </w:t>
+      </w:r>
+      <w:r>
+        <w:t xml:space="preserve">на изображении. </w:t>
+      </w:r>
+    </w:p>
+    <w:p>
+      <w:pPr>
+        <w:pStyle w:val="a0"/>
+        <w:numPr>
+          <w:ilvl w:val="0"/>
+          <w:numId w:val="13"/>
+        </w:numPr>
+      </w:pPr>
+      <w:r>
+        <w:t>Передача данных в модуль классификации сигнала.</w:t>
+      </w:r>
+    </w:p>
+    <w:p>
+      <w:pPr>
+        <w:pStyle w:val="3"/>
+      </w:pPr>
+      <w:bookmarkStart w:id="40" w:name="_Toc192626535"/>
+      <w:r>
+        <w:t>Функция «Классификация сигнала»</w:t>
+      </w:r>
+      <w:bookmarkEnd w:id="40"/>
+      <w:r>
         <w:t xml:space="preserve"> </w:t>
       </w:r>
-      <w:proofErr w:type="spellStart"/>
-      <w:r>
-        <w:t>OpenCV</w:t>
-      </w:r>
-      <w:proofErr w:type="spellEnd"/>
-      <w:r>
-        <w:t xml:space="preserve"> или </w:t>
-      </w:r>
-      <w:r>
-        <w:t xml:space="preserve">поиск натренированной моделью </w:t>
-      </w:r>
-      <w:r>
-        <w:t>YOLO).</w:t>
+    </w:p>
+    <w:p>
+      <w:r>
+        <w:t xml:space="preserve">Определяет цвет обнаруженного светофора. </w:t>
+      </w:r>
+    </w:p>
+    <w:p>
+      <w:r>
+        <w:t xml:space="preserve">Входные данные: </w:t>
       </w:r>
     </w:p>
     <w:p>
@@ -6587,26 +6970,11 @@
         <w:pStyle w:val="a0"/>
         <w:numPr>
           <w:ilvl w:val="0"/>
-          <w:numId w:val="8"/>
-        </w:numPr>
-      </w:pPr>
-      <w:r>
-        <w:t xml:space="preserve">Выбор наиболее вероятного </w:t>
-      </w:r>
-      <w:r>
-        <w:t xml:space="preserve">сигналов </w:t>
-      </w:r>
-      <w:r>
-        <w:t>светофор</w:t>
-      </w:r>
-      <w:r>
-        <w:t>а</w:t>
-      </w:r>
-      <w:r>
-        <w:t xml:space="preserve"> </w:t>
-      </w:r>
-      <w:r>
-        <w:t xml:space="preserve">на изображении. </w:t>
+          <w:numId w:val="13"/>
+        </w:numPr>
+      </w:pPr>
+      <w:r>
+        <w:t>Область изображения с предполагаемым светофором</w:t>
       </w:r>
     </w:p>
     <w:p>
@@ -6614,34 +6982,16 @@
         <w:pStyle w:val="a0"/>
         <w:numPr>
           <w:ilvl w:val="0"/>
-          <w:numId w:val="8"/>
-        </w:numPr>
-      </w:pPr>
-      <w:r>
-        <w:t>Передача данных в модуль классификации сигнала.</w:t>
-      </w:r>
-    </w:p>
-    <w:p>
-      <w:pPr>
-        <w:pStyle w:val="3"/>
-      </w:pPr>
-      <w:bookmarkStart w:id="39" w:name="_Toc192625738"/>
-      <w:r>
-        <w:t>Функция «Классификация сигнала»</w:t>
-      </w:r>
-      <w:bookmarkEnd w:id="39"/>
-      <w:r>
-        <w:t xml:space="preserve"> </w:t>
-      </w:r>
-    </w:p>
-    <w:p>
-      <w:r>
-        <w:t xml:space="preserve">Определяет цвет обнаруженного светофора. </w:t>
-      </w:r>
-    </w:p>
-    <w:p>
-      <w:r>
-        <w:t xml:space="preserve">Входные данные: </w:t>
+          <w:numId w:val="13"/>
+        </w:numPr>
+      </w:pPr>
+      <w:r>
+        <w:t xml:space="preserve">Уровень уверенности обнаружения </w:t>
+      </w:r>
+    </w:p>
+    <w:p>
+      <w:r>
+        <w:t xml:space="preserve">Выходные данные: </w:t>
       </w:r>
     </w:p>
     <w:p>
@@ -6649,11 +6999,11 @@
         <w:pStyle w:val="a0"/>
         <w:numPr>
           <w:ilvl w:val="0"/>
-          <w:numId w:val="8"/>
-        </w:numPr>
-      </w:pPr>
-      <w:r>
-        <w:t>Область изображения с предполагаемым светофором</w:t>
+          <w:numId w:val="13"/>
+        </w:numPr>
+      </w:pPr>
+      <w:r>
+        <w:t xml:space="preserve">Цвет сигнала (красный/зелёный) </w:t>
       </w:r>
     </w:p>
     <w:p>
@@ -6661,16 +7011,16 @@
         <w:pStyle w:val="a0"/>
         <w:numPr>
           <w:ilvl w:val="0"/>
-          <w:numId w:val="8"/>
-        </w:numPr>
-      </w:pPr>
-      <w:r>
-        <w:t xml:space="preserve">Уровень уверенности обнаружения </w:t>
-      </w:r>
-    </w:p>
-    <w:p>
-      <w:r>
-        <w:t xml:space="preserve">Выходные данные: </w:t>
+          <w:numId w:val="13"/>
+        </w:numPr>
+      </w:pPr>
+      <w:r>
+        <w:t xml:space="preserve">Уровень уверенности классификации </w:t>
+      </w:r>
+    </w:p>
+    <w:p>
+      <w:r>
+        <w:t xml:space="preserve">Тело функции: </w:t>
       </w:r>
     </w:p>
     <w:p>
@@ -6678,40 +7028,10 @@
         <w:pStyle w:val="a0"/>
         <w:numPr>
           <w:ilvl w:val="0"/>
-          <w:numId w:val="8"/>
-        </w:numPr>
-      </w:pPr>
-      <w:r>
-        <w:t xml:space="preserve">Цвет сигнала (красный/зелёный) </w:t>
-      </w:r>
-    </w:p>
-    <w:p>
-      <w:pPr>
-        <w:pStyle w:val="a0"/>
-        <w:numPr>
-          <w:ilvl w:val="0"/>
-          <w:numId w:val="8"/>
-        </w:numPr>
-      </w:pPr>
-      <w:r>
-        <w:t xml:space="preserve">Уровень уверенности классификации </w:t>
-      </w:r>
-    </w:p>
-    <w:p>
-      <w:r>
-        <w:t xml:space="preserve">Тело функции: </w:t>
-      </w:r>
-    </w:p>
-    <w:p>
-      <w:pPr>
-        <w:pStyle w:val="a0"/>
-        <w:numPr>
-          <w:ilvl w:val="0"/>
-          <w:numId w:val="8"/>
-        </w:numPr>
-      </w:pPr>
-      <w:r>
-        <w:lastRenderedPageBreak/>
+          <w:numId w:val="13"/>
+        </w:numPr>
+      </w:pPr>
+      <w:r>
         <w:t xml:space="preserve">При использовании </w:t>
       </w:r>
       <w:r>
@@ -6729,7 +7049,7 @@
         <w:pStyle w:val="a0"/>
         <w:numPr>
           <w:ilvl w:val="0"/>
-          <w:numId w:val="8"/>
+          <w:numId w:val="13"/>
         </w:numPr>
       </w:pPr>
       <w:r>
@@ -6756,7 +7076,7 @@
         <w:pStyle w:val="a0"/>
         <w:numPr>
           <w:ilvl w:val="0"/>
-          <w:numId w:val="8"/>
+          <w:numId w:val="13"/>
         </w:numPr>
       </w:pPr>
       <w:r>
@@ -6767,11 +7087,11 @@
       <w:pPr>
         <w:pStyle w:val="3"/>
       </w:pPr>
-      <w:bookmarkStart w:id="40" w:name="_Toc192625739"/>
+      <w:bookmarkStart w:id="41" w:name="_Toc192626536"/>
       <w:r>
         <w:t>Функция «Оповещение машиниста»</w:t>
       </w:r>
-      <w:bookmarkEnd w:id="40"/>
+      <w:bookmarkEnd w:id="41"/>
       <w:r>
         <w:t xml:space="preserve"> </w:t>
       </w:r>
@@ -6783,6 +7103,7 @@
     </w:p>
     <w:p>
       <w:r>
+        <w:lastRenderedPageBreak/>
         <w:t xml:space="preserve">Тело функции: </w:t>
       </w:r>
     </w:p>
@@ -6791,7 +7112,7 @@
         <w:pStyle w:val="a0"/>
         <w:numPr>
           <w:ilvl w:val="0"/>
-          <w:numId w:val="8"/>
+          <w:numId w:val="13"/>
         </w:numPr>
       </w:pPr>
       <w:r>
@@ -6818,7 +7139,7 @@
         <w:pStyle w:val="a0"/>
         <w:numPr>
           <w:ilvl w:val="0"/>
-          <w:numId w:val="8"/>
+          <w:numId w:val="13"/>
         </w:numPr>
       </w:pPr>
       <w:r>
@@ -6854,7 +7175,7 @@
         <w:pStyle w:val="a0"/>
         <w:numPr>
           <w:ilvl w:val="0"/>
-          <w:numId w:val="8"/>
+          <w:numId w:val="13"/>
         </w:numPr>
       </w:pPr>
       <w:r>
@@ -6865,11 +7186,11 @@
       <w:pPr>
         <w:pStyle w:val="3"/>
       </w:pPr>
-      <w:bookmarkStart w:id="41" w:name="_Toc192625740"/>
+      <w:bookmarkStart w:id="42" w:name="_Toc192626537"/>
       <w:r>
         <w:t>Функция «Логирование событий»</w:t>
       </w:r>
-      <w:bookmarkEnd w:id="41"/>
+      <w:bookmarkEnd w:id="42"/>
     </w:p>
     <w:p>
       <w:r>
@@ -6895,7 +7216,7 @@
         <w:pStyle w:val="a0"/>
         <w:numPr>
           <w:ilvl w:val="0"/>
-          <w:numId w:val="8"/>
+          <w:numId w:val="13"/>
         </w:numPr>
       </w:pPr>
       <w:r>
@@ -6907,7 +7228,7 @@
         <w:pStyle w:val="a0"/>
         <w:numPr>
           <w:ilvl w:val="0"/>
-          <w:numId w:val="8"/>
+          <w:numId w:val="13"/>
         </w:numPr>
       </w:pPr>
       <w:r>
@@ -6924,7 +7245,7 @@
         <w:pStyle w:val="a0"/>
         <w:numPr>
           <w:ilvl w:val="0"/>
-          <w:numId w:val="8"/>
+          <w:numId w:val="13"/>
         </w:numPr>
       </w:pPr>
       <w:r>
@@ -6933,72 +7254,75 @@
     </w:p>
     <w:p>
       <w:r>
+        <w:t xml:space="preserve">Тело функции: </w:t>
+      </w:r>
+    </w:p>
+    <w:p>
+      <w:pPr>
+        <w:pStyle w:val="a0"/>
+        <w:numPr>
+          <w:ilvl w:val="0"/>
+          <w:numId w:val="13"/>
+        </w:numPr>
+      </w:pPr>
+      <w:r>
+        <w:t>Формирование записи с параметрами обнаруженного сигнала</w:t>
+      </w:r>
+    </w:p>
+    <w:p>
+      <w:pPr>
+        <w:pStyle w:val="a0"/>
+        <w:numPr>
+          <w:ilvl w:val="0"/>
+          <w:numId w:val="13"/>
+        </w:numPr>
+      </w:pPr>
+      <w:r>
+        <w:t xml:space="preserve">Сохранение в таблицу </w:t>
+      </w:r>
+      <w:r>
+        <w:t>сведений о сигнале, а также о рейсе, которому принадлежит обнаруженный сигнал</w:t>
+      </w:r>
+    </w:p>
+    <w:p/>
+    <w:p>
+      <w:pPr>
+        <w:pStyle w:val="2"/>
+      </w:pPr>
+      <w:bookmarkStart w:id="43" w:name="_Toc192626538"/>
+      <w:r>
+        <w:t>Требования к обеспечению системы</w:t>
+      </w:r>
+      <w:bookmarkEnd w:id="43"/>
+    </w:p>
+    <w:p>
+      <w:pPr>
+        <w:pStyle w:val="3"/>
+      </w:pPr>
+      <w:bookmarkStart w:id="44" w:name="_Toc192626539"/>
+      <w:r>
+        <w:t>Требования к лингвистическому обеспечению системы</w:t>
+      </w:r>
+      <w:bookmarkEnd w:id="44"/>
+    </w:p>
+    <w:p>
+      <w:r>
+        <w:t xml:space="preserve">Все интерфейсы системы должны быть выполнены на русском языке. Перевод текста на другие языки не требуется. Терминология системы </w:t>
+      </w:r>
+      <w:r>
         <w:lastRenderedPageBreak/>
-        <w:t xml:space="preserve">Тело функции: </w:t>
-      </w:r>
-    </w:p>
-    <w:p>
-      <w:pPr>
-        <w:pStyle w:val="a0"/>
-        <w:numPr>
-          <w:ilvl w:val="0"/>
-          <w:numId w:val="8"/>
-        </w:numPr>
-      </w:pPr>
-      <w:r>
-        <w:t>Формирование записи с параметрами обнаруженного сигнала</w:t>
-      </w:r>
-    </w:p>
-    <w:p>
-      <w:pPr>
-        <w:pStyle w:val="a0"/>
-        <w:numPr>
-          <w:ilvl w:val="0"/>
-          <w:numId w:val="8"/>
-        </w:numPr>
-      </w:pPr>
-      <w:r>
-        <w:t xml:space="preserve">Сохранение в таблицу </w:t>
-      </w:r>
-      <w:r>
-        <w:t>сведений о сигнале, а также о рейсе, которому принадлежит обнаруженный сигнал</w:t>
-      </w:r>
-    </w:p>
-    <w:p/>
-    <w:p>
-      <w:pPr>
-        <w:pStyle w:val="2"/>
-      </w:pPr>
-      <w:bookmarkStart w:id="42" w:name="_Toc192625741"/>
-      <w:r>
-        <w:t>Требования к обеспечению системы</w:t>
-      </w:r>
-      <w:bookmarkEnd w:id="42"/>
+        <w:t>должна соответствовать принятой в отрасли железнодорожных перевозок и промышленной автоматизации.</w:t>
+      </w:r>
     </w:p>
     <w:p>
       <w:pPr>
         <w:pStyle w:val="3"/>
       </w:pPr>
-      <w:bookmarkStart w:id="43" w:name="_Toc192625742"/>
-      <w:r>
-        <w:t>Требования к лингвистическому обеспечению системы</w:t>
-      </w:r>
-      <w:bookmarkEnd w:id="43"/>
-    </w:p>
-    <w:p>
-      <w:r>
-        <w:t>Все интерфейсы системы должны быть выполнены на русском языке. Перевод текста на другие языки не требуется. Терминология системы должна соответствовать принятой в отрасли железнодорожных перевозок и промышленной автоматизации.</w:t>
-      </w:r>
-    </w:p>
-    <w:p>
-      <w:pPr>
-        <w:pStyle w:val="3"/>
-      </w:pPr>
-      <w:bookmarkStart w:id="44" w:name="_Toc192625743"/>
+      <w:bookmarkStart w:id="45" w:name="_Toc192626540"/>
       <w:r>
         <w:t>Требования к программному обеспечению системы</w:t>
       </w:r>
-      <w:bookmarkEnd w:id="44"/>
+      <w:bookmarkEnd w:id="45"/>
     </w:p>
     <w:p>
       <w:pPr>
@@ -7072,35 +7396,20 @@
         </w:numPr>
       </w:pPr>
       <w:r>
-        <w:t xml:space="preserve">Используемые библиотеки: </w:t>
-      </w:r>
-      <w:proofErr w:type="spellStart"/>
-      <w:r>
-        <w:t>OpenCV</w:t>
-      </w:r>
-      <w:proofErr w:type="spellEnd"/>
-      <w:r>
-        <w:t>,</w:t>
+        <w:t>Используемые библиотеки: OpenCV,</w:t>
       </w:r>
       <w:r>
         <w:t xml:space="preserve"> </w:t>
       </w:r>
-      <w:proofErr w:type="spellStart"/>
       <w:r>
         <w:rPr>
           <w:lang w:val="en-US"/>
         </w:rPr>
         <w:t>ultralytics</w:t>
       </w:r>
-      <w:proofErr w:type="spellEnd"/>
-      <w:r>
-        <w:t xml:space="preserve">, </w:t>
-      </w:r>
-      <w:proofErr w:type="spellStart"/>
-      <w:r>
-        <w:t>SQLAlchemy</w:t>
-      </w:r>
-      <w:proofErr w:type="spellEnd"/>
+      <w:r>
+        <w:t>, SQLAlchemy</w:t>
+      </w:r>
     </w:p>
     <w:p>
       <w:pPr>
@@ -7111,13 +7420,8 @@
         </w:numPr>
       </w:pPr>
       <w:r>
-        <w:t xml:space="preserve">База данных: </w:t>
-      </w:r>
-      <w:proofErr w:type="spellStart"/>
-      <w:r>
-        <w:t>PostgreSQL</w:t>
-      </w:r>
-      <w:proofErr w:type="spellEnd"/>
+        <w:t>База данных: PostgreSQL</w:t>
+      </w:r>
     </w:p>
     <w:p>
       <w:pPr>
@@ -7171,11 +7475,11 @@
       <w:pPr>
         <w:pStyle w:val="3"/>
       </w:pPr>
-      <w:bookmarkStart w:id="45" w:name="_Toc192625744"/>
+      <w:bookmarkStart w:id="46" w:name="_Toc192626541"/>
       <w:r>
         <w:t>Требования к методическому обеспечению системы</w:t>
       </w:r>
-      <w:bookmarkEnd w:id="45"/>
+      <w:bookmarkEnd w:id="46"/>
     </w:p>
     <w:p>
       <w:r>
@@ -7191,7 +7495,16 @@
         </w:numPr>
       </w:pPr>
       <w:r>
-        <w:t>ГОСТ 24.701-86 – Надёжность автоматизированных систем управления</w:t>
+        <w:t xml:space="preserve">ГОСТ 24.701-86 – </w:t>
+      </w:r>
+      <w:r>
+        <w:t>«</w:t>
+      </w:r>
+      <w:r>
+        <w:t>Единая система стандартов автоматизированных систем управления. Надежность автоматизированных систем управления. Основные положения</w:t>
+      </w:r>
+      <w:r>
+        <w:t>»</w:t>
       </w:r>
     </w:p>
     <w:p>
@@ -7219,8 +7532,1098 @@
       </w:r>
     </w:p>
     <w:p/>
+    <w:p>
+      <w:pPr>
+        <w:pStyle w:val="1"/>
+      </w:pPr>
+      <w:bookmarkStart w:id="47" w:name="_Toc192626542"/>
+      <w:r>
+        <w:t>Состав и содержание работ по созданию системы</w:t>
+      </w:r>
+      <w:bookmarkEnd w:id="47"/>
+    </w:p>
+    <w:tbl>
+      <w:tblPr>
+        <w:tblStyle w:val="ab"/>
+        <w:tblW w:w="0" w:type="auto"/>
+        <w:tblLook w:val="04A0" w:firstRow="1" w:lastRow="0" w:firstColumn="1" w:lastColumn="0" w:noHBand="0" w:noVBand="1"/>
+      </w:tblPr>
+      <w:tblGrid>
+        <w:gridCol w:w="878"/>
+        <w:gridCol w:w="5071"/>
+        <w:gridCol w:w="3396"/>
+      </w:tblGrid>
+      <w:tr>
+        <w:tc>
+          <w:tcPr>
+            <w:tcW w:w="878" w:type="dxa"/>
+          </w:tcPr>
+          <w:p>
+            <w:pPr>
+              <w:jc w:val="center"/>
+              <w:rPr>
+                <w:b/>
+                <w:bCs/>
+              </w:rPr>
+            </w:pPr>
+            <w:r>
+              <w:rPr>
+                <w:b/>
+                <w:bCs/>
+              </w:rPr>
+              <w:t>Этап</w:t>
+            </w:r>
+          </w:p>
+        </w:tc>
+        <w:tc>
+          <w:tcPr>
+            <w:tcW w:w="5071" w:type="dxa"/>
+          </w:tcPr>
+          <w:p>
+            <w:pPr>
+              <w:jc w:val="center"/>
+              <w:rPr>
+                <w:b/>
+                <w:bCs/>
+              </w:rPr>
+            </w:pPr>
+            <w:r>
+              <w:rPr>
+                <w:b/>
+                <w:bCs/>
+              </w:rPr>
+              <w:t>Содержание работ</w:t>
+            </w:r>
+          </w:p>
+        </w:tc>
+        <w:tc>
+          <w:tcPr>
+            <w:tcW w:w="3396" w:type="dxa"/>
+          </w:tcPr>
+          <w:p>
+            <w:pPr>
+              <w:jc w:val="center"/>
+              <w:rPr>
+                <w:b/>
+                <w:bCs/>
+              </w:rPr>
+            </w:pPr>
+            <w:r>
+              <w:rPr>
+                <w:b/>
+                <w:bCs/>
+              </w:rPr>
+              <w:t>Результат работ</w:t>
+            </w:r>
+          </w:p>
+        </w:tc>
+      </w:tr>
+      <w:tr>
+        <w:tc>
+          <w:tcPr>
+            <w:tcW w:w="878" w:type="dxa"/>
+          </w:tcPr>
+          <w:p>
+            <w:pPr>
+              <w:jc w:val="center"/>
+            </w:pPr>
+            <w:r>
+              <w:t>1</w:t>
+            </w:r>
+          </w:p>
+        </w:tc>
+        <w:tc>
+          <w:tcPr>
+            <w:tcW w:w="5071" w:type="dxa"/>
+          </w:tcPr>
+          <w:p>
+            <w:pPr>
+              <w:jc w:val="center"/>
+            </w:pPr>
+            <w:r>
+              <w:t>Разработка рабочей документации автоматизированной системы распознавания сигналов железнодорожных светофоров</w:t>
+            </w:r>
+          </w:p>
+        </w:tc>
+        <w:tc>
+          <w:tcPr>
+            <w:tcW w:w="3396" w:type="dxa"/>
+          </w:tcPr>
+          <w:p>
+            <w:pPr>
+              <w:jc w:val="center"/>
+            </w:pPr>
+            <w:r>
+              <w:t>Рабочая документация системы</w:t>
+            </w:r>
+          </w:p>
+        </w:tc>
+      </w:tr>
+      <w:tr>
+        <w:tc>
+          <w:tcPr>
+            <w:tcW w:w="878" w:type="dxa"/>
+          </w:tcPr>
+          <w:p>
+            <w:pPr>
+              <w:jc w:val="center"/>
+            </w:pPr>
+            <w:r>
+              <w:lastRenderedPageBreak/>
+              <w:t>2</w:t>
+            </w:r>
+          </w:p>
+        </w:tc>
+        <w:tc>
+          <w:tcPr>
+            <w:tcW w:w="5071" w:type="dxa"/>
+          </w:tcPr>
+          <w:p>
+            <w:pPr>
+              <w:jc w:val="center"/>
+            </w:pPr>
+            <w:r>
+              <w:t>Разработка модулей системы</w:t>
+            </w:r>
+          </w:p>
+        </w:tc>
+        <w:tc>
+          <w:tcPr>
+            <w:tcW w:w="3396" w:type="dxa"/>
+          </w:tcPr>
+          <w:p>
+            <w:pPr>
+              <w:jc w:val="center"/>
+            </w:pPr>
+            <w:r>
+              <w:t>Программное обеспечение указанных подсистем</w:t>
+            </w:r>
+          </w:p>
+        </w:tc>
+      </w:tr>
+      <w:tr>
+        <w:tc>
+          <w:tcPr>
+            <w:tcW w:w="878" w:type="dxa"/>
+          </w:tcPr>
+          <w:p>
+            <w:pPr>
+              <w:jc w:val="center"/>
+            </w:pPr>
+            <w:r>
+              <w:t>3</w:t>
+            </w:r>
+          </w:p>
+        </w:tc>
+        <w:tc>
+          <w:tcPr>
+            <w:tcW w:w="5071" w:type="dxa"/>
+          </w:tcPr>
+          <w:p>
+            <w:pPr>
+              <w:jc w:val="center"/>
+            </w:pPr>
+            <w:r>
+              <w:t>Тестирование и отладка алгоритмов детекции светофоров и классификации сигналов</w:t>
+            </w:r>
+          </w:p>
+        </w:tc>
+        <w:tc>
+          <w:tcPr>
+            <w:tcW w:w="3396" w:type="dxa"/>
+          </w:tcPr>
+          <w:p>
+            <w:pPr>
+              <w:jc w:val="center"/>
+            </w:pPr>
+            <w:r>
+              <w:t>Отчёт о тестировании системы, исправление ошибок, обновлённое программное обеспечение</w:t>
+            </w:r>
+          </w:p>
+        </w:tc>
+      </w:tr>
+      <w:tr>
+        <w:tc>
+          <w:tcPr>
+            <w:tcW w:w="878" w:type="dxa"/>
+          </w:tcPr>
+          <w:p>
+            <w:pPr>
+              <w:jc w:val="center"/>
+            </w:pPr>
+            <w:r>
+              <w:t>4</w:t>
+            </w:r>
+          </w:p>
+        </w:tc>
+        <w:tc>
+          <w:tcPr>
+            <w:tcW w:w="5071" w:type="dxa"/>
+          </w:tcPr>
+          <w:p>
+            <w:pPr>
+              <w:jc w:val="center"/>
+            </w:pPr>
+            <w:r>
+              <w:t>Разработка и наполнение базы данных для хранения информации о сигналах светофоров</w:t>
+            </w:r>
+          </w:p>
+        </w:tc>
+        <w:tc>
+          <w:tcPr>
+            <w:tcW w:w="3396" w:type="dxa"/>
+          </w:tcPr>
+          <w:p>
+            <w:pPr>
+              <w:jc w:val="center"/>
+            </w:pPr>
+            <w:r>
+              <w:t>Рабочая база данных с корректной структурой хранения данных</w:t>
+            </w:r>
+          </w:p>
+        </w:tc>
+      </w:tr>
+      <w:tr>
+        <w:tc>
+          <w:tcPr>
+            <w:tcW w:w="878" w:type="dxa"/>
+          </w:tcPr>
+          <w:p>
+            <w:pPr>
+              <w:jc w:val="center"/>
+            </w:pPr>
+            <w:r>
+              <w:t>5</w:t>
+            </w:r>
+          </w:p>
+        </w:tc>
+        <w:tc>
+          <w:tcPr>
+            <w:tcW w:w="5071" w:type="dxa"/>
+          </w:tcPr>
+          <w:p>
+            <w:pPr>
+              <w:jc w:val="center"/>
+            </w:pPr>
+            <w:r>
+              <w:t>Разработка руководства пользователя по работе с системой</w:t>
+            </w:r>
+          </w:p>
+        </w:tc>
+        <w:tc>
+          <w:tcPr>
+            <w:tcW w:w="3396" w:type="dxa"/>
+          </w:tcPr>
+          <w:p>
+            <w:pPr>
+              <w:jc w:val="center"/>
+            </w:pPr>
+            <w:r>
+              <w:t>Руководство пользователя</w:t>
+            </w:r>
+          </w:p>
+        </w:tc>
+      </w:tr>
+      <w:tr>
+        <w:tc>
+          <w:tcPr>
+            <w:tcW w:w="878" w:type="dxa"/>
+          </w:tcPr>
+          <w:p>
+            <w:pPr>
+              <w:jc w:val="center"/>
+            </w:pPr>
+            <w:r>
+              <w:t>6</w:t>
+            </w:r>
+          </w:p>
+        </w:tc>
+        <w:tc>
+          <w:tcPr>
+            <w:tcW w:w="5071" w:type="dxa"/>
+          </w:tcPr>
+          <w:p>
+            <w:pPr>
+              <w:jc w:val="center"/>
+            </w:pPr>
+            <w:r>
+              <w:t>Проведение приемочных испытаний, проверка соответствия системы требованиям</w:t>
+            </w:r>
+          </w:p>
+        </w:tc>
+        <w:tc>
+          <w:tcPr>
+            <w:tcW w:w="3396" w:type="dxa"/>
+          </w:tcPr>
+          <w:p>
+            <w:pPr>
+              <w:jc w:val="center"/>
+            </w:pPr>
+            <w:r>
+              <w:t>Акт приемочной комиссии о готовности системы к внедрению</w:t>
+            </w:r>
+            <w:r>
+              <w:t xml:space="preserve"> на предприятие</w:t>
+            </w:r>
+          </w:p>
+        </w:tc>
+      </w:tr>
+    </w:tbl>
+    <w:p/>
+    <w:p>
+      <w:pPr>
+        <w:pStyle w:val="1"/>
+      </w:pPr>
+      <w:bookmarkStart w:id="48" w:name="_Toc192626543"/>
+      <w:r>
+        <w:t>Порядок контроля и приемки системы</w:t>
+      </w:r>
+      <w:bookmarkEnd w:id="48"/>
+    </w:p>
+    <w:p>
+      <w:pPr>
+        <w:pStyle w:val="2"/>
+      </w:pPr>
+      <w:bookmarkStart w:id="49" w:name="_Toc192626544"/>
+      <w:r>
+        <w:t>Виды, состав, объем и методы испытаний системы</w:t>
+      </w:r>
+      <w:bookmarkEnd w:id="49"/>
+    </w:p>
+    <w:p>
+      <w:r>
+        <w:t>Испытания автоматизированной системы распознавания сигналов железнодорожных светофоров проводятся в соответствии с программой испытаний, разработанной в составе рабочей документации</w:t>
+      </w:r>
+      <w:r>
+        <w:t>.</w:t>
+      </w:r>
+    </w:p>
+    <w:p>
+      <w:r>
+        <w:t>Основные виды испытаний:</w:t>
+      </w:r>
+    </w:p>
+    <w:p>
+      <w:pPr>
+        <w:pStyle w:val="a0"/>
+        <w:numPr>
+          <w:ilvl w:val="0"/>
+          <w:numId w:val="14"/>
+        </w:numPr>
+      </w:pPr>
+      <w:r>
+        <w:t xml:space="preserve">Функциональное тестирование – проверка корректности работы подсистем: </w:t>
+      </w:r>
+    </w:p>
+    <w:p>
+      <w:pPr>
+        <w:pStyle w:val="a0"/>
+        <w:numPr>
+          <w:ilvl w:val="0"/>
+          <w:numId w:val="15"/>
+        </w:numPr>
+      </w:pPr>
+      <w:r>
+        <w:t>Получение видеопотока с камеры</w:t>
+      </w:r>
+    </w:p>
+    <w:p>
+      <w:pPr>
+        <w:pStyle w:val="a0"/>
+        <w:numPr>
+          <w:ilvl w:val="0"/>
+          <w:numId w:val="15"/>
+        </w:numPr>
+      </w:pPr>
+      <w:r>
+        <w:t xml:space="preserve">Обнаружение </w:t>
+      </w:r>
+      <w:r>
+        <w:t xml:space="preserve">сигнала </w:t>
+      </w:r>
+      <w:r>
+        <w:t>светофора в кадре</w:t>
+      </w:r>
+    </w:p>
+    <w:p>
+      <w:pPr>
+        <w:pStyle w:val="a0"/>
+        <w:numPr>
+          <w:ilvl w:val="0"/>
+          <w:numId w:val="15"/>
+        </w:numPr>
+      </w:pPr>
+      <w:r>
+        <w:t>Определение цвета сигнала светофора</w:t>
+      </w:r>
+    </w:p>
+    <w:p>
+      <w:pPr>
+        <w:pStyle w:val="a0"/>
+        <w:numPr>
+          <w:ilvl w:val="0"/>
+          <w:numId w:val="15"/>
+        </w:numPr>
+      </w:pPr>
+      <w:r>
+        <w:lastRenderedPageBreak/>
+        <w:t>Оповещение машиниста</w:t>
+      </w:r>
+    </w:p>
+    <w:p>
+      <w:pPr>
+        <w:pStyle w:val="a0"/>
+        <w:numPr>
+          <w:ilvl w:val="0"/>
+          <w:numId w:val="15"/>
+        </w:numPr>
+      </w:pPr>
+      <w:r>
+        <w:t>Логирование данны</w:t>
+      </w:r>
+      <w:r>
+        <w:t>х</w:t>
+      </w:r>
+    </w:p>
+    <w:p>
+      <w:pPr>
+        <w:pStyle w:val="a0"/>
+        <w:numPr>
+          <w:ilvl w:val="0"/>
+          <w:numId w:val="14"/>
+        </w:numPr>
+      </w:pPr>
+      <w:r>
+        <w:t>Стресс-тестирование – проверка работы системы при интенсивном потоке данных с камер</w:t>
+      </w:r>
+    </w:p>
+    <w:p>
+      <w:pPr>
+        <w:pStyle w:val="a0"/>
+        <w:numPr>
+          <w:ilvl w:val="0"/>
+          <w:numId w:val="14"/>
+        </w:numPr>
+      </w:pPr>
+      <w:r>
+        <w:t>Тестирование точности распознавания – анализ корректности классификации сигналов на тестовых данных</w:t>
+      </w:r>
+    </w:p>
+    <w:p>
+      <w:pPr>
+        <w:pStyle w:val="a0"/>
+        <w:numPr>
+          <w:ilvl w:val="0"/>
+          <w:numId w:val="14"/>
+        </w:numPr>
+      </w:pPr>
+      <w:r>
+        <w:t>Тестирование безопасности – проверка устойчивости системы к несанкционированному доступу и сбоям</w:t>
+      </w:r>
+    </w:p>
+    <w:p/>
+    <w:p>
+      <w:pPr>
+        <w:pStyle w:val="2"/>
+      </w:pPr>
+      <w:r>
+        <w:t xml:space="preserve">Общие требования к приемке работ по стадиям </w:t>
+      </w:r>
+    </w:p>
+    <w:p>
+      <w:r>
+        <w:t xml:space="preserve">Сдача-приемка системы осуществляется комиссией, в состав которой входят представители Заказчика и Исполнителя. </w:t>
+      </w:r>
+    </w:p>
+    <w:p>
+      <w:r>
+        <w:t xml:space="preserve">По результатам приемки проводится тестирование системы в реальных условиях с участием машинистов и диспетчеров. </w:t>
+      </w:r>
+    </w:p>
+    <w:p>
+      <w:r>
+        <w:t xml:space="preserve">После успешного завершения испытаний подписывается акт приема-передачи, включающий: </w:t>
+      </w:r>
+    </w:p>
+    <w:p>
+      <w:pPr>
+        <w:pStyle w:val="a0"/>
+        <w:numPr>
+          <w:ilvl w:val="0"/>
+          <w:numId w:val="15"/>
+        </w:numPr>
+      </w:pPr>
+      <w:r>
+        <w:t>Перечень выполненных работ</w:t>
+      </w:r>
+    </w:p>
+    <w:p>
+      <w:pPr>
+        <w:pStyle w:val="a0"/>
+        <w:numPr>
+          <w:ilvl w:val="0"/>
+          <w:numId w:val="15"/>
+        </w:numPr>
+      </w:pPr>
+      <w:r>
+        <w:t>Протоколы тестирования системы</w:t>
+      </w:r>
+    </w:p>
+    <w:p>
+      <w:pPr>
+        <w:pStyle w:val="a0"/>
+        <w:numPr>
+          <w:ilvl w:val="0"/>
+          <w:numId w:val="15"/>
+        </w:numPr>
+      </w:pPr>
+      <w:r>
+        <w:t>Заключение о соответствии системы техническому заданию</w:t>
+      </w:r>
+    </w:p>
+    <w:p>
+      <w:pPr>
+        <w:pStyle w:val="a0"/>
+        <w:numPr>
+          <w:ilvl w:val="0"/>
+          <w:numId w:val="15"/>
+        </w:numPr>
+      </w:pPr>
+      <w:r>
+        <w:t>Рекомендации по доработкам</w:t>
+      </w:r>
+    </w:p>
+    <w:p>
+      <w:pPr>
+        <w:pStyle w:val="a0"/>
+        <w:numPr>
+          <w:ilvl w:val="0"/>
+          <w:numId w:val="15"/>
+        </w:numPr>
+      </w:pPr>
+      <w:r>
+        <w:t xml:space="preserve">Все создаваемые программные </w:t>
+      </w:r>
+      <w:r>
+        <w:t xml:space="preserve">продукты </w:t>
+      </w:r>
+      <w:r>
+        <w:t>передаются Заказчику в виде исходных кодов в электронной форме</w:t>
+      </w:r>
+      <w:r>
+        <w:t xml:space="preserve">, а также собранных образов для </w:t>
+      </w:r>
+      <w:r>
+        <w:t>развертки приложения через</w:t>
+      </w:r>
+      <w:r>
+        <w:t xml:space="preserve"> </w:t>
+      </w:r>
+      <w:r>
+        <w:rPr>
+          <w:lang w:val="en-US"/>
+        </w:rPr>
+        <w:t>Docker</w:t>
+      </w:r>
+      <w:r>
+        <w:t>-</w:t>
+      </w:r>
+      <w:r>
+        <w:t>контейнер</w:t>
+      </w:r>
+      <w:r>
+        <w:t>ы</w:t>
+      </w:r>
+    </w:p>
+    <w:p/>
+    <w:p>
+      <w:pPr>
+        <w:pStyle w:val="1"/>
+      </w:pPr>
+      <w:r>
+        <w:t>Требования к составу и содержанию работ по подготовке объекта автоматизации к вводу системы в действие</w:t>
+      </w:r>
+    </w:p>
+    <w:p>
+      <w:r>
+        <w:t xml:space="preserve">В ходе выполнения проекта на объекте автоматизации необходимо провести подготовительные работы перед вводом системы в эксплуатацию. </w:t>
+      </w:r>
+    </w:p>
+    <w:p>
+      <w:r>
+        <w:t>Заказчик должен обеспечить выполнение следующих мероприятий:</w:t>
+      </w:r>
+      <w:r>
+        <w:t xml:space="preserve"> </w:t>
+      </w:r>
+    </w:p>
+    <w:p>
+      <w:pPr>
+        <w:pStyle w:val="a0"/>
+        <w:numPr>
+          <w:ilvl w:val="0"/>
+          <w:numId w:val="15"/>
+        </w:numPr>
+      </w:pPr>
+      <w:r>
+        <w:lastRenderedPageBreak/>
+        <w:t>Н</w:t>
+      </w:r>
+      <w:r>
+        <w:t>азначить ответственных лиц, отвечающих за внедрение и проведение опытной эксплуатации</w:t>
+      </w:r>
+      <w:r>
+        <w:t xml:space="preserve"> </w:t>
+      </w:r>
+      <w:r>
+        <w:t>СИМОМ</w:t>
+      </w:r>
+    </w:p>
+    <w:p>
+      <w:pPr>
+        <w:pStyle w:val="a0"/>
+        <w:numPr>
+          <w:ilvl w:val="0"/>
+          <w:numId w:val="15"/>
+        </w:numPr>
+      </w:pPr>
+      <w:r>
+        <w:t>Гарантировать соответствие рабочих мест диспетчеров требованиям, изложенным в настоящем документе</w:t>
+      </w:r>
+    </w:p>
+    <w:p>
+      <w:pPr>
+        <w:pStyle w:val="a0"/>
+        <w:numPr>
+          <w:ilvl w:val="0"/>
+          <w:numId w:val="15"/>
+        </w:numPr>
+      </w:pPr>
+      <w:r>
+        <w:t>Подготовить инфраструктуру для установки системы, включая серверное оборудование,</w:t>
+      </w:r>
+      <w:r>
+        <w:t xml:space="preserve"> оборудование локомотивов компьютерами и</w:t>
+      </w:r>
+      <w:r>
+        <w:t xml:space="preserve"> камер</w:t>
+      </w:r>
+      <w:r>
+        <w:t>ами</w:t>
+      </w:r>
+      <w:r>
+        <w:t xml:space="preserve"> наблюдения</w:t>
+      </w:r>
+    </w:p>
+    <w:p>
+      <w:pPr>
+        <w:pStyle w:val="a0"/>
+        <w:numPr>
+          <w:ilvl w:val="0"/>
+          <w:numId w:val="15"/>
+        </w:numPr>
+      </w:pPr>
+      <w:r>
+        <w:t>Совместно с Исполнителем разработать и утвердить план развертывания системы на технических средствах Заказчика</w:t>
+      </w:r>
+    </w:p>
+    <w:p>
+      <w:pPr>
+        <w:pStyle w:val="a0"/>
+        <w:numPr>
+          <w:ilvl w:val="0"/>
+          <w:numId w:val="15"/>
+        </w:numPr>
+      </w:pPr>
+      <w:r>
+        <w:t>Организовать тестирование системы в условиях реальной эксплуатации с участием машинистов, диспетчеров и технических специалисто</w:t>
+      </w:r>
+      <w:r>
+        <w:t>в</w:t>
+      </w:r>
+    </w:p>
+    <w:p>
+      <w:pPr>
+        <w:pStyle w:val="a0"/>
+        <w:numPr>
+          <w:ilvl w:val="0"/>
+          <w:numId w:val="15"/>
+        </w:numPr>
+      </w:pPr>
+      <w:r>
+        <w:t xml:space="preserve">Провести опытную эксплуатацию системы для оценки её работы в </w:t>
+      </w:r>
+      <w:r>
+        <w:t>реальных условиях</w:t>
+      </w:r>
+    </w:p>
+    <w:p/>
+    <w:p>
+      <w:pPr>
+        <w:pStyle w:val="1"/>
+      </w:pPr>
+      <w:r>
+        <w:t>Требования к документированию</w:t>
+      </w:r>
+    </w:p>
+    <w:p>
+      <w:r>
+        <w:t xml:space="preserve">Все документы должны быть представлены в бумажном виде (оригинал) и на электронном носителе (копия). Исходные тексты программного обеспечения предоставляются только в электронном виде. Документация разрабатывается на русском языке в соответствии с нормативными документами Российской Федерации. </w:t>
+      </w:r>
+    </w:p>
+    <w:p>
+      <w:r>
+        <w:t xml:space="preserve">Подлежащие разработке документы: </w:t>
+      </w:r>
+    </w:p>
+    <w:p>
+      <w:pPr>
+        <w:pStyle w:val="a0"/>
+        <w:numPr>
+          <w:ilvl w:val="0"/>
+          <w:numId w:val="15"/>
+        </w:numPr>
+      </w:pPr>
+      <w:r>
+        <w:t>Техническое задание – согласно ГОСТ 34.602-2020</w:t>
+      </w:r>
+    </w:p>
+    <w:p>
+      <w:pPr>
+        <w:pStyle w:val="a0"/>
+        <w:numPr>
+          <w:ilvl w:val="0"/>
+          <w:numId w:val="15"/>
+        </w:numPr>
+      </w:pPr>
+      <w:r>
+        <w:t>Описание предметной области – согласно ГОСТ 2.105-95</w:t>
+      </w:r>
+    </w:p>
+    <w:p>
+      <w:pPr>
+        <w:pStyle w:val="a0"/>
+        <w:numPr>
+          <w:ilvl w:val="0"/>
+          <w:numId w:val="15"/>
+        </w:numPr>
+      </w:pPr>
+      <w:r>
+        <w:t>М</w:t>
+      </w:r>
+      <w:r>
+        <w:t>етодика испытаний</w:t>
+      </w:r>
+    </w:p>
+    <w:p>
+      <w:pPr>
+        <w:pStyle w:val="a0"/>
+        <w:numPr>
+          <w:ilvl w:val="0"/>
+          <w:numId w:val="15"/>
+        </w:numPr>
+      </w:pPr>
+      <w:r>
+        <w:t>Руководство пользователя</w:t>
+      </w:r>
+    </w:p>
+    <w:p>
+      <w:pPr>
+        <w:pStyle w:val="a0"/>
+        <w:numPr>
+          <w:ilvl w:val="0"/>
+          <w:numId w:val="15"/>
+        </w:numPr>
+      </w:pPr>
+      <w:r>
+        <w:t>Описание программного обеспечения</w:t>
+      </w:r>
+    </w:p>
+    <w:p>
+      <w:pPr>
+        <w:pStyle w:val="a0"/>
+        <w:numPr>
+          <w:ilvl w:val="0"/>
+          <w:numId w:val="15"/>
+        </w:numPr>
+      </w:pPr>
+      <w:r>
+        <w:t xml:space="preserve">Пояснительная записка – описание архитектуры системы, алгоритмов обработки данных, используемых технологий. </w:t>
+      </w:r>
+    </w:p>
+    <w:p>
+      <w:pPr>
+        <w:pStyle w:val="a0"/>
+        <w:numPr>
+          <w:ilvl w:val="0"/>
+          <w:numId w:val="15"/>
+        </w:numPr>
+      </w:pPr>
+      <w:r>
+        <w:t>Эксплуатационная документация – информация для обеспечения корректной работы и эксплуатации системы</w:t>
+      </w:r>
+    </w:p>
+    <w:p>
+      <w:r>
+        <w:t xml:space="preserve">Все разработанные документы должны быть переданы Заказчику в составе </w:t>
+      </w:r>
+      <w:r>
+        <w:t>передачи системы.</w:t>
+      </w:r>
+    </w:p>
+    <w:p>
+      <w:pPr>
+        <w:pStyle w:val="1"/>
+      </w:pPr>
+      <w:r>
+        <w:lastRenderedPageBreak/>
+        <w:t>Источники разработки</w:t>
+      </w:r>
+    </w:p>
+    <w:p>
+      <w:r>
+        <w:t>Техническое задание было разработано на основе следующих документов и источников:</w:t>
+      </w:r>
+    </w:p>
+    <w:p>
+      <w:pPr>
+        <w:pStyle w:val="a0"/>
+        <w:numPr>
+          <w:ilvl w:val="0"/>
+          <w:numId w:val="19"/>
+        </w:numPr>
+      </w:pPr>
+      <w:r>
+        <w:t xml:space="preserve">OpenCV. Документация OpenCV: обработка изображений и компьютерное зрение [Электронный ресурс]. – Режим доступа: https://docs.opencv.org/4.x/index.html (дата обращения: </w:t>
+      </w:r>
+      <w:r>
+        <w:t>05</w:t>
+      </w:r>
+      <w:r>
+        <w:t>.</w:t>
+      </w:r>
+      <w:r>
+        <w:t>10</w:t>
+      </w:r>
+      <w:r>
+        <w:t>.202</w:t>
+      </w:r>
+      <w:r>
+        <w:t>4</w:t>
+      </w:r>
+      <w:r>
+        <w:t>)</w:t>
+      </w:r>
+      <w:r>
+        <w:t>.</w:t>
+      </w:r>
+    </w:p>
+    <w:p>
+      <w:pPr>
+        <w:pStyle w:val="a0"/>
+        <w:numPr>
+          <w:ilvl w:val="0"/>
+          <w:numId w:val="19"/>
+        </w:numPr>
+      </w:pPr>
+      <w:r>
+        <w:t xml:space="preserve">Ultralytics. Документация Ultralytics YOLO: детекция объектов на основе нейронных сетей [Электронный ресурс]. – Режим доступа: https://docs.ultralytics.com (дата обращения: </w:t>
+      </w:r>
+      <w:r>
+        <w:t>27</w:t>
+      </w:r>
+      <w:r>
+        <w:t>.</w:t>
+      </w:r>
+      <w:r>
+        <w:t>10</w:t>
+      </w:r>
+      <w:r>
+        <w:t>.202</w:t>
+      </w:r>
+      <w:r>
+        <w:t>4</w:t>
+      </w:r>
+      <w:r>
+        <w:t>)</w:t>
+      </w:r>
+      <w:r>
+        <w:t>.</w:t>
+      </w:r>
+    </w:p>
+    <w:p>
+      <w:pPr>
+        <w:pStyle w:val="a0"/>
+        <w:numPr>
+          <w:ilvl w:val="0"/>
+          <w:numId w:val="19"/>
+        </w:numPr>
+      </w:pPr>
+      <w:r>
+        <w:t xml:space="preserve">АО «Карельский окатыш». Официальный сайт: информация о деятельности предприятия, стратегических планах и инновационных проектах [Электронный ресурс]. – Режим доступа: https://www.severstal.com (дата обращения: </w:t>
+      </w:r>
+      <w:r>
+        <w:t>01.10</w:t>
+      </w:r>
+      <w:r>
+        <w:t>.202</w:t>
+      </w:r>
+      <w:r>
+        <w:t>4</w:t>
+      </w:r>
+      <w:r>
+        <w:t>)</w:t>
+      </w:r>
+      <w:r>
+        <w:t>.</w:t>
+      </w:r>
+    </w:p>
+    <w:p/>
+    <w:p>
+      <w:r>
+        <w:t>Используемые нормативно-правовые акты:</w:t>
+      </w:r>
+    </w:p>
+    <w:p>
+      <w:pPr>
+        <w:pStyle w:val="a0"/>
+        <w:numPr>
+          <w:ilvl w:val="0"/>
+          <w:numId w:val="16"/>
+        </w:numPr>
+        <w:rPr>
+          <w:rFonts w:cstheme="minorHAnsi"/>
+          <w:szCs w:val="28"/>
+        </w:rPr>
+      </w:pPr>
+      <w:r>
+        <w:rPr>
+          <w:rFonts w:cstheme="minorHAnsi"/>
+          <w:szCs w:val="28"/>
+        </w:rPr>
+        <w:t>ГОСТ</w:t>
+      </w:r>
+      <w:r>
+        <w:rPr>
+          <w:rFonts w:cstheme="minorHAnsi"/>
+          <w:szCs w:val="28"/>
+        </w:rPr>
+        <w:t xml:space="preserve"> </w:t>
+      </w:r>
+      <w:r>
+        <w:rPr>
+          <w:rFonts w:cstheme="minorHAnsi"/>
+          <w:szCs w:val="28"/>
+        </w:rPr>
+        <w:t>24.701-86 «Надежность автоматизированных систем управления</w:t>
+      </w:r>
+      <w:r>
+        <w:rPr>
+          <w:rFonts w:cstheme="minorHAnsi"/>
+          <w:szCs w:val="28"/>
+        </w:rPr>
+        <w:t>.</w:t>
+      </w:r>
+      <w:r>
+        <w:rPr>
+          <w:rFonts w:cstheme="minorHAnsi"/>
+          <w:szCs w:val="28"/>
+        </w:rPr>
+        <w:t>»</w:t>
+      </w:r>
+    </w:p>
+    <w:p>
+      <w:pPr>
+        <w:pStyle w:val="a0"/>
+        <w:numPr>
+          <w:ilvl w:val="0"/>
+          <w:numId w:val="16"/>
+        </w:numPr>
+        <w:rPr>
+          <w:rFonts w:cstheme="minorHAnsi"/>
+          <w:szCs w:val="28"/>
+        </w:rPr>
+      </w:pPr>
+      <w:r>
+        <w:t>ГОСТ 24.701-86 «Единая система стандартов автоматизированных систем управления. Надежность автоматизированных систем управления. Основные положения</w:t>
+      </w:r>
+      <w:r>
+        <w:t>.</w:t>
+      </w:r>
+      <w:r>
+        <w:t>»</w:t>
+      </w:r>
+    </w:p>
+    <w:p>
+      <w:pPr>
+        <w:pStyle w:val="a0"/>
+        <w:numPr>
+          <w:ilvl w:val="0"/>
+          <w:numId w:val="16"/>
+        </w:numPr>
+        <w:rPr>
+          <w:rFonts w:cstheme="minorHAnsi"/>
+          <w:szCs w:val="28"/>
+        </w:rPr>
+      </w:pPr>
+      <w:r>
+        <w:t>ГОСТ 34.602-2020</w:t>
+      </w:r>
+      <w:r>
+        <w:t xml:space="preserve"> «</w:t>
+      </w:r>
+      <w:r>
+        <w:rPr>
+          <w:rFonts w:cstheme="minorHAnsi"/>
+          <w:szCs w:val="28"/>
+        </w:rPr>
+        <w:t>Комплекс стандартов на автоматизированные системы. Техническое задание на создание автоматизированной системы</w:t>
+      </w:r>
+      <w:r>
+        <w:rPr>
+          <w:rFonts w:cstheme="minorHAnsi"/>
+          <w:szCs w:val="28"/>
+        </w:rPr>
+        <w:t>.»</w:t>
+      </w:r>
+    </w:p>
+    <w:p>
+      <w:pPr>
+        <w:pStyle w:val="a0"/>
+        <w:numPr>
+          <w:ilvl w:val="0"/>
+          <w:numId w:val="16"/>
+        </w:numPr>
+        <w:rPr>
+          <w:rFonts w:cstheme="minorHAnsi"/>
+          <w:szCs w:val="28"/>
+        </w:rPr>
+      </w:pPr>
+      <w:r>
+        <w:t>Федеральны</w:t>
+      </w:r>
+      <w:r>
+        <w:t>й</w:t>
+      </w:r>
+      <w:r>
+        <w:t xml:space="preserve"> закон</w:t>
+      </w:r>
+      <w:r>
+        <w:t xml:space="preserve"> </w:t>
+      </w:r>
+      <w:r>
+        <w:t>№ 149-ФЗ «Об информации, информационных технологиях и о защите информации</w:t>
+      </w:r>
+      <w:r>
+        <w:t>.</w:t>
+      </w:r>
+      <w:r>
+        <w:t>»</w:t>
+      </w:r>
+    </w:p>
+    <w:p/>
     <w:sectPr>
-      <w:footerReference w:type="default" r:id="rId10"/>
+      <w:footerReference w:type="default" r:id="rId11"/>
       <w:pgSz w:w="11906" w:h="16838"/>
       <w:pgMar w:top="1134" w:right="850" w:bottom="1134" w:left="1701" w:header="708" w:footer="708" w:gutter="0"/>
       <w:pgNumType w:start="1"/>
@@ -7267,6 +8670,7 @@
         <w:docPartUnique/>
       </w:docPartObj>
     </w:sdtPr>
+    <w:sdtEndPr/>
     <w:sdtContent>
       <w:p>
         <w:pPr>
@@ -7419,6 +8823,104 @@
     </w:lvl>
   </w:abstractNum>
   <w:abstractNum w:abstractNumId="1" w15:restartNumberingAfterBreak="0">
+    <w:nsid w:val="148D1B3B"/>
+    <w:multiLevelType w:val="hybridMultilevel"/>
+    <w:tmpl w:val="A35699F2"/>
+    <w:lvl w:ilvl="0" w:tplc="04190001">
+      <w:start w:val="1"/>
+      <w:numFmt w:val="bullet"/>
+      <w:lvlText w:val=""/>
+      <w:lvlJc w:val="left"/>
+      <w:pPr>
+        <w:ind w:left="1188" w:hanging="480"/>
+      </w:pPr>
+      <w:rPr>
+        <w:rFonts w:ascii="Symbol" w:hAnsi="Symbol" w:hint="default"/>
+      </w:rPr>
+    </w:lvl>
+    <w:lvl w:ilvl="1" w:tplc="04190001">
+      <w:start w:val="1"/>
+      <w:numFmt w:val="bullet"/>
+      <w:lvlText w:val=""/>
+      <w:lvlJc w:val="left"/>
+      <w:pPr>
+        <w:ind w:left="1788" w:hanging="360"/>
+      </w:pPr>
+      <w:rPr>
+        <w:rFonts w:ascii="Symbol" w:hAnsi="Symbol" w:hint="default"/>
+      </w:rPr>
+    </w:lvl>
+    <w:lvl w:ilvl="2" w:tplc="04190003">
+      <w:start w:val="1"/>
+      <w:numFmt w:val="bullet"/>
+      <w:lvlText w:val="o"/>
+      <w:lvlJc w:val="left"/>
+      <w:pPr>
+        <w:ind w:left="2508" w:hanging="180"/>
+      </w:pPr>
+      <w:rPr>
+        <w:rFonts w:ascii="Courier New" w:hAnsi="Courier New" w:cs="Courier New" w:hint="default"/>
+      </w:rPr>
+    </w:lvl>
+    <w:lvl w:ilvl="3" w:tplc="EEF6DFEA">
+      <w:start w:val="1"/>
+      <w:numFmt w:val="decimal"/>
+      <w:lvlText w:val="%4."/>
+      <w:lvlJc w:val="left"/>
+      <w:pPr>
+        <w:ind w:left="3228" w:hanging="360"/>
+      </w:pPr>
+      <w:rPr>
+        <w:rFonts w:hint="default"/>
+      </w:rPr>
+    </w:lvl>
+    <w:lvl w:ilvl="4" w:tplc="04190019" w:tentative="1">
+      <w:start w:val="1"/>
+      <w:numFmt w:val="lowerLetter"/>
+      <w:lvlText w:val="%5."/>
+      <w:lvlJc w:val="left"/>
+      <w:pPr>
+        <w:ind w:left="3948" w:hanging="360"/>
+      </w:pPr>
+    </w:lvl>
+    <w:lvl w:ilvl="5" w:tplc="0419001B" w:tentative="1">
+      <w:start w:val="1"/>
+      <w:numFmt w:val="lowerRoman"/>
+      <w:lvlText w:val="%6."/>
+      <w:lvlJc w:val="right"/>
+      <w:pPr>
+        <w:ind w:left="4668" w:hanging="180"/>
+      </w:pPr>
+    </w:lvl>
+    <w:lvl w:ilvl="6" w:tplc="0419000F" w:tentative="1">
+      <w:start w:val="1"/>
+      <w:numFmt w:val="decimal"/>
+      <w:lvlText w:val="%7."/>
+      <w:lvlJc w:val="left"/>
+      <w:pPr>
+        <w:ind w:left="5388" w:hanging="360"/>
+      </w:pPr>
+    </w:lvl>
+    <w:lvl w:ilvl="7" w:tplc="04190019" w:tentative="1">
+      <w:start w:val="1"/>
+      <w:numFmt w:val="lowerLetter"/>
+      <w:lvlText w:val="%8."/>
+      <w:lvlJc w:val="left"/>
+      <w:pPr>
+        <w:ind w:left="6108" w:hanging="360"/>
+      </w:pPr>
+    </w:lvl>
+    <w:lvl w:ilvl="8" w:tplc="0419001B" w:tentative="1">
+      <w:start w:val="1"/>
+      <w:numFmt w:val="lowerRoman"/>
+      <w:lvlText w:val="%9."/>
+      <w:lvlJc w:val="right"/>
+      <w:pPr>
+        <w:ind w:left="6828" w:hanging="180"/>
+      </w:pPr>
+    </w:lvl>
+  </w:abstractNum>
+  <w:abstractNum w:abstractNumId="2" w15:restartNumberingAfterBreak="0">
     <w:nsid w:val="15EF292F"/>
     <w:multiLevelType w:val="hybridMultilevel"/>
     <w:tmpl w:val="AE16EED4"/>
@@ -7507,7 +9009,7 @@
       </w:pPr>
     </w:lvl>
   </w:abstractNum>
-  <w:abstractNum w:abstractNumId="2" w15:restartNumberingAfterBreak="0">
+  <w:abstractNum w:abstractNumId="3" w15:restartNumberingAfterBreak="0">
     <w:nsid w:val="1FC75739"/>
     <w:multiLevelType w:val="hybridMultilevel"/>
     <w:tmpl w:val="5E3810A0"/>
@@ -7619,7 +9121,7 @@
       </w:rPr>
     </w:lvl>
   </w:abstractNum>
-  <w:abstractNum w:abstractNumId="3" w15:restartNumberingAfterBreak="0">
+  <w:abstractNum w:abstractNumId="4" w15:restartNumberingAfterBreak="0">
     <w:nsid w:val="25782E5A"/>
     <w:multiLevelType w:val="hybridMultilevel"/>
     <w:tmpl w:val="1BCA72F6"/>
@@ -7714,10 +9216,108 @@
       </w:pPr>
     </w:lvl>
   </w:abstractNum>
-  <w:abstractNum w:abstractNumId="4" w15:restartNumberingAfterBreak="0">
+  <w:abstractNum w:abstractNumId="5" w15:restartNumberingAfterBreak="0">
+    <w:nsid w:val="2AF41446"/>
+    <w:multiLevelType w:val="hybridMultilevel"/>
+    <w:tmpl w:val="CB8079F0"/>
+    <w:lvl w:ilvl="0" w:tplc="0419000F">
+      <w:start w:val="1"/>
+      <w:numFmt w:val="decimal"/>
+      <w:lvlText w:val="%1."/>
+      <w:lvlJc w:val="left"/>
+      <w:pPr>
+        <w:ind w:left="480" w:hanging="480"/>
+      </w:pPr>
+      <w:rPr>
+        <w:rFonts w:hint="default"/>
+      </w:rPr>
+    </w:lvl>
+    <w:lvl w:ilvl="1" w:tplc="04190003">
+      <w:start w:val="1"/>
+      <w:numFmt w:val="bullet"/>
+      <w:lvlText w:val="o"/>
+      <w:lvlJc w:val="left"/>
+      <w:pPr>
+        <w:ind w:left="1080" w:hanging="360"/>
+      </w:pPr>
+      <w:rPr>
+        <w:rFonts w:ascii="Courier New" w:hAnsi="Courier New" w:cs="Courier New" w:hint="default"/>
+      </w:rPr>
+    </w:lvl>
+    <w:lvl w:ilvl="2" w:tplc="04190003">
+      <w:start w:val="1"/>
+      <w:numFmt w:val="bullet"/>
+      <w:lvlText w:val="o"/>
+      <w:lvlJc w:val="left"/>
+      <w:pPr>
+        <w:ind w:left="1800" w:hanging="180"/>
+      </w:pPr>
+      <w:rPr>
+        <w:rFonts w:ascii="Courier New" w:hAnsi="Courier New" w:cs="Courier New" w:hint="default"/>
+      </w:rPr>
+    </w:lvl>
+    <w:lvl w:ilvl="3" w:tplc="EEF6DFEA">
+      <w:start w:val="1"/>
+      <w:numFmt w:val="decimal"/>
+      <w:lvlText w:val="%4."/>
+      <w:lvlJc w:val="left"/>
+      <w:pPr>
+        <w:ind w:left="2520" w:hanging="360"/>
+      </w:pPr>
+      <w:rPr>
+        <w:rFonts w:hint="default"/>
+      </w:rPr>
+    </w:lvl>
+    <w:lvl w:ilvl="4" w:tplc="04190019" w:tentative="1">
+      <w:start w:val="1"/>
+      <w:numFmt w:val="lowerLetter"/>
+      <w:lvlText w:val="%5."/>
+      <w:lvlJc w:val="left"/>
+      <w:pPr>
+        <w:ind w:left="3240" w:hanging="360"/>
+      </w:pPr>
+    </w:lvl>
+    <w:lvl w:ilvl="5" w:tplc="0419001B" w:tentative="1">
+      <w:start w:val="1"/>
+      <w:numFmt w:val="lowerRoman"/>
+      <w:lvlText w:val="%6."/>
+      <w:lvlJc w:val="right"/>
+      <w:pPr>
+        <w:ind w:left="3960" w:hanging="180"/>
+      </w:pPr>
+    </w:lvl>
+    <w:lvl w:ilvl="6" w:tplc="0419000F" w:tentative="1">
+      <w:start w:val="1"/>
+      <w:numFmt w:val="decimal"/>
+      <w:lvlText w:val="%7."/>
+      <w:lvlJc w:val="left"/>
+      <w:pPr>
+        <w:ind w:left="4680" w:hanging="360"/>
+      </w:pPr>
+    </w:lvl>
+    <w:lvl w:ilvl="7" w:tplc="04190019" w:tentative="1">
+      <w:start w:val="1"/>
+      <w:numFmt w:val="lowerLetter"/>
+      <w:lvlText w:val="%8."/>
+      <w:lvlJc w:val="left"/>
+      <w:pPr>
+        <w:ind w:left="5400" w:hanging="360"/>
+      </w:pPr>
+    </w:lvl>
+    <w:lvl w:ilvl="8" w:tplc="0419001B" w:tentative="1">
+      <w:start w:val="1"/>
+      <w:numFmt w:val="lowerRoman"/>
+      <w:lvlText w:val="%9."/>
+      <w:lvlJc w:val="right"/>
+      <w:pPr>
+        <w:ind w:left="6120" w:hanging="180"/>
+      </w:pPr>
+    </w:lvl>
+  </w:abstractNum>
+  <w:abstractNum w:abstractNumId="6" w15:restartNumberingAfterBreak="0">
     <w:nsid w:val="33754E0E"/>
     <w:multiLevelType w:val="hybridMultilevel"/>
-    <w:tmpl w:val="90A22204"/>
+    <w:tmpl w:val="936AB530"/>
     <w:lvl w:ilvl="0" w:tplc="04190001">
       <w:start w:val="1"/>
       <w:numFmt w:val="bullet"/>
@@ -7754,7 +9354,7 @@
         <w:rFonts w:ascii="Courier New" w:hAnsi="Courier New" w:cs="Courier New" w:hint="default"/>
       </w:rPr>
     </w:lvl>
-    <w:lvl w:ilvl="3" w:tplc="0419000F" w:tentative="1">
+    <w:lvl w:ilvl="3" w:tplc="EEF6DFEA">
       <w:start w:val="1"/>
       <w:numFmt w:val="decimal"/>
       <w:lvlText w:val="%4."/>
@@ -7762,6 +9362,9 @@
       <w:pPr>
         <w:ind w:left="3228" w:hanging="360"/>
       </w:pPr>
+      <w:rPr>
+        <w:rFonts w:hint="default"/>
+      </w:rPr>
     </w:lvl>
     <w:lvl w:ilvl="4" w:tplc="04190019" w:tentative="1">
       <w:start w:val="1"/>
@@ -7809,7 +9412,7 @@
       </w:pPr>
     </w:lvl>
   </w:abstractNum>
-  <w:abstractNum w:abstractNumId="5" w15:restartNumberingAfterBreak="0">
+  <w:abstractNum w:abstractNumId="7" w15:restartNumberingAfterBreak="0">
     <w:nsid w:val="389B5EC7"/>
     <w:multiLevelType w:val="hybridMultilevel"/>
     <w:tmpl w:val="90A22204"/>
@@ -7904,7 +9507,7 @@
       </w:pPr>
     </w:lvl>
   </w:abstractNum>
-  <w:abstractNum w:abstractNumId="6" w15:restartNumberingAfterBreak="0">
+  <w:abstractNum w:abstractNumId="8" w15:restartNumberingAfterBreak="0">
     <w:nsid w:val="48372D1A"/>
     <w:multiLevelType w:val="hybridMultilevel"/>
     <w:tmpl w:val="90A22204"/>
@@ -7999,7 +9602,93 @@
       </w:pPr>
     </w:lvl>
   </w:abstractNum>
-  <w:abstractNum w:abstractNumId="7" w15:restartNumberingAfterBreak="0">
+  <w:abstractNum w:abstractNumId="9" w15:restartNumberingAfterBreak="0">
+    <w:nsid w:val="503F39E9"/>
+    <w:multiLevelType w:val="hybridMultilevel"/>
+    <w:tmpl w:val="D73A867E"/>
+    <w:lvl w:ilvl="0" w:tplc="0419000F">
+      <w:start w:val="1"/>
+      <w:numFmt w:val="decimal"/>
+      <w:lvlText w:val="%1."/>
+      <w:lvlJc w:val="left"/>
+      <w:pPr>
+        <w:ind w:left="720" w:hanging="360"/>
+      </w:pPr>
+    </w:lvl>
+    <w:lvl w:ilvl="1" w:tplc="04190019" w:tentative="1">
+      <w:start w:val="1"/>
+      <w:numFmt w:val="lowerLetter"/>
+      <w:lvlText w:val="%2."/>
+      <w:lvlJc w:val="left"/>
+      <w:pPr>
+        <w:ind w:left="1440" w:hanging="360"/>
+      </w:pPr>
+    </w:lvl>
+    <w:lvl w:ilvl="2" w:tplc="0419001B" w:tentative="1">
+      <w:start w:val="1"/>
+      <w:numFmt w:val="lowerRoman"/>
+      <w:lvlText w:val="%3."/>
+      <w:lvlJc w:val="right"/>
+      <w:pPr>
+        <w:ind w:left="2160" w:hanging="180"/>
+      </w:pPr>
+    </w:lvl>
+    <w:lvl w:ilvl="3" w:tplc="0419000F" w:tentative="1">
+      <w:start w:val="1"/>
+      <w:numFmt w:val="decimal"/>
+      <w:lvlText w:val="%4."/>
+      <w:lvlJc w:val="left"/>
+      <w:pPr>
+        <w:ind w:left="2880" w:hanging="360"/>
+      </w:pPr>
+    </w:lvl>
+    <w:lvl w:ilvl="4" w:tplc="04190019" w:tentative="1">
+      <w:start w:val="1"/>
+      <w:numFmt w:val="lowerLetter"/>
+      <w:lvlText w:val="%5."/>
+      <w:lvlJc w:val="left"/>
+      <w:pPr>
+        <w:ind w:left="3600" w:hanging="360"/>
+      </w:pPr>
+    </w:lvl>
+    <w:lvl w:ilvl="5" w:tplc="0419001B" w:tentative="1">
+      <w:start w:val="1"/>
+      <w:numFmt w:val="lowerRoman"/>
+      <w:lvlText w:val="%6."/>
+      <w:lvlJc w:val="right"/>
+      <w:pPr>
+        <w:ind w:left="4320" w:hanging="180"/>
+      </w:pPr>
+    </w:lvl>
+    <w:lvl w:ilvl="6" w:tplc="0419000F" w:tentative="1">
+      <w:start w:val="1"/>
+      <w:numFmt w:val="decimal"/>
+      <w:lvlText w:val="%7."/>
+      <w:lvlJc w:val="left"/>
+      <w:pPr>
+        <w:ind w:left="5040" w:hanging="360"/>
+      </w:pPr>
+    </w:lvl>
+    <w:lvl w:ilvl="7" w:tplc="04190019" w:tentative="1">
+      <w:start w:val="1"/>
+      <w:numFmt w:val="lowerLetter"/>
+      <w:lvlText w:val="%8."/>
+      <w:lvlJc w:val="left"/>
+      <w:pPr>
+        <w:ind w:left="5760" w:hanging="360"/>
+      </w:pPr>
+    </w:lvl>
+    <w:lvl w:ilvl="8" w:tplc="0419001B" w:tentative="1">
+      <w:start w:val="1"/>
+      <w:numFmt w:val="lowerRoman"/>
+      <w:lvlText w:val="%9."/>
+      <w:lvlJc w:val="right"/>
+      <w:pPr>
+        <w:ind w:left="6480" w:hanging="180"/>
+      </w:pPr>
+    </w:lvl>
+  </w:abstractNum>
+  <w:abstractNum w:abstractNumId="10" w15:restartNumberingAfterBreak="0">
     <w:nsid w:val="60532340"/>
     <w:multiLevelType w:val="multilevel"/>
     <w:tmpl w:val="E940EA48"/>
@@ -8088,7 +9777,372 @@
       </w:pPr>
     </w:lvl>
   </w:abstractNum>
-  <w:abstractNum w:abstractNumId="8" w15:restartNumberingAfterBreak="0">
+  <w:abstractNum w:abstractNumId="11" w15:restartNumberingAfterBreak="0">
+    <w:nsid w:val="69AF2094"/>
+    <w:multiLevelType w:val="hybridMultilevel"/>
+    <w:tmpl w:val="A35699F2"/>
+    <w:lvl w:ilvl="0" w:tplc="04190001">
+      <w:start w:val="1"/>
+      <w:numFmt w:val="bullet"/>
+      <w:lvlText w:val=""/>
+      <w:lvlJc w:val="left"/>
+      <w:pPr>
+        <w:ind w:left="480" w:hanging="480"/>
+      </w:pPr>
+      <w:rPr>
+        <w:rFonts w:ascii="Symbol" w:hAnsi="Symbol" w:hint="default"/>
+      </w:rPr>
+    </w:lvl>
+    <w:lvl w:ilvl="1" w:tplc="04190001">
+      <w:start w:val="1"/>
+      <w:numFmt w:val="bullet"/>
+      <w:lvlText w:val=""/>
+      <w:lvlJc w:val="left"/>
+      <w:pPr>
+        <w:ind w:left="1080" w:hanging="360"/>
+      </w:pPr>
+      <w:rPr>
+        <w:rFonts w:ascii="Symbol" w:hAnsi="Symbol" w:hint="default"/>
+      </w:rPr>
+    </w:lvl>
+    <w:lvl w:ilvl="2" w:tplc="04190003">
+      <w:start w:val="1"/>
+      <w:numFmt w:val="bullet"/>
+      <w:lvlText w:val="o"/>
+      <w:lvlJc w:val="left"/>
+      <w:pPr>
+        <w:ind w:left="1800" w:hanging="180"/>
+      </w:pPr>
+      <w:rPr>
+        <w:rFonts w:ascii="Courier New" w:hAnsi="Courier New" w:cs="Courier New" w:hint="default"/>
+      </w:rPr>
+    </w:lvl>
+    <w:lvl w:ilvl="3" w:tplc="EEF6DFEA">
+      <w:start w:val="1"/>
+      <w:numFmt w:val="decimal"/>
+      <w:lvlText w:val="%4."/>
+      <w:lvlJc w:val="left"/>
+      <w:pPr>
+        <w:ind w:left="2520" w:hanging="360"/>
+      </w:pPr>
+      <w:rPr>
+        <w:rFonts w:hint="default"/>
+      </w:rPr>
+    </w:lvl>
+    <w:lvl w:ilvl="4" w:tplc="04190019" w:tentative="1">
+      <w:start w:val="1"/>
+      <w:numFmt w:val="lowerLetter"/>
+      <w:lvlText w:val="%5."/>
+      <w:lvlJc w:val="left"/>
+      <w:pPr>
+        <w:ind w:left="3240" w:hanging="360"/>
+      </w:pPr>
+    </w:lvl>
+    <w:lvl w:ilvl="5" w:tplc="0419001B" w:tentative="1">
+      <w:start w:val="1"/>
+      <w:numFmt w:val="lowerRoman"/>
+      <w:lvlText w:val="%6."/>
+      <w:lvlJc w:val="right"/>
+      <w:pPr>
+        <w:ind w:left="3960" w:hanging="180"/>
+      </w:pPr>
+    </w:lvl>
+    <w:lvl w:ilvl="6" w:tplc="0419000F" w:tentative="1">
+      <w:start w:val="1"/>
+      <w:numFmt w:val="decimal"/>
+      <w:lvlText w:val="%7."/>
+      <w:lvlJc w:val="left"/>
+      <w:pPr>
+        <w:ind w:left="4680" w:hanging="360"/>
+      </w:pPr>
+    </w:lvl>
+    <w:lvl w:ilvl="7" w:tplc="04190019" w:tentative="1">
+      <w:start w:val="1"/>
+      <w:numFmt w:val="lowerLetter"/>
+      <w:lvlText w:val="%8."/>
+      <w:lvlJc w:val="left"/>
+      <w:pPr>
+        <w:ind w:left="5400" w:hanging="360"/>
+      </w:pPr>
+    </w:lvl>
+    <w:lvl w:ilvl="8" w:tplc="0419001B" w:tentative="1">
+      <w:start w:val="1"/>
+      <w:numFmt w:val="lowerRoman"/>
+      <w:lvlText w:val="%9."/>
+      <w:lvlJc w:val="right"/>
+      <w:pPr>
+        <w:ind w:left="6120" w:hanging="180"/>
+      </w:pPr>
+    </w:lvl>
+  </w:abstractNum>
+  <w:abstractNum w:abstractNumId="12" w15:restartNumberingAfterBreak="0">
+    <w:nsid w:val="6A440903"/>
+    <w:multiLevelType w:val="hybridMultilevel"/>
+    <w:tmpl w:val="C6D2FEBA"/>
+    <w:lvl w:ilvl="0" w:tplc="0419000F">
+      <w:start w:val="1"/>
+      <w:numFmt w:val="decimal"/>
+      <w:lvlText w:val="%1."/>
+      <w:lvlJc w:val="left"/>
+      <w:pPr>
+        <w:ind w:left="360" w:hanging="360"/>
+      </w:pPr>
+    </w:lvl>
+    <w:lvl w:ilvl="1" w:tplc="04190019" w:tentative="1">
+      <w:start w:val="1"/>
+      <w:numFmt w:val="lowerLetter"/>
+      <w:lvlText w:val="%2."/>
+      <w:lvlJc w:val="left"/>
+      <w:pPr>
+        <w:ind w:left="1080" w:hanging="360"/>
+      </w:pPr>
+    </w:lvl>
+    <w:lvl w:ilvl="2" w:tplc="0419001B" w:tentative="1">
+      <w:start w:val="1"/>
+      <w:numFmt w:val="lowerRoman"/>
+      <w:lvlText w:val="%3."/>
+      <w:lvlJc w:val="right"/>
+      <w:pPr>
+        <w:ind w:left="1800" w:hanging="180"/>
+      </w:pPr>
+    </w:lvl>
+    <w:lvl w:ilvl="3" w:tplc="0419000F" w:tentative="1">
+      <w:start w:val="1"/>
+      <w:numFmt w:val="decimal"/>
+      <w:lvlText w:val="%4."/>
+      <w:lvlJc w:val="left"/>
+      <w:pPr>
+        <w:ind w:left="2520" w:hanging="360"/>
+      </w:pPr>
+    </w:lvl>
+    <w:lvl w:ilvl="4" w:tplc="04190019" w:tentative="1">
+      <w:start w:val="1"/>
+      <w:numFmt w:val="lowerLetter"/>
+      <w:lvlText w:val="%5."/>
+      <w:lvlJc w:val="left"/>
+      <w:pPr>
+        <w:ind w:left="3240" w:hanging="360"/>
+      </w:pPr>
+    </w:lvl>
+    <w:lvl w:ilvl="5" w:tplc="0419001B" w:tentative="1">
+      <w:start w:val="1"/>
+      <w:numFmt w:val="lowerRoman"/>
+      <w:lvlText w:val="%6."/>
+      <w:lvlJc w:val="right"/>
+      <w:pPr>
+        <w:ind w:left="3960" w:hanging="180"/>
+      </w:pPr>
+    </w:lvl>
+    <w:lvl w:ilvl="6" w:tplc="0419000F" w:tentative="1">
+      <w:start w:val="1"/>
+      <w:numFmt w:val="decimal"/>
+      <w:lvlText w:val="%7."/>
+      <w:lvlJc w:val="left"/>
+      <w:pPr>
+        <w:ind w:left="4680" w:hanging="360"/>
+      </w:pPr>
+    </w:lvl>
+    <w:lvl w:ilvl="7" w:tplc="04190019" w:tentative="1">
+      <w:start w:val="1"/>
+      <w:numFmt w:val="lowerLetter"/>
+      <w:lvlText w:val="%8."/>
+      <w:lvlJc w:val="left"/>
+      <w:pPr>
+        <w:ind w:left="5400" w:hanging="360"/>
+      </w:pPr>
+    </w:lvl>
+    <w:lvl w:ilvl="8" w:tplc="0419001B" w:tentative="1">
+      <w:start w:val="1"/>
+      <w:numFmt w:val="lowerRoman"/>
+      <w:lvlText w:val="%9."/>
+      <w:lvlJc w:val="right"/>
+      <w:pPr>
+        <w:ind w:left="6120" w:hanging="180"/>
+      </w:pPr>
+    </w:lvl>
+  </w:abstractNum>
+  <w:abstractNum w:abstractNumId="13" w15:restartNumberingAfterBreak="0">
+    <w:nsid w:val="71121765"/>
+    <w:multiLevelType w:val="hybridMultilevel"/>
+    <w:tmpl w:val="5EF8BF7C"/>
+    <w:lvl w:ilvl="0" w:tplc="0419000F">
+      <w:start w:val="1"/>
+      <w:numFmt w:val="decimal"/>
+      <w:lvlText w:val="%1."/>
+      <w:lvlJc w:val="left"/>
+      <w:pPr>
+        <w:ind w:left="360" w:hanging="360"/>
+      </w:pPr>
+    </w:lvl>
+    <w:lvl w:ilvl="1" w:tplc="04190019" w:tentative="1">
+      <w:start w:val="1"/>
+      <w:numFmt w:val="lowerLetter"/>
+      <w:lvlText w:val="%2."/>
+      <w:lvlJc w:val="left"/>
+      <w:pPr>
+        <w:ind w:left="1080" w:hanging="360"/>
+      </w:pPr>
+    </w:lvl>
+    <w:lvl w:ilvl="2" w:tplc="0419001B" w:tentative="1">
+      <w:start w:val="1"/>
+      <w:numFmt w:val="lowerRoman"/>
+      <w:lvlText w:val="%3."/>
+      <w:lvlJc w:val="right"/>
+      <w:pPr>
+        <w:ind w:left="1800" w:hanging="180"/>
+      </w:pPr>
+    </w:lvl>
+    <w:lvl w:ilvl="3" w:tplc="0419000F" w:tentative="1">
+      <w:start w:val="1"/>
+      <w:numFmt w:val="decimal"/>
+      <w:lvlText w:val="%4."/>
+      <w:lvlJc w:val="left"/>
+      <w:pPr>
+        <w:ind w:left="2520" w:hanging="360"/>
+      </w:pPr>
+    </w:lvl>
+    <w:lvl w:ilvl="4" w:tplc="04190019" w:tentative="1">
+      <w:start w:val="1"/>
+      <w:numFmt w:val="lowerLetter"/>
+      <w:lvlText w:val="%5."/>
+      <w:lvlJc w:val="left"/>
+      <w:pPr>
+        <w:ind w:left="3240" w:hanging="360"/>
+      </w:pPr>
+    </w:lvl>
+    <w:lvl w:ilvl="5" w:tplc="0419001B" w:tentative="1">
+      <w:start w:val="1"/>
+      <w:numFmt w:val="lowerRoman"/>
+      <w:lvlText w:val="%6."/>
+      <w:lvlJc w:val="right"/>
+      <w:pPr>
+        <w:ind w:left="3960" w:hanging="180"/>
+      </w:pPr>
+    </w:lvl>
+    <w:lvl w:ilvl="6" w:tplc="0419000F" w:tentative="1">
+      <w:start w:val="1"/>
+      <w:numFmt w:val="decimal"/>
+      <w:lvlText w:val="%7."/>
+      <w:lvlJc w:val="left"/>
+      <w:pPr>
+        <w:ind w:left="4680" w:hanging="360"/>
+      </w:pPr>
+    </w:lvl>
+    <w:lvl w:ilvl="7" w:tplc="04190019" w:tentative="1">
+      <w:start w:val="1"/>
+      <w:numFmt w:val="lowerLetter"/>
+      <w:lvlText w:val="%8."/>
+      <w:lvlJc w:val="left"/>
+      <w:pPr>
+        <w:ind w:left="5400" w:hanging="360"/>
+      </w:pPr>
+    </w:lvl>
+    <w:lvl w:ilvl="8" w:tplc="0419001B" w:tentative="1">
+      <w:start w:val="1"/>
+      <w:numFmt w:val="lowerRoman"/>
+      <w:lvlText w:val="%9."/>
+      <w:lvlJc w:val="right"/>
+      <w:pPr>
+        <w:ind w:left="6120" w:hanging="180"/>
+      </w:pPr>
+    </w:lvl>
+  </w:abstractNum>
+  <w:abstractNum w:abstractNumId="14" w15:restartNumberingAfterBreak="0">
+    <w:nsid w:val="769B5EBB"/>
+    <w:multiLevelType w:val="hybridMultilevel"/>
+    <w:tmpl w:val="ACCA51D2"/>
+    <w:lvl w:ilvl="0" w:tplc="04190001">
+      <w:start w:val="1"/>
+      <w:numFmt w:val="bullet"/>
+      <w:lvlText w:val=""/>
+      <w:lvlJc w:val="left"/>
+      <w:pPr>
+        <w:ind w:left="1188" w:hanging="480"/>
+      </w:pPr>
+      <w:rPr>
+        <w:rFonts w:ascii="Symbol" w:hAnsi="Symbol" w:hint="default"/>
+      </w:rPr>
+    </w:lvl>
+    <w:lvl w:ilvl="1" w:tplc="475267DA">
+      <w:start w:val="1"/>
+      <w:numFmt w:val="bullet"/>
+      <w:lvlText w:val=""/>
+      <w:lvlJc w:val="left"/>
+      <w:pPr>
+        <w:ind w:left="0" w:firstLine="708"/>
+      </w:pPr>
+      <w:rPr>
+        <w:rFonts w:ascii="Symbol" w:hAnsi="Symbol" w:hint="default"/>
+      </w:rPr>
+    </w:lvl>
+    <w:lvl w:ilvl="2" w:tplc="04190003">
+      <w:start w:val="1"/>
+      <w:numFmt w:val="bullet"/>
+      <w:lvlText w:val="o"/>
+      <w:lvlJc w:val="left"/>
+      <w:pPr>
+        <w:ind w:left="2508" w:hanging="180"/>
+      </w:pPr>
+      <w:rPr>
+        <w:rFonts w:ascii="Courier New" w:hAnsi="Courier New" w:cs="Courier New" w:hint="default"/>
+      </w:rPr>
+    </w:lvl>
+    <w:lvl w:ilvl="3" w:tplc="0419000F" w:tentative="1">
+      <w:start w:val="1"/>
+      <w:numFmt w:val="decimal"/>
+      <w:lvlText w:val="%4."/>
+      <w:lvlJc w:val="left"/>
+      <w:pPr>
+        <w:ind w:left="3228" w:hanging="360"/>
+      </w:pPr>
+    </w:lvl>
+    <w:lvl w:ilvl="4" w:tplc="04190019" w:tentative="1">
+      <w:start w:val="1"/>
+      <w:numFmt w:val="lowerLetter"/>
+      <w:lvlText w:val="%5."/>
+      <w:lvlJc w:val="left"/>
+      <w:pPr>
+        <w:ind w:left="3948" w:hanging="360"/>
+      </w:pPr>
+    </w:lvl>
+    <w:lvl w:ilvl="5" w:tplc="0419001B" w:tentative="1">
+      <w:start w:val="1"/>
+      <w:numFmt w:val="lowerRoman"/>
+      <w:lvlText w:val="%6."/>
+      <w:lvlJc w:val="right"/>
+      <w:pPr>
+        <w:ind w:left="4668" w:hanging="180"/>
+      </w:pPr>
+    </w:lvl>
+    <w:lvl w:ilvl="6" w:tplc="0419000F" w:tentative="1">
+      <w:start w:val="1"/>
+      <w:numFmt w:val="decimal"/>
+      <w:lvlText w:val="%7."/>
+      <w:lvlJc w:val="left"/>
+      <w:pPr>
+        <w:ind w:left="5388" w:hanging="360"/>
+      </w:pPr>
+    </w:lvl>
+    <w:lvl w:ilvl="7" w:tplc="04190019" w:tentative="1">
+      <w:start w:val="1"/>
+      <w:numFmt w:val="lowerLetter"/>
+      <w:lvlText w:val="%8."/>
+      <w:lvlJc w:val="left"/>
+      <w:pPr>
+        <w:ind w:left="6108" w:hanging="360"/>
+      </w:pPr>
+    </w:lvl>
+    <w:lvl w:ilvl="8" w:tplc="0419001B" w:tentative="1">
+      <w:start w:val="1"/>
+      <w:numFmt w:val="lowerRoman"/>
+      <w:lvlText w:val="%9."/>
+      <w:lvlJc w:val="right"/>
+      <w:pPr>
+        <w:ind w:left="6828" w:hanging="180"/>
+      </w:pPr>
+    </w:lvl>
+  </w:abstractNum>
+  <w:abstractNum w:abstractNumId="15" w15:restartNumberingAfterBreak="0">
     <w:nsid w:val="76B371C0"/>
     <w:multiLevelType w:val="hybridMultilevel"/>
     <w:tmpl w:val="A686E788"/>
@@ -8182,7 +10236,7 @@
       </w:pPr>
     </w:lvl>
   </w:abstractNum>
-  <w:abstractNum w:abstractNumId="9" w15:restartNumberingAfterBreak="0">
+  <w:abstractNum w:abstractNumId="16" w15:restartNumberingAfterBreak="0">
     <w:nsid w:val="7EF85279"/>
     <w:multiLevelType w:val="hybridMultilevel"/>
     <w:tmpl w:val="90A22204"/>
@@ -8278,40 +10332,61 @@
     </w:lvl>
   </w:abstractNum>
   <w:num w:numId="1">
+    <w:abstractNumId w:val="10"/>
+  </w:num>
+  <w:num w:numId="2">
+    <w:abstractNumId w:val="10"/>
+  </w:num>
+  <w:num w:numId="3">
+    <w:abstractNumId w:val="10"/>
+  </w:num>
+  <w:num w:numId="4">
+    <w:abstractNumId w:val="3"/>
+  </w:num>
+  <w:num w:numId="5">
+    <w:abstractNumId w:val="2"/>
+  </w:num>
+  <w:num w:numId="6">
+    <w:abstractNumId w:val="15"/>
+  </w:num>
+  <w:num w:numId="7">
+    <w:abstractNumId w:val="16"/>
+  </w:num>
+  <w:num w:numId="8">
+    <w:abstractNumId w:val="4"/>
+  </w:num>
+  <w:num w:numId="9">
+    <w:abstractNumId w:val="8"/>
+  </w:num>
+  <w:num w:numId="10">
     <w:abstractNumId w:val="7"/>
   </w:num>
-  <w:num w:numId="2">
-    <w:abstractNumId w:val="7"/>
-  </w:num>
-  <w:num w:numId="3">
-    <w:abstractNumId w:val="7"/>
-  </w:num>
-  <w:num w:numId="4">
-    <w:abstractNumId w:val="2"/>
-  </w:num>
-  <w:num w:numId="5">
-    <w:abstractNumId w:val="1"/>
-  </w:num>
-  <w:num w:numId="6">
-    <w:abstractNumId w:val="8"/>
-  </w:num>
-  <w:num w:numId="7">
-    <w:abstractNumId w:val="9"/>
-  </w:num>
-  <w:num w:numId="8">
-    <w:abstractNumId w:val="3"/>
-  </w:num>
-  <w:num w:numId="9">
+  <w:num w:numId="11">
     <w:abstractNumId w:val="6"/>
-  </w:num>
-  <w:num w:numId="10">
-    <w:abstractNumId w:val="5"/>
-  </w:num>
-  <w:num w:numId="11">
-    <w:abstractNumId w:val="4"/>
   </w:num>
   <w:num w:numId="12">
     <w:abstractNumId w:val="0"/>
+  </w:num>
+  <w:num w:numId="13">
+    <w:abstractNumId w:val="14"/>
+  </w:num>
+  <w:num w:numId="14">
+    <w:abstractNumId w:val="5"/>
+  </w:num>
+  <w:num w:numId="15">
+    <w:abstractNumId w:val="1"/>
+  </w:num>
+  <w:num w:numId="16">
+    <w:abstractNumId w:val="12"/>
+  </w:num>
+  <w:num w:numId="17">
+    <w:abstractNumId w:val="9"/>
+  </w:num>
+  <w:num w:numId="18">
+    <w:abstractNumId w:val="11"/>
+  </w:num>
+  <w:num w:numId="19">
+    <w:abstractNumId w:val="13"/>
   </w:num>
 </w:numbering>
 </file>
@@ -8907,8 +10982,12 @@
     <w:autoRedefine/>
     <w:uiPriority w:val="39"/>
     <w:unhideWhenUsed/>
-    <w:rsid w:val="00CB69D3"/>
+    <w:rsid w:val="00D106A8"/>
     <w:pPr>
+      <w:tabs>
+        <w:tab w:val="left" w:pos="480"/>
+        <w:tab w:val="right" w:leader="dot" w:pos="9345"/>
+      </w:tabs>
       <w:spacing w:after="100"/>
     </w:pPr>
   </w:style>
@@ -9021,6 +11100,25 @@
       <w:color w:val="000000" w:themeColor="text1"/>
       <w:szCs w:val="18"/>
     </w:rPr>
+  </w:style>
+  <w:style w:type="table" w:styleId="ab">
+    <w:name w:val="Table Grid"/>
+    <w:basedOn w:val="a2"/>
+    <w:uiPriority w:val="39"/>
+    <w:rsid w:val="0049076D"/>
+    <w:pPr>
+      <w:spacing w:after="0" w:line="240" w:lineRule="auto"/>
+    </w:pPr>
+    <w:tblPr>
+      <w:tblBorders>
+        <w:top w:val="single" w:sz="4" w:space="0" w:color="auto"/>
+        <w:left w:val="single" w:sz="4" w:space="0" w:color="auto"/>
+        <w:bottom w:val="single" w:sz="4" w:space="0" w:color="auto"/>
+        <w:right w:val="single" w:sz="4" w:space="0" w:color="auto"/>
+        <w:insideH w:val="single" w:sz="4" w:space="0" w:color="auto"/>
+        <w:insideV w:val="single" w:sz="4" w:space="0" w:color="auto"/>
+      </w:tblBorders>
+    </w:tblPr>
   </w:style>
 </w:styles>
 </file>

</xml_diff>

<commit_message>
TZ first version done
</commit_message>
<xml_diff>
--- a/Карельский окатыш ТЗ.docx
+++ b/Карельский окатыш ТЗ.docx
@@ -229,7 +229,7 @@
           <w:r>
             <w:fldChar w:fldCharType="separate"/>
           </w:r>
-          <w:hyperlink w:anchor="_Toc192626496" w:history="1">
+          <w:hyperlink w:anchor="_Toc192630809" w:history="1">
             <w:r>
               <w:rPr>
                 <w:rStyle w:val="a5"/>
@@ -272,7 +272,7 @@
                 <w:noProof/>
                 <w:webHidden/>
               </w:rPr>
-              <w:instrText xml:space="preserve"> PAGEREF _Toc192626496 \h </w:instrText>
+              <w:instrText xml:space="preserve"> PAGEREF _Toc192630809 \h </w:instrText>
             </w:r>
             <w:r>
               <w:rPr>
@@ -317,7 +317,7 @@
               <w:lang w:eastAsia="ru-RU"/>
             </w:rPr>
           </w:pPr>
-          <w:hyperlink w:anchor="_Toc192626497" w:history="1">
+          <w:hyperlink w:anchor="_Toc192630810" w:history="1">
             <w:r>
               <w:rPr>
                 <w:rStyle w:val="a5"/>
@@ -360,7 +360,7 @@
                 <w:noProof/>
                 <w:webHidden/>
               </w:rPr>
-              <w:instrText xml:space="preserve"> PAGEREF _Toc192626497 \h </w:instrText>
+              <w:instrText xml:space="preserve"> PAGEREF _Toc192630810 \h </w:instrText>
             </w:r>
             <w:r>
               <w:rPr>
@@ -405,7 +405,7 @@
               <w:lang w:eastAsia="ru-RU"/>
             </w:rPr>
           </w:pPr>
-          <w:hyperlink w:anchor="_Toc192626498" w:history="1">
+          <w:hyperlink w:anchor="_Toc192630811" w:history="1">
             <w:r>
               <w:rPr>
                 <w:rStyle w:val="a5"/>
@@ -448,7 +448,7 @@
                 <w:noProof/>
                 <w:webHidden/>
               </w:rPr>
-              <w:instrText xml:space="preserve"> PAGEREF _Toc192626498 \h </w:instrText>
+              <w:instrText xml:space="preserve"> PAGEREF _Toc192630811 \h </w:instrText>
             </w:r>
             <w:r>
               <w:rPr>
@@ -493,7 +493,7 @@
               <w:lang w:eastAsia="ru-RU"/>
             </w:rPr>
           </w:pPr>
-          <w:hyperlink w:anchor="_Toc192626499" w:history="1">
+          <w:hyperlink w:anchor="_Toc192630812" w:history="1">
             <w:r>
               <w:rPr>
                 <w:rStyle w:val="a5"/>
@@ -536,7 +536,7 @@
                 <w:noProof/>
                 <w:webHidden/>
               </w:rPr>
-              <w:instrText xml:space="preserve"> PAGEREF _Toc192626499 \h </w:instrText>
+              <w:instrText xml:space="preserve"> PAGEREF _Toc192630812 \h </w:instrText>
             </w:r>
             <w:r>
               <w:rPr>
@@ -581,7 +581,7 @@
               <w:lang w:eastAsia="ru-RU"/>
             </w:rPr>
           </w:pPr>
-          <w:hyperlink w:anchor="_Toc192626500" w:history="1">
+          <w:hyperlink w:anchor="_Toc192630813" w:history="1">
             <w:r>
               <w:rPr>
                 <w:rStyle w:val="a5"/>
@@ -624,7 +624,7 @@
                 <w:noProof/>
                 <w:webHidden/>
               </w:rPr>
-              <w:instrText xml:space="preserve"> PAGEREF _Toc192626500 \h </w:instrText>
+              <w:instrText xml:space="preserve"> PAGEREF _Toc192630813 \h </w:instrText>
             </w:r>
             <w:r>
               <w:rPr>
@@ -669,7 +669,7 @@
               <w:lang w:eastAsia="ru-RU"/>
             </w:rPr>
           </w:pPr>
-          <w:hyperlink w:anchor="_Toc192626501" w:history="1">
+          <w:hyperlink w:anchor="_Toc192630814" w:history="1">
             <w:r>
               <w:rPr>
                 <w:rStyle w:val="a5"/>
@@ -712,7 +712,7 @@
                 <w:noProof/>
                 <w:webHidden/>
               </w:rPr>
-              <w:instrText xml:space="preserve"> PAGEREF _Toc192626501 \h </w:instrText>
+              <w:instrText xml:space="preserve"> PAGEREF _Toc192630814 \h </w:instrText>
             </w:r>
             <w:r>
               <w:rPr>
@@ -757,7 +757,7 @@
               <w:lang w:eastAsia="ru-RU"/>
             </w:rPr>
           </w:pPr>
-          <w:hyperlink w:anchor="_Toc192626502" w:history="1">
+          <w:hyperlink w:anchor="_Toc192630815" w:history="1">
             <w:r>
               <w:rPr>
                 <w:rStyle w:val="a5"/>
@@ -800,7 +800,7 @@
                 <w:noProof/>
                 <w:webHidden/>
               </w:rPr>
-              <w:instrText xml:space="preserve"> PAGEREF _Toc192626502 \h </w:instrText>
+              <w:instrText xml:space="preserve"> PAGEREF _Toc192630815 \h </w:instrText>
             </w:r>
             <w:r>
               <w:rPr>
@@ -845,7 +845,7 @@
               <w:lang w:eastAsia="ru-RU"/>
             </w:rPr>
           </w:pPr>
-          <w:hyperlink w:anchor="_Toc192626503" w:history="1">
+          <w:hyperlink w:anchor="_Toc192630816" w:history="1">
             <w:r>
               <w:rPr>
                 <w:rStyle w:val="a5"/>
@@ -888,7 +888,7 @@
                 <w:noProof/>
                 <w:webHidden/>
               </w:rPr>
-              <w:instrText xml:space="preserve"> PAGEREF _Toc192626503 \h </w:instrText>
+              <w:instrText xml:space="preserve"> PAGEREF _Toc192630816 \h </w:instrText>
             </w:r>
             <w:r>
               <w:rPr>
@@ -933,7 +933,7 @@
               <w:lang w:eastAsia="ru-RU"/>
             </w:rPr>
           </w:pPr>
-          <w:hyperlink w:anchor="_Toc192626504" w:history="1">
+          <w:hyperlink w:anchor="_Toc192630817" w:history="1">
             <w:r>
               <w:rPr>
                 <w:rStyle w:val="a5"/>
@@ -976,7 +976,7 @@
                 <w:noProof/>
                 <w:webHidden/>
               </w:rPr>
-              <w:instrText xml:space="preserve"> PAGEREF _Toc192626504 \h </w:instrText>
+              <w:instrText xml:space="preserve"> PAGEREF _Toc192630817 \h </w:instrText>
             </w:r>
             <w:r>
               <w:rPr>
@@ -1017,7 +1017,7 @@
               <w:lang w:eastAsia="ru-RU"/>
             </w:rPr>
           </w:pPr>
-          <w:hyperlink w:anchor="_Toc192626505" w:history="1">
+          <w:hyperlink w:anchor="_Toc192630818" w:history="1">
             <w:r>
               <w:rPr>
                 <w:rStyle w:val="a5"/>
@@ -1060,7 +1060,7 @@
                 <w:noProof/>
                 <w:webHidden/>
               </w:rPr>
-              <w:instrText xml:space="preserve"> PAGEREF _Toc192626505 \h </w:instrText>
+              <w:instrText xml:space="preserve"> PAGEREF _Toc192630818 \h </w:instrText>
             </w:r>
             <w:r>
               <w:rPr>
@@ -1105,7 +1105,7 @@
               <w:lang w:eastAsia="ru-RU"/>
             </w:rPr>
           </w:pPr>
-          <w:hyperlink w:anchor="_Toc192626506" w:history="1">
+          <w:hyperlink w:anchor="_Toc192630819" w:history="1">
             <w:r>
               <w:rPr>
                 <w:rStyle w:val="a5"/>
@@ -1148,7 +1148,7 @@
                 <w:noProof/>
                 <w:webHidden/>
               </w:rPr>
-              <w:instrText xml:space="preserve"> PAGEREF _Toc192626506 \h </w:instrText>
+              <w:instrText xml:space="preserve"> PAGEREF _Toc192630819 \h </w:instrText>
             </w:r>
             <w:r>
               <w:rPr>
@@ -1193,7 +1193,7 @@
               <w:lang w:eastAsia="ru-RU"/>
             </w:rPr>
           </w:pPr>
-          <w:hyperlink w:anchor="_Toc192626507" w:history="1">
+          <w:hyperlink w:anchor="_Toc192630820" w:history="1">
             <w:r>
               <w:rPr>
                 <w:rStyle w:val="a5"/>
@@ -1236,7 +1236,7 @@
                 <w:noProof/>
                 <w:webHidden/>
               </w:rPr>
-              <w:instrText xml:space="preserve"> PAGEREF _Toc192626507 \h </w:instrText>
+              <w:instrText xml:space="preserve"> PAGEREF _Toc192630820 \h </w:instrText>
             </w:r>
             <w:r>
               <w:rPr>
@@ -1277,7 +1277,7 @@
               <w:lang w:eastAsia="ru-RU"/>
             </w:rPr>
           </w:pPr>
-          <w:hyperlink w:anchor="_Toc192626508" w:history="1">
+          <w:hyperlink w:anchor="_Toc192630821" w:history="1">
             <w:r>
               <w:rPr>
                 <w:rStyle w:val="a5"/>
@@ -1320,7 +1320,7 @@
                 <w:noProof/>
                 <w:webHidden/>
               </w:rPr>
-              <w:instrText xml:space="preserve"> PAGEREF _Toc192626508 \h </w:instrText>
+              <w:instrText xml:space="preserve"> PAGEREF _Toc192630821 \h </w:instrText>
             </w:r>
             <w:r>
               <w:rPr>
@@ -1365,7 +1365,7 @@
               <w:lang w:eastAsia="ru-RU"/>
             </w:rPr>
           </w:pPr>
-          <w:hyperlink w:anchor="_Toc192626509" w:history="1">
+          <w:hyperlink w:anchor="_Toc192630822" w:history="1">
             <w:r>
               <w:rPr>
                 <w:rStyle w:val="a5"/>
@@ -1408,7 +1408,7 @@
                 <w:noProof/>
                 <w:webHidden/>
               </w:rPr>
-              <w:instrText xml:space="preserve"> PAGEREF _Toc192626509 \h </w:instrText>
+              <w:instrText xml:space="preserve"> PAGEREF _Toc192630822 \h </w:instrText>
             </w:r>
             <w:r>
               <w:rPr>
@@ -1453,7 +1453,7 @@
               <w:lang w:eastAsia="ru-RU"/>
             </w:rPr>
           </w:pPr>
-          <w:hyperlink w:anchor="_Toc192626510" w:history="1">
+          <w:hyperlink w:anchor="_Toc192630823" w:history="1">
             <w:r>
               <w:rPr>
                 <w:rStyle w:val="a5"/>
@@ -1496,7 +1496,7 @@
                 <w:noProof/>
                 <w:webHidden/>
               </w:rPr>
-              <w:instrText xml:space="preserve"> PAGEREF _Toc192626510 \h </w:instrText>
+              <w:instrText xml:space="preserve"> PAGEREF _Toc192630823 \h </w:instrText>
             </w:r>
             <w:r>
               <w:rPr>
@@ -1537,7 +1537,7 @@
               <w:lang w:eastAsia="ru-RU"/>
             </w:rPr>
           </w:pPr>
-          <w:hyperlink w:anchor="_Toc192626511" w:history="1">
+          <w:hyperlink w:anchor="_Toc192630824" w:history="1">
             <w:r>
               <w:rPr>
                 <w:rStyle w:val="a5"/>
@@ -1580,7 +1580,7 @@
                 <w:noProof/>
                 <w:webHidden/>
               </w:rPr>
-              <w:instrText xml:space="preserve"> PAGEREF _Toc192626511 \h </w:instrText>
+              <w:instrText xml:space="preserve"> PAGEREF _Toc192630824 \h </w:instrText>
             </w:r>
             <w:r>
               <w:rPr>
@@ -1625,7 +1625,7 @@
               <w:lang w:eastAsia="ru-RU"/>
             </w:rPr>
           </w:pPr>
-          <w:hyperlink w:anchor="_Toc192626512" w:history="1">
+          <w:hyperlink w:anchor="_Toc192630825" w:history="1">
             <w:r>
               <w:rPr>
                 <w:rStyle w:val="a5"/>
@@ -1668,7 +1668,7 @@
                 <w:noProof/>
                 <w:webHidden/>
               </w:rPr>
-              <w:instrText xml:space="preserve"> PAGEREF _Toc192626512 \h </w:instrText>
+              <w:instrText xml:space="preserve"> PAGEREF _Toc192630825 \h </w:instrText>
             </w:r>
             <w:r>
               <w:rPr>
@@ -1713,7 +1713,7 @@
               <w:lang w:eastAsia="ru-RU"/>
             </w:rPr>
           </w:pPr>
-          <w:hyperlink w:anchor="_Toc192626513" w:history="1">
+          <w:hyperlink w:anchor="_Toc192630826" w:history="1">
             <w:r>
               <w:rPr>
                 <w:rStyle w:val="a5"/>
@@ -1756,7 +1756,7 @@
                 <w:noProof/>
                 <w:webHidden/>
               </w:rPr>
-              <w:instrText xml:space="preserve"> PAGEREF _Toc192626513 \h </w:instrText>
+              <w:instrText xml:space="preserve"> PAGEREF _Toc192630826 \h </w:instrText>
             </w:r>
             <w:r>
               <w:rPr>
@@ -1801,7 +1801,7 @@
               <w:lang w:eastAsia="ru-RU"/>
             </w:rPr>
           </w:pPr>
-          <w:hyperlink w:anchor="_Toc192626514" w:history="1">
+          <w:hyperlink w:anchor="_Toc192630827" w:history="1">
             <w:r>
               <w:rPr>
                 <w:rStyle w:val="a5"/>
@@ -1844,7 +1844,7 @@
                 <w:noProof/>
                 <w:webHidden/>
               </w:rPr>
-              <w:instrText xml:space="preserve"> PAGEREF _Toc192626514 \h </w:instrText>
+              <w:instrText xml:space="preserve"> PAGEREF _Toc192630827 \h </w:instrText>
             </w:r>
             <w:r>
               <w:rPr>
@@ -1889,7 +1889,7 @@
               <w:lang w:eastAsia="ru-RU"/>
             </w:rPr>
           </w:pPr>
-          <w:hyperlink w:anchor="_Toc192626515" w:history="1">
+          <w:hyperlink w:anchor="_Toc192630828" w:history="1">
             <w:r>
               <w:rPr>
                 <w:rStyle w:val="a5"/>
@@ -1932,7 +1932,7 @@
                 <w:noProof/>
                 <w:webHidden/>
               </w:rPr>
-              <w:instrText xml:space="preserve"> PAGEREF _Toc192626515 \h </w:instrText>
+              <w:instrText xml:space="preserve"> PAGEREF _Toc192630828 \h </w:instrText>
             </w:r>
             <w:r>
               <w:rPr>
@@ -1977,7 +1977,7 @@
               <w:lang w:eastAsia="ru-RU"/>
             </w:rPr>
           </w:pPr>
-          <w:hyperlink w:anchor="_Toc192626516" w:history="1">
+          <w:hyperlink w:anchor="_Toc192630829" w:history="1">
             <w:r>
               <w:rPr>
                 <w:rStyle w:val="a5"/>
@@ -2020,7 +2020,7 @@
                 <w:noProof/>
                 <w:webHidden/>
               </w:rPr>
-              <w:instrText xml:space="preserve"> PAGEREF _Toc192626516 \h </w:instrText>
+              <w:instrText xml:space="preserve"> PAGEREF _Toc192630829 \h </w:instrText>
             </w:r>
             <w:r>
               <w:rPr>
@@ -2065,7 +2065,7 @@
               <w:lang w:eastAsia="ru-RU"/>
             </w:rPr>
           </w:pPr>
-          <w:hyperlink w:anchor="_Toc192626517" w:history="1">
+          <w:hyperlink w:anchor="_Toc192630830" w:history="1">
             <w:r>
               <w:rPr>
                 <w:rStyle w:val="a5"/>
@@ -2108,7 +2108,7 @@
                 <w:noProof/>
                 <w:webHidden/>
               </w:rPr>
-              <w:instrText xml:space="preserve"> PAGEREF _Toc192626517 \h </w:instrText>
+              <w:instrText xml:space="preserve"> PAGEREF _Toc192630830 \h </w:instrText>
             </w:r>
             <w:r>
               <w:rPr>
@@ -2153,7 +2153,7 @@
               <w:lang w:eastAsia="ru-RU"/>
             </w:rPr>
           </w:pPr>
-          <w:hyperlink w:anchor="_Toc192626518" w:history="1">
+          <w:hyperlink w:anchor="_Toc192630831" w:history="1">
             <w:r>
               <w:rPr>
                 <w:rStyle w:val="a5"/>
@@ -2196,7 +2196,7 @@
                 <w:noProof/>
                 <w:webHidden/>
               </w:rPr>
-              <w:instrText xml:space="preserve"> PAGEREF _Toc192626518 \h </w:instrText>
+              <w:instrText xml:space="preserve"> PAGEREF _Toc192630831 \h </w:instrText>
             </w:r>
             <w:r>
               <w:rPr>
@@ -2241,7 +2241,7 @@
               <w:lang w:eastAsia="ru-RU"/>
             </w:rPr>
           </w:pPr>
-          <w:hyperlink w:anchor="_Toc192626519" w:history="1">
+          <w:hyperlink w:anchor="_Toc192630832" w:history="1">
             <w:r>
               <w:rPr>
                 <w:rStyle w:val="a5"/>
@@ -2284,7 +2284,7 @@
                 <w:noProof/>
                 <w:webHidden/>
               </w:rPr>
-              <w:instrText xml:space="preserve"> PAGEREF _Toc192626519 \h </w:instrText>
+              <w:instrText xml:space="preserve"> PAGEREF _Toc192630832 \h </w:instrText>
             </w:r>
             <w:r>
               <w:rPr>
@@ -2329,7 +2329,7 @@
               <w:lang w:eastAsia="ru-RU"/>
             </w:rPr>
           </w:pPr>
-          <w:hyperlink w:anchor="_Toc192626520" w:history="1">
+          <w:hyperlink w:anchor="_Toc192630833" w:history="1">
             <w:r>
               <w:rPr>
                 <w:rStyle w:val="a5"/>
@@ -2372,7 +2372,7 @@
                 <w:noProof/>
                 <w:webHidden/>
               </w:rPr>
-              <w:instrText xml:space="preserve"> PAGEREF _Toc192626520 \h </w:instrText>
+              <w:instrText xml:space="preserve"> PAGEREF _Toc192630833 \h </w:instrText>
             </w:r>
             <w:r>
               <w:rPr>
@@ -2416,7 +2416,7 @@
               <w:lang w:eastAsia="ru-RU"/>
             </w:rPr>
           </w:pPr>
-          <w:hyperlink w:anchor="_Toc192626521" w:history="1">
+          <w:hyperlink w:anchor="_Toc192630834" w:history="1">
             <w:r>
               <w:rPr>
                 <w:rStyle w:val="a5"/>
@@ -2443,7 +2443,7 @@
                 <w:noProof/>
                 <w:webHidden/>
               </w:rPr>
-              <w:instrText xml:space="preserve"> PAGEREF _Toc192626521 \h </w:instrText>
+              <w:instrText xml:space="preserve"> PAGEREF _Toc192630834 \h </w:instrText>
             </w:r>
             <w:r>
               <w:rPr>
@@ -2488,7 +2488,7 @@
               <w:lang w:eastAsia="ru-RU"/>
             </w:rPr>
           </w:pPr>
-          <w:hyperlink w:anchor="_Toc192626522" w:history="1">
+          <w:hyperlink w:anchor="_Toc192630835" w:history="1">
             <w:r>
               <w:rPr>
                 <w:rStyle w:val="a5"/>
@@ -2531,7 +2531,7 @@
                 <w:noProof/>
                 <w:webHidden/>
               </w:rPr>
-              <w:instrText xml:space="preserve"> PAGEREF _Toc192626522 \h </w:instrText>
+              <w:instrText xml:space="preserve"> PAGEREF _Toc192630835 \h </w:instrText>
             </w:r>
             <w:r>
               <w:rPr>
@@ -2576,7 +2576,7 @@
               <w:lang w:eastAsia="ru-RU"/>
             </w:rPr>
           </w:pPr>
-          <w:hyperlink w:anchor="_Toc192626523" w:history="1">
+          <w:hyperlink w:anchor="_Toc192630836" w:history="1">
             <w:r>
               <w:rPr>
                 <w:rStyle w:val="a5"/>
@@ -2619,7 +2619,7 @@
                 <w:noProof/>
                 <w:webHidden/>
               </w:rPr>
-              <w:instrText xml:space="preserve"> PAGEREF _Toc192626523 \h </w:instrText>
+              <w:instrText xml:space="preserve"> PAGEREF _Toc192630836 \h </w:instrText>
             </w:r>
             <w:r>
               <w:rPr>
@@ -2664,7 +2664,7 @@
               <w:lang w:eastAsia="ru-RU"/>
             </w:rPr>
           </w:pPr>
-          <w:hyperlink w:anchor="_Toc192626524" w:history="1">
+          <w:hyperlink w:anchor="_Toc192630837" w:history="1">
             <w:r>
               <w:rPr>
                 <w:rStyle w:val="a5"/>
@@ -2707,7 +2707,7 @@
                 <w:noProof/>
                 <w:webHidden/>
               </w:rPr>
-              <w:instrText xml:space="preserve"> PAGEREF _Toc192626524 \h </w:instrText>
+              <w:instrText xml:space="preserve"> PAGEREF _Toc192630837 \h </w:instrText>
             </w:r>
             <w:r>
               <w:rPr>
@@ -2752,7 +2752,7 @@
               <w:lang w:eastAsia="ru-RU"/>
             </w:rPr>
           </w:pPr>
-          <w:hyperlink w:anchor="_Toc192626525" w:history="1">
+          <w:hyperlink w:anchor="_Toc192630838" w:history="1">
             <w:r>
               <w:rPr>
                 <w:rStyle w:val="a5"/>
@@ -2795,7 +2795,7 @@
                 <w:noProof/>
                 <w:webHidden/>
               </w:rPr>
-              <w:instrText xml:space="preserve"> PAGEREF _Toc192626525 \h </w:instrText>
+              <w:instrText xml:space="preserve"> PAGEREF _Toc192630838 \h </w:instrText>
             </w:r>
             <w:r>
               <w:rPr>
@@ -2840,7 +2840,7 @@
               <w:lang w:eastAsia="ru-RU"/>
             </w:rPr>
           </w:pPr>
-          <w:hyperlink w:anchor="_Toc192626526" w:history="1">
+          <w:hyperlink w:anchor="_Toc192630839" w:history="1">
             <w:r>
               <w:rPr>
                 <w:rStyle w:val="a5"/>
@@ -2883,7 +2883,7 @@
                 <w:noProof/>
                 <w:webHidden/>
               </w:rPr>
-              <w:instrText xml:space="preserve"> PAGEREF _Toc192626526 \h </w:instrText>
+              <w:instrText xml:space="preserve"> PAGEREF _Toc192630839 \h </w:instrText>
             </w:r>
             <w:r>
               <w:rPr>
@@ -2928,7 +2928,7 @@
               <w:lang w:eastAsia="ru-RU"/>
             </w:rPr>
           </w:pPr>
-          <w:hyperlink w:anchor="_Toc192626527" w:history="1">
+          <w:hyperlink w:anchor="_Toc192630840" w:history="1">
             <w:r>
               <w:rPr>
                 <w:rStyle w:val="a5"/>
@@ -2971,7 +2971,7 @@
                 <w:noProof/>
                 <w:webHidden/>
               </w:rPr>
-              <w:instrText xml:space="preserve"> PAGEREF _Toc192626527 \h </w:instrText>
+              <w:instrText xml:space="preserve"> PAGEREF _Toc192630840 \h </w:instrText>
             </w:r>
             <w:r>
               <w:rPr>
@@ -3016,7 +3016,7 @@
               <w:lang w:eastAsia="ru-RU"/>
             </w:rPr>
           </w:pPr>
-          <w:hyperlink w:anchor="_Toc192626528" w:history="1">
+          <w:hyperlink w:anchor="_Toc192630841" w:history="1">
             <w:r>
               <w:rPr>
                 <w:rStyle w:val="a5"/>
@@ -3059,7 +3059,7 @@
                 <w:noProof/>
                 <w:webHidden/>
               </w:rPr>
-              <w:instrText xml:space="preserve"> PAGEREF _Toc192626528 \h </w:instrText>
+              <w:instrText xml:space="preserve"> PAGEREF _Toc192630841 \h </w:instrText>
             </w:r>
             <w:r>
               <w:rPr>
@@ -3104,7 +3104,7 @@
               <w:lang w:eastAsia="ru-RU"/>
             </w:rPr>
           </w:pPr>
-          <w:hyperlink w:anchor="_Toc192626529" w:history="1">
+          <w:hyperlink w:anchor="_Toc192630842" w:history="1">
             <w:r>
               <w:rPr>
                 <w:rStyle w:val="a5"/>
@@ -3147,7 +3147,7 @@
                 <w:noProof/>
                 <w:webHidden/>
               </w:rPr>
-              <w:instrText xml:space="preserve"> PAGEREF _Toc192626529 \h </w:instrText>
+              <w:instrText xml:space="preserve"> PAGEREF _Toc192630842 \h </w:instrText>
             </w:r>
             <w:r>
               <w:rPr>
@@ -3192,7 +3192,7 @@
               <w:lang w:eastAsia="ru-RU"/>
             </w:rPr>
           </w:pPr>
-          <w:hyperlink w:anchor="_Toc192626530" w:history="1">
+          <w:hyperlink w:anchor="_Toc192630843" w:history="1">
             <w:r>
               <w:rPr>
                 <w:rStyle w:val="a5"/>
@@ -3235,7 +3235,7 @@
                 <w:noProof/>
                 <w:webHidden/>
               </w:rPr>
-              <w:instrText xml:space="preserve"> PAGEREF _Toc192626530 \h </w:instrText>
+              <w:instrText xml:space="preserve"> PAGEREF _Toc192630843 \h </w:instrText>
             </w:r>
             <w:r>
               <w:rPr>
@@ -3280,7 +3280,7 @@
               <w:lang w:eastAsia="ru-RU"/>
             </w:rPr>
           </w:pPr>
-          <w:hyperlink w:anchor="_Toc192626531" w:history="1">
+          <w:hyperlink w:anchor="_Toc192630844" w:history="1">
             <w:r>
               <w:rPr>
                 <w:rStyle w:val="a5"/>
@@ -3323,7 +3323,7 @@
                 <w:noProof/>
                 <w:webHidden/>
               </w:rPr>
-              <w:instrText xml:space="preserve"> PAGEREF _Toc192626531 \h </w:instrText>
+              <w:instrText xml:space="preserve"> PAGEREF _Toc192630844 \h </w:instrText>
             </w:r>
             <w:r>
               <w:rPr>
@@ -3368,7 +3368,7 @@
               <w:lang w:eastAsia="ru-RU"/>
             </w:rPr>
           </w:pPr>
-          <w:hyperlink w:anchor="_Toc192626532" w:history="1">
+          <w:hyperlink w:anchor="_Toc192630845" w:history="1">
             <w:r>
               <w:rPr>
                 <w:rStyle w:val="a5"/>
@@ -3411,7 +3411,7 @@
                 <w:noProof/>
                 <w:webHidden/>
               </w:rPr>
-              <w:instrText xml:space="preserve"> PAGEREF _Toc192626532 \h </w:instrText>
+              <w:instrText xml:space="preserve"> PAGEREF _Toc192630845 \h </w:instrText>
             </w:r>
             <w:r>
               <w:rPr>
@@ -3431,7 +3431,7 @@
                 <w:noProof/>
                 <w:webHidden/>
               </w:rPr>
-              <w:t>14</w:t>
+              <w:t>15</w:t>
             </w:r>
             <w:r>
               <w:rPr>
@@ -3456,7 +3456,7 @@
               <w:lang w:eastAsia="ru-RU"/>
             </w:rPr>
           </w:pPr>
-          <w:hyperlink w:anchor="_Toc192626533" w:history="1">
+          <w:hyperlink w:anchor="_Toc192630846" w:history="1">
             <w:r>
               <w:rPr>
                 <w:rStyle w:val="a5"/>
@@ -3499,7 +3499,7 @@
                 <w:noProof/>
                 <w:webHidden/>
               </w:rPr>
-              <w:instrText xml:space="preserve"> PAGEREF _Toc192626533 \h </w:instrText>
+              <w:instrText xml:space="preserve"> PAGEREF _Toc192630846 \h </w:instrText>
             </w:r>
             <w:r>
               <w:rPr>
@@ -3519,7 +3519,7 @@
                 <w:noProof/>
                 <w:webHidden/>
               </w:rPr>
-              <w:t>14</w:t>
+              <w:t>15</w:t>
             </w:r>
             <w:r>
               <w:rPr>
@@ -3544,7 +3544,7 @@
               <w:lang w:eastAsia="ru-RU"/>
             </w:rPr>
           </w:pPr>
-          <w:hyperlink w:anchor="_Toc192626534" w:history="1">
+          <w:hyperlink w:anchor="_Toc192630847" w:history="1">
             <w:r>
               <w:rPr>
                 <w:rStyle w:val="a5"/>
@@ -3587,7 +3587,7 @@
                 <w:noProof/>
                 <w:webHidden/>
               </w:rPr>
-              <w:instrText xml:space="preserve"> PAGEREF _Toc192626534 \h </w:instrText>
+              <w:instrText xml:space="preserve"> PAGEREF _Toc192630847 \h </w:instrText>
             </w:r>
             <w:r>
               <w:rPr>
@@ -3632,7 +3632,7 @@
               <w:lang w:eastAsia="ru-RU"/>
             </w:rPr>
           </w:pPr>
-          <w:hyperlink w:anchor="_Toc192626535" w:history="1">
+          <w:hyperlink w:anchor="_Toc192630848" w:history="1">
             <w:r>
               <w:rPr>
                 <w:rStyle w:val="a5"/>
@@ -3675,7 +3675,7 @@
                 <w:noProof/>
                 <w:webHidden/>
               </w:rPr>
-              <w:instrText xml:space="preserve"> PAGEREF _Toc192626535 \h </w:instrText>
+              <w:instrText xml:space="preserve"> PAGEREF _Toc192630848 \h </w:instrText>
             </w:r>
             <w:r>
               <w:rPr>
@@ -3695,7 +3695,7 @@
                 <w:noProof/>
                 <w:webHidden/>
               </w:rPr>
-              <w:t>15</w:t>
+              <w:t>16</w:t>
             </w:r>
             <w:r>
               <w:rPr>
@@ -3720,7 +3720,7 @@
               <w:lang w:eastAsia="ru-RU"/>
             </w:rPr>
           </w:pPr>
-          <w:hyperlink w:anchor="_Toc192626536" w:history="1">
+          <w:hyperlink w:anchor="_Toc192630849" w:history="1">
             <w:r>
               <w:rPr>
                 <w:rStyle w:val="a5"/>
@@ -3763,7 +3763,7 @@
                 <w:noProof/>
                 <w:webHidden/>
               </w:rPr>
-              <w:instrText xml:space="preserve"> PAGEREF _Toc192626536 \h </w:instrText>
+              <w:instrText xml:space="preserve"> PAGEREF _Toc192630849 \h </w:instrText>
             </w:r>
             <w:r>
               <w:rPr>
@@ -3808,7 +3808,7 @@
               <w:lang w:eastAsia="ru-RU"/>
             </w:rPr>
           </w:pPr>
-          <w:hyperlink w:anchor="_Toc192626537" w:history="1">
+          <w:hyperlink w:anchor="_Toc192630850" w:history="1">
             <w:r>
               <w:rPr>
                 <w:rStyle w:val="a5"/>
@@ -3851,7 +3851,7 @@
                 <w:noProof/>
                 <w:webHidden/>
               </w:rPr>
-              <w:instrText xml:space="preserve"> PAGEREF _Toc192626537 \h </w:instrText>
+              <w:instrText xml:space="preserve"> PAGEREF _Toc192630850 \h </w:instrText>
             </w:r>
             <w:r>
               <w:rPr>
@@ -3871,7 +3871,7 @@
                 <w:noProof/>
                 <w:webHidden/>
               </w:rPr>
-              <w:t>16</w:t>
+              <w:t>17</w:t>
             </w:r>
             <w:r>
               <w:rPr>
@@ -3896,7 +3896,7 @@
               <w:lang w:eastAsia="ru-RU"/>
             </w:rPr>
           </w:pPr>
-          <w:hyperlink w:anchor="_Toc192626538" w:history="1">
+          <w:hyperlink w:anchor="_Toc192630851" w:history="1">
             <w:r>
               <w:rPr>
                 <w:rStyle w:val="a5"/>
@@ -3939,7 +3939,7 @@
                 <w:noProof/>
                 <w:webHidden/>
               </w:rPr>
-              <w:instrText xml:space="preserve"> PAGEREF _Toc192626538 \h </w:instrText>
+              <w:instrText xml:space="preserve"> PAGEREF _Toc192630851 \h </w:instrText>
             </w:r>
             <w:r>
               <w:rPr>
@@ -3959,7 +3959,7 @@
                 <w:noProof/>
                 <w:webHidden/>
               </w:rPr>
-              <w:t>17</w:t>
+              <w:t>18</w:t>
             </w:r>
             <w:r>
               <w:rPr>
@@ -3984,7 +3984,7 @@
               <w:lang w:eastAsia="ru-RU"/>
             </w:rPr>
           </w:pPr>
-          <w:hyperlink w:anchor="_Toc192626539" w:history="1">
+          <w:hyperlink w:anchor="_Toc192630852" w:history="1">
             <w:r>
               <w:rPr>
                 <w:rStyle w:val="a5"/>
@@ -4027,7 +4027,7 @@
                 <w:noProof/>
                 <w:webHidden/>
               </w:rPr>
-              <w:instrText xml:space="preserve"> PAGEREF _Toc192626539 \h </w:instrText>
+              <w:instrText xml:space="preserve"> PAGEREF _Toc192630852 \h </w:instrText>
             </w:r>
             <w:r>
               <w:rPr>
@@ -4047,7 +4047,7 @@
                 <w:noProof/>
                 <w:webHidden/>
               </w:rPr>
-              <w:t>17</w:t>
+              <w:t>18</w:t>
             </w:r>
             <w:r>
               <w:rPr>
@@ -4072,7 +4072,7 @@
               <w:lang w:eastAsia="ru-RU"/>
             </w:rPr>
           </w:pPr>
-          <w:hyperlink w:anchor="_Toc192626540" w:history="1">
+          <w:hyperlink w:anchor="_Toc192630853" w:history="1">
             <w:r>
               <w:rPr>
                 <w:rStyle w:val="a5"/>
@@ -4115,7 +4115,7 @@
                 <w:noProof/>
                 <w:webHidden/>
               </w:rPr>
-              <w:instrText xml:space="preserve"> PAGEREF _Toc192626540 \h </w:instrText>
+              <w:instrText xml:space="preserve"> PAGEREF _Toc192630853 \h </w:instrText>
             </w:r>
             <w:r>
               <w:rPr>
@@ -4135,7 +4135,7 @@
                 <w:noProof/>
                 <w:webHidden/>
               </w:rPr>
-              <w:t>17</w:t>
+              <w:t>18</w:t>
             </w:r>
             <w:r>
               <w:rPr>
@@ -4160,7 +4160,7 @@
               <w:lang w:eastAsia="ru-RU"/>
             </w:rPr>
           </w:pPr>
-          <w:hyperlink w:anchor="_Toc192626541" w:history="1">
+          <w:hyperlink w:anchor="_Toc192630854" w:history="1">
             <w:r>
               <w:rPr>
                 <w:rStyle w:val="a5"/>
@@ -4203,7 +4203,7 @@
                 <w:noProof/>
                 <w:webHidden/>
               </w:rPr>
-              <w:instrText xml:space="preserve"> PAGEREF _Toc192626541 \h </w:instrText>
+              <w:instrText xml:space="preserve"> PAGEREF _Toc192630854 \h </w:instrText>
             </w:r>
             <w:r>
               <w:rPr>
@@ -4223,7 +4223,7 @@
                 <w:noProof/>
                 <w:webHidden/>
               </w:rPr>
-              <w:t>17</w:t>
+              <w:t>19</w:t>
             </w:r>
             <w:r>
               <w:rPr>
@@ -4244,7 +4244,7 @@
               <w:lang w:eastAsia="ru-RU"/>
             </w:rPr>
           </w:pPr>
-          <w:hyperlink w:anchor="_Toc192626542" w:history="1">
+          <w:hyperlink w:anchor="_Toc192630855" w:history="1">
             <w:r>
               <w:rPr>
                 <w:rStyle w:val="a5"/>
@@ -4287,7 +4287,7 @@
                 <w:noProof/>
                 <w:webHidden/>
               </w:rPr>
-              <w:instrText xml:space="preserve"> PAGEREF _Toc192626542 \h </w:instrText>
+              <w:instrText xml:space="preserve"> PAGEREF _Toc192630855 \h </w:instrText>
             </w:r>
             <w:r>
               <w:rPr>
@@ -4307,7 +4307,7 @@
                 <w:noProof/>
                 <w:webHidden/>
               </w:rPr>
-              <w:t>18</w:t>
+              <w:t>19</w:t>
             </w:r>
             <w:r>
               <w:rPr>
@@ -4328,7 +4328,7 @@
               <w:lang w:eastAsia="ru-RU"/>
             </w:rPr>
           </w:pPr>
-          <w:hyperlink w:anchor="_Toc192626543" w:history="1">
+          <w:hyperlink w:anchor="_Toc192630856" w:history="1">
             <w:r>
               <w:rPr>
                 <w:rStyle w:val="a5"/>
@@ -4371,7 +4371,7 @@
                 <w:noProof/>
                 <w:webHidden/>
               </w:rPr>
-              <w:instrText xml:space="preserve"> PAGEREF _Toc192626543 \h </w:instrText>
+              <w:instrText xml:space="preserve"> PAGEREF _Toc192630856 \h </w:instrText>
             </w:r>
             <w:r>
               <w:rPr>
@@ -4391,7 +4391,7 @@
                 <w:noProof/>
                 <w:webHidden/>
               </w:rPr>
-              <w:t>18</w:t>
+              <w:t>20</w:t>
             </w:r>
             <w:r>
               <w:rPr>
@@ -4416,7 +4416,7 @@
               <w:lang w:eastAsia="ru-RU"/>
             </w:rPr>
           </w:pPr>
-          <w:hyperlink w:anchor="_Toc192626544" w:history="1">
+          <w:hyperlink w:anchor="_Toc192630857" w:history="1">
             <w:r>
               <w:rPr>
                 <w:rStyle w:val="a5"/>
@@ -4438,21 +4438,95 @@
                 <w:rStyle w:val="a5"/>
                 <w:noProof/>
               </w:rPr>
-              <w:t xml:space="preserve">Виды, состав, </w:t>
-            </w:r>
+              <w:t>Виды, состав, объем и методы испытаний системы</w:t>
+            </w:r>
+            <w:r>
+              <w:rPr>
+                <w:noProof/>
+                <w:webHidden/>
+              </w:rPr>
+              <w:tab/>
+            </w:r>
+            <w:r>
+              <w:rPr>
+                <w:noProof/>
+                <w:webHidden/>
+              </w:rPr>
+              <w:fldChar w:fldCharType="begin"/>
+            </w:r>
+            <w:r>
+              <w:rPr>
+                <w:noProof/>
+                <w:webHidden/>
+              </w:rPr>
+              <w:instrText xml:space="preserve"> PAGEREF _Toc192630857 \h </w:instrText>
+            </w:r>
+            <w:r>
+              <w:rPr>
+                <w:noProof/>
+                <w:webHidden/>
+              </w:rPr>
+            </w:r>
+            <w:r>
+              <w:rPr>
+                <w:noProof/>
+                <w:webHidden/>
+              </w:rPr>
+              <w:fldChar w:fldCharType="separate"/>
+            </w:r>
+            <w:r>
+              <w:rPr>
+                <w:noProof/>
+                <w:webHidden/>
+              </w:rPr>
+              <w:t>20</w:t>
+            </w:r>
+            <w:r>
+              <w:rPr>
+                <w:noProof/>
+                <w:webHidden/>
+              </w:rPr>
+              <w:fldChar w:fldCharType="end"/>
+            </w:r>
+          </w:hyperlink>
+        </w:p>
+        <w:p>
+          <w:pPr>
+            <w:pStyle w:val="21"/>
+            <w:tabs>
+              <w:tab w:val="left" w:pos="1100"/>
+              <w:tab w:val="right" w:leader="dot" w:pos="9345"/>
+            </w:tabs>
+            <w:rPr>
+              <w:rFonts w:asciiTheme="minorHAnsi" w:hAnsiTheme="minorHAnsi"/>
+              <w:noProof/>
+              <w:sz w:val="22"/>
+              <w:lang w:eastAsia="ru-RU"/>
+            </w:rPr>
+          </w:pPr>
+          <w:hyperlink w:anchor="_Toc192630858" w:history="1">
             <w:r>
               <w:rPr>
                 <w:rStyle w:val="a5"/>
                 <w:noProof/>
               </w:rPr>
-              <w:t>о</w:t>
+              <w:t>6.2.</w:t>
+            </w:r>
+            <w:r>
+              <w:rPr>
+                <w:rFonts w:asciiTheme="minorHAnsi" w:hAnsiTheme="minorHAnsi"/>
+                <w:noProof/>
+                <w:sz w:val="22"/>
+                <w:lang w:eastAsia="ru-RU"/>
+              </w:rPr>
+              <w:tab/>
             </w:r>
             <w:r>
               <w:rPr>
                 <w:rStyle w:val="a5"/>
                 <w:noProof/>
               </w:rPr>
-              <w:t>бъем и методы испытаний системы</w:t>
+              <w:t>Общие требования к приемке работ по стадиям</w:t>
             </w:r>
             <w:r>
               <w:rPr>
@@ -4473,7 +4547,7 @@
                 <w:noProof/>
                 <w:webHidden/>
               </w:rPr>
-              <w:instrText xml:space="preserve"> PAGEREF _Toc192626544 \h </w:instrText>
+              <w:instrText xml:space="preserve"> PAGEREF _Toc192630858 \h </w:instrText>
             </w:r>
             <w:r>
               <w:rPr>
@@ -4493,7 +4567,259 @@
                 <w:noProof/>
                 <w:webHidden/>
               </w:rPr>
-              <w:t>18</w:t>
+              <w:t>20</w:t>
+            </w:r>
+            <w:r>
+              <w:rPr>
+                <w:noProof/>
+                <w:webHidden/>
+              </w:rPr>
+              <w:fldChar w:fldCharType="end"/>
+            </w:r>
+          </w:hyperlink>
+        </w:p>
+        <w:p>
+          <w:pPr>
+            <w:pStyle w:val="11"/>
+            <w:rPr>
+              <w:rFonts w:asciiTheme="minorHAnsi" w:hAnsiTheme="minorHAnsi"/>
+              <w:noProof/>
+              <w:sz w:val="22"/>
+              <w:lang w:eastAsia="ru-RU"/>
+            </w:rPr>
+          </w:pPr>
+          <w:hyperlink w:anchor="_Toc192630859" w:history="1">
+            <w:r>
+              <w:rPr>
+                <w:rStyle w:val="a5"/>
+                <w:noProof/>
+              </w:rPr>
+              <w:t>7.</w:t>
+            </w:r>
+            <w:r>
+              <w:rPr>
+                <w:rFonts w:asciiTheme="minorHAnsi" w:hAnsiTheme="minorHAnsi"/>
+                <w:noProof/>
+                <w:sz w:val="22"/>
+                <w:lang w:eastAsia="ru-RU"/>
+              </w:rPr>
+              <w:tab/>
+            </w:r>
+            <w:r>
+              <w:rPr>
+                <w:rStyle w:val="a5"/>
+                <w:noProof/>
+              </w:rPr>
+              <w:t>Требования к составу и содержанию работ по подготовке объекта автоматизации к вводу системы в действие</w:t>
+            </w:r>
+            <w:r>
+              <w:rPr>
+                <w:noProof/>
+                <w:webHidden/>
+              </w:rPr>
+              <w:tab/>
+            </w:r>
+            <w:r>
+              <w:rPr>
+                <w:noProof/>
+                <w:webHidden/>
+              </w:rPr>
+              <w:fldChar w:fldCharType="begin"/>
+            </w:r>
+            <w:r>
+              <w:rPr>
+                <w:noProof/>
+                <w:webHidden/>
+              </w:rPr>
+              <w:instrText xml:space="preserve"> PAGEREF _Toc192630859 \h </w:instrText>
+            </w:r>
+            <w:r>
+              <w:rPr>
+                <w:noProof/>
+                <w:webHidden/>
+              </w:rPr>
+            </w:r>
+            <w:r>
+              <w:rPr>
+                <w:noProof/>
+                <w:webHidden/>
+              </w:rPr>
+              <w:fldChar w:fldCharType="separate"/>
+            </w:r>
+            <w:r>
+              <w:rPr>
+                <w:noProof/>
+                <w:webHidden/>
+              </w:rPr>
+              <w:t>21</w:t>
+            </w:r>
+            <w:r>
+              <w:rPr>
+                <w:noProof/>
+                <w:webHidden/>
+              </w:rPr>
+              <w:fldChar w:fldCharType="end"/>
+            </w:r>
+          </w:hyperlink>
+        </w:p>
+        <w:p>
+          <w:pPr>
+            <w:pStyle w:val="11"/>
+            <w:rPr>
+              <w:rFonts w:asciiTheme="minorHAnsi" w:hAnsiTheme="minorHAnsi"/>
+              <w:noProof/>
+              <w:sz w:val="22"/>
+              <w:lang w:eastAsia="ru-RU"/>
+            </w:rPr>
+          </w:pPr>
+          <w:hyperlink w:anchor="_Toc192630860" w:history="1">
+            <w:r>
+              <w:rPr>
+                <w:rStyle w:val="a5"/>
+                <w:noProof/>
+              </w:rPr>
+              <w:t>8.</w:t>
+            </w:r>
+            <w:r>
+              <w:rPr>
+                <w:rFonts w:asciiTheme="minorHAnsi" w:hAnsiTheme="minorHAnsi"/>
+                <w:noProof/>
+                <w:sz w:val="22"/>
+                <w:lang w:eastAsia="ru-RU"/>
+              </w:rPr>
+              <w:tab/>
+            </w:r>
+            <w:r>
+              <w:rPr>
+                <w:rStyle w:val="a5"/>
+                <w:noProof/>
+              </w:rPr>
+              <w:t>Требования к документированию</w:t>
+            </w:r>
+            <w:r>
+              <w:rPr>
+                <w:noProof/>
+                <w:webHidden/>
+              </w:rPr>
+              <w:tab/>
+            </w:r>
+            <w:r>
+              <w:rPr>
+                <w:noProof/>
+                <w:webHidden/>
+              </w:rPr>
+              <w:fldChar w:fldCharType="begin"/>
+            </w:r>
+            <w:r>
+              <w:rPr>
+                <w:noProof/>
+                <w:webHidden/>
+              </w:rPr>
+              <w:instrText xml:space="preserve"> PAGEREF _Toc192630860 \h </w:instrText>
+            </w:r>
+            <w:r>
+              <w:rPr>
+                <w:noProof/>
+                <w:webHidden/>
+              </w:rPr>
+            </w:r>
+            <w:r>
+              <w:rPr>
+                <w:noProof/>
+                <w:webHidden/>
+              </w:rPr>
+              <w:fldChar w:fldCharType="separate"/>
+            </w:r>
+            <w:r>
+              <w:rPr>
+                <w:noProof/>
+                <w:webHidden/>
+              </w:rPr>
+              <w:t>21</w:t>
+            </w:r>
+            <w:r>
+              <w:rPr>
+                <w:noProof/>
+                <w:webHidden/>
+              </w:rPr>
+              <w:fldChar w:fldCharType="end"/>
+            </w:r>
+          </w:hyperlink>
+        </w:p>
+        <w:p>
+          <w:pPr>
+            <w:pStyle w:val="11"/>
+            <w:rPr>
+              <w:rFonts w:asciiTheme="minorHAnsi" w:hAnsiTheme="minorHAnsi"/>
+              <w:noProof/>
+              <w:sz w:val="22"/>
+              <w:lang w:eastAsia="ru-RU"/>
+            </w:rPr>
+          </w:pPr>
+          <w:hyperlink w:anchor="_Toc192630861" w:history="1">
+            <w:r>
+              <w:rPr>
+                <w:rStyle w:val="a5"/>
+                <w:noProof/>
+              </w:rPr>
+              <w:t>9.</w:t>
+            </w:r>
+            <w:r>
+              <w:rPr>
+                <w:rFonts w:asciiTheme="minorHAnsi" w:hAnsiTheme="minorHAnsi"/>
+                <w:noProof/>
+                <w:sz w:val="22"/>
+                <w:lang w:eastAsia="ru-RU"/>
+              </w:rPr>
+              <w:tab/>
+            </w:r>
+            <w:r>
+              <w:rPr>
+                <w:rStyle w:val="a5"/>
+                <w:noProof/>
+              </w:rPr>
+              <w:t>Источники разработки</w:t>
+            </w:r>
+            <w:r>
+              <w:rPr>
+                <w:noProof/>
+                <w:webHidden/>
+              </w:rPr>
+              <w:tab/>
+            </w:r>
+            <w:r>
+              <w:rPr>
+                <w:noProof/>
+                <w:webHidden/>
+              </w:rPr>
+              <w:fldChar w:fldCharType="begin"/>
+            </w:r>
+            <w:r>
+              <w:rPr>
+                <w:noProof/>
+                <w:webHidden/>
+              </w:rPr>
+              <w:instrText xml:space="preserve"> PAGEREF _Toc192630861 \h </w:instrText>
+            </w:r>
+            <w:r>
+              <w:rPr>
+                <w:noProof/>
+                <w:webHidden/>
+              </w:rPr>
+            </w:r>
+            <w:r>
+              <w:rPr>
+                <w:noProof/>
+                <w:webHidden/>
+              </w:rPr>
+              <w:fldChar w:fldCharType="separate"/>
+            </w:r>
+            <w:r>
+              <w:rPr>
+                <w:noProof/>
+                <w:webHidden/>
+              </w:rPr>
+              <w:t>22</w:t>
             </w:r>
             <w:r>
               <w:rPr>
@@ -4527,7 +4853,7 @@
       <w:pPr>
         <w:pStyle w:val="1"/>
       </w:pPr>
-      <w:bookmarkStart w:id="0" w:name="_Toc192626496"/>
+      <w:bookmarkStart w:id="0" w:name="_Toc192630809"/>
       <w:r>
         <w:lastRenderedPageBreak/>
         <w:t>Общие сведения</w:t>
@@ -4538,7 +4864,7 @@
       <w:pPr>
         <w:pStyle w:val="2"/>
       </w:pPr>
-      <w:bookmarkStart w:id="1" w:name="_Toc192626497"/>
+      <w:bookmarkStart w:id="1" w:name="_Toc192630810"/>
       <w:r>
         <w:t>Полное наименование системы и её условное обозначение</w:t>
       </w:r>
@@ -4576,7 +4902,7 @@
       <w:pPr>
         <w:pStyle w:val="2"/>
       </w:pPr>
-      <w:bookmarkStart w:id="2" w:name="_Toc192626498"/>
+      <w:bookmarkStart w:id="2" w:name="_Toc192630811"/>
       <w:r>
         <w:t>Основания для проведения работ</w:t>
       </w:r>
@@ -4594,7 +4920,7 @@
       <w:pPr>
         <w:pStyle w:val="2"/>
       </w:pPr>
-      <w:bookmarkStart w:id="3" w:name="_Toc192626499"/>
+      <w:bookmarkStart w:id="3" w:name="_Toc192630812"/>
       <w:r>
         <w:t>Наименование организаци</w:t>
       </w:r>
@@ -4619,7 +4945,7 @@
       <w:pPr>
         <w:pStyle w:val="3"/>
       </w:pPr>
-      <w:bookmarkStart w:id="4" w:name="_Toc192626500"/>
+      <w:bookmarkStart w:id="4" w:name="_Toc192630813"/>
       <w:r>
         <w:t>Заказчик</w:t>
       </w:r>
@@ -4650,7 +4976,7 @@
       <w:pPr>
         <w:pStyle w:val="3"/>
       </w:pPr>
-      <w:bookmarkStart w:id="5" w:name="_Toc192626501"/>
+      <w:bookmarkStart w:id="5" w:name="_Toc192630814"/>
       <w:r>
         <w:t>Исполнитель</w:t>
       </w:r>
@@ -4717,7 +5043,7 @@
       <w:pPr>
         <w:pStyle w:val="2"/>
       </w:pPr>
-      <w:bookmarkStart w:id="6" w:name="_Toc192626502"/>
+      <w:bookmarkStart w:id="6" w:name="_Toc192630815"/>
       <w:r>
         <w:lastRenderedPageBreak/>
         <w:t>Плановые сроки начала и окончания работы по созданию системы</w:t>
@@ -4747,7 +5073,7 @@
       <w:pPr>
         <w:pStyle w:val="2"/>
       </w:pPr>
-      <w:bookmarkStart w:id="7" w:name="_Toc192626503"/>
+      <w:bookmarkStart w:id="7" w:name="_Toc192630816"/>
       <w:r>
         <w:t>Сведения об источниках и порядок финансирования работ</w:t>
       </w:r>
@@ -4765,7 +5091,7 @@
       <w:pPr>
         <w:pStyle w:val="2"/>
       </w:pPr>
-      <w:bookmarkStart w:id="8" w:name="_Toc192626504"/>
+      <w:bookmarkStart w:id="8" w:name="_Toc192630817"/>
       <w:r>
         <w:t>Порядок оформления и предъявления заказчику результатов работ по созданию системы, её установке и накладке компонентов</w:t>
       </w:r>
@@ -4795,7 +5121,7 @@
       <w:pPr>
         <w:pStyle w:val="1"/>
       </w:pPr>
-      <w:bookmarkStart w:id="9" w:name="_Toc192626505"/>
+      <w:bookmarkStart w:id="9" w:name="_Toc192630818"/>
       <w:r>
         <w:t>Назначение и цели системы</w:t>
       </w:r>
@@ -4805,7 +5131,7 @@
       <w:pPr>
         <w:pStyle w:val="2"/>
       </w:pPr>
-      <w:bookmarkStart w:id="10" w:name="_Toc192626506"/>
+      <w:bookmarkStart w:id="10" w:name="_Toc192630819"/>
       <w:r>
         <w:t>Назначение системы</w:t>
       </w:r>
@@ -4826,7 +5152,7 @@
       <w:pPr>
         <w:pStyle w:val="2"/>
       </w:pPr>
-      <w:bookmarkStart w:id="11" w:name="_Toc192626507"/>
+      <w:bookmarkStart w:id="11" w:name="_Toc192630820"/>
       <w:r>
         <w:t>Цели системы</w:t>
       </w:r>
@@ -4914,7 +5240,7 @@
       <w:pPr>
         <w:pStyle w:val="1"/>
       </w:pPr>
-      <w:bookmarkStart w:id="12" w:name="_Toc192626508"/>
+      <w:bookmarkStart w:id="12" w:name="_Toc192630821"/>
       <w:r>
         <w:t>Характеристика</w:t>
       </w:r>
@@ -4924,7 +5250,7 @@
       <w:pPr>
         <w:pStyle w:val="2"/>
       </w:pPr>
-      <w:bookmarkStart w:id="13" w:name="_Toc192626509"/>
+      <w:bookmarkStart w:id="13" w:name="_Toc192630822"/>
       <w:r>
         <w:t>Краткие сведения об объекте автоматизации</w:t>
       </w:r>
@@ -4945,7 +5271,7 @@
       <w:pPr>
         <w:pStyle w:val="2"/>
       </w:pPr>
-      <w:bookmarkStart w:id="14" w:name="_Toc192626510"/>
+      <w:bookmarkStart w:id="14" w:name="_Toc192630823"/>
       <w:r>
         <w:t>Т</w:t>
       </w:r>
@@ -5115,7 +5441,7 @@
       <w:pPr>
         <w:pStyle w:val="1"/>
       </w:pPr>
-      <w:bookmarkStart w:id="15" w:name="_Toc192626511"/>
+      <w:bookmarkStart w:id="15" w:name="_Toc192630824"/>
       <w:r>
         <w:t>Требования к системе</w:t>
       </w:r>
@@ -5125,7 +5451,7 @@
       <w:pPr>
         <w:pStyle w:val="2"/>
       </w:pPr>
-      <w:bookmarkStart w:id="16" w:name="_Toc192626512"/>
+      <w:bookmarkStart w:id="16" w:name="_Toc192630825"/>
       <w:r>
         <w:t>Требования к системе в целом</w:t>
       </w:r>
@@ -5135,7 +5461,7 @@
       <w:pPr>
         <w:pStyle w:val="3"/>
       </w:pPr>
-      <w:bookmarkStart w:id="17" w:name="_Toc192626513"/>
+      <w:bookmarkStart w:id="17" w:name="_Toc192630826"/>
       <w:r>
         <w:t>Требования к структуре и функционированию системы</w:t>
       </w:r>
@@ -5255,7 +5581,7 @@
       <w:pPr>
         <w:pStyle w:val="3"/>
       </w:pPr>
-      <w:bookmarkStart w:id="18" w:name="_Toc192626514"/>
+      <w:bookmarkStart w:id="18" w:name="_Toc192630827"/>
       <w:r>
         <w:t>Требования к режиму работы системы</w:t>
       </w:r>
@@ -5297,7 +5623,7 @@
       <w:pPr>
         <w:pStyle w:val="3"/>
       </w:pPr>
-      <w:bookmarkStart w:id="19" w:name="_Toc192626515"/>
+      <w:bookmarkStart w:id="19" w:name="_Toc192630828"/>
       <w:r>
         <w:t>Требования к надежности</w:t>
       </w:r>
@@ -5361,7 +5687,7 @@
       <w:pPr>
         <w:pStyle w:val="3"/>
       </w:pPr>
-      <w:bookmarkStart w:id="21" w:name="_Toc192626516"/>
+      <w:bookmarkStart w:id="21" w:name="_Toc192630829"/>
       <w:r>
         <w:t>Требования к безопасности</w:t>
       </w:r>
@@ -5447,7 +5773,7 @@
       <w:pPr>
         <w:pStyle w:val="3"/>
       </w:pPr>
-      <w:bookmarkStart w:id="22" w:name="_Toc192626517"/>
+      <w:bookmarkStart w:id="22" w:name="_Toc192630830"/>
       <w:r>
         <w:t>Требования к защите информации от несанкционированного доступа</w:t>
       </w:r>
@@ -5535,7 +5861,7 @@
       <w:pPr>
         <w:pStyle w:val="3"/>
       </w:pPr>
-      <w:bookmarkStart w:id="23" w:name="_Toc192626518"/>
+      <w:bookmarkStart w:id="23" w:name="_Toc192630831"/>
       <w:r>
         <w:t>Требования к защите от влияния внешних воздействий</w:t>
       </w:r>
@@ -5592,7 +5918,7 @@
       <w:pPr>
         <w:pStyle w:val="3"/>
       </w:pPr>
-      <w:bookmarkStart w:id="24" w:name="_Toc192626519"/>
+      <w:bookmarkStart w:id="24" w:name="_Toc192630832"/>
       <w:r>
         <w:t>Требования к безопасности</w:t>
       </w:r>
@@ -5658,7 +5984,7 @@
       <w:pPr>
         <w:pStyle w:val="2"/>
       </w:pPr>
-      <w:bookmarkStart w:id="25" w:name="_Toc192626520"/>
+      <w:bookmarkStart w:id="25" w:name="_Toc192630833"/>
       <w:r>
         <w:t>Требования к функциям, выполняемым системой</w:t>
       </w:r>
@@ -5904,7 +6230,7 @@
         </w:numPr>
         <w:ind w:left="431" w:hanging="431"/>
       </w:pPr>
-      <w:bookmarkStart w:id="26" w:name="_Toc192626521"/>
+      <w:bookmarkStart w:id="26" w:name="_Toc192630834"/>
       <w:r>
         <w:t>Функциональные требования к подсистемам</w:t>
       </w:r>
@@ -5914,7 +6240,7 @@
       <w:pPr>
         <w:pStyle w:val="3"/>
       </w:pPr>
-      <w:bookmarkStart w:id="27" w:name="_Toc192626522"/>
+      <w:bookmarkStart w:id="27" w:name="_Toc192630835"/>
       <w:r>
         <w:t>Обнаружение сигналов светофора</w:t>
       </w:r>
@@ -5977,7 +6303,7 @@
       <w:pPr>
         <w:pStyle w:val="3"/>
       </w:pPr>
-      <w:bookmarkStart w:id="28" w:name="_Toc192626523"/>
+      <w:bookmarkStart w:id="28" w:name="_Toc192630836"/>
       <w:r>
         <w:t>Классификация цвета сигнала</w:t>
       </w:r>
@@ -6051,7 +6377,7 @@
       <w:r>
         <w:t xml:space="preserve"> </w:t>
       </w:r>
-      <w:bookmarkStart w:id="29" w:name="_Toc192626524"/>
+      <w:bookmarkStart w:id="29" w:name="_Toc192630837"/>
       <w:r>
         <w:t>Подача визуального и звукового предупреждения</w:t>
       </w:r>
@@ -6113,7 +6439,7 @@
       <w:pPr>
         <w:pStyle w:val="3"/>
       </w:pPr>
-      <w:bookmarkStart w:id="30" w:name="_Toc192626525"/>
+      <w:bookmarkStart w:id="30" w:name="_Toc192630838"/>
       <w:r>
         <w:t>Логирование событий</w:t>
       </w:r>
@@ -6233,7 +6559,7 @@
       <w:pPr>
         <w:pStyle w:val="3"/>
       </w:pPr>
-      <w:bookmarkStart w:id="31" w:name="_Toc192626526"/>
+      <w:bookmarkStart w:id="31" w:name="_Toc192630839"/>
       <w:r>
         <w:t>Взаимодействие с диспетчером</w:t>
       </w:r>
@@ -6277,7 +6603,7 @@
       <w:pPr>
         <w:pStyle w:val="2"/>
       </w:pPr>
-      <w:bookmarkStart w:id="32" w:name="_Toc192626527"/>
+      <w:bookmarkStart w:id="32" w:name="_Toc192630840"/>
       <w:r>
         <w:t>Требования к потокам данных</w:t>
       </w:r>
@@ -6357,24 +6683,14 @@
       <w:r>
         <w:t xml:space="preserve">Рис.  </w:t>
       </w:r>
-      <w:r>
-        <w:fldChar w:fldCharType="begin"/>
-      </w:r>
-      <w:r>
-        <w:instrText xml:space="preserve"> SEQ Рис._ \* ARABIC </w:instrText>
-      </w:r>
-      <w:r>
-        <w:fldChar w:fldCharType="separate"/>
-      </w:r>
-      <w:r>
-        <w:rPr>
-          <w:noProof/>
-        </w:rPr>
-        <w:t>1</w:t>
-      </w:r>
-      <w:r>
-        <w:fldChar w:fldCharType="end"/>
-      </w:r>
+      <w:fldSimple w:instr=" SEQ Рис._ \* ARABIC ">
+        <w:r>
+          <w:rPr>
+            <w:noProof/>
+          </w:rPr>
+          <w:t>1</w:t>
+        </w:r>
+      </w:fldSimple>
       <w:r>
         <w:rPr>
           <w:lang w:val="en-US"/>
@@ -6402,7 +6718,7 @@
       <w:pPr>
         <w:pStyle w:val="2"/>
       </w:pPr>
-      <w:bookmarkStart w:id="33" w:name="_Toc192626528"/>
+      <w:bookmarkStart w:id="33" w:name="_Toc192630841"/>
       <w:r>
         <w:lastRenderedPageBreak/>
         <w:t>Требования к информационному обеспечению</w:t>
@@ -6413,7 +6729,7 @@
       <w:pPr>
         <w:pStyle w:val="3"/>
       </w:pPr>
-      <w:bookmarkStart w:id="34" w:name="_Toc192626529"/>
+      <w:bookmarkStart w:id="34" w:name="_Toc192630842"/>
       <w:r>
         <w:t>Описание объектов</w:t>
       </w:r>
@@ -6491,24 +6807,14 @@
       <w:r>
         <w:t xml:space="preserve">Рис.  </w:t>
       </w:r>
-      <w:r>
-        <w:fldChar w:fldCharType="begin"/>
-      </w:r>
-      <w:r>
-        <w:instrText xml:space="preserve"> SEQ Рис._ \* ARABIC </w:instrText>
-      </w:r>
-      <w:r>
-        <w:fldChar w:fldCharType="separate"/>
-      </w:r>
-      <w:r>
-        <w:rPr>
-          <w:noProof/>
-        </w:rPr>
-        <w:t>2</w:t>
-      </w:r>
-      <w:r>
-        <w:fldChar w:fldCharType="end"/>
-      </w:r>
+      <w:fldSimple w:instr=" SEQ Рис._ \* ARABIC ">
+        <w:r>
+          <w:rPr>
+            <w:noProof/>
+          </w:rPr>
+          <w:t>2</w:t>
+        </w:r>
+      </w:fldSimple>
       <w:r>
         <w:t xml:space="preserve"> – </w:t>
       </w:r>
@@ -6523,7 +6829,7 @@
       <w:r>
         <w:t xml:space="preserve"> </w:t>
       </w:r>
-      <w:bookmarkStart w:id="35" w:name="_Toc192626530"/>
+      <w:bookmarkStart w:id="35" w:name="_Toc192630843"/>
       <w:r>
         <w:t>Описание сущностей</w:t>
       </w:r>
@@ -6553,7 +6859,7 @@
       <w:pPr>
         <w:pStyle w:val="3"/>
       </w:pPr>
-      <w:bookmarkStart w:id="36" w:name="_Toc192626531"/>
+      <w:bookmarkStart w:id="36" w:name="_Toc192630844"/>
       <w:r>
         <w:t>Реляционная модель базы данных</w:t>
       </w:r>
@@ -6643,24 +6949,14 @@
       <w:r>
         <w:t xml:space="preserve">Рис.  </w:t>
       </w:r>
-      <w:r>
-        <w:fldChar w:fldCharType="begin"/>
-      </w:r>
-      <w:r>
-        <w:instrText xml:space="preserve"> SEQ Рис._ \* ARABIC </w:instrText>
-      </w:r>
-      <w:r>
-        <w:fldChar w:fldCharType="separate"/>
-      </w:r>
-      <w:r>
-        <w:rPr>
-          <w:noProof/>
-        </w:rPr>
-        <w:t>3</w:t>
-      </w:r>
-      <w:r>
-        <w:fldChar w:fldCharType="end"/>
-      </w:r>
+      <w:fldSimple w:instr=" SEQ Рис._ \* ARABIC ">
+        <w:r>
+          <w:rPr>
+            <w:noProof/>
+          </w:rPr>
+          <w:t>3</w:t>
+        </w:r>
+      </w:fldSimple>
       <w:r>
         <w:t xml:space="preserve"> – Реляционная модель базы данных</w:t>
       </w:r>
@@ -6669,7 +6965,7 @@
       <w:pPr>
         <w:pStyle w:val="2"/>
       </w:pPr>
-      <w:bookmarkStart w:id="37" w:name="_Toc192626532"/>
+      <w:bookmarkStart w:id="37" w:name="_Toc192630845"/>
       <w:r>
         <w:t>Спецификация функций</w:t>
       </w:r>
@@ -6679,7 +6975,7 @@
       <w:pPr>
         <w:pStyle w:val="3"/>
       </w:pPr>
-      <w:bookmarkStart w:id="38" w:name="_Toc192626533"/>
+      <w:bookmarkStart w:id="38" w:name="_Toc192630846"/>
       <w:r>
         <w:t>Функция «Получение кадра с видеопотока»</w:t>
       </w:r>
@@ -6786,7 +7082,7 @@
         <w:pStyle w:val="3"/>
         <w:ind w:left="157"/>
       </w:pPr>
-      <w:bookmarkStart w:id="39" w:name="_Toc192626534"/>
+      <w:bookmarkStart w:id="39" w:name="_Toc192630847"/>
       <w:r>
         <w:t>Функция «</w:t>
       </w:r>
@@ -6946,7 +7242,7 @@
       <w:pPr>
         <w:pStyle w:val="3"/>
       </w:pPr>
-      <w:bookmarkStart w:id="40" w:name="_Toc192626535"/>
+      <w:bookmarkStart w:id="40" w:name="_Toc192630848"/>
       <w:r>
         <w:t>Функция «Классификация сигнала»</w:t>
       </w:r>
@@ -7084,10 +7380,15 @@
       </w:r>
     </w:p>
     <w:p>
+      <w:r>
+        <w:t>Использование функции представлено на диаграмме рисунка 4.</w:t>
+      </w:r>
+    </w:p>
+    <w:p>
       <w:pPr>
         <w:pStyle w:val="3"/>
       </w:pPr>
-      <w:bookmarkStart w:id="41" w:name="_Toc192626536"/>
+      <w:bookmarkStart w:id="41" w:name="_Toc192630849"/>
       <w:r>
         <w:t>Функция «Оповещение машиниста»</w:t>
       </w:r>
@@ -7098,12 +7399,12 @@
     </w:p>
     <w:p>
       <w:r>
+        <w:lastRenderedPageBreak/>
         <w:t xml:space="preserve">Выводит предупреждение при обнаружении красного сигнала. Входные данные: Цвет сигнала Уровень уверенности Выходные данные: Визуальное и звуковое предупреждение </w:t>
       </w:r>
     </w:p>
     <w:p>
       <w:r>
-        <w:lastRenderedPageBreak/>
         <w:t xml:space="preserve">Тело функции: </w:t>
       </w:r>
     </w:p>
@@ -7183,10 +7484,15 @@
       </w:r>
     </w:p>
     <w:p>
+      <w:r>
+        <w:t>Использование функции представлено на диаграмме рисунка 4.</w:t>
+      </w:r>
+    </w:p>
+    <w:p>
       <w:pPr>
         <w:pStyle w:val="3"/>
       </w:pPr>
-      <w:bookmarkStart w:id="42" w:name="_Toc192626537"/>
+      <w:bookmarkStart w:id="42" w:name="_Toc192630850"/>
       <w:r>
         <w:t>Функция «Логирование событий»</w:t>
       </w:r>
@@ -7284,12 +7590,95 @@
         <w:t>сведений о сигнале, а также о рейсе, которому принадлежит обнаруженный сигнал</w:t>
       </w:r>
     </w:p>
-    <w:p/>
+    <w:p>
+      <w:r>
+        <w:t>Использование функции представлено на диаграмме рисунка 4.</w:t>
+      </w:r>
+    </w:p>
+    <w:p>
+      <w:pPr>
+        <w:keepNext/>
+        <w:jc w:val="center"/>
+      </w:pPr>
+      <w:r>
+        <w:rPr>
+          <w:noProof/>
+        </w:rPr>
+        <w:lastRenderedPageBreak/>
+        <w:drawing>
+          <wp:inline distT="0" distB="0" distL="0" distR="0" wp14:anchorId="239F08B0" wp14:editId="53B39335">
+            <wp:extent cx="5930900" cy="3498850"/>
+            <wp:effectExtent l="0" t="0" r="0" b="6350"/>
+            <wp:docPr id="4" name="Рисунок 4"/>
+            <wp:cNvGraphicFramePr>
+              <a:graphicFrameLocks xmlns:a="http://schemas.openxmlformats.org/drawingml/2006/main" noChangeAspect="1"/>
+            </wp:cNvGraphicFramePr>
+            <a:graphic xmlns:a="http://schemas.openxmlformats.org/drawingml/2006/main">
+              <a:graphicData uri="http://schemas.openxmlformats.org/drawingml/2006/picture">
+                <pic:pic xmlns:pic="http://schemas.openxmlformats.org/drawingml/2006/picture">
+                  <pic:nvPicPr>
+                    <pic:cNvPr id="0" name="Picture 1"/>
+                    <pic:cNvPicPr>
+                      <a:picLocks noChangeAspect="1" noChangeArrowheads="1"/>
+                    </pic:cNvPicPr>
+                  </pic:nvPicPr>
+                  <pic:blipFill>
+                    <a:blip r:embed="rId11">
+                      <a:extLst>
+                        <a:ext uri="{28A0092B-C50C-407E-A947-70E740481C1C}">
+                          <a14:useLocalDpi xmlns:a14="http://schemas.microsoft.com/office/drawing/2010/main" val="0"/>
+                        </a:ext>
+                      </a:extLst>
+                    </a:blip>
+                    <a:srcRect/>
+                    <a:stretch>
+                      <a:fillRect/>
+                    </a:stretch>
+                  </pic:blipFill>
+                  <pic:spPr bwMode="auto">
+                    <a:xfrm>
+                      <a:off x="0" y="0"/>
+                      <a:ext cx="5930900" cy="3498850"/>
+                    </a:xfrm>
+                    <a:prstGeom prst="rect">
+                      <a:avLst/>
+                    </a:prstGeom>
+                    <a:noFill/>
+                    <a:ln>
+                      <a:noFill/>
+                    </a:ln>
+                  </pic:spPr>
+                </pic:pic>
+              </a:graphicData>
+            </a:graphic>
+          </wp:inline>
+        </w:drawing>
+      </w:r>
+    </w:p>
+    <w:p>
+      <w:pPr>
+        <w:pStyle w:val="aa"/>
+      </w:pPr>
+      <w:r>
+        <w:t xml:space="preserve">Рис.  </w:t>
+      </w:r>
+      <w:fldSimple w:instr=" SEQ Рис._ \* ARABIC ">
+        <w:r>
+          <w:rPr>
+            <w:noProof/>
+          </w:rPr>
+          <w:t>4</w:t>
+        </w:r>
+      </w:fldSimple>
+      <w:r>
+        <w:t xml:space="preserve"> – Диаграмма последовательности</w:t>
+      </w:r>
+    </w:p>
     <w:p>
       <w:pPr>
         <w:pStyle w:val="2"/>
       </w:pPr>
-      <w:bookmarkStart w:id="43" w:name="_Toc192626538"/>
+      <w:bookmarkStart w:id="43" w:name="_Toc192630851"/>
       <w:r>
         <w:t>Требования к обеспечению системы</w:t>
       </w:r>
@@ -7299,7 +7688,7 @@
       <w:pPr>
         <w:pStyle w:val="3"/>
       </w:pPr>
-      <w:bookmarkStart w:id="44" w:name="_Toc192626539"/>
+      <w:bookmarkStart w:id="44" w:name="_Toc192630852"/>
       <w:r>
         <w:t>Требования к лингвистическому обеспечению системы</w:t>
       </w:r>
@@ -7307,18 +7696,14 @@
     </w:p>
     <w:p>
       <w:r>
-        <w:t xml:space="preserve">Все интерфейсы системы должны быть выполнены на русском языке. Перевод текста на другие языки не требуется. Терминология системы </w:t>
-      </w:r>
-      <w:r>
-        <w:lastRenderedPageBreak/>
-        <w:t>должна соответствовать принятой в отрасли железнодорожных перевозок и промышленной автоматизации.</w:t>
+        <w:t>Все интерфейсы системы должны быть выполнены на русском языке. Перевод текста на другие языки не требуется. Терминология системы должна соответствовать принятой в отрасли железнодорожных перевозок и промышленной автоматизации.</w:t>
       </w:r>
     </w:p>
     <w:p>
       <w:pPr>
         <w:pStyle w:val="3"/>
       </w:pPr>
-      <w:bookmarkStart w:id="45" w:name="_Toc192626540"/>
+      <w:bookmarkStart w:id="45" w:name="_Toc192630853"/>
       <w:r>
         <w:t>Требования к программному обеспечению системы</w:t>
       </w:r>
@@ -7475,8 +7860,9 @@
       <w:pPr>
         <w:pStyle w:val="3"/>
       </w:pPr>
-      <w:bookmarkStart w:id="46" w:name="_Toc192626541"/>
-      <w:r>
+      <w:bookmarkStart w:id="46" w:name="_Toc192630854"/>
+      <w:r>
+        <w:lastRenderedPageBreak/>
         <w:t>Требования к методическому обеспечению системы</w:t>
       </w:r>
       <w:bookmarkEnd w:id="46"/>
@@ -7536,7 +7922,7 @@
       <w:pPr>
         <w:pStyle w:val="1"/>
       </w:pPr>
-      <w:bookmarkStart w:id="47" w:name="_Toc192626542"/>
+      <w:bookmarkStart w:id="47" w:name="_Toc192630855"/>
       <w:r>
         <w:t>Состав и содержание работ по созданию системы</w:t>
       </w:r>
@@ -7669,7 +8055,6 @@
               <w:jc w:val="center"/>
             </w:pPr>
             <w:r>
-              <w:lastRenderedPageBreak/>
               <w:t>2</w:t>
             </w:r>
           </w:p>
@@ -7834,6 +8219,7 @@
               <w:jc w:val="center"/>
             </w:pPr>
             <w:r>
+              <w:lastRenderedPageBreak/>
               <w:t>6</w:t>
             </w:r>
           </w:p>
@@ -7874,7 +8260,7 @@
       <w:pPr>
         <w:pStyle w:val="1"/>
       </w:pPr>
-      <w:bookmarkStart w:id="48" w:name="_Toc192626543"/>
+      <w:bookmarkStart w:id="48" w:name="_Toc192630856"/>
       <w:r>
         <w:t>Порядок контроля и приемки системы</w:t>
       </w:r>
@@ -7884,7 +8270,7 @@
       <w:pPr>
         <w:pStyle w:val="2"/>
       </w:pPr>
-      <w:bookmarkStart w:id="49" w:name="_Toc192626544"/>
+      <w:bookmarkStart w:id="49" w:name="_Toc192630857"/>
       <w:r>
         <w:t>Виды, состав, объем и методы испытаний системы</w:t>
       </w:r>
@@ -7966,7 +8352,6 @@
         </w:numPr>
       </w:pPr>
       <w:r>
-        <w:lastRenderedPageBreak/>
         <w:t>Оповещение машиниста</w:t>
       </w:r>
     </w:p>
@@ -8026,8 +8411,13 @@
       <w:pPr>
         <w:pStyle w:val="2"/>
       </w:pPr>
-      <w:r>
-        <w:t xml:space="preserve">Общие требования к приемке работ по стадиям </w:t>
+      <w:bookmarkStart w:id="50" w:name="_Toc192630858"/>
+      <w:r>
+        <w:t>Общие требования к приемке работ по стадиям</w:t>
+      </w:r>
+      <w:bookmarkEnd w:id="50"/>
+      <w:r>
+        <w:t xml:space="preserve"> </w:t>
       </w:r>
     </w:p>
     <w:p>
@@ -8042,6 +8432,7 @@
     </w:p>
     <w:p>
       <w:r>
+        <w:lastRenderedPageBreak/>
         <w:t xml:space="preserve">После успешного завершения испытаний подписывается акт приема-передачи, включающий: </w:t>
       </w:r>
     </w:p>
@@ -8140,9 +8531,11 @@
       <w:pPr>
         <w:pStyle w:val="1"/>
       </w:pPr>
+      <w:bookmarkStart w:id="51" w:name="_Toc192630859"/>
       <w:r>
         <w:t>Требования к составу и содержанию работ по подготовке объекта автоматизации к вводу системы в действие</w:t>
       </w:r>
+      <w:bookmarkEnd w:id="51"/>
     </w:p>
     <w:p>
       <w:r>
@@ -8166,7 +8559,6 @@
         </w:numPr>
       </w:pPr>
       <w:r>
-        <w:lastRenderedPageBreak/>
         <w:t>Н</w:t>
       </w:r>
       <w:r>
@@ -8262,12 +8654,15 @@
       <w:pPr>
         <w:pStyle w:val="1"/>
       </w:pPr>
+      <w:bookmarkStart w:id="52" w:name="_Toc192630860"/>
       <w:r>
         <w:t>Требования к документированию</w:t>
       </w:r>
-    </w:p>
-    <w:p>
-      <w:r>
+      <w:bookmarkEnd w:id="52"/>
+    </w:p>
+    <w:p>
+      <w:r>
+        <w:lastRenderedPageBreak/>
         <w:t xml:space="preserve">Все документы должны быть представлены в бумажном виде (оригинал) и на электронном носителе (копия). Исходные тексты программного обеспечения предоставляются только в электронном виде. Документация разрабатывается на русском языке в соответствии с нормативными документами Российской Федерации. </w:t>
       </w:r>
     </w:p>
@@ -8375,10 +8770,11 @@
       <w:pPr>
         <w:pStyle w:val="1"/>
       </w:pPr>
-      <w:r>
-        <w:lastRenderedPageBreak/>
+      <w:bookmarkStart w:id="53" w:name="_Toc192630861"/>
+      <w:r>
         <w:t>Источники разработки</w:t>
       </w:r>
+      <w:bookmarkEnd w:id="53"/>
     </w:p>
     <w:p>
       <w:r>
@@ -8501,6 +8897,7 @@
           <w:rFonts w:cstheme="minorHAnsi"/>
           <w:szCs w:val="28"/>
         </w:rPr>
+        <w:lastRenderedPageBreak/>
         <w:t>ГОСТ</w:t>
       </w:r>
       <w:r>
@@ -8623,7 +9020,7 @@
     </w:p>
     <w:p/>
     <w:sectPr>
-      <w:footerReference w:type="default" r:id="rId11"/>
+      <w:footerReference w:type="default" r:id="rId12"/>
       <w:pgSz w:w="11906" w:h="16838"/>
       <w:pgMar w:top="1134" w:right="850" w:bottom="1134" w:left="1701" w:header="708" w:footer="708" w:gutter="0"/>
       <w:pgNumType w:start="1"/>
@@ -10871,7 +11268,6 @@
   <w:style w:type="character" w:default="1" w:styleId="a1">
     <w:name w:val="Default Paragraph Font"/>
     <w:uiPriority w:val="1"/>
-    <w:semiHidden/>
     <w:unhideWhenUsed/>
   </w:style>
   <w:style w:type="table" w:default="1" w:styleId="a2">

</xml_diff>